<commit_message>
recordarse a si mismo
</commit_message>
<xml_diff>
--- a/En progreso/George Gurdjieff - Cuarto Camino/George Gurdjieff - Cuarto Camino - la biblia del hombre astuto.docx
+++ b/En progreso/George Gurdjieff - Cuarto Camino/George Gurdjieff - Cuarto Camino - la biblia del hombre astuto.docx
@@ -36,9 +36,6 @@
       <w:pPr>
         <w:pStyle w:val="EstiloCentrado"/>
       </w:pPr>
-      <w:r>
-        <w:tab/>
-      </w:r>
       <w:r>
         <w:t>George Gurdjieff</w:t>
       </w:r>
@@ -3925,31 +3922,7 @@
         <w:rPr>
           <w:lang w:val="es-AR"/>
         </w:rPr>
-        <w:t>En cada nueva existencia la Esencia nace en este cosmos Mi48 —La vida orgánica en el planeta tierra, quedando sujeta a los dos cosmos superiores inmediatos—. Cosmos Fa24 —El Mundo Planetarios y el Cosmos—. Sol12 —El Sol</w:t>
-      </w:r>
-      <w:r>
-        <w:rPr>
-          <w:lang w:val="es-AR"/>
-        </w:rPr>
-        <w:t>—</w:t>
-      </w:r>
-      <w:r>
-        <w:rPr>
-          <w:lang w:val="es-AR"/>
-        </w:rPr>
-        <w:t xml:space="preserve">. De estos dos cosmos pende el destino de la vida orgánica en el planeta y a su vez el destino de la Esencia con relación a su crecimiento, influencias y experiencias que ha de adquirir en cada nueva vida. Pero no la Esencia misma. La Esencia misma no depende de estos cosmos pues su origen corresponde a un cosmos superior a estos dos. Tras cada nueva transición de plano o muerte de su cuerpo físico la Esencia retorna a su nivel de origen. El Cosmos La6 </w:t>
-      </w:r>
-      <w:r>
-        <w:rPr>
-          <w:lang w:val="es-AR"/>
-        </w:rPr>
-        <w:t>—</w:t>
-      </w:r>
-      <w:r>
-        <w:rPr>
-          <w:lang w:val="es-AR"/>
-        </w:rPr>
-        <w:t>Todos los soles. La galaxia. La Esencia es la Fuerza de El Todo. Absoluto Do1.</w:t>
+        <w:t>En cada nueva existencia la Esencia nace en este cosmos Mi48 —La vida orgánica en el planeta tierra, quedando sujeta a los dos cosmos superiores inmediatos—. Cosmos Fa24 —El Mundo Planetarios y el Cosmos—. Sol12 —El Sol—. De estos dos cosmos pende el destino de la vida orgánica en el planeta y a su vez el destino de la Esencia con relación a su crecimiento, influencias y experiencias que ha de adquirir en cada nueva vida. Pero no la Esencia misma. La Esencia misma no depende de estos cosmos pues su origen corresponde a un cosmos superior a estos dos. Tras cada nueva transición de plano o muerte de su cuerpo físico la Esencia retorna a su nivel de origen. El Cosmos La6 —Todos los soles. La galaxia. La Esencia es la Fuerza de El Todo. Absoluto Do1.</w:t>
       </w:r>
     </w:p>
     <w:p>
@@ -4079,7 +4052,547 @@
     <w:p>
       <w:pPr>
         <w:rPr>
-          <w:rFonts w:hint="cs"/>
+          <w:lang w:val="es-AR"/>
+        </w:rPr>
+      </w:pPr>
+      <w:r>
+        <w:rPr>
+          <w:lang w:val="es-AR"/>
+        </w:rPr>
+        <w:t>El hombre debe Despertar para poder llegar a Ser</w:t>
+      </w:r>
+      <w:r>
+        <w:rPr>
+          <w:lang w:val="es-AR"/>
+        </w:rPr>
+        <w:t>.</w:t>
+      </w:r>
+    </w:p>
+    <w:p>
+      <w:pPr>
+        <w:rPr>
+          <w:lang w:val="es-AR"/>
+        </w:rPr>
+      </w:pPr>
+      <w:r>
+        <w:rPr>
+          <w:lang w:val="es-AR"/>
+        </w:rPr>
+        <w:t>Pues el rasgo principal del hombre es el sueño.</w:t>
+      </w:r>
+    </w:p>
+    <w:p>
+      <w:pPr>
+        <w:rPr>
+          <w:lang w:val="es-AR"/>
+        </w:rPr>
+      </w:pPr>
+      <w:r>
+        <w:rPr>
+          <w:lang w:val="es-AR"/>
+        </w:rPr>
+        <w:t>Se debe comprender lo que es el sueño. Pero para poder comprender el sueño se debe estudiar a sí mismo y para esto primero él debe Despertar.</w:t>
+      </w:r>
+    </w:p>
+    <w:p>
+      <w:pPr>
+        <w:rPr>
+          <w:lang w:val="es-AR"/>
+        </w:rPr>
+      </w:pPr>
+      <w:r>
+        <w:rPr>
+          <w:b/>
+          <w:bCs/>
+          <w:i/>
+          <w:iCs/>
+          <w:lang w:val="es-AR"/>
+        </w:rPr>
+        <w:t>Despertar</w:t>
+      </w:r>
+      <w:r>
+        <w:rPr>
+          <w:lang w:val="es-AR"/>
+        </w:rPr>
+        <w:t xml:space="preserve"> significa: “Darse Cuneta”. Esto es darse cuenta de la total mecanicidad en la que vive. Darse cuenta del sueño hipnótico en el que está sumida su existencia. Darse cuenta de su impotencia para cambiar. Darse cuenta de su propia nulidad.</w:t>
+      </w:r>
+    </w:p>
+    <w:p>
+      <w:pPr>
+        <w:rPr>
+          <w:lang w:val="es-AR"/>
+        </w:rPr>
+      </w:pPr>
+      <w:r>
+        <w:rPr>
+          <w:lang w:val="es-AR"/>
+        </w:rPr>
+        <w:t>Pero, ¿qué es lo que el hombre debe cambiar en sí mismo?</w:t>
+      </w:r>
+    </w:p>
+    <w:p>
+      <w:pPr>
+        <w:rPr>
+          <w:lang w:val="es-AR"/>
+        </w:rPr>
+      </w:pPr>
+      <w:r>
+        <w:rPr>
+          <w:lang w:val="es-AR"/>
+        </w:rPr>
+        <w:t>Para poder cambiar el hombre debe primero conocerse a sí mismo. Debe conocer aquello que debe ser cambiado en él. No se puede cambiar aquello que no se conoce. El trabajo sobre sí mismo debe surgir dese el interior de sí mismo. Desde la Esencia para combatir la debilidad y la mecanicidad.</w:t>
+      </w:r>
+    </w:p>
+    <w:p>
+      <w:pPr>
+        <w:rPr>
+          <w:lang w:val="es-AR"/>
+        </w:rPr>
+      </w:pPr>
+      <w:r>
+        <w:rPr>
+          <w:lang w:val="es-AR"/>
+        </w:rPr>
+        <w:t>Una meta importante en el Trabajo es el logro de la meta del conocimiento de sí mismo. Pero esta meta se encuentra distante. Para lograr esta meta primero se ha de obtener la meta del estudio de sí mismo. Y para poder estudiarse a sí mismo ha de esforzarse en observarse a sí mismo en recuerdo de sí mismo. Esto se refiere a la necesidad de conocer el Ser, la propia máquina humana. Esta máquina constituida por cinco centros.</w:t>
+      </w:r>
+    </w:p>
+    <w:p>
+      <w:pPr>
+        <w:rPr>
+          <w:lang w:val="es-AR"/>
+        </w:rPr>
+      </w:pPr>
+      <w:r>
+        <w:rPr>
+          <w:lang w:val="es-AR"/>
+        </w:rPr>
+        <w:t>Cada acción o función humana tiene un centro principal de expresión para sus funciones específicas pero también es cierto que sus funciones están distribuidas expandidas y abarcan el Ser por completo. Esto cinco centros han de ser estudiados en el tercer estado de consciencia en cada una de sus respectivas funciones, sus relaciones, asociaciones mutuas y sus desequilibrios.</w:t>
+      </w:r>
+    </w:p>
+    <w:p>
+      <w:pPr>
+        <w:rPr>
+          <w:lang w:val="es-AR"/>
+        </w:rPr>
+      </w:pPr>
+      <w:r>
+        <w:rPr>
+          <w:lang w:val="es-AR"/>
+        </w:rPr>
+        <w:t>La máquina humana tiene las mismas funciones en todos los hombres mecánicos, pues todos ellos se encuentran viviendo en solo dos estados de consciencia. Por tanto el hombre debe estudiar desde el tercer estado de consciencia las funciones y las leyes que rigen la vida fisiológica y psíquica de su organismo, el Ser.</w:t>
+      </w:r>
+    </w:p>
+    <w:p>
+      <w:pPr>
+        <w:rPr>
+          <w:lang w:val="es-AR"/>
+        </w:rPr>
+      </w:pPr>
+      <w:r>
+        <w:rPr>
+          <w:lang w:val="es-AR"/>
+        </w:rPr>
+        <w:t>Ante todo se ha de comprender que se debe aprender el método justo de cómo empezar a estudiarse a sí mismo, por donde comenzar. El método justo para el estudio de sí mismo es la observación de sí mismo. Si el hombre no logra dominar este método jamás logrará comprender las funciones de sus centros, ni las mutuas relaciones que por asociación se generan entre los grpos de unidades de información (Yoes) existentes en cada uno de sus cinco centros. De ese modo nunca logrará darse cuenta por qué todo sucede sin que él mismo pueda hacer algo para cambiar su situación. La única alternativa para el hombre es la aplicación justa de las herramientas de Trabajo en el tercer estado de consciencia.</w:t>
+      </w:r>
+    </w:p>
+    <w:p>
+      <w:pPr>
+        <w:rPr>
+          <w:lang w:val="es-AR"/>
+        </w:rPr>
+      </w:pPr>
+      <w:r>
+        <w:rPr>
+          <w:lang w:val="es-AR"/>
+        </w:rPr>
+        <w:t>La comprensión que se tenga de una función dada se efectúa por la percepción, sensación y sabor de la experiencia integral y consciente de esa función en el Ser. Tal cual uno mismo se define lo que experimenta interiormente dentro de su Ser. La observación de sí mismo es la observación de la propia mecanicidad, de la negatividad interior, es la observación del propio sueño psicológico</w:t>
+      </w:r>
+      <w:r>
+        <w:rPr>
+          <w:lang w:val="es-AR"/>
+        </w:rPr>
+        <w:t>. El sueño de creer ser uno todo el tiempo.</w:t>
+      </w:r>
+    </w:p>
+    <w:p>
+      <w:pPr>
+        <w:rPr>
+          <w:lang w:val="es-AR"/>
+        </w:rPr>
+      </w:pPr>
+      <w:r>
+        <w:rPr>
+          <w:lang w:val="es-AR"/>
+        </w:rPr>
+        <w:t>Por medio de la observación de sí mismo se puede llegar a evidenciar cuan apegado está el hombre a todo lo que fue grabado en él. Cuan apegado está uno mismo a la información que le fue grabada en sus centros des la infancia y que constituye su personalidad.</w:t>
+      </w:r>
+    </w:p>
+    <w:p>
+      <w:pPr>
+        <w:rPr>
+          <w:lang w:val="es-AR"/>
+        </w:rPr>
+      </w:pPr>
+      <w:r>
+        <w:rPr>
+          <w:lang w:val="es-AR"/>
+        </w:rPr>
+        <w:t>La confusión entre lo que es el Ser y pertenece al Ser y a la Esencia y aquello que es la personalidad y solo pertenece a la personalidad la cual genera el sueño psicológico del segundo estado de consciencia y le mantiene dormido e identificado con todo, se evidencia únicamente al observarse a sí mismo desde el tercer estado de consciencia. Es únicamente entonces cuando toda esta confusión se desvanece y por fin deja de dormir psicológicamente. Pues el hombre tiene apego a todo incluso a su sueño, a su dormir</w:t>
+      </w:r>
+    </w:p>
+    <w:p>
+      <w:pPr>
+        <w:ind w:firstLine="0"/>
+        <w:rPr>
+          <w:lang w:val="es-AR"/>
+        </w:rPr>
+      </w:pPr>
+    </w:p>
+    <w:p>
+      <w:pPr>
+        <w:ind w:firstLine="0"/>
+        <w:jc w:val="center"/>
+        <w:rPr>
+          <w:b/>
+          <w:bCs/>
+          <w:lang w:val="es-AR"/>
+        </w:rPr>
+      </w:pPr>
+      <w:r>
+        <w:rPr>
+          <w:b/>
+          <w:bCs/>
+          <w:lang w:val="es-AR"/>
+        </w:rPr>
+        <w:t>La Observación de Sí Mismo</w:t>
+      </w:r>
+    </w:p>
+    <w:p>
+      <w:pPr>
+        <w:rPr>
+          <w:lang w:val="es-AR"/>
+        </w:rPr>
+      </w:pPr>
+      <w:r>
+        <w:rPr>
+          <w:lang w:val="es-AR"/>
+        </w:rPr>
+        <w:t>La observación de sí mismo tiene dos métodos de aplicación. El primer método es la constatación. El segundo método es el análisis. El método de la constatación de cuanto ocurre en el interior de sí mismo es el primero que se ha de aplicar en el Trabajo en la etapa inicial de observación de sí mismo.</w:t>
+      </w:r>
+    </w:p>
+    <w:p>
+      <w:pPr>
+        <w:rPr>
+          <w:lang w:val="es-AR"/>
+        </w:rPr>
+      </w:pPr>
+      <w:r>
+        <w:rPr>
+          <w:lang w:val="es-AR"/>
+        </w:rPr>
+        <w:t>Este método consiste solamente en registrar lo que se observar. Consiste en grabar en todo el Ser aquello que es observado como automatismo de la manifestación interior y de la expresión exterior de la actividad aislada de un centro de la máquina en el segundo estado de consciencia.</w:t>
+      </w:r>
+    </w:p>
+    <w:p>
+      <w:pPr>
+        <w:rPr>
+          <w:lang w:val="es-AR"/>
+        </w:rPr>
+      </w:pPr>
+      <w:r>
+        <w:rPr>
+          <w:lang w:val="es-AR"/>
+        </w:rPr>
+        <w:t>Pero la observación de sí mismo requiere para su justa aplicación una condición inalterable e invariable. Jamás es veladera ni útil si se observa en el segundo estado de consciencia o estado de vigilia. Únicamente será de utilidad la herramienta de Trabajo de observación de sí mismo, si es efectuada en el tercer estado de consciencia o estado de consciencia de sí mismo.</w:t>
+      </w:r>
+    </w:p>
+    <w:p>
+      <w:pPr>
+        <w:rPr>
+          <w:lang w:val="es-AR"/>
+        </w:rPr>
+      </w:pPr>
+      <w:r>
+        <w:rPr>
+          <w:lang w:val="es-AR"/>
+        </w:rPr>
+        <w:t>Mas para lograr el estado de consciencia de sí mismo, se ha de acrecentar la consciencia por medio del uso de la herramienta de Trabajo del recuerdo de sí mismo. El hombre mecánico jamás se acuerda de sí mismo. Sin embargo El recuerdo de uno mismo es el Despertar de la Esencia.</w:t>
+      </w:r>
+    </w:p>
+    <w:p>
+      <w:pPr>
+        <w:rPr>
+          <w:lang w:val="es-AR"/>
+        </w:rPr>
+      </w:pPr>
+      <w:r>
+        <w:rPr>
+          <w:lang w:val="es-AR"/>
+        </w:rPr>
+        <w:t>Solo serán útiles las observaciones de sí mismo que hayan sido hechas en el estado de consciencia de sí mismo por medio del recuerdo de sí</w:t>
+      </w:r>
+      <w:r>
+        <w:rPr>
+          <w:lang w:val="es-AR"/>
+        </w:rPr>
+        <w:t xml:space="preserve"> mismo en el momento preciso de su manifestación interior o expresión exterior. Para poder observarse a sí mismo ante todo se debe ser capaz de recordarse de sí mismo. Si esto no ocurre se habrá perdido el tiempo y la oportunidad.</w:t>
+      </w:r>
+    </w:p>
+    <w:p>
+      <w:pPr>
+        <w:rPr>
+          <w:lang w:val="es-AR"/>
+        </w:rPr>
+      </w:pPr>
+      <w:r>
+        <w:rPr>
+          <w:lang w:val="es-AR"/>
+        </w:rPr>
+        <w:t>Todo tiene su momento, su tiempo y su ciclo. Nunca se posee tiempo indefinido para que algo ocurra, plasme, precipite o se manifieste. El sujeto de la consciencia es la Esencia al despertar a sí misma y su existencia. El objeto de la consciencia es la máquina, los cinco centros, la información grabada en cada uno de ellos y todas las impresiones que recibe del mundo exterior.</w:t>
+      </w:r>
+    </w:p>
+    <w:p>
+      <w:pPr>
+        <w:rPr>
+          <w:lang w:val="es-AR"/>
+        </w:rPr>
+      </w:pPr>
+      <w:r>
+        <w:rPr>
+          <w:lang w:val="es-AR"/>
+        </w:rPr>
+        <w:t>Todo esto se ha de constatar. Se deberá acrecentar la cantidad de constataciones en el tercer estado de consciencia para que se tenga una buena calidad de material de estudio para el estudio de sí mismo y el conocimiento de sí mismo.</w:t>
+      </w:r>
+    </w:p>
+    <w:p>
+      <w:pPr>
+        <w:rPr>
+          <w:lang w:val="es-AR"/>
+        </w:rPr>
+      </w:pPr>
+      <w:r>
+        <w:rPr>
+          <w:lang w:val="es-AR"/>
+        </w:rPr>
+        <w:t>Así como el hecho de que la personalidad ni es ni puede ser el Ser.</w:t>
+      </w:r>
+    </w:p>
+    <w:p>
+      <w:pPr>
+        <w:rPr>
+          <w:lang w:val="es-AR"/>
+        </w:rPr>
+      </w:pPr>
+      <w:r>
+        <w:rPr>
+          <w:lang w:val="es-AR"/>
+        </w:rPr>
+        <w:t xml:space="preserve">El segundo método de aplicación de la observación de sí mismo es el análisis o indagación de sí mismo en sí mismo. Estas son las preguntas que el hombre se hace a sí mismo para tratar de </w:t>
+      </w:r>
+      <w:r>
+        <w:rPr>
+          <w:lang w:val="es-AR"/>
+        </w:rPr>
+        <w:t>comprender</w:t>
+      </w:r>
+      <w:r>
+        <w:rPr>
+          <w:lang w:val="es-AR"/>
+        </w:rPr>
+        <w:t xml:space="preserve"> el “por qué” algo en él se manifiesta de determinada forma y no de otra.</w:t>
+      </w:r>
+    </w:p>
+    <w:p>
+      <w:pPr>
+        <w:rPr>
+          <w:lang w:val="es-AR"/>
+        </w:rPr>
+      </w:pPr>
+      <w:r>
+        <w:rPr>
+          <w:lang w:val="es-AR"/>
+        </w:rPr>
+        <w:t>Tratar</w:t>
+      </w:r>
+      <w:r>
+        <w:rPr>
+          <w:lang w:val="es-AR"/>
+        </w:rPr>
+        <w:t xml:space="preserve"> de comprender de dónde surgen, cuándo surgen y cómo se manifiestan las unidades de información denominados Yoes y los grupos afines de estos Yoes los cuales se estructuran como sub-personalidades que son constituyentes de la personalidad general del hombre. Esto es indagación interior.</w:t>
+      </w:r>
+    </w:p>
+    <w:p>
+      <w:pPr>
+        <w:rPr>
+          <w:lang w:val="es-AR"/>
+        </w:rPr>
+      </w:pPr>
+      <w:r>
+        <w:rPr>
+          <w:lang w:val="es-AR"/>
+        </w:rPr>
+        <w:t>Pero el método del análisis o indagación solo se puede efectuar en forma justa cuando ya se posee una gran cantidad de información sobre la mecanicidad de sí mismo por medio de la observación de sí mismo. Cuando ya se ha constatado los diversos tipos de información que fueron grabados en los centros de sus Ser. Cuando ya se han constatado todas las funciones de los cinco centros y la información grabada en estos centros. Así como las leyes que gobiernan su mecanicidad y a condición de un buen desarrollo de la consciencia de sí mismo. Caso contrario el proceso de análisis o indagación de sí mismo lo puede sumir en el sueño psicológico de la identificación consigo mismo en el segundo estado de consciencia. Nada peor podría sucederle al hombre.</w:t>
+      </w:r>
+    </w:p>
+    <w:p>
+      <w:pPr>
+        <w:rPr>
+          <w:lang w:val="es-AR"/>
+        </w:rPr>
+      </w:pPr>
+      <w:r>
+        <w:rPr>
+          <w:lang w:val="es-AR"/>
+        </w:rPr>
+        <w:t>Se puede llegar a ser suficientemente sensible como para poder determinar los momentos en que uno mismo está más cerca de un estado consciente o más lejos de la consciencia de sí mismo. La observación práctica confirma que el hombre mecánico se olvida perennemente de sí mismo. En el segundo estado de consciencia el hombre mecánico no puede dividir su atención por tanto vive identificado con todo y la identificación incrementa su impotencia para recordarse a sí mismo.</w:t>
+      </w:r>
+    </w:p>
+    <w:p>
+      <w:pPr>
+        <w:rPr>
+          <w:lang w:val="es-AR"/>
+        </w:rPr>
+      </w:pPr>
+      <w:r>
+        <w:rPr>
+          <w:lang w:val="es-AR"/>
+        </w:rPr>
+        <w:t>Esta impotencia para recordarse a sí mismo aunque sea por lapsos breves de tiempo, no inducidos por la ley de accidente, es el principal rasgo característico de su permanente dormir en la incesante identificación y reacción con cuanto le impresiona. Esta es la primordial característica del segundo estado de consciencia o estado de vigilia y la verdadera causa de todo su desequilibrio interior, inarmonía y comportamiento compulsivo. El hombre en su etapa natural duerme perennemente.</w:t>
+      </w:r>
+    </w:p>
+    <w:p>
+      <w:pPr>
+        <w:rPr>
+          <w:lang w:val="es-AR"/>
+        </w:rPr>
+      </w:pPr>
+      <w:r>
+        <w:rPr>
+          <w:lang w:val="es-AR"/>
+        </w:rPr>
+        <w:t>El despertar de sí mismo para el estudio y conocimiento de sí mismo se inicia con el recuerdo de sí mismo. El hombre mecánico en el segundo estado de consciencia nunca es capaz de recordarse a sí mismo. Tan solo vive identificado y reaccionando con cuanto atraiga su atención. El hombre común nunca olvida algo más rápida y fácilmente que a sí mismo. Nunca está presente en su cuerpo. En lo que se refiere a él mismo no existe.</w:t>
+      </w:r>
+    </w:p>
+    <w:p>
+      <w:pPr>
+        <w:rPr>
+          <w:lang w:val="es-AR"/>
+        </w:rPr>
+      </w:pPr>
+      <w:r>
+        <w:rPr>
+          <w:lang w:val="es-AR"/>
+        </w:rPr>
+        <w:t>Él tan solo es una programación automática expresado por su personalidad, desde su estado hipnótico de identificación con todos los estímulos de impresiones exteriores que le hacen reaccionar mecánicamente su pensamiento, su emoción, su locuacidad y su actuar. El hombre en su etapa natural es un autómata.</w:t>
+      </w:r>
+    </w:p>
+    <w:p>
+      <w:pPr>
+        <w:rPr>
+          <w:lang w:val="es-AR"/>
+        </w:rPr>
+      </w:pPr>
+      <w:r>
+        <w:rPr>
+          <w:lang w:val="es-AR"/>
+        </w:rPr>
+        <w:t>En su sueño psicológico de vigilia únicamente se expresan los hábitos de cada centro. Acciones habituales, charlas habituales, pensamientos y conceptos habituales, emociones habituales. Todos estos son hábitos o unidades de información y son estos los que se expresan en su identificación y sueño. Pero él mismo no está allí ni en sus actos.</w:t>
+      </w:r>
+    </w:p>
+    <w:p>
+      <w:pPr>
+        <w:rPr>
+          <w:lang w:val="es-AR"/>
+        </w:rPr>
+      </w:pPr>
+      <w:r>
+        <w:rPr>
+          <w:lang w:val="es-AR"/>
+        </w:rPr>
+        <w:t>La identificación es la marca o rasgo fundamenta y característico del segundo estado de consciencia o estado de vigilia. Este es la verdadera causa de todo su comportamiento, su permanencia en el sueño psicológico para la expresión exclusiva y unilateral de su personalidad, y que causa su total impotencia de recordarse a sí mismo. Su Esencia duerme. Este es el dormir.</w:t>
+      </w:r>
+    </w:p>
+    <w:p>
+      <w:pPr>
+        <w:rPr>
+          <w:lang w:val="es-AR"/>
+        </w:rPr>
+      </w:pPr>
+      <w:r>
+        <w:rPr>
+          <w:lang w:val="es-AR"/>
+        </w:rPr>
+        <w:t>Si el hombre logra darse cuenta de su estado de sueño psicológico, si se da cuenta de su mecanicidad y de su impotencia e incapacidad para recordarse de él mismo, este hombre habrá encontrado el punto débil de toda la estructura de su personalidad, mecanicidad y sueño. Este hombre se habrá dado cuenta de que debe recordarse a sí mismo para liberarse del sueño psicológico de la identificación que duerme su Esencia.</w:t>
+      </w:r>
+    </w:p>
+    <w:p>
+      <w:pPr>
+        <w:ind w:firstLine="0"/>
+        <w:rPr>
+          <w:lang w:val="es-AR"/>
+        </w:rPr>
+      </w:pPr>
+    </w:p>
+    <w:p>
+      <w:pPr>
+        <w:ind w:firstLine="0"/>
+        <w:jc w:val="center"/>
+        <w:rPr>
+          <w:b/>
+          <w:bCs/>
+          <w:lang w:val="es-AR"/>
+        </w:rPr>
+      </w:pPr>
+      <w:r>
+        <w:rPr>
+          <w:b/>
+          <w:bCs/>
+          <w:lang w:val="es-AR"/>
+        </w:rPr>
+        <w:t>El Recuerdo de Sí Mismo</w:t>
+      </w:r>
+    </w:p>
+    <w:p>
+      <w:pPr>
+        <w:rPr>
+          <w:lang w:val="es-AR"/>
+        </w:rPr>
+      </w:pPr>
+      <w:r>
+        <w:rPr>
+          <w:lang w:val="es-AR"/>
+        </w:rPr>
+        <w:t>El Despertar solo se inicia cuando haciendo esfuerzos se lucha contra el dormir. Cuando se lucha contra la identificación del sueño psicológico del estado de vigilia. Para lograr despertar existe la herramienta de Trabajo del “Recuerdo de Sí Mismo” que lleva al hombre al tercer estado de consciencia.</w:t>
+      </w:r>
+    </w:p>
+    <w:p>
+      <w:pPr>
+        <w:rPr>
+          <w:lang w:val="es-AR"/>
+        </w:rPr>
+      </w:pPr>
+      <w:r>
+        <w:rPr>
+          <w:lang w:val="es-AR"/>
+        </w:rPr>
+        <w:t xml:space="preserve">La característica primordial del tercer estado de consciencia o consciencia de sí mismo es la división de la atención y de la consciencia entre él mismo y aquello que proviene del mundo exterior, de las influencias de la vida. Esta división que caracteriza la </w:t>
+      </w:r>
+      <w:r>
+        <w:rPr>
+          <w:lang w:val="es-AR"/>
+        </w:rPr>
+        <w:t>consciencia</w:t>
+      </w:r>
+      <w:r>
+        <w:rPr>
+          <w:lang w:val="es-AR"/>
+        </w:rPr>
+        <w:t xml:space="preserve"> de sí mismo impide que la Esencia caiga en el sueño de la identificación con las influencias exteriores. Al dividir la Esencia su actividad en el Ser entre ella misma como sujeto y las influencias exteriores como objeto se crea un espacio interior. Una separación interior que la Esencia usa para incrementar su actividad integrando todas las partes del Ser para su desarrollo y crecimiento en el Ser. La división de la consciencia y la atención ahorran energía que ha de ser el alimento que permitirá el crecimiento de la Esencia.</w:t>
+      </w:r>
+    </w:p>
+    <w:p>
+      <w:pPr>
+        <w:rPr>
           <w:rtl/>
           <w:lang w:val="es-AR"/>
         </w:rPr>
@@ -4088,7 +4601,7 @@
         <w:rPr>
           <w:lang w:val="es-AR"/>
         </w:rPr>
-        <w:t>El hombre debe Despertar para poder llegar a Ser</w:t>
+        <w:t xml:space="preserve">Al principio, los intentos iniales </w:t>
       </w:r>
     </w:p>
     <w:sectPr>
@@ -5209,7 +5722,6 @@
   <w:style w:type="character" w:default="1" w:styleId="Fuentedeprrafopredeter">
     <w:name w:val="Default Paragraph Font"/>
     <w:uiPriority w:val="1"/>
-    <w:semiHidden/>
     <w:unhideWhenUsed/>
   </w:style>
   <w:style w:type="table" w:default="1" w:styleId="Tablanormal">

</xml_diff>

<commit_message>
varios cambios, completado 1,2 y 3 carlangas
</commit_message>
<xml_diff>
--- a/En progreso/George Gurdjieff - Cuarto Camino/George Gurdjieff - Cuarto Camino - la biblia del hombre astuto.docx
+++ b/En progreso/George Gurdjieff - Cuarto Camino/George Gurdjieff - Cuarto Camino - la biblia del hombre astuto.docx
@@ -4575,19 +4575,278 @@
         <w:rPr>
           <w:lang w:val="es-AR"/>
         </w:rPr>
-        <w:t xml:space="preserve">La característica primordial del tercer estado de consciencia o consciencia de sí mismo es la división de la atención y de la consciencia entre él mismo y aquello que proviene del mundo exterior, de las influencias de la vida. Esta división que caracteriza la </w:t>
-      </w:r>
-      <w:r>
-        <w:rPr>
-          <w:lang w:val="es-AR"/>
-        </w:rPr>
-        <w:t>consciencia</w:t>
-      </w:r>
-      <w:r>
-        <w:rPr>
-          <w:lang w:val="es-AR"/>
-        </w:rPr>
-        <w:t xml:space="preserve"> de sí mismo impide que la Esencia caiga en el sueño de la identificación con las influencias exteriores. Al dividir la Esencia su actividad en el Ser entre ella misma como sujeto y las influencias exteriores como objeto se crea un espacio interior. Una separación interior que la Esencia usa para incrementar su actividad integrando todas las partes del Ser para su desarrollo y crecimiento en el Ser. La división de la consciencia y la atención ahorran energía que ha de ser el alimento que permitirá el crecimiento de la Esencia.</w:t>
+        <w:t>La característica primordial del tercer estado de consciencia o consciencia de sí mismo es la división de la atención y de la consciencia entre él mismo y aquello que proviene del mundo exterior, de las influencias de la vida. Esta división que caracteriza la consciencia de sí mismo impide que la Esencia caiga en el sueño de la identificación con las influencias exteriores. Al dividir la Esencia su actividad en el Ser entre ella misma como sujeto y las influencias exteriores como objeto se crea un espacio interior. Una separación interior que la Esencia usa para incrementar su actividad integrando todas las partes del Ser para su desarrollo y crecimiento en el Ser. La división de la consciencia y la atención ahorran energía que ha de ser el alimento que permitirá el crecimiento de la Esencia.</w:t>
+      </w:r>
+    </w:p>
+    <w:p>
+      <w:pPr>
+        <w:rPr>
+          <w:lang w:val="es-AR"/>
+        </w:rPr>
+      </w:pPr>
+      <w:r>
+        <w:rPr>
+          <w:lang w:val="es-AR"/>
+        </w:rPr>
+        <w:t xml:space="preserve">Al principio, los intentos </w:t>
+      </w:r>
+      <w:r>
+        <w:rPr>
+          <w:lang w:val="es-AR"/>
+        </w:rPr>
+        <w:t>iniciales por recordarse de sí mismo pareciesen no dar un resultado definitivo. Al iniciar el Trabajo con la herramienta del recuerdo de sí mismo solo se manifiestan sus efectos como vislumbres de consciencia que no duran más que instantes. Con la constancia y la práctica continua estos breves periodos pueden gradualmente incrementarse en periodicidad y permanencia. Se podrán así reproducir más seguidos y durarán cada vez más tiempo.</w:t>
+      </w:r>
+    </w:p>
+    <w:p>
+      <w:pPr>
+        <w:rPr>
+          <w:lang w:val="es-AR"/>
+        </w:rPr>
+      </w:pPr>
+      <w:r>
+        <w:rPr>
+          <w:lang w:val="es-AR"/>
+        </w:rPr>
+        <w:t>Pues los efectos psicológicos de los esfuerzos reiterados en el recuerdo de sí mismo son acumulativos en todas las partes y centros del Ser y darán paulatinamente sus frutos en un lapso de tiempo no muy largo.</w:t>
+      </w:r>
+    </w:p>
+    <w:p>
+      <w:pPr>
+        <w:rPr>
+          <w:lang w:val="es-AR"/>
+        </w:rPr>
+      </w:pPr>
+      <w:r>
+        <w:rPr>
+          <w:lang w:val="es-AR"/>
+        </w:rPr>
+        <w:t>Tras este lapso de tiempo la Esencia paulatinamente tomará control y se percibirá a sí misma expresando ya en forma permanente la consciencia de sí misma. Como una progresión de octava e intensificación de sí misma y para el fin de su propio crecimiento. Y para lograr esto se ha de descubrir el gusto por la acción del recuerdo de sí mismo. Se ha de encontrar en sí mismo el gusto y el disfrute de recordarse de sí mismo.</w:t>
+      </w:r>
+    </w:p>
+    <w:p>
+      <w:pPr>
+        <w:rPr>
+          <w:lang w:val="es-AR"/>
+        </w:rPr>
+      </w:pPr>
+      <w:r>
+        <w:rPr>
+          <w:lang w:val="es-AR"/>
+        </w:rPr>
+        <w:t>El recuerdo de sí mismo.</w:t>
+      </w:r>
+    </w:p>
+    <w:p>
+      <w:pPr>
+        <w:rPr>
+          <w:lang w:val="es-AR"/>
+        </w:rPr>
+      </w:pPr>
+      <w:r>
+        <w:rPr>
+          <w:lang w:val="es-AR"/>
+        </w:rPr>
+        <w:t>El recuerdo de sí mismo es la principal y vital herramienta de Trabajo para lograr el tercer estado de consciencia. La consciencia de sí mismo. El recuerdo de sí mismo lleva al despertar de la Esencia para que tome el control de los cinco centros, desplazando el dominio de la personalidad sobre el Ser y logrando por tanto generar Atención, Consciencia y Voluntad, como producto de la manifestación de la Esencia en los tres pisos de la máquina humana. El Ser. Creando un Yo único e individual.</w:t>
+      </w:r>
+    </w:p>
+    <w:p>
+      <w:pPr>
+        <w:rPr>
+          <w:lang w:val="es-AR"/>
+        </w:rPr>
+      </w:pPr>
+      <w:r>
+        <w:rPr>
+          <w:lang w:val="es-AR"/>
+        </w:rPr>
+        <w:t>El recuerdo de sí mismo es la piedra angular del Trabajo sobre sí mismo. Esta es la herramienta de Trabajo para hacer una llamada a la Esencia a que ocupe su lugar y actividad para el crecimiento interior. El recuerdo de sí mismo. Permite el control de la Esencia en el tercer piso de la máquina para crear consciencia. Pero primero debe tener la sensación de sí mismo. Es decir el recuerdo de sí permitirá el control de la Esencia en el primer piso de la máquina. Y por último la emoción de sí mismo o el control de la Esencia del segundo piso de la máquina</w:t>
+      </w:r>
+      <w:r>
+        <w:rPr>
+          <w:lang w:val="es-AR"/>
+        </w:rPr>
+        <w:t>.</w:t>
+      </w:r>
+    </w:p>
+    <w:p>
+      <w:pPr>
+        <w:rPr>
+          <w:lang w:val="es-AR"/>
+        </w:rPr>
+      </w:pPr>
+      <w:r>
+        <w:rPr>
+          <w:lang w:val="es-AR"/>
+        </w:rPr>
+        <w:t>Pero el recuerdo de sí mismo no es la meta a alcanzar. La meta es la consciencia de sí mismo. El tercer estado de consciencia. Es posible que cuarenta veces usted se proponga realizar un ejercicio de recuerdo de sí mismo y es posible que cuarenta veces usted olvide su propósito de recordarse a sí mismo. ¡No importa! ¡Vuelta a intentarlo una vez más! Es posible que las cuarenta primeras veces que usted trate de tener un recuerdo de sí mismo, una sensación de sí mismo, no sienta nada y nada en apariencia suceda. Pero paulatinamente la Esencia despertará en usted. En cada piso y centro de su Ser.</w:t>
+      </w:r>
+    </w:p>
+    <w:p>
+      <w:pPr>
+        <w:rPr>
+          <w:lang w:val="es-AR"/>
+        </w:rPr>
+      </w:pPr>
+      <w:r>
+        <w:rPr>
+          <w:lang w:val="es-AR"/>
+        </w:rPr>
+        <w:t>No es sino cuando un hombre empieza a hacer esfuerzos por recordarse a sí mismo cuando se abra para él una posibilidad de escapar del velo del sueño psicológico, despertar y romper con toda su mecanicidad. Solo con el despertar advenirá un nuevo sentir</w:t>
+      </w:r>
+      <w:r>
+        <w:rPr>
+          <w:lang w:val="es-AR"/>
+        </w:rPr>
+        <w:t xml:space="preserve"> </w:t>
+      </w:r>
+      <w:r>
+        <w:rPr>
+          <w:lang w:val="es-AR"/>
+        </w:rPr>
+        <w:t>de su existencia y de la vida circundante. Así su propia vida tomará un sentido diferente. Pero es fundamental trabajar constantemente para desarrollar el recuerdo de sí mismo que permitirá la manifestación de la consciencia de sí mismo.</w:t>
+      </w:r>
+    </w:p>
+    <w:p>
+      <w:pPr>
+        <w:rPr>
+          <w:lang w:val="es-AR"/>
+        </w:rPr>
+      </w:pPr>
+      <w:r>
+        <w:rPr>
+          <w:lang w:val="es-AR"/>
+        </w:rPr>
+        <w:t>El despertar a la consciencia de sí mismo, por medio del recuerdo de sí mismo deja en el cuerpo una sensación</w:t>
+      </w:r>
+      <w:r>
+        <w:rPr>
+          <w:lang w:val="es-AR"/>
+        </w:rPr>
+        <w:t xml:space="preserve"> o sabor característico en el primer piso de la máquina el que no podrá ser confundido. Esta es una sensación de Ser. La consciencia del propio cuerpo. La sensación de sí mismo y la Atención de ser en la vida.</w:t>
+      </w:r>
+    </w:p>
+    <w:p>
+      <w:pPr>
+        <w:rPr>
+          <w:lang w:val="es-AR"/>
+        </w:rPr>
+      </w:pPr>
+      <w:r>
+        <w:rPr>
+          <w:lang w:val="es-AR"/>
+        </w:rPr>
+        <w:t>El recuerdo de sí mismo se inicia con el trabajo de sensación en el primer piso de la máquina humana y los correspondientes centros instintivo-motor, lo que llevará a un despertar parcial del hombre en la vida.</w:t>
+      </w:r>
+    </w:p>
+    <w:p>
+      <w:pPr>
+        <w:rPr>
+          <w:lang w:val="es-AR"/>
+        </w:rPr>
+      </w:pPr>
+      <w:r>
+        <w:rPr>
+          <w:lang w:val="es-AR"/>
+        </w:rPr>
+        <w:t>Luego el recuerdo de sí mismo se ha de ampliar a la percepción de la aparición de pensamientos y al darse cuenta de su existencia individual ante las impresiones o estímulos externos de la vida al trabajar en el tercer piso de la máquina y el centro intelectual. Esto permitirá tener un despertar acrecentado.</w:t>
+      </w:r>
+    </w:p>
+    <w:p>
+      <w:pPr>
+        <w:rPr>
+          <w:lang w:val="es-AR"/>
+        </w:rPr>
+      </w:pPr>
+      <w:r>
+        <w:rPr>
+          <w:lang w:val="es-AR"/>
+        </w:rPr>
+        <w:t>La siguiente fase es la canalización del recuerdo de sí mismo hacia el segundo piso de la máquina y centro emocional, disfrutando los momentos de consciencia de sí mismo por medio de la herramienta de Trabajo. El recuerdo de sí mismo. Únicamente al ser completada esta etapa se alcanzará un despertar total, estable, equilibrado, armónico y justo, lo cual le otorga el logro de la consciencia de sí mismo. El tercer estado de consciencia.</w:t>
+      </w:r>
+    </w:p>
+    <w:p>
+      <w:pPr>
+        <w:rPr>
+          <w:lang w:val="es-AR"/>
+        </w:rPr>
+      </w:pPr>
+      <w:r>
+        <w:rPr>
+          <w:lang w:val="es-AR"/>
+        </w:rPr>
+        <w:t>El recuerdo de sí mismo permite que la Esencia despierte del sueño y es entonces cuando la Esencia siente los cinco centros y tres pisos de su máquina para alcanzar la consciencia de sí misma. La consciencia de su existencia en la vida. Teniendo la Esencia en el Ser la sensación de sí misma y de su existencia, la idea de sí misma y de su unión con la fuerza que viene desde los cosmos superiores y la emoción de sí misma de vivir la vida en</w:t>
+      </w:r>
+      <w:r>
+        <w:rPr>
+          <w:lang w:val="es-AR"/>
+        </w:rPr>
+        <w:t xml:space="preserve"> función de una progresión de octava evolutiva espiritual para su fusión con la divinidad.</w:t>
+      </w:r>
+    </w:p>
+    <w:p>
+      <w:pPr>
+        <w:rPr>
+          <w:lang w:val="es-AR"/>
+        </w:rPr>
+      </w:pPr>
+      <w:r>
+        <w:rPr>
+          <w:lang w:val="es-AR"/>
+        </w:rPr>
+        <w:t>Esta es la Presencia de Ser expresando Atención, Consciencia y Voluntad justa para poder hacer.</w:t>
+      </w:r>
+    </w:p>
+    <w:p>
+      <w:pPr>
+        <w:rPr>
+          <w:lang w:val="es-AR"/>
+        </w:rPr>
+      </w:pPr>
+      <w:r>
+        <w:rPr>
+          <w:lang w:val="es-AR"/>
+        </w:rPr>
+        <w:t>El crecimiento de la Esencia en todas las partes del Ser. Los tres pisos de la máquina con sus cinco centros equilibrados y con toda la información al servicio y disposición de la Esencia, es el producto y consecuencia de los esfuerzos efectuados en el tercer estado de consciencia en el Trabajo.</w:t>
+      </w:r>
+    </w:p>
+    <w:p>
+      <w:pPr>
+        <w:rPr>
+          <w:lang w:val="es-AR"/>
+        </w:rPr>
+      </w:pPr>
+      <w:r>
+        <w:rPr>
+          <w:lang w:val="es-AR"/>
+        </w:rPr>
+        <w:t>La Esencia debe crecer. Pero para que así suceda primero se ha de menguar la personalidad. Reducir o nulificar toda la presión que ejerce la mecanicidad y negatividad de la actividad mecánica y automática de la personalidad en su constante reaccionar en el segundo estado de consciencia o sueño psicológico. El recuerdo de sí mismo logra esto. Esta herramienta de Trabajo logra interrumpir el sueño psicológico inhabilitando a la personalidad y despertando a la Esencia</w:t>
+      </w:r>
+    </w:p>
+    <w:p>
+      <w:pPr>
+        <w:ind w:firstLine="0"/>
+        <w:rPr>
+          <w:lang w:val="es-AR"/>
+        </w:rPr>
+      </w:pPr>
+    </w:p>
+    <w:p>
+      <w:pPr>
+        <w:ind w:firstLine="0"/>
+        <w:jc w:val="center"/>
+        <w:rPr>
+          <w:b/>
+          <w:bCs/>
+          <w:lang w:val="es-AR"/>
+        </w:rPr>
+      </w:pPr>
+      <w:r>
+        <w:rPr>
+          <w:b/>
+          <w:bCs/>
+          <w:lang w:val="es-AR"/>
+        </w:rPr>
+        <w:t>La División de la Atención</w:t>
       </w:r>
     </w:p>
     <w:p>
@@ -4601,7 +4860,7 @@
         <w:rPr>
           <w:lang w:val="es-AR"/>
         </w:rPr>
-        <w:t xml:space="preserve">Al principio, los intentos iniales </w:t>
+        <w:t>Durante</w:t>
       </w:r>
     </w:p>
     <w:sectPr>
@@ -5722,6 +5981,7 @@
   <w:style w:type="character" w:default="1" w:styleId="Fuentedeprrafopredeter">
     <w:name w:val="Default Paragraph Font"/>
     <w:uiPriority w:val="1"/>
+    <w:semiHidden/>
     <w:unhideWhenUsed/>
   </w:style>
   <w:style w:type="table" w:default="1" w:styleId="Tablanormal">

</xml_diff>

<commit_message>
capitulo ocho - la biblia del hombre astuto
</commit_message>
<xml_diff>
--- a/En progreso/George Gurdjieff - Cuarto Camino/George Gurdjieff - Cuarto Camino - la biblia del hombre astuto.docx
+++ b/En progreso/George Gurdjieff - Cuarto Camino/George Gurdjieff - Cuarto Camino - la biblia del hombre astuto.docx
@@ -4242,26 +4242,24 @@
     </w:p>
     <w:p>
       <w:pPr>
-        <w:ind w:firstLine="0"/>
-        <w:rPr>
-          <w:lang w:val="es-AR"/>
-        </w:rPr>
-      </w:pPr>
-    </w:p>
-    <w:p>
-      <w:pPr>
-        <w:ind w:firstLine="0"/>
-        <w:jc w:val="center"/>
-        <w:rPr>
-          <w:b/>
-          <w:bCs/>
-          <w:lang w:val="es-AR"/>
-        </w:rPr>
-      </w:pPr>
-      <w:r>
-        <w:rPr>
-          <w:b/>
-          <w:bCs/>
+        <w:rPr>
+          <w:lang w:val="es-AR"/>
+        </w:rPr>
+      </w:pPr>
+    </w:p>
+    <w:p>
+      <w:pPr>
+        <w:rPr>
+          <w:lang w:val="es-AR"/>
+        </w:rPr>
+        <w:pPrChange w:id="1" w:author="Jesus Hernan" w:date="2022-11-08T12:09:00Z">
+          <w:pPr>
+            <w:jc w:val="center"/>
+          </w:pPr>
+        </w:pPrChange>
+      </w:pPr>
+      <w:r>
+        <w:rPr>
           <w:lang w:val="es-AR"/>
         </w:rPr>
         <w:t>La Observación de Sí Mismo</w:t>
@@ -4527,26 +4525,24 @@
     </w:p>
     <w:p>
       <w:pPr>
-        <w:ind w:firstLine="0"/>
-        <w:rPr>
-          <w:lang w:val="es-AR"/>
-        </w:rPr>
-      </w:pPr>
-    </w:p>
-    <w:p>
-      <w:pPr>
-        <w:ind w:firstLine="0"/>
-        <w:jc w:val="center"/>
-        <w:rPr>
-          <w:b/>
-          <w:bCs/>
-          <w:lang w:val="es-AR"/>
-        </w:rPr>
-      </w:pPr>
-      <w:r>
-        <w:rPr>
-          <w:b/>
-          <w:bCs/>
+        <w:rPr>
+          <w:lang w:val="es-AR"/>
+        </w:rPr>
+      </w:pPr>
+    </w:p>
+    <w:p>
+      <w:pPr>
+        <w:rPr>
+          <w:lang w:val="es-AR"/>
+        </w:rPr>
+        <w:pPrChange w:id="2" w:author="Jesus Hernan" w:date="2022-11-08T12:09:00Z">
+          <w:pPr>
+            <w:jc w:val="center"/>
+          </w:pPr>
+        </w:pPrChange>
+      </w:pPr>
+      <w:r>
+        <w:rPr>
           <w:lang w:val="es-AR"/>
         </w:rPr>
         <w:t>El Recuerdo de Sí Mismo</w:t>
@@ -4824,26 +4820,24 @@
     </w:p>
     <w:p>
       <w:pPr>
-        <w:ind w:firstLine="0"/>
-        <w:rPr>
-          <w:lang w:val="es-AR"/>
-        </w:rPr>
-      </w:pPr>
-    </w:p>
-    <w:p>
-      <w:pPr>
-        <w:ind w:firstLine="0"/>
-        <w:jc w:val="center"/>
-        <w:rPr>
-          <w:b/>
-          <w:bCs/>
-          <w:lang w:val="es-AR"/>
-        </w:rPr>
-      </w:pPr>
-      <w:r>
-        <w:rPr>
-          <w:b/>
-          <w:bCs/>
+        <w:rPr>
+          <w:lang w:val="es-AR"/>
+        </w:rPr>
+      </w:pPr>
+    </w:p>
+    <w:p>
+      <w:pPr>
+        <w:rPr>
+          <w:lang w:val="es-AR"/>
+        </w:rPr>
+        <w:pPrChange w:id="3" w:author="Jesus Hernan" w:date="2022-11-08T12:09:00Z">
+          <w:pPr>
+            <w:jc w:val="center"/>
+          </w:pPr>
+        </w:pPrChange>
+      </w:pPr>
+      <w:r>
+        <w:rPr>
           <w:lang w:val="es-AR"/>
         </w:rPr>
         <w:t>La División de la Atención</w:t>
@@ -5472,18 +5466,17 @@
     </w:p>
     <w:p>
       <w:pPr>
-        <w:ind w:firstLine="0"/>
-        <w:jc w:val="center"/>
-        <w:rPr>
-          <w:b/>
-          <w:bCs/>
-          <w:lang w:val="es-AR"/>
-        </w:rPr>
-      </w:pPr>
-      <w:r>
-        <w:rPr>
-          <w:b/>
-          <w:bCs/>
+        <w:rPr>
+          <w:lang w:val="es-AR"/>
+        </w:rPr>
+        <w:pPrChange w:id="4" w:author="Jesus Hernan" w:date="2022-11-08T12:09:00Z">
+          <w:pPr>
+            <w:jc w:val="center"/>
+          </w:pPr>
+        </w:pPrChange>
+      </w:pPr>
+      <w:r>
+        <w:rPr>
           <w:lang w:val="es-AR"/>
         </w:rPr>
         <w:t>La Etapa de “El Morir”</w:t>
@@ -5571,26 +5564,24 @@
     </w:p>
     <w:p>
       <w:pPr>
-        <w:ind w:firstLine="0"/>
-        <w:rPr>
-          <w:lang w:val="es-AR"/>
-        </w:rPr>
-      </w:pPr>
-    </w:p>
-    <w:p>
-      <w:pPr>
-        <w:ind w:firstLine="0"/>
-        <w:jc w:val="center"/>
-        <w:rPr>
-          <w:b/>
-          <w:bCs/>
-          <w:lang w:val="es-AR"/>
-        </w:rPr>
-      </w:pPr>
-      <w:r>
-        <w:rPr>
-          <w:b/>
-          <w:bCs/>
+        <w:rPr>
+          <w:lang w:val="es-AR"/>
+        </w:rPr>
+      </w:pPr>
+    </w:p>
+    <w:p>
+      <w:pPr>
+        <w:rPr>
+          <w:lang w:val="es-AR"/>
+        </w:rPr>
+        <w:pPrChange w:id="5" w:author="Jesus Hernan" w:date="2022-11-08T12:09:00Z">
+          <w:pPr>
+            <w:jc w:val="center"/>
+          </w:pPr>
+        </w:pPrChange>
+      </w:pPr>
+      <w:r>
+        <w:rPr>
           <w:lang w:val="es-AR"/>
         </w:rPr>
         <w:t>La No-Expresión</w:t>
@@ -5656,26 +5647,24 @@
     </w:p>
     <w:p>
       <w:pPr>
-        <w:ind w:firstLine="0"/>
-        <w:rPr>
-          <w:lang w:val="es-AR"/>
-        </w:rPr>
-      </w:pPr>
-    </w:p>
-    <w:p>
-      <w:pPr>
-        <w:ind w:firstLine="0"/>
-        <w:jc w:val="center"/>
-        <w:rPr>
-          <w:b/>
-          <w:bCs/>
-          <w:lang w:val="es-AR"/>
-        </w:rPr>
-      </w:pPr>
-      <w:r>
-        <w:rPr>
-          <w:b/>
-          <w:bCs/>
+        <w:rPr>
+          <w:lang w:val="es-AR"/>
+        </w:rPr>
+      </w:pPr>
+    </w:p>
+    <w:p>
+      <w:pPr>
+        <w:rPr>
+          <w:lang w:val="es-AR"/>
+        </w:rPr>
+        <w:pPrChange w:id="6" w:author="Jesus Hernan" w:date="2022-11-08T12:09:00Z">
+          <w:pPr>
+            <w:jc w:val="center"/>
+          </w:pPr>
+        </w:pPrChange>
+      </w:pPr>
+      <w:r>
+        <w:rPr>
           <w:lang w:val="es-AR"/>
         </w:rPr>
         <w:t>La No-Manifestación — La Detención Interior</w:t>
@@ -5793,8 +5782,6 @@
     </w:p>
     <w:p>
       <w:pPr>
-        <w:spacing w:line="240" w:lineRule="auto"/>
-        <w:ind w:firstLine="0"/>
         <w:rPr>
           <w:lang w:val="es-AR"/>
         </w:rPr>
@@ -5857,18 +5844,17 @@
     </w:p>
     <w:p>
       <w:pPr>
-        <w:ind w:firstLine="0"/>
-        <w:jc w:val="center"/>
-        <w:rPr>
-          <w:b/>
-          <w:bCs/>
-          <w:lang w:val="es-AR"/>
-        </w:rPr>
-      </w:pPr>
-      <w:r>
-        <w:rPr>
-          <w:b/>
-          <w:bCs/>
+        <w:rPr>
+          <w:lang w:val="es-AR"/>
+        </w:rPr>
+        <w:pPrChange w:id="7" w:author="Jesus Hernan" w:date="2022-11-08T12:09:00Z">
+          <w:pPr>
+            <w:jc w:val="center"/>
+          </w:pPr>
+        </w:pPrChange>
+      </w:pPr>
+      <w:r>
+        <w:rPr>
           <w:lang w:val="es-AR"/>
         </w:rPr>
         <w:t>La Etapa de “El Nacer”</w:t>
@@ -6300,18 +6286,17 @@
     </w:p>
     <w:p>
       <w:pPr>
-        <w:ind w:firstLine="0"/>
-        <w:jc w:val="center"/>
-        <w:rPr>
-          <w:b/>
-          <w:bCs/>
-          <w:lang w:val="es-AR"/>
-        </w:rPr>
-      </w:pPr>
-      <w:r>
-        <w:rPr>
-          <w:b/>
-          <w:bCs/>
+        <w:rPr>
+          <w:lang w:val="es-AR"/>
+        </w:rPr>
+        <w:pPrChange w:id="8" w:author="Jesus Hernan" w:date="2022-11-08T12:09:00Z">
+          <w:pPr>
+            <w:jc w:val="center"/>
+          </w:pPr>
+        </w:pPrChange>
+      </w:pPr>
+      <w:r>
+        <w:rPr>
           <w:lang w:val="es-AR"/>
         </w:rPr>
         <w:t>HOMBRES</w:t>
@@ -6319,29 +6304,29 @@
     </w:p>
     <w:p>
       <w:pPr>
-        <w:ind w:firstLine="0"/>
-        <w:jc w:val="center"/>
-        <w:rPr>
-          <w:b/>
-          <w:bCs/>
-          <w:lang w:val="es-AR"/>
-        </w:rPr>
-      </w:pPr>
-    </w:p>
-    <w:p>
-      <w:pPr>
-        <w:ind w:firstLine="0"/>
-        <w:jc w:val="center"/>
-        <w:rPr>
-          <w:b/>
-          <w:bCs/>
-          <w:lang w:val="es-AR"/>
-        </w:rPr>
-      </w:pPr>
-      <w:r>
-        <w:rPr>
-          <w:b/>
-          <w:bCs/>
+        <w:rPr>
+          <w:lang w:val="es-AR"/>
+        </w:rPr>
+        <w:pPrChange w:id="9" w:author="Jesus Hernan" w:date="2022-11-08T12:09:00Z">
+          <w:pPr>
+            <w:jc w:val="center"/>
+          </w:pPr>
+        </w:pPrChange>
+      </w:pPr>
+    </w:p>
+    <w:p>
+      <w:pPr>
+        <w:rPr>
+          <w:lang w:val="es-AR"/>
+        </w:rPr>
+        <w:pPrChange w:id="10" w:author="Jesus Hernan" w:date="2022-11-08T12:09:00Z">
+          <w:pPr>
+            <w:jc w:val="center"/>
+          </w:pPr>
+        </w:pPrChange>
+      </w:pPr>
+      <w:r>
+        <w:rPr>
           <w:lang w:val="es-AR"/>
         </w:rPr>
         <w:t>El Tipo Si7</w:t>
@@ -6350,16 +6335,2899 @@
     <w:p>
       <w:pPr>
         <w:rPr>
+          <w:lang w:val="es-AR"/>
+        </w:rPr>
+      </w:pPr>
+      <w:r>
+        <w:rPr>
+          <w:lang w:val="es-AR"/>
+        </w:rPr>
+        <w:t>Este tipo de hombre</w:t>
+      </w:r>
+      <w:r>
+        <w:rPr>
+          <w:lang w:val="es-AR"/>
+        </w:rPr>
+        <w:t xml:space="preserve"> ha desarrollado toda su potencialidad interior. Controla todos los estados de consciencia. Este hombre ya no puede perder nada cuanto ha adquirido, sus cualidades han cristalizado en él. Pose el cuarto estado de consciencia o consciencia objetiva. Trabaja en los dos choques conscientes y ha de iniciar su trabajo en el tercer choque consciente por medio del cual ha de crear su cuerpo de la Esencia, cuerpo Causal o sexto piso de la máquina. Con este cuerpo la Esencia logra su superior, ulterior y mayor grado de evolución consciente y crecimiento del Ser, incrementando su consciencia objetiva hasta la ascensión.</w:t>
+      </w:r>
+    </w:p>
+    <w:p>
+      <w:pPr>
+        <w:rPr>
+          <w:lang w:val="es-AR"/>
+        </w:rPr>
+      </w:pPr>
+      <w:r>
+        <w:rPr>
+          <w:lang w:val="es-AR"/>
+        </w:rPr>
+        <w:t xml:space="preserve">Ahora se encuentra frente al intervalo que le llevará hasta la ascensión divina. A partir del momento en que inicia la creación del cuarto cuerpo su nivel de Ser corresponde al cosmos La6 “Todos los soles”. La Galaxia, o </w:t>
+      </w:r>
+      <w:r>
+        <w:rPr>
+          <w:lang w:val="es-AR"/>
+        </w:rPr>
+        <w:t>El Macrocosmos. Se encuentra por tanto sometido únicamente a 6 órdenes de leyes. Es desde este nivel que el hombre Si7 puede atraer durante el tercer choque consciente por medio de la actividad justa de todos sus cuerpos ya creados el hidrógeno superior Do3. Absorbiéndolo por medio de la respiración y el anhelo de ascensión.</w:t>
+      </w:r>
+    </w:p>
+    <w:p>
+      <w:pPr>
+        <w:rPr>
+          <w:lang w:val="es-AR"/>
+        </w:rPr>
+      </w:pPr>
+    </w:p>
+    <w:p>
+      <w:pPr>
+        <w:pStyle w:val="EstiloCentrado"/>
+        <w:rPr>
+          <w:ins w:id="11" w:author="Jesus Hernan" w:date="2022-11-03T09:05:00Z"/>
+          <w:lang w:val="es-AR"/>
+        </w:rPr>
+      </w:pPr>
+      <w:ins w:id="12" w:author="Jesus Hernan" w:date="2022-11-03T09:04:00Z">
+        <w:r>
+          <w:rPr>
+            <w:lang w:val="es-AR"/>
+          </w:rPr>
+          <w:t>El Tipo LA6</w:t>
+        </w:r>
+      </w:ins>
+    </w:p>
+    <w:p>
+      <w:pPr>
+        <w:rPr>
+          <w:ins w:id="13" w:author="Jesus Hernan" w:date="2022-11-03T09:08:00Z"/>
+          <w:lang w:val="es-AR"/>
+        </w:rPr>
+      </w:pPr>
+      <w:ins w:id="14" w:author="Jesus Hernan" w:date="2022-11-03T09:06:00Z">
+        <w:r>
+          <w:rPr>
+            <w:lang w:val="es-AR"/>
+          </w:rPr>
+          <w:t>Este tipo de hombre ha adquirido para sí mismo el cuarto estado de consciencia denominada consciencia objetiva. Traba</w:t>
+        </w:r>
+      </w:ins>
+      <w:ins w:id="15" w:author="Jesus Hernan" w:date="2022-11-03T09:07:00Z">
+        <w:r>
+          <w:rPr>
+            <w:lang w:val="es-AR"/>
+          </w:rPr>
+          <w:t>jando en el segundo choque consciente crea su cuerpo mental o quinto piso de la máquina por medio del cual su centro intelectual superior puede trabajar y expresarse continuamente. Siendo este su centro de gravedad permanente. Expresando y controlando de es</w:t>
+        </w:r>
+      </w:ins>
+      <w:ins w:id="16" w:author="Jesus Hernan" w:date="2022-11-03T09:08:00Z">
+        <w:r>
+          <w:rPr>
+            <w:lang w:val="es-AR"/>
+          </w:rPr>
+          <w:t>te modo todos los niveles de consciencia hasta la consciencia objetiva.</w:t>
+        </w:r>
+      </w:ins>
+    </w:p>
+    <w:p>
+      <w:pPr>
+        <w:rPr>
+          <w:ins w:id="17" w:author="Jesus Hernan" w:date="2022-11-03T09:10:00Z"/>
+          <w:lang w:val="es-AR"/>
+        </w:rPr>
+      </w:pPr>
+      <w:ins w:id="18" w:author="Jesus Hernan" w:date="2022-11-03T09:08:00Z">
+        <w:r>
+          <w:rPr>
+            <w:lang w:val="es-AR"/>
+          </w:rPr>
+          <w:t>Cuando crea su cuerpo mental su nivel de Ser se encuentra al nivel de cosmos solar Sol12. El Sol, o El Deuterocosmos. Y por tanto está so</w:t>
+        </w:r>
+      </w:ins>
+      <w:ins w:id="19" w:author="Jesus Hernan" w:date="2022-11-03T09:09:00Z">
+        <w:r>
+          <w:rPr>
+            <w:lang w:val="es-AR"/>
+          </w:rPr>
+          <w:t>metido a 12 órdenes de leyes. Es desde este nivel que él con una actividad justa de los dos cuerpos de su Ser trabaja en el interior de su Ser para la creación del cuerpo mental con el hidrógeno 6 (Re6-Fa6-La6) por medio de la respiraci</w:t>
+        </w:r>
+      </w:ins>
+      <w:ins w:id="20" w:author="Jesus Hernan" w:date="2022-11-03T09:10:00Z">
+        <w:r>
+          <w:rPr>
+            <w:lang w:val="es-AR"/>
+          </w:rPr>
+          <w:t>ón armónica durante el segundo choque consciente. Este hombre al crear su cuerpo mental ya se encuentra en capacidad de iniciar una nueva octava de Trabajo que le llevará al tercer choque consciente.</w:t>
+        </w:r>
+      </w:ins>
+    </w:p>
+    <w:p>
+      <w:pPr>
+        <w:rPr>
+          <w:ins w:id="21" w:author="Jesus Hernan" w:date="2022-11-03T09:10:00Z"/>
+          <w:lang w:val="es-AR"/>
+        </w:rPr>
+      </w:pPr>
+    </w:p>
+    <w:p>
+      <w:pPr>
+        <w:pStyle w:val="EstiloCentrado"/>
+        <w:rPr>
+          <w:lang w:val="es-AR"/>
+        </w:rPr>
+      </w:pPr>
+      <w:r>
+        <w:rPr>
+          <w:lang w:val="es-AR"/>
+        </w:rPr>
+        <w:t>El Tipo Sol5</w:t>
+      </w:r>
+    </w:p>
+    <w:p>
+      <w:pPr>
+        <w:rPr>
+          <w:lang w:val="es-AR"/>
+        </w:rPr>
+      </w:pPr>
+      <w:r>
+        <w:rPr>
+          <w:lang w:val="es-AR"/>
+        </w:rPr>
+        <w:t xml:space="preserve">A este </w:t>
+      </w:r>
+      <w:r>
+        <w:rPr>
+          <w:lang w:val="es-AR"/>
+        </w:rPr>
+        <w:t>t</w:t>
+      </w:r>
+      <w:r>
+        <w:rPr>
+          <w:lang w:val="es-AR"/>
+        </w:rPr>
+        <w:t>ipo de hombre Sol5, el t</w:t>
+      </w:r>
+      <w:r>
+        <w:rPr>
+          <w:lang w:val="es-AR"/>
+        </w:rPr>
+        <w:t>ercer estado de consciencia, o estado de consciencia de sí mismo le es permanente. Posee equilibrada, justa, armónica y permanentemente la Consciencia, la Atención y la Voluntad de sí mismo. Una Unidad Interior y una Individualidad de Ser. Trabaja en el segundo choque consciente, ha generado un cuerpo astral o cuarto piso de la máquina y el centro emocional superior trabaja de forma continua en él expresándose a través de él. Siendo este su centro de gravedad permanente por lo cual tiene funciones y facultades que un hombre Fa4 aún no posee.</w:t>
+      </w:r>
+    </w:p>
+    <w:p>
+      <w:pPr>
+        <w:rPr>
+          <w:lang w:val="es-AR"/>
+        </w:rPr>
+      </w:pPr>
+      <w:r>
+        <w:rPr>
+          <w:lang w:val="es-AR"/>
+        </w:rPr>
+        <w:t>Desde el momento en que crea su cuerpo astral su nivel de Ser alcanza el cosmos Fa24 “Todos los planetas”. Sistema planetario, o el Mesocosmos. Por tanto este hombre se encuentra sometido a 24 órdenes de leyes. Y es desde este nivel y desde los cosmos superiores que atrae durante el segundo choque consciente y por medio de la respiración armónica el hidrógeno superior Do12 para unir en el interior de su Ser las tres fuerzas y crear el cuerpo Astral.</w:t>
+      </w:r>
+    </w:p>
+    <w:p>
+      <w:pPr>
+        <w:rPr>
+          <w:ins w:id="22" w:author="Jesus Hernan" w:date="2022-11-03T09:17:00Z"/>
+          <w:lang w:val="es-AR"/>
+        </w:rPr>
+      </w:pPr>
+    </w:p>
+    <w:p>
+      <w:pPr>
+        <w:pStyle w:val="EstiloCentrado"/>
+        <w:rPr>
+          <w:ins w:id="23" w:author="Jesus Hernan" w:date="2022-11-03T09:18:00Z"/>
+        </w:rPr>
+      </w:pPr>
+      <w:ins w:id="24" w:author="Jesus Hernan" w:date="2022-11-03T09:18:00Z">
+        <w:r>
+          <w:t>El Tipo Fa4</w:t>
+        </w:r>
+      </w:ins>
+    </w:p>
+    <w:p>
+      <w:pPr>
+        <w:rPr>
+          <w:ins w:id="25" w:author="Jesus Hernan" w:date="2022-11-04T22:43:00Z"/>
+        </w:rPr>
+      </w:pPr>
+      <w:ins w:id="26" w:author="Jesus Hernan" w:date="2022-11-03T09:18:00Z">
+        <w:r>
+          <w:t>El hombre Fa4</w:t>
+        </w:r>
+      </w:ins>
+      <w:ins w:id="27" w:author="Jesus Hernan" w:date="2022-11-04T22:42:00Z">
+        <w:r>
+          <w:t xml:space="preserve"> no nace como tal. Es producto de El Trabajo en una escuela o grupo según las ideas y métodos de Trabajo. Por medio de un esfuerzo constante en el recuerdo de sí mismo posee p</w:t>
+        </w:r>
+      </w:ins>
+      <w:ins w:id="28" w:author="Jesus Hernan" w:date="2022-11-04T22:43:00Z">
+        <w:r>
+          <w:t>ara sí mismo el tercer estado de consciencia. La consciencia de sí mismo.</w:t>
+        </w:r>
+      </w:ins>
+    </w:p>
+    <w:p>
+      <w:pPr>
+        <w:rPr>
+          <w:ins w:id="29" w:author="Jesus Hernan" w:date="2022-11-04T22:44:00Z"/>
+        </w:rPr>
+      </w:pPr>
+      <w:ins w:id="30" w:author="Jesus Hernan" w:date="2022-11-04T22:43:00Z">
+        <w:r>
+          <w:t xml:space="preserve">Tiene un saber o conocimiento de sí mismo por causa del estudio de sí mismo que ha efectuado al haberse observado a sí mismo en el tercer estado de consciencia por medio del recuerdo </w:t>
+        </w:r>
+      </w:ins>
+      <w:ins w:id="31" w:author="Jesus Hernan" w:date="2022-11-04T22:44:00Z">
+        <w:r>
+          <w:t>de sí mismo.</w:t>
+        </w:r>
+      </w:ins>
+    </w:p>
+    <w:p>
+      <w:pPr>
+        <w:rPr>
+          <w:ins w:id="32" w:author="Jesus Hernan" w:date="2022-11-04T22:46:00Z"/>
+        </w:rPr>
+      </w:pPr>
+      <w:ins w:id="33" w:author="Jesus Hernan" w:date="2022-11-04T22:44:00Z">
+        <w:r>
+          <w:t>Ha adquirido un equilibro de sus centros formando un Yo unitario e individual o centro de gravedad permanente en la consciencia de sí mismo</w:t>
+        </w:r>
+        <w:r>
+          <w:t xml:space="preserve"> </w:t>
+        </w:r>
+      </w:ins>
+      <w:ins w:id="34" w:author="Jesus Hernan" w:date="2022-11-04T22:45:00Z">
+        <w:r>
+          <w:t>en fusión de las ideas de Trabajo, la aplicación de los métodos de Trabajo y una apreciación de la belleza de El Trabajo en su</w:t>
+        </w:r>
+      </w:ins>
+      <w:ins w:id="35" w:author="Jesus Hernan" w:date="2022-11-04T22:46:00Z">
+        <w:r>
+          <w:t xml:space="preserve"> vida de la alegría de Ser.</w:t>
+        </w:r>
+      </w:ins>
+    </w:p>
+    <w:p>
+      <w:pPr>
+        <w:rPr>
+          <w:ins w:id="36" w:author="Jesus Hernan" w:date="2022-11-04T22:48:00Z"/>
+        </w:rPr>
+      </w:pPr>
+      <w:ins w:id="37" w:author="Jesus Hernan" w:date="2022-11-04T22:46:00Z">
+        <w:r>
+          <w:t>Posee un trabajo simultáneo de sus centros. Así este hombre Fa4 es capaz de generar en sí mismo el primer choque consciente. Atrae y consume la energía o hidrógeno de la percepción de impresiones por medio de la respiració</w:t>
+        </w:r>
+      </w:ins>
+      <w:ins w:id="38" w:author="Jesus Hernan" w:date="2022-11-04T22:47:00Z">
+        <w:r>
+          <w:t>n torácica profunda, atrae y consume del mismo modo los hidrígenos que otras personas emanan de sus máquinas por reacción como energía superflua y perdida para ellos. Además de esfuerza en atraer para sí mismo la fue</w:t>
+        </w:r>
+      </w:ins>
+      <w:ins w:id="39" w:author="Jesus Hernan" w:date="2022-11-04T22:48:00Z">
+        <w:r>
+          <w:t>rza de cosmos superiores.</w:t>
+        </w:r>
+      </w:ins>
+    </w:p>
+    <w:p>
+      <w:pPr>
+        <w:rPr>
+          <w:ins w:id="40" w:author="Jesus Hernan" w:date="2022-11-04T22:49:00Z"/>
+        </w:rPr>
+      </w:pPr>
+      <w:ins w:id="41" w:author="Jesus Hernan" w:date="2022-11-04T22:48:00Z">
+        <w:r>
+          <w:t>Logrado esto el hombre Fa4 u hombre astuto está en capacidad de iniciar si lo desea una nueva octava de Trabajo que le llevará hacia el inicia del segundo choque consciente en la Etapa del Nacer. Este es el hombre equilibrado. Su nive</w:t>
+        </w:r>
+      </w:ins>
+      <w:ins w:id="42" w:author="Jesus Hernan" w:date="2022-11-04T22:49:00Z">
+        <w:r>
+          <w:t>l de Ser es de tres pisos en un solo cuerpo, el cuerpo planetario o físico, en el cosmos Mi48 “El planeta Tierra”. La Vida orgánica. El Tritocosmos. Por tanto está sometido a 48 órdenes de leyes.</w:t>
+        </w:r>
+      </w:ins>
+    </w:p>
+    <w:p>
+      <w:pPr>
+        <w:rPr>
+          <w:ins w:id="43" w:author="Jesus Hernan" w:date="2022-11-04T22:49:00Z"/>
+        </w:rPr>
+      </w:pPr>
+    </w:p>
+    <w:p>
+      <w:pPr>
+        <w:pStyle w:val="EstiloCentrado"/>
+        <w:rPr>
+          <w:ins w:id="44" w:author="Jesus Hernan" w:date="2022-11-04T22:50:00Z"/>
+        </w:rPr>
+      </w:pPr>
+      <w:ins w:id="45" w:author="Jesus Hernan" w:date="2022-11-04T22:50:00Z">
+        <w:r>
+          <w:t>INTERVALO “MI/FA”</w:t>
+        </w:r>
+      </w:ins>
+    </w:p>
+    <w:p>
+      <w:pPr>
+        <w:pStyle w:val="EstiloCentrado"/>
+        <w:rPr>
+          <w:ins w:id="46" w:author="Jesus Hernan" w:date="2022-11-04T22:50:00Z"/>
+        </w:rPr>
+      </w:pPr>
+    </w:p>
+    <w:p>
+      <w:pPr>
+        <w:pStyle w:val="EstiloCentrado"/>
+        <w:rPr>
+          <w:ins w:id="47" w:author="Jesus Hernan" w:date="2022-11-04T22:50:00Z"/>
+        </w:rPr>
+      </w:pPr>
+      <w:ins w:id="48" w:author="Jesus Hernan" w:date="2022-11-04T22:50:00Z">
+        <w:r>
+          <w:t>El Tipo Mi3</w:t>
+        </w:r>
+      </w:ins>
+    </w:p>
+    <w:p>
+      <w:pPr>
+        <w:rPr>
+          <w:ins w:id="49" w:author="Jesus Hernan" w:date="2022-11-04T22:52:00Z"/>
+        </w:rPr>
+      </w:pPr>
+      <w:ins w:id="50" w:author="Jesus Hernan" w:date="2022-11-04T22:51:00Z">
+        <w:r>
+          <w:t>Posee un cuerpo físico de tres pisos siendo el tercer piso con el centro intelectual activo el cual constituye su personalidad y sostiene su sueño psicológico sumiéndole en el segundo estado de consciencia o Vigilia. Posee un</w:t>
+        </w:r>
+      </w:ins>
+      <w:ins w:id="51" w:author="Jesus Hernan" w:date="2022-11-04T22:52:00Z">
+        <w:r>
+          <w:t>a actividad desequilibrada de sus centros. Constituye parte de la vida orgánica en “El Planeta Tierra. Cosmos Mi48, o El Tritocosmos. Está sometido a 48 órdenes de leyes.</w:t>
+        </w:r>
+      </w:ins>
+    </w:p>
+    <w:p>
+      <w:pPr>
+        <w:rPr>
+          <w:ins w:id="52" w:author="Jesus Hernan" w:date="2022-11-04T22:52:00Z"/>
+        </w:rPr>
+      </w:pPr>
+    </w:p>
+    <w:p>
+      <w:pPr>
+        <w:pStyle w:val="EstiloCentrado"/>
+        <w:rPr>
+          <w:ins w:id="53" w:author="Jesus Hernan" w:date="2022-11-04T22:53:00Z"/>
+        </w:rPr>
+      </w:pPr>
+      <w:ins w:id="54" w:author="Jesus Hernan" w:date="2022-11-04T22:53:00Z">
+        <w:r>
+          <w:t>El Tipo Re2</w:t>
+        </w:r>
+      </w:ins>
+    </w:p>
+    <w:p>
+      <w:pPr>
+        <w:rPr>
+          <w:ins w:id="55" w:author="Jesus Hernan" w:date="2022-11-04T22:54:00Z"/>
+        </w:rPr>
+      </w:pPr>
+      <w:ins w:id="56" w:author="Jesus Hernan" w:date="2022-11-04T22:53:00Z">
+        <w:r>
+          <w:t>Posee un cuerpo físico de tres pisos siendo el segundo piso con el centro emocional activo el cual forma su personalidad y sostiene su sueño psicológico durmiéndole en el segundo estado de consciencia o estado de Vigilia. Constituye parte de l</w:t>
+        </w:r>
+      </w:ins>
+      <w:ins w:id="57" w:author="Jesus Hernan" w:date="2022-11-04T22:54:00Z">
+        <w:r>
+          <w:t>a vida orgánica en “El Planeta Tierra”. Cosmos Mi48, o El Tritocosmos. Este hombre mecánico está sometido a 48 órdenes de leyes.</w:t>
+        </w:r>
+      </w:ins>
+    </w:p>
+    <w:p>
+      <w:pPr>
+        <w:rPr>
+          <w:ins w:id="58" w:author="Jesus Hernan" w:date="2022-11-04T22:54:00Z"/>
+        </w:rPr>
+      </w:pPr>
+    </w:p>
+    <w:p>
+      <w:pPr>
+        <w:pStyle w:val="EstiloCentrado"/>
+        <w:rPr>
+          <w:ins w:id="59" w:author="Jesus Hernan" w:date="2022-11-04T22:54:00Z"/>
+        </w:rPr>
+      </w:pPr>
+      <w:ins w:id="60" w:author="Jesus Hernan" w:date="2022-11-04T22:54:00Z">
+        <w:r>
+          <w:t>El Tipo Do1</w:t>
+        </w:r>
+      </w:ins>
+    </w:p>
+    <w:p>
+      <w:pPr>
+        <w:rPr>
+          <w:ins w:id="61" w:author="Jesus Hernan" w:date="2022-11-04T22:57:00Z"/>
+        </w:rPr>
+      </w:pPr>
+      <w:ins w:id="62" w:author="Jesus Hernan" w:date="2022-11-04T22:54:00Z">
+        <w:r>
+          <w:t>Posee un cuerpo fí</w:t>
+        </w:r>
+      </w:ins>
+      <w:ins w:id="63" w:author="Jesus Hernan" w:date="2022-11-04T22:55:00Z">
+        <w:r>
+          <w:t xml:space="preserve">sico de tres pisos. Siendo el primer piso con uno de los </w:t>
+        </w:r>
+      </w:ins>
+      <w:ins w:id="64" w:author="Jesus Hernan" w:date="2022-11-04T22:56:00Z">
+        <w:r>
+          <w:t xml:space="preserve">tres centros de ese piso (centro motor-instintivo-sexual) como activo el que se constituye como eje de la personalidad y el que sostiene el sueño psicológico del segundo estado de consciencia o Vigilia. Estos tipos de hombre Do1 en sus tres variables </w:t>
+        </w:r>
+      </w:ins>
+      <w:ins w:id="65" w:author="Jesus Hernan" w:date="2022-11-04T22:57:00Z">
+        <w:r>
+          <w:t>de octava son parte automática de la vida orgánica en “El Planeta Tierra”. Cosmos Mi48, o El Tritocosmos. El tipo de hombre Do1 está sometido a 48 órdenes de leyes.</w:t>
+        </w:r>
+      </w:ins>
+    </w:p>
+    <w:p>
+      <w:pPr>
+        <w:rPr>
+          <w:ins w:id="66" w:author="Jesus Hernan" w:date="2022-11-04T22:58:00Z"/>
+        </w:rPr>
+      </w:pPr>
+      <w:ins w:id="67" w:author="Jesus Hernan" w:date="2022-11-04T22:57:00Z">
+        <w:r>
+          <w:t>El intervalo “mi/fa” en la octava</w:t>
+        </w:r>
+      </w:ins>
+      <w:ins w:id="68" w:author="Jesus Hernan" w:date="2022-11-04T22:58:00Z">
+        <w:r>
+          <w:t xml:space="preserve"> de Tipos de hombres representa el Trabajo de Grupo o Escuela según las Ideas y Métodos de El Trabajo.</w:t>
+        </w:r>
+      </w:ins>
+    </w:p>
+    <w:p>
+      <w:pPr>
+        <w:rPr>
+          <w:ins w:id="69" w:author="Jesus Hernan" w:date="2022-11-04T22:59:00Z"/>
+        </w:rPr>
+      </w:pPr>
+      <w:ins w:id="70" w:author="Jesus Hernan" w:date="2022-11-04T22:58:00Z">
+        <w:r>
+          <w:t>La diferencia justa entre dos hombres será la diferencia entre los números de pisos de sus respectivas máquinas. Es decir el</w:t>
+        </w:r>
+      </w:ins>
+      <w:ins w:id="71" w:author="Jesus Hernan" w:date="2022-11-04T22:59:00Z">
+        <w:r>
+          <w:t xml:space="preserve"> </w:t>
+        </w:r>
+      </w:ins>
+      <w:ins w:id="72" w:author="Jesus Hernan" w:date="2022-11-04T22:58:00Z">
+        <w:r>
+          <w:t>número de cuerpos que hayan desarrollado.</w:t>
+        </w:r>
+      </w:ins>
+    </w:p>
+    <w:p>
+      <w:pPr>
+        <w:rPr>
+          <w:ins w:id="73" w:author="Jesus Hernan" w:date="2022-11-04T23:00:00Z"/>
+        </w:rPr>
+      </w:pPr>
+      <w:ins w:id="74" w:author="Jesus Hernan" w:date="2022-11-04T22:59:00Z">
+        <w:r>
+          <w:t>La diferencia entre un hombre que posee únicamente el cuerpo físico y aquel otro que posee sus cuatro cuerpos es que el primero será un autómata únicamente gobernado por las funciones de los centros de su cuerpo físico y de las reacciones de su personalidad a la</w:t>
+        </w:r>
+      </w:ins>
+      <w:ins w:id="75" w:author="Jesus Hernan" w:date="2022-11-04T23:00:00Z">
+        <w:r>
+          <w:t xml:space="preserve">s </w:t>
+        </w:r>
+      </w:ins>
+      <w:ins w:id="76" w:author="Jesus Hernan" w:date="2022-11-04T22:59:00Z">
+        <w:r>
+          <w:t>impresiones exteriores. Este será gobern</w:t>
+        </w:r>
+      </w:ins>
+      <w:ins w:id="77" w:author="Jesus Hernan" w:date="2022-11-04T23:00:00Z">
+        <w:r>
+          <w:t>ado desde el exterior de sí mismo.</w:t>
+        </w:r>
+      </w:ins>
+    </w:p>
+    <w:p>
+      <w:pPr>
+        <w:rPr>
+          <w:ins w:id="78" w:author="Jesus Hernan" w:date="2022-11-04T23:05:00Z"/>
+        </w:rPr>
+      </w:pPr>
+      <w:ins w:id="79" w:author="Jesus Hernan" w:date="2022-11-04T23:00:00Z">
+        <w:r>
+          <w:t>Mientras que el segundo hombre con sus cuatro cuerpos será imperturbable ante los estímulos de impresiones ex</w:t>
+        </w:r>
+      </w:ins>
+      <w:ins w:id="80" w:author="Jesus Hernan" w:date="2022-11-04T23:01:00Z">
+        <w:r>
+          <w:t xml:space="preserve">teriores. No reaccionará a lo exterior sino que hará en forma justa aquello que debe según su </w:t>
+        </w:r>
+      </w:ins>
+      <w:ins w:id="81" w:author="Jesus Hernan" w:date="2022-11-04T23:04:00Z">
+        <w:r>
+          <w:t>consciencia</w:t>
+        </w:r>
+      </w:ins>
+      <w:ins w:id="82" w:author="Jesus Hernan" w:date="2022-11-04T23:01:00Z">
+        <w:r>
+          <w:t xml:space="preserve">. Y en él </w:t>
+        </w:r>
+      </w:ins>
+      <w:ins w:id="83" w:author="Jesus Hernan" w:date="2022-11-04T23:04:00Z">
+        <w:r>
+          <w:t>el cuerpo Causal o cuerpo de la Esencia será el que tenga el centro de gravedad y por tanto el contro</w:t>
+        </w:r>
+      </w:ins>
+      <w:ins w:id="84" w:author="Jesus Hernan" w:date="2022-11-04T23:05:00Z">
+        <w:r>
+          <w:t>l de todos los otros tres cuerpos y sus respectivas funciones.</w:t>
+        </w:r>
+      </w:ins>
+    </w:p>
+    <w:p>
+      <w:pPr>
+        <w:rPr>
+          <w:ins w:id="85" w:author="Jesus Hernan" w:date="2022-11-04T23:06:00Z"/>
+        </w:rPr>
+      </w:pPr>
+      <w:ins w:id="86" w:author="Jesus Hernan" w:date="2022-11-04T23:05:00Z">
+        <w:r>
+          <w:t>Al crear el cuerpo Astral, este tendrá poder sobre el cuerpo físico. Al crear el cuerpo Mental, este tendrá poder sobre los cuerpos Astral y físico. Al crear el cuerpo de la E</w:t>
+        </w:r>
+      </w:ins>
+      <w:ins w:id="87" w:author="Jesus Hernan" w:date="2022-11-04T23:06:00Z">
+        <w:r>
+          <w:t>sencia o Causa, esta tendrá poder sobre los cuerpo Mental, Astral y físico.</w:t>
+        </w:r>
+      </w:ins>
+    </w:p>
+    <w:p>
+      <w:pPr>
+        <w:rPr>
+          <w:ins w:id="88" w:author="Jesus Hernan" w:date="2022-11-04T23:07:00Z"/>
+        </w:rPr>
+      </w:pPr>
+      <w:ins w:id="89" w:author="Jesus Hernan" w:date="2022-11-04T23:06:00Z">
+        <w:r>
+          <w:t xml:space="preserve">En los tipos de hombres que poseen varios cuerpos es evidente que el cuerpo más activo que haya creado o desarrollado, será también el cuerpo que vivirá más tiempo. Dicho de otro modo el cuerpo superior </w:t>
+        </w:r>
+      </w:ins>
+      <w:ins w:id="90" w:author="Jesus Hernan" w:date="2022-11-04T23:07:00Z">
+        <w:r>
+          <w:t>s</w:t>
+        </w:r>
+      </w:ins>
+      <w:ins w:id="91" w:author="Jesus Hernan" w:date="2022-11-04T23:06:00Z">
+        <w:r>
+          <w:t>e</w:t>
+        </w:r>
+      </w:ins>
+      <w:ins w:id="92" w:author="Jesus Hernan" w:date="2022-11-04T23:07:00Z">
+        <w:r>
+          <w:t>r</w:t>
+        </w:r>
+      </w:ins>
+      <w:ins w:id="93" w:author="Jesus Hernan" w:date="2022-11-04T23:06:00Z">
+        <w:r>
+          <w:t>á relativamente im</w:t>
+        </w:r>
+      </w:ins>
+      <w:ins w:id="94" w:author="Jesus Hernan" w:date="2022-11-04T23:07:00Z">
+        <w:r>
+          <w:t>perecedero con relación a los cuerpo inferiores</w:t>
+        </w:r>
+        <w:r>
+          <w:t>.</w:t>
+        </w:r>
+      </w:ins>
+    </w:p>
+    <w:p>
+      <w:pPr>
+        <w:rPr>
+          <w:ins w:id="95" w:author="Jesus Hernan" w:date="2022-11-04T23:08:00Z"/>
+        </w:rPr>
+      </w:pPr>
+      <w:ins w:id="96" w:author="Jesus Hernan" w:date="2022-11-04T23:07:00Z">
+        <w:r>
+          <w:t>El cuerpo físico y las funciones de sus centro expresando Atención deben obedecer a los deseos de la Voluntad sometida al pensamiento de la Consciencia</w:t>
+        </w:r>
+      </w:ins>
+      <w:ins w:id="97" w:author="Jesus Hernan" w:date="2022-11-04T23:08:00Z">
+        <w:r>
+          <w:t xml:space="preserve"> que obedecen a la individualidad de la Esencia en su expresión en la vida a través del Ser como un Gran Yo unificado.</w:t>
+        </w:r>
+      </w:ins>
+    </w:p>
+    <w:p>
+      <w:pPr>
+        <w:rPr>
+          <w:ins w:id="98" w:author="Jesus Hernan" w:date="2022-11-04T23:08:00Z"/>
+        </w:rPr>
+      </w:pPr>
+    </w:p>
+    <w:p>
+      <w:pPr>
+        <w:rPr>
+          <w:ins w:id="99" w:author="Jesus Hernan" w:date="2022-11-04T23:08:00Z"/>
+        </w:rPr>
+      </w:pPr>
+      <w:ins w:id="100" w:author="Jesus Hernan" w:date="2022-11-04T23:08:00Z">
+        <w:r>
+          <w:br w:type="page"/>
+        </w:r>
+      </w:ins>
+    </w:p>
+    <w:p>
+      <w:pPr>
+        <w:pStyle w:val="Ttulo3"/>
+        <w:rPr>
+          <w:ins w:id="101" w:author="Jesus Hernan" w:date="2022-11-04T23:09:00Z"/>
+        </w:rPr>
+      </w:pPr>
+      <w:ins w:id="102" w:author="Jesus Hernan" w:date="2022-11-04T23:09:00Z">
+        <w:r>
+          <w:t>Capítulo Siete</w:t>
+        </w:r>
+      </w:ins>
+    </w:p>
+    <w:p>
+      <w:pPr>
+        <w:rPr>
+          <w:ins w:id="103" w:author="Jesus Hernan" w:date="2022-11-04T23:09:00Z"/>
+        </w:rPr>
+      </w:pPr>
+    </w:p>
+    <w:p>
+      <w:pPr>
+        <w:pStyle w:val="Ttulo2"/>
+        <w:rPr>
+          <w:ins w:id="104" w:author="Jesus Hernan" w:date="2022-11-04T23:09:00Z"/>
+        </w:rPr>
+      </w:pPr>
+      <w:ins w:id="105" w:author="Jesus Hernan" w:date="2022-11-04T23:09:00Z">
+        <w:r>
+          <w:t>Los Tres Alimentos</w:t>
+        </w:r>
+      </w:ins>
+    </w:p>
+    <w:p>
+      <w:pPr>
+        <w:rPr>
+          <w:ins w:id="106" w:author="Jesus Hernan" w:date="2022-11-04T23:09:00Z"/>
+        </w:rPr>
+      </w:pPr>
+    </w:p>
+    <w:p>
+      <w:pPr>
+        <w:rPr>
+          <w:ins w:id="107" w:author="Jesus Hernan" w:date="2022-11-04T23:09:00Z"/>
+        </w:rPr>
+      </w:pPr>
+    </w:p>
+    <w:p>
+      <w:pPr>
+        <w:rPr>
+          <w:ins w:id="108" w:author="Jesus Hernan" w:date="2022-11-06T12:35:00Z"/>
+        </w:rPr>
+      </w:pPr>
+      <w:ins w:id="109" w:author="Jesus Hernan" w:date="2022-11-04T23:09:00Z">
+        <w:r>
+          <w:t>La fuerza está en todas partes. Pero se necesita del trabajo simultáneo</w:t>
+        </w:r>
+      </w:ins>
+      <w:ins w:id="110" w:author="Jesus Hernan" w:date="2022-11-04T23:10:00Z">
+        <w:r>
+          <w:t xml:space="preserve"> </w:t>
+        </w:r>
+      </w:ins>
+      <w:ins w:id="111" w:author="Jesus Hernan" w:date="2022-11-06T12:35:00Z">
+        <w:r>
+          <w:t>de los tres centros para que la Esencia pueda absorberla.</w:t>
+        </w:r>
+      </w:ins>
+    </w:p>
+    <w:p>
+      <w:pPr>
+        <w:rPr>
+          <w:ins w:id="112" w:author="Jesus Hernan" w:date="2022-11-06T12:38:00Z"/>
+        </w:rPr>
+      </w:pPr>
+      <w:ins w:id="113" w:author="Jesus Hernan" w:date="2022-11-06T12:35:00Z">
+        <w:r>
+          <w:t>Todo lo existente posee consciencia, vida, animación e inteligencia en diferente</w:t>
+        </w:r>
+      </w:ins>
+      <w:ins w:id="114" w:author="Jesus Hernan" w:date="2022-11-06T12:36:00Z">
+        <w:r>
+          <w:t>s grados de manifestación conforme a la Ley de Octava. Nada está muerto en los cosmos. Tan solo varía su frecuencia vibratoria y la progresión de tal frecuencia, según su relación de octava de uno a otro cosmos. Bien sea en una progresi</w:t>
+        </w:r>
+      </w:ins>
+      <w:ins w:id="115" w:author="Jesus Hernan" w:date="2022-11-06T12:37:00Z">
+        <w:r>
+          <w:t>ón espiral evolutiva o involutiva. Hay cuatro niveles cósmicos delimitantes: —El Absoluto— Do1 —El Astro Solar— Sol12 —</w:t>
+        </w:r>
+      </w:ins>
+      <w:ins w:id="116" w:author="Jesus Hernan" w:date="2022-11-06T12:38:00Z">
+        <w:r>
+          <w:t>La Tierra— Mi48 —La Luna— Re96.</w:t>
+        </w:r>
+      </w:ins>
+    </w:p>
+    <w:p>
+      <w:pPr>
+        <w:rPr>
+          <w:ins w:id="117" w:author="Jesus Hernan" w:date="2022-11-06T12:39:00Z"/>
+        </w:rPr>
+      </w:pPr>
+      <w:ins w:id="118" w:author="Jesus Hernan" w:date="2022-11-06T12:38:00Z">
+        <w:r>
+          <w:t>Existen cuatro niveles indivisibles, perennes e inalterables en la octava cósmica creada a partir del Absoluto Do1</w:t>
+        </w:r>
+      </w:ins>
+      <w:ins w:id="119" w:author="Jesus Hernan" w:date="2022-11-06T12:39:00Z">
+        <w:r>
+          <w:t>. De estos cuatro niveles se derivan todas las fuerzas cósmicas superiores que generan todos los hidrógenos que se han de procesar en una relación de tres octavas de radiaciones entre los cuatro niveles delimitantes.</w:t>
+        </w:r>
+      </w:ins>
+    </w:p>
+    <w:p>
+      <w:pPr>
+        <w:rPr>
+          <w:ins w:id="120" w:author="Jesus Hernan" w:date="2022-11-06T12:40:00Z"/>
+          <w:lang w:val="pt-BR"/>
+        </w:rPr>
+      </w:pPr>
+      <w:ins w:id="121" w:author="Jesus Hernan" w:date="2022-11-06T12:39:00Z">
+        <w:r>
+          <w:rPr>
+            <w:lang w:val="pt-BR"/>
+            <w:rPrChange w:id="122" w:author="Jesus Hernan" w:date="2022-11-06T12:40:00Z">
+              <w:rPr/>
+            </w:rPrChange>
+          </w:rPr>
+          <w:t>1ª</w:t>
+        </w:r>
+      </w:ins>
+      <w:ins w:id="123" w:author="Jesus Hernan" w:date="2022-11-06T12:40:00Z">
+        <w:r>
+          <w:rPr>
+            <w:lang w:val="pt-BR"/>
+            <w:rPrChange w:id="124" w:author="Jesus Hernan" w:date="2022-11-06T12:40:00Z">
+              <w:rPr/>
+            </w:rPrChange>
+          </w:rPr>
+          <w:t>. Octava —Del Absoluto Do1 P</w:t>
+        </w:r>
+        <w:r>
+          <w:rPr>
+            <w:lang w:val="pt-BR"/>
+          </w:rPr>
+          <w:t>rotocosmos al astro solar Sol12 Deuterocosmos.</w:t>
+        </w:r>
+      </w:ins>
+    </w:p>
+    <w:p>
+      <w:pPr>
+        <w:rPr>
+          <w:ins w:id="125" w:author="Jesus Hernan" w:date="2022-11-06T12:41:00Z"/>
+          <w:lang w:val="pt-BR"/>
+        </w:rPr>
+      </w:pPr>
+      <w:ins w:id="126" w:author="Jesus Hernan" w:date="2022-11-06T12:41:00Z">
+        <w:r>
+          <w:rPr>
+            <w:lang w:val="pt-BR"/>
+          </w:rPr>
+          <w:t xml:space="preserve">2ª. Octava </w:t>
+        </w:r>
+        <w:r>
+          <w:rPr>
+            <w:lang w:val="pt-BR"/>
+            <w:rPrChange w:id="127" w:author="Jesus Hernan" w:date="2022-11-06T12:41:00Z">
+              <w:rPr/>
+            </w:rPrChange>
+          </w:rPr>
+          <w:t>—Desde Deuterocosmos Sol12 a</w:t>
+        </w:r>
+        <w:r>
+          <w:rPr>
+            <w:lang w:val="pt-BR"/>
+          </w:rPr>
+          <w:t xml:space="preserve"> Tritocosmos tierra-vida orgânica Mi48.</w:t>
+        </w:r>
+      </w:ins>
+    </w:p>
+    <w:p>
+      <w:pPr>
+        <w:rPr>
+          <w:ins w:id="128" w:author="Jesus Hernan" w:date="2022-11-06T12:41:00Z"/>
+          <w:lang w:val="pt-BR"/>
+          <w:rPrChange w:id="129" w:author="Jesus Hernan" w:date="2022-11-07T10:49:00Z">
+            <w:rPr>
+              <w:ins w:id="130" w:author="Jesus Hernan" w:date="2022-11-06T12:41:00Z"/>
+            </w:rPr>
+          </w:rPrChange>
+        </w:rPr>
+      </w:pPr>
+      <w:ins w:id="131" w:author="Jesus Hernan" w:date="2022-11-06T12:41:00Z">
+        <w:r>
+          <w:rPr>
+            <w:lang w:val="pt-BR"/>
+          </w:rPr>
+          <w:t xml:space="preserve">3ª. Octava </w:t>
+        </w:r>
+        <w:r>
+          <w:rPr>
+            <w:lang w:val="pt-BR"/>
+            <w:rPrChange w:id="132" w:author="Jesus Hernan" w:date="2022-11-07T10:49:00Z">
+              <w:rPr/>
+            </w:rPrChange>
+          </w:rPr>
+          <w:t>—Desde Tritocosmos Mi48 al Tetracosmos la luna Re96.</w:t>
+        </w:r>
+      </w:ins>
+    </w:p>
+    <w:p>
+      <w:pPr>
+        <w:rPr>
+          <w:ins w:id="133" w:author="Jesus Hernan" w:date="2022-11-06T12:50:00Z"/>
+        </w:rPr>
+      </w:pPr>
+      <w:ins w:id="134" w:author="Jesus Hernan" w:date="2022-11-06T12:41:00Z">
+        <w:r>
+          <w:t>Es</w:t>
+        </w:r>
+      </w:ins>
+      <w:ins w:id="135" w:author="Jesus Hernan" w:date="2022-11-06T12:42:00Z">
+        <w:r>
+          <w:t>tos cuatro niveles cósmicos delimitan tres octavas cósmicas de radiación de fuerzas. La primera octava cósmica de radiación de fuerza se inicia desde Do1 hasta Sol12. La Segunda octava cósmica de</w:t>
+        </w:r>
+      </w:ins>
+      <w:ins w:id="136" w:author="Jesus Hernan" w:date="2022-11-06T12:43:00Z">
+        <w:r>
+          <w:t xml:space="preserve"> radiación de fuerza va desde Sol12</w:t>
+        </w:r>
+      </w:ins>
+      <w:ins w:id="137" w:author="Jesus Hernan" w:date="2022-11-06T12:47:00Z">
+        <w:r>
+          <w:t xml:space="preserve"> hasta</w:t>
+        </w:r>
+      </w:ins>
+      <w:ins w:id="138" w:author="Jesus Hernan" w:date="2022-11-06T12:48:00Z">
+        <w:r>
+          <w:t xml:space="preserve"> Mi48. La Tercera octava cósmica de radiación de fuerza va desde Mi 48 hasta Re96. Esto es </w:t>
+        </w:r>
+      </w:ins>
+      <w:ins w:id="139" w:author="Jesus Hernan" w:date="2022-11-06T12:49:00Z">
+        <w:r>
+          <w:t>denominado como las tres octavas de radiación. Cada una de estas octavas genera una específica clase de fueza que generar</w:t>
+        </w:r>
+      </w:ins>
+      <w:ins w:id="140" w:author="Jesus Hernan" w:date="2022-11-06T12:50:00Z">
+        <w:r>
+          <w:t>á hidrógenos. Esto debería ser observado en el propio cuerpo.</w:t>
+        </w:r>
+      </w:ins>
+    </w:p>
+    <w:p>
+      <w:pPr>
+        <w:rPr>
+          <w:ins w:id="141" w:author="Jesus Hernan" w:date="2022-11-06T12:52:00Z"/>
+        </w:rPr>
+      </w:pPr>
+      <w:ins w:id="142" w:author="Jesus Hernan" w:date="2022-11-06T12:50:00Z">
+        <w:r>
+          <w:t>El cuerpo humano representa análogamente estas tres octavas de radiación en los cosmos creados. Tres octavas de radiación y tres pisos de la máquina. Con relación al desarrollo involut</w:t>
+        </w:r>
+      </w:ins>
+      <w:ins w:id="143" w:author="Jesus Hernan" w:date="2022-11-06T12:51:00Z">
+        <w:r>
+          <w:t>ivo de fuerzas cósmicas, por “Ley de Espiral” o “Ley de Ciclo”, estas fuerzas conforman los diversos grados de hidrógenos o densidades de materia. El trabajo del cuerpo consiste en convertir una clase de hidrógenos en otra más s</w:t>
+        </w:r>
+      </w:ins>
+      <w:ins w:id="144" w:author="Jesus Hernan" w:date="2022-11-06T12:52:00Z">
+        <w:r>
+          <w:t>util y evolutiva.</w:t>
+        </w:r>
+      </w:ins>
+    </w:p>
+    <w:p>
+      <w:pPr>
+        <w:rPr>
+          <w:ins w:id="145" w:author="Jesus Hernan" w:date="2022-11-06T12:52:00Z"/>
+        </w:rPr>
+      </w:pPr>
+    </w:p>
+    <w:p>
+      <w:pPr>
+        <w:rPr>
+          <w:ins w:id="146" w:author="Jesus Hernan" w:date="2022-11-06T12:52:00Z"/>
+        </w:rPr>
+      </w:pPr>
+    </w:p>
+    <w:p>
+      <w:pPr>
+        <w:rPr>
+          <w:ins w:id="147" w:author="Jesus Hernan" w:date="2022-11-06T12:52:00Z"/>
+        </w:rPr>
+      </w:pPr>
+    </w:p>
+    <w:p>
+      <w:pPr>
+        <w:rPr>
+          <w:ins w:id="148" w:author="Jesus Hernan" w:date="2022-11-06T12:52:00Z"/>
+        </w:rPr>
+      </w:pPr>
+    </w:p>
+    <w:p>
+      <w:pPr>
+        <w:rPr>
+          <w:ins w:id="149" w:author="Jesus Hernan" w:date="2022-11-06T12:52:00Z"/>
+        </w:rPr>
+      </w:pPr>
+      <w:ins w:id="150" w:author="Jesus Hernan" w:date="2022-11-06T12:52:00Z">
+        <w:r>
+          <w:br w:type="page"/>
+        </w:r>
+      </w:ins>
+    </w:p>
+    <w:p>
+      <w:pPr>
+        <w:pStyle w:val="EstiloCentrado"/>
+        <w:rPr>
+          <w:ins w:id="151" w:author="Jesus Hernan" w:date="2022-11-06T12:53:00Z"/>
+        </w:rPr>
+      </w:pPr>
+      <w:ins w:id="152" w:author="Jesus Hernan" w:date="2022-11-06T12:52:00Z">
+        <w:r>
+          <w:t xml:space="preserve">Esquema de los </w:t>
+        </w:r>
+      </w:ins>
+      <w:ins w:id="153" w:author="Jesus Hernan" w:date="2022-11-06T12:53:00Z">
+        <w:r>
+          <w:t>Alimentos  las tres Octavas de Radiación de Fuerzas Cósmicas</w:t>
+        </w:r>
+      </w:ins>
+    </w:p>
+    <w:p>
+      <w:pPr>
+        <w:rPr>
+          <w:ins w:id="154" w:author="Jesus Hernan" w:date="2022-11-06T12:53:00Z"/>
+        </w:rPr>
+      </w:pPr>
+    </w:p>
+    <w:p>
+      <w:pPr>
+        <w:rPr>
+          <w:ins w:id="155" w:author="Jesus Hernan" w:date="2022-11-06T12:53:00Z"/>
+        </w:rPr>
+      </w:pPr>
+    </w:p>
+    <w:p>
+      <w:pPr>
+        <w:rPr>
+          <w:ins w:id="156" w:author="Jesus Hernan" w:date="2022-11-06T12:55:00Z"/>
+          <w:lang w:val="pt-BR"/>
+          <w:rPrChange w:id="157" w:author="Jesus Hernan" w:date="2022-11-07T10:49:00Z">
+            <w:rPr>
+              <w:ins w:id="158" w:author="Jesus Hernan" w:date="2022-11-06T12:55:00Z"/>
+            </w:rPr>
+          </w:rPrChange>
+        </w:rPr>
+      </w:pPr>
+      <w:ins w:id="159" w:author="Jesus Hernan" w:date="2022-11-06T12:53:00Z">
+        <w:r>
+          <w:rPr>
+            <w:lang w:val="pt-BR"/>
+            <w:rPrChange w:id="160" w:author="Jesus Hernan" w:date="2022-11-07T10:49:00Z">
+              <w:rPr/>
+            </w:rPrChange>
+          </w:rPr>
+          <w:t>Octavas de Radiación</w:t>
+        </w:r>
+      </w:ins>
+    </w:p>
+    <w:p>
+      <w:pPr>
+        <w:rPr>
+          <w:ins w:id="161" w:author="Jesus Hernan" w:date="2022-11-06T12:55:00Z"/>
+          <w:lang w:val="pt-BR"/>
+          <w:rPrChange w:id="162" w:author="Jesus Hernan" w:date="2022-11-07T10:49:00Z">
+            <w:rPr>
+              <w:ins w:id="163" w:author="Jesus Hernan" w:date="2022-11-06T12:55:00Z"/>
+            </w:rPr>
+          </w:rPrChange>
+        </w:rPr>
+      </w:pPr>
+    </w:p>
+    <w:p>
+      <w:pPr>
+        <w:rPr>
+          <w:ins w:id="164" w:author="Jesus Hernan" w:date="2022-11-06T13:06:00Z"/>
+          <w:lang w:val="pt-BR"/>
+        </w:rPr>
+      </w:pPr>
+      <w:ins w:id="165" w:author="Jesus Hernan" w:date="2022-11-06T12:55:00Z">
+        <w:r>
+          <w:rPr>
+            <w:lang w:val="pt-BR"/>
+            <w:rPrChange w:id="166" w:author="Jesus Hernan" w:date="2022-11-06T13:04:00Z">
+              <w:rPr/>
+            </w:rPrChange>
+          </w:rPr>
+          <w:t>Primera Octava [</w:t>
+        </w:r>
+      </w:ins>
+      <w:ins w:id="167" w:author="Jesus Hernan" w:date="2022-11-06T12:56:00Z">
+        <w:r>
+          <w:rPr>
+            <w:u w:val="single"/>
+            <w:lang w:val="pt-BR"/>
+            <w:rPrChange w:id="168" w:author="Jesus Hernan" w:date="2022-11-06T13:04:00Z">
+              <w:rPr>
+                <w:u w:val="single"/>
+              </w:rPr>
+            </w:rPrChange>
+          </w:rPr>
+          <w:t>Absoluto</w:t>
+        </w:r>
+        <w:r>
+          <w:rPr>
+            <w:lang w:val="pt-BR"/>
+            <w:rPrChange w:id="169" w:author="Jesus Hernan" w:date="2022-11-06T13:04:00Z">
+              <w:rPr/>
+            </w:rPrChange>
+          </w:rPr>
+          <w:t xml:space="preserve"> DO </w:t>
+        </w:r>
+      </w:ins>
+      <w:ins w:id="170" w:author="Jesus Hernan" w:date="2022-11-06T13:04:00Z">
+        <w:r>
+          <w:sym w:font="Symbol" w:char="F0BB"/>
+        </w:r>
+        <w:r>
+          <w:rPr>
+            <w:lang w:val="pt-BR"/>
+          </w:rPr>
+          <w:t xml:space="preserve"> SI </w:t>
+        </w:r>
+      </w:ins>
+      <w:ins w:id="171" w:author="Jesus Hernan" w:date="2022-11-06T13:05:00Z">
+        <w:r>
+          <w:rPr>
+            <w:lang w:val="pt-BR"/>
+          </w:rPr>
+          <w:t xml:space="preserve">[H3 LA SO FA] </w:t>
+        </w:r>
+        <w:r>
+          <w:sym w:font="Symbol" w:char="F0BB"/>
+        </w:r>
+        <w:r>
+          <w:rPr>
+            <w:lang w:val="pt-BR"/>
+            <w:rPrChange w:id="172" w:author="Jesus Hernan" w:date="2022-11-06T13:05:00Z">
+              <w:rPr/>
+            </w:rPrChange>
+          </w:rPr>
+          <w:t xml:space="preserve"> </w:t>
+        </w:r>
+        <w:r>
+          <w:rPr>
+            <w:lang w:val="pt-BR"/>
+          </w:rPr>
+          <w:t>H12[MI RE DO]</w:t>
+        </w:r>
+      </w:ins>
+      <w:ins w:id="173" w:author="Jesus Hernan" w:date="2022-11-06T13:06:00Z">
+        <w:r>
+          <w:rPr>
+            <w:lang w:val="pt-BR"/>
+          </w:rPr>
+          <w:t>]</w:t>
+        </w:r>
+      </w:ins>
+    </w:p>
+    <w:p>
+      <w:pPr>
+        <w:rPr>
+          <w:ins w:id="174" w:author="Jesus Hernan" w:date="2022-11-06T13:07:00Z"/>
+          <w:lang w:val="pt-BR"/>
+        </w:rPr>
+      </w:pPr>
+      <w:ins w:id="175" w:author="Jesus Hernan" w:date="2022-11-06T13:06:00Z">
+        <w:r>
+          <w:rPr>
+            <w:lang w:val="pt-BR"/>
+          </w:rPr>
+          <w:t xml:space="preserve">                           [ SOL</w:t>
+        </w:r>
+      </w:ins>
+      <w:ins w:id="176" w:author="Jesus Hernan" w:date="2022-11-06T13:05:00Z">
+        <w:r>
+          <w:rPr>
+            <w:lang w:val="pt-BR"/>
+          </w:rPr>
+          <w:t xml:space="preserve"> </w:t>
+        </w:r>
+        <w:r>
+          <w:sym w:font="Symbol" w:char="F0BB"/>
+        </w:r>
+        <w:r>
+          <w:rPr>
+            <w:lang w:val="pt-BR"/>
+            <w:rPrChange w:id="177" w:author="Jesus Hernan" w:date="2022-11-06T13:05:00Z">
+              <w:rPr/>
+            </w:rPrChange>
+          </w:rPr>
+          <w:t xml:space="preserve"> </w:t>
+        </w:r>
+      </w:ins>
+      <w:ins w:id="178" w:author="Jesus Hernan" w:date="2022-11-06T13:06:00Z">
+        <w:r>
+          <w:rPr>
+            <w:lang w:val="pt-BR"/>
+          </w:rPr>
+          <w:t xml:space="preserve">H48[SI LA SOL FA] </w:t>
+        </w:r>
+      </w:ins>
+      <w:ins w:id="179" w:author="Jesus Hernan" w:date="2022-11-06T13:07:00Z">
+        <w:r>
+          <w:sym w:font="Symbol" w:char="F0BB"/>
+        </w:r>
+        <w:r>
+          <w:rPr>
+            <w:lang w:val="pt-BR"/>
+            <w:rPrChange w:id="180" w:author="Jesus Hernan" w:date="2022-11-06T13:07:00Z">
+              <w:rPr/>
+            </w:rPrChange>
+          </w:rPr>
+          <w:t xml:space="preserve"> </w:t>
+        </w:r>
+        <w:r>
+          <w:rPr>
+            <w:lang w:val="pt-BR"/>
+          </w:rPr>
+          <w:t>H192[MI RE DO]]</w:t>
+        </w:r>
+      </w:ins>
+    </w:p>
+    <w:p>
+      <w:pPr>
+        <w:rPr>
+          <w:ins w:id="181" w:author="Jesus Hernan" w:date="2022-11-06T13:09:00Z"/>
+        </w:rPr>
+      </w:pPr>
+      <w:ins w:id="182" w:author="Jesus Hernan" w:date="2022-11-06T13:07:00Z">
+        <w:r>
+          <w:rPr>
+            <w:lang w:val="pt-BR"/>
+          </w:rPr>
+          <w:t xml:space="preserve">                           </w:t>
+        </w:r>
+        <w:r>
+          <w:rPr>
+            <w:lang w:val="es-AR"/>
+            <w:rPrChange w:id="183" w:author="Jesus Hernan" w:date="2022-11-06T13:08:00Z">
+              <w:rPr>
+                <w:lang w:val="pt-BR"/>
+              </w:rPr>
+            </w:rPrChange>
+          </w:rPr>
+          <w:t>[</w:t>
+        </w:r>
+      </w:ins>
+      <w:ins w:id="184" w:author="Jesus Hernan" w:date="2022-11-06T13:08:00Z">
+        <w:r>
+          <w:rPr>
+            <w:lang w:val="es-AR"/>
+            <w:rPrChange w:id="185" w:author="Jesus Hernan" w:date="2022-11-06T13:08:00Z">
+              <w:rPr>
+                <w:lang w:val="pt-BR"/>
+              </w:rPr>
+            </w:rPrChange>
+          </w:rPr>
+          <w:t xml:space="preserve"> TIERRA </w:t>
+        </w:r>
+        <w:r>
+          <w:sym w:font="Symbol" w:char="F0BB"/>
+        </w:r>
+        <w:r>
+          <w:t xml:space="preserve"> SI H768[LA SOL FA</w:t>
+        </w:r>
+      </w:ins>
+      <w:ins w:id="186" w:author="Jesus Hernan" w:date="2022-11-06T13:09:00Z">
+        <w:r>
+          <w:t xml:space="preserve">] </w:t>
+        </w:r>
+        <w:r>
+          <w:sym w:font="Symbol" w:char="F0BB"/>
+        </w:r>
+        <w:r>
+          <w:t xml:space="preserve"> MI RE DO]</w:t>
+        </w:r>
+      </w:ins>
+    </w:p>
+    <w:p>
+      <w:pPr>
+        <w:rPr>
+          <w:ins w:id="187" w:author="Jesus Hernan" w:date="2022-11-06T13:09:00Z"/>
+        </w:rPr>
+      </w:pPr>
+      <w:ins w:id="188" w:author="Jesus Hernan" w:date="2022-11-06T13:09:00Z">
+        <w:r>
+          <w:t xml:space="preserve">                           LUNA</w:t>
+        </w:r>
+      </w:ins>
+    </w:p>
+    <w:p>
+      <w:pPr>
+        <w:rPr>
+          <w:ins w:id="189" w:author="Jesus Hernan" w:date="2022-11-06T13:09:00Z"/>
+        </w:rPr>
+      </w:pPr>
+    </w:p>
+    <w:p>
+      <w:pPr>
+        <w:rPr>
+          <w:ins w:id="190" w:author="Jesus Hernan" w:date="2022-11-06T13:09:00Z"/>
+        </w:rPr>
+      </w:pPr>
+      <w:ins w:id="191" w:author="Jesus Hernan" w:date="2022-11-06T13:09:00Z">
+        <w:r>
+          <w:br w:type="page"/>
+        </w:r>
+      </w:ins>
+    </w:p>
+    <w:p>
+      <w:pPr>
+        <w:rPr>
+          <w:ins w:id="192" w:author="Jesus Hernan" w:date="2022-11-06T13:11:00Z"/>
+          <w:lang w:val="es-AR" w:eastAsia="zh-CN"/>
+        </w:rPr>
+      </w:pPr>
+      <w:ins w:id="193" w:author="Jesus Hernan" w:date="2022-11-06T13:09:00Z">
+        <w:r>
+          <w:rPr>
+            <w:lang w:val="es-AR" w:eastAsia="zh-CN"/>
+            <w:rPrChange w:id="194" w:author="Jesus Hernan" w:date="2022-11-06T13:09:00Z">
+              <w:rPr>
+                <w:rFonts w:ascii="Times New Roman" w:hAnsi="Times New Roman" w:cs="Nirmala UI"/>
+                <w:lang w:val="pt-BR" w:eastAsia="zh-CN"/>
+              </w:rPr>
+            </w:rPrChange>
+          </w:rPr>
+          <w:t xml:space="preserve">Los Hidrógenos, o densidades de </w:t>
+        </w:r>
+      </w:ins>
+      <w:ins w:id="195" w:author="Jesus Hernan" w:date="2022-11-06T13:10:00Z">
+        <w:r>
+          <w:rPr>
+            <w:lang w:val="es-AR" w:eastAsia="zh-CN"/>
+          </w:rPr>
+          <w:t>materia</w:t>
+        </w:r>
+      </w:ins>
+      <w:ins w:id="196" w:author="Jesus Hernan" w:date="2022-11-06T13:09:00Z">
+        <w:r>
+          <w:rPr>
+            <w:lang w:val="es-AR" w:eastAsia="zh-CN"/>
+            <w:rPrChange w:id="197" w:author="Jesus Hernan" w:date="2022-11-06T13:09:00Z">
+              <w:rPr>
+                <w:rFonts w:ascii="Times New Roman" w:hAnsi="Times New Roman" w:cs="Nirmala UI"/>
+                <w:lang w:val="pt-BR" w:eastAsia="zh-CN"/>
+              </w:rPr>
+            </w:rPrChange>
+          </w:rPr>
+          <w:t>, de los cuales el</w:t>
+        </w:r>
+        <w:r>
+          <w:rPr>
+            <w:lang w:val="es-AR" w:eastAsia="zh-CN"/>
+          </w:rPr>
+          <w:t xml:space="preserve"> ser humano</w:t>
+        </w:r>
+      </w:ins>
+      <w:ins w:id="198" w:author="Jesus Hernan" w:date="2022-11-06T13:10:00Z">
+        <w:r>
+          <w:rPr>
+            <w:lang w:val="es-AR" w:eastAsia="zh-CN"/>
+          </w:rPr>
+          <w:t xml:space="preserve"> puede hace uso de ellos se denominan “alimentos”. Dos de estos alimentos son comunes a toda la vida orgánica en el planeta tierra a saber: el alimento sólido y el aire. Los otros alimentos requieren de un trabajo</w:t>
+        </w:r>
+      </w:ins>
+      <w:ins w:id="199" w:author="Jesus Hernan" w:date="2022-11-06T13:11:00Z">
+        <w:r>
+          <w:rPr>
+            <w:lang w:val="es-AR" w:eastAsia="zh-CN"/>
+          </w:rPr>
+          <w:t xml:space="preserve"> y esfuerzo armónico e integral del Ser para su posible ingestión.</w:t>
+        </w:r>
+      </w:ins>
+    </w:p>
+    <w:p>
+      <w:pPr>
+        <w:rPr>
+          <w:ins w:id="200" w:author="Jesus Hernan" w:date="2022-11-06T13:13:00Z"/>
+          <w:lang w:val="es-AR" w:eastAsia="zh-CN"/>
+        </w:rPr>
+      </w:pPr>
+      <w:ins w:id="201" w:author="Jesus Hernan" w:date="2022-11-06T13:11:00Z">
+        <w:r>
+          <w:rPr>
+            <w:lang w:val="es-AR" w:eastAsia="zh-CN"/>
+          </w:rPr>
+          <w:t>El primer alimento. Es el alimento común o sólido. Este es el denominado “hidrógeno 768”. Este hidrógeno proviene de la Tercera octava de rad</w:t>
+        </w:r>
+      </w:ins>
+      <w:ins w:id="202" w:author="Jesus Hernan" w:date="2022-11-06T13:12:00Z">
+        <w:r>
+          <w:rPr>
+            <w:lang w:val="es-AR" w:eastAsia="zh-CN"/>
+          </w:rPr>
+          <w:t>iación. Notas de octava “La-Sol-Fa”. Este alimento ingresa por la boca. S ha de tener una relación de todas las partes del Ser cuando se ingiera este alimento por el punto de entrada. Se ha de tener la sensación del ingreso de este alimento en los la</w:t>
+        </w:r>
+      </w:ins>
+      <w:ins w:id="203" w:author="Jesus Hernan" w:date="2022-11-06T13:13:00Z">
+        <w:r>
+          <w:rPr>
+            <w:lang w:val="es-AR" w:eastAsia="zh-CN"/>
+          </w:rPr>
+          <w:t>bios y boca, (sensación gustativa, sabor, temperatura y textura del alimento), la masticación, la deglución del alimento y su descenso por el esófago hasta el estómago.</w:t>
+        </w:r>
+      </w:ins>
+    </w:p>
+    <w:p>
+      <w:pPr>
+        <w:rPr>
+          <w:ins w:id="204" w:author="Jesus Hernan" w:date="2022-11-06T13:15:00Z"/>
+          <w:lang w:val="es-AR" w:eastAsia="zh-CN"/>
+        </w:rPr>
+      </w:pPr>
+      <w:ins w:id="205" w:author="Jesus Hernan" w:date="2022-11-06T13:13:00Z">
+        <w:r>
+          <w:rPr>
+            <w:lang w:val="es-AR" w:eastAsia="zh-CN"/>
+          </w:rPr>
+          <w:t xml:space="preserve">El segundo alimento. Es el alimento aire. En el aire hay dos </w:t>
+        </w:r>
+      </w:ins>
+      <w:ins w:id="206" w:author="Jesus Hernan" w:date="2022-11-06T13:14:00Z">
+        <w:r>
+          <w:rPr>
+            <w:lang w:val="es-AR" w:eastAsia="zh-CN"/>
+          </w:rPr>
+          <w:t>octavas paralelas y opuestas. Una octava del aire ascendente y evolutiva y otra octava del aire descendente e involutiva. La octava evolutiva del aire es el denominado “hidrógeno 192”. Este Hidrógeno proviene de</w:t>
+        </w:r>
+      </w:ins>
+      <w:ins w:id="207" w:author="Jesus Hernan" w:date="2022-11-06T13:15:00Z">
+        <w:r>
+          <w:rPr>
+            <w:lang w:val="es-AR" w:eastAsia="zh-CN"/>
+          </w:rPr>
+          <w:t xml:space="preserve"> la Segunda octava de radiación. Notas de octava “Mi-Re-Do”.</w:t>
+        </w:r>
+      </w:ins>
+    </w:p>
+    <w:p>
+      <w:pPr>
+        <w:rPr>
+          <w:ins w:id="208" w:author="Jesus Hernan" w:date="2022-11-06T13:16:00Z"/>
+          <w:lang w:val="es-AR" w:eastAsia="zh-CN"/>
+        </w:rPr>
+      </w:pPr>
+      <w:ins w:id="209" w:author="Jesus Hernan" w:date="2022-11-06T13:15:00Z">
+        <w:r>
+          <w:rPr>
+            <w:lang w:val="es-AR" w:eastAsia="zh-CN"/>
+          </w:rPr>
+          <w:t xml:space="preserve">La octava involutiva del aire es llamada “hidrógeno 3”. En este capítulo hablaré únicamente de la octava evolutiva del aire. El hidrógeno 192. Este alimento entra en </w:t>
+        </w:r>
+      </w:ins>
+      <w:ins w:id="210" w:author="Jesus Hernan" w:date="2022-11-06T13:16:00Z">
+        <w:r>
+          <w:rPr>
+            <w:lang w:val="es-AR" w:eastAsia="zh-CN"/>
+          </w:rPr>
+          <w:t>nuestro cuerpo por las fosas nasales durante la respiración.</w:t>
+        </w:r>
+      </w:ins>
+    </w:p>
+    <w:p>
+      <w:pPr>
+        <w:rPr>
+          <w:ins w:id="211" w:author="Jesus Hernan" w:date="2022-11-06T13:17:00Z"/>
+          <w:lang w:val="es-AR" w:eastAsia="zh-CN"/>
+        </w:rPr>
+      </w:pPr>
+      <w:ins w:id="212" w:author="Jesus Hernan" w:date="2022-11-06T13:16:00Z">
+        <w:r>
+          <w:rPr>
+            <w:lang w:val="es-AR" w:eastAsia="zh-CN"/>
+          </w:rPr>
+          <w:t>Estos dos alimentos. El hidrógeno 768 y el hidrógeno 192 no requieren ningún estado de consciencia especial. Toda la vida orgánica en el planeta tierra es susten</w:t>
+        </w:r>
+      </w:ins>
+      <w:ins w:id="213" w:author="Jesus Hernan" w:date="2022-11-06T13:17:00Z">
+        <w:r>
+          <w:rPr>
+            <w:lang w:val="es-AR" w:eastAsia="zh-CN"/>
+          </w:rPr>
+          <w:t>tada por estas dos octavas de alimentos. Toda la vida mecánica de los hombres se sustenta en estos dos alimentos.</w:t>
+        </w:r>
+      </w:ins>
+    </w:p>
+    <w:p>
+      <w:pPr>
+        <w:rPr>
+          <w:ins w:id="214" w:author="Jesus Hernan" w:date="2022-11-06T13:19:00Z"/>
+          <w:lang w:val="es-AR" w:eastAsia="zh-CN"/>
+        </w:rPr>
+      </w:pPr>
+      <w:ins w:id="215" w:author="Jesus Hernan" w:date="2022-11-06T13:17:00Z">
+        <w:r>
+          <w:rPr>
+            <w:lang w:val="es-AR" w:eastAsia="zh-CN"/>
+          </w:rPr>
+          <w:t>La octava de este segundo alimento debe ser asimilada por el hombre Fa4 con comprensión de su fin cósmico. El hidrógeno 192 representa mucho más que el aire que se respira. Incluy</w:t>
+        </w:r>
+      </w:ins>
+      <w:ins w:id="216" w:author="Jesus Hernan" w:date="2022-11-06T13:18:00Z">
+        <w:r>
+          <w:rPr>
+            <w:lang w:val="es-AR" w:eastAsia="zh-CN"/>
+          </w:rPr>
+          <w:t xml:space="preserve">e en sí mismo las vibraciones, emanaciones y fuerzas cósmicas existentes en el momento de realizar la respiración. Es decir este hidrógeno ha de ser consumido en el tercer estado de consciencia con un sentimiento de satisfacción personal o alegría para obtener de él el máximo </w:t>
+        </w:r>
+      </w:ins>
+      <w:ins w:id="217" w:author="Jesus Hernan" w:date="2022-11-06T13:19:00Z">
+        <w:r>
+          <w:rPr>
+            <w:lang w:val="es-AR" w:eastAsia="zh-CN"/>
+          </w:rPr>
+          <w:t>beneficio. Pero si se carece del conocimiento adecuado puede ser muy nocivo jugar imprudentemente con la respiración.</w:t>
+        </w:r>
+      </w:ins>
+    </w:p>
+    <w:p>
+      <w:pPr>
+        <w:rPr>
+          <w:ins w:id="218" w:author="Jesus Hernan" w:date="2022-11-06T13:20:00Z"/>
+          <w:lang w:val="es-AR" w:eastAsia="zh-CN"/>
+        </w:rPr>
+      </w:pPr>
+      <w:ins w:id="219" w:author="Jesus Hernan" w:date="2022-11-06T13:19:00Z">
+        <w:r>
+          <w:rPr>
+            <w:lang w:val="es-AR" w:eastAsia="zh-CN"/>
+          </w:rPr>
+          <w:t>La máquina humana produce gran cantidad de energía. Esta recibe del exterior la materia prima y el trabajo de la máquina consiste en transformar la materia</w:t>
+        </w:r>
+      </w:ins>
+      <w:ins w:id="220" w:author="Jesus Hernan" w:date="2022-11-06T13:20:00Z">
+        <w:r>
+          <w:rPr>
+            <w:lang w:val="es-AR" w:eastAsia="zh-CN"/>
+          </w:rPr>
+          <w:t xml:space="preserve"> densa en materia sutil. De vibración más fina. Pero la mayor o menor producción de hidrógenos en la máquina dependerá de su estado de consciencia.</w:t>
+        </w:r>
+      </w:ins>
+    </w:p>
+    <w:p>
+      <w:pPr>
+        <w:rPr>
+          <w:ins w:id="221" w:author="Jesus Hernan" w:date="2022-11-06T13:21:00Z"/>
+          <w:lang w:val="es-AR" w:eastAsia="zh-CN"/>
+        </w:rPr>
+      </w:pPr>
+      <w:ins w:id="222" w:author="Jesus Hernan" w:date="2022-11-06T13:20:00Z">
+        <w:r>
+          <w:rPr>
+            <w:lang w:val="es-AR" w:eastAsia="zh-CN"/>
+          </w:rPr>
+          <w:t>El hombre mecánico en el segundo estado de consciencia de sueño psicológico reacci</w:t>
+        </w:r>
+      </w:ins>
+      <w:ins w:id="223" w:author="Jesus Hernan" w:date="2022-11-06T13:21:00Z">
+        <w:r>
+          <w:rPr>
+            <w:lang w:val="es-AR" w:eastAsia="zh-CN"/>
+          </w:rPr>
+          <w:t>o</w:t>
+        </w:r>
+      </w:ins>
+      <w:ins w:id="224" w:author="Jesus Hernan" w:date="2022-11-06T13:20:00Z">
+        <w:r>
+          <w:rPr>
+            <w:lang w:val="es-AR" w:eastAsia="zh-CN"/>
+          </w:rPr>
+          <w:t>nando a toda impre</w:t>
+        </w:r>
+      </w:ins>
+      <w:ins w:id="225" w:author="Jesus Hernan" w:date="2022-11-06T13:21:00Z">
+        <w:r>
+          <w:rPr>
+            <w:lang w:val="es-AR" w:eastAsia="zh-CN"/>
+          </w:rPr>
+          <w:t>sión que llega del exterior, es incapaz de producir grandes cantidades de hidrógenos sutiles o de asimilar el más sutil de los alimentos. El alimento de las impresiones.</w:t>
+        </w:r>
+      </w:ins>
+    </w:p>
+    <w:p>
+      <w:pPr>
+        <w:rPr>
+          <w:ins w:id="226" w:author="Jesus Hernan" w:date="2022-11-06T13:24:00Z"/>
+          <w:lang w:val="es-AR" w:eastAsia="zh-CN"/>
+        </w:rPr>
+      </w:pPr>
+      <w:ins w:id="227" w:author="Jesus Hernan" w:date="2022-11-06T13:21:00Z">
+        <w:r>
+          <w:rPr>
+            <w:lang w:val="es-AR" w:eastAsia="zh-CN"/>
+          </w:rPr>
+          <w:t>El dominio del arte del recuerdo de sí mismo, para el logro de la consciencia de sí mismo en todas las s</w:t>
+        </w:r>
+      </w:ins>
+      <w:ins w:id="228" w:author="Jesus Hernan" w:date="2022-11-06T13:22:00Z">
+        <w:r>
+          <w:rPr>
+            <w:lang w:val="es-AR" w:eastAsia="zh-CN"/>
+          </w:rPr>
+          <w:t>ituaciones difíciles que la vida presenta en el cotidiano vivir, permite que todas aquellas situaciones</w:t>
+        </w:r>
+      </w:ins>
+      <w:ins w:id="229" w:author="Jesus Hernan" w:date="2022-11-06T13:23:00Z">
+        <w:r>
+          <w:rPr>
+            <w:lang w:val="es-AR" w:eastAsia="zh-CN"/>
+          </w:rPr>
+          <w:t xml:space="preserve"> y circunstancias que aparentemente son ordinarias, sirvan como impresiones a las que se pondrá atención estando uno mismo en el tercer estado de </w:t>
+        </w:r>
+      </w:ins>
+      <w:ins w:id="230" w:author="Jesus Hernan" w:date="2022-11-06T13:24:00Z">
+        <w:r>
+          <w:rPr>
+            <w:lang w:val="es-AR" w:eastAsia="zh-CN"/>
+          </w:rPr>
+          <w:t>consciencia.</w:t>
+        </w:r>
+      </w:ins>
+    </w:p>
+    <w:p>
+      <w:pPr>
+        <w:rPr>
+          <w:ins w:id="231" w:author="Jesus Hernan" w:date="2022-11-06T13:24:00Z"/>
+          <w:lang w:val="es-AR" w:eastAsia="zh-CN"/>
+        </w:rPr>
+      </w:pPr>
+      <w:ins w:id="232" w:author="Jesus Hernan" w:date="2022-11-06T13:24:00Z">
+        <w:r>
+          <w:rPr>
+            <w:lang w:val="es-AR" w:eastAsia="zh-CN"/>
+          </w:rPr>
+          <w:t>La percepción reforzada de la fuerza de la impresión por la consciencia de sí mismo del Ser. El tercer alimento es el alimento de las impresiones. Este alimento de impresiones es indispensable para el crecimiento de la Esencia y el Ser.</w:t>
+        </w:r>
+      </w:ins>
+    </w:p>
+    <w:p>
+      <w:pPr>
+        <w:rPr>
+          <w:ins w:id="233" w:author="Jesus Hernan" w:date="2022-11-06T13:26:00Z"/>
+          <w:lang w:val="es-AR" w:eastAsia="zh-CN"/>
+        </w:rPr>
+      </w:pPr>
+      <w:ins w:id="234" w:author="Jesus Hernan" w:date="2022-11-06T13:24:00Z">
+        <w:r>
+          <w:rPr>
+            <w:lang w:val="es-AR" w:eastAsia="zh-CN"/>
+          </w:rPr>
+          <w:t xml:space="preserve">Se ha de sentir que este alimento de </w:t>
+        </w:r>
+      </w:ins>
+      <w:ins w:id="235" w:author="Jesus Hernan" w:date="2022-11-06T13:25:00Z">
+        <w:r>
+          <w:rPr>
+            <w:lang w:val="es-AR" w:eastAsia="zh-CN"/>
+          </w:rPr>
+          <w:t xml:space="preserve">impresiones ingresa al interio de cuerpo físico por los puntos de entrada (ojos y oídos) y ha de tener alegría por la fijación de este hidrógeno en el interior de su </w:t>
+        </w:r>
+      </w:ins>
+      <w:ins w:id="236" w:author="Jesus Hernan" w:date="2022-11-06T13:26:00Z">
+        <w:r>
+          <w:rPr>
+            <w:lang w:val="es-AR" w:eastAsia="zh-CN"/>
+          </w:rPr>
+          <w:t>cuerpo físico, mientras se hace una respiración torácica profunda para fijar esta fuerza en el interior del cuerpo pero se ha de hacer esta respiración de modo que no sea perceptible para otras personas.</w:t>
+        </w:r>
+      </w:ins>
+    </w:p>
+    <w:p>
+      <w:pPr>
+        <w:rPr>
+          <w:ins w:id="237" w:author="Jesus Hernan" w:date="2022-11-06T13:30:00Z"/>
+          <w:lang w:val="es-AR" w:eastAsia="zh-CN"/>
+        </w:rPr>
+      </w:pPr>
+      <w:ins w:id="238" w:author="Jesus Hernan" w:date="2022-11-06T13:26:00Z">
+        <w:r>
+          <w:rPr>
+            <w:lang w:val="es-AR" w:eastAsia="zh-CN"/>
+          </w:rPr>
+          <w:t xml:space="preserve">Este es el </w:t>
+        </w:r>
+      </w:ins>
+      <w:ins w:id="239" w:author="Jesus Hernan" w:date="2022-11-06T13:27:00Z">
+        <w:r>
+          <w:rPr>
+            <w:lang w:val="es-AR" w:eastAsia="zh-CN"/>
+          </w:rPr>
+          <w:t>denominado “hidrógeno 48”. La octava del alimento de impresiones a diferencia de las otras dos octavas de l</w:t>
+        </w:r>
+      </w:ins>
+      <w:ins w:id="240" w:author="Jesus Hernan" w:date="2022-11-06T13:29:00Z">
+        <w:r>
+          <w:rPr>
+            <w:lang w:val="es-AR" w:eastAsia="zh-CN"/>
+          </w:rPr>
+          <w:t>os al</w:t>
+        </w:r>
+      </w:ins>
+      <w:ins w:id="241" w:author="Jesus Hernan" w:date="2022-11-06T13:30:00Z">
+        <w:r>
+          <w:rPr>
+            <w:lang w:val="es-AR" w:eastAsia="zh-CN"/>
+          </w:rPr>
+          <w:t>imentos, solo se puede asimilar estando en el tercer estado de consciencia. Este alimento hidrógeno 48 no es esencial para el mantenimiento de la vida orgánica sobre el planeta. Y para asimilarlo se requiere de un esfuerzo consciente.</w:t>
+        </w:r>
+      </w:ins>
+    </w:p>
+    <w:p>
+      <w:pPr>
+        <w:rPr>
+          <w:ins w:id="242" w:author="Jesus Hernan" w:date="2022-11-06T13:31:00Z"/>
+          <w:lang w:val="es-AR" w:eastAsia="zh-CN"/>
+        </w:rPr>
+      </w:pPr>
+      <w:ins w:id="243" w:author="Jesus Hernan" w:date="2022-11-06T13:31:00Z">
+        <w:r>
+          <w:rPr>
+            <w:lang w:val="es-AR" w:eastAsia="zh-CN"/>
+          </w:rPr>
+          <w:t>En el segundo estado de consciencia la personalidad no puede asimilar este alimento de impresiones por su constante identificación y continuo reaccionar. Este hidrógeno 48 es una fuerza que solo es útil para el crecimiento de la Esencia y el Ser.</w:t>
+        </w:r>
+      </w:ins>
+    </w:p>
+    <w:p>
+      <w:pPr>
+        <w:rPr>
+          <w:ins w:id="244" w:author="Jesus Hernan" w:date="2022-11-06T13:33:00Z"/>
+          <w:lang w:val="es-AR" w:eastAsia="zh-CN"/>
+        </w:rPr>
+      </w:pPr>
+      <w:ins w:id="245" w:author="Jesus Hernan" w:date="2022-11-06T13:31:00Z">
+        <w:r>
+          <w:rPr>
+            <w:lang w:val="es-AR" w:eastAsia="zh-CN"/>
+          </w:rPr>
+          <w:t>El logro del poder de ali</w:t>
+        </w:r>
+      </w:ins>
+      <w:ins w:id="246" w:author="Jesus Hernan" w:date="2022-11-06T13:32:00Z">
+        <w:r>
+          <w:rPr>
+            <w:lang w:val="es-AR" w:eastAsia="zh-CN"/>
+          </w:rPr>
+          <w:t>mentarse con este hidrógeno 48 corresponde al trabajo en el primer choque consciente. Únicamente cuando se ha logrado equilibrar los centros del cuerpo en el tercer estado de consciencia se puede recibir el primer que choque conscie</w:t>
+        </w:r>
+      </w:ins>
+      <w:ins w:id="247" w:author="Jesus Hernan" w:date="2022-11-06T13:33:00Z">
+        <w:r>
+          <w:rPr>
+            <w:lang w:val="es-AR" w:eastAsia="zh-CN"/>
+          </w:rPr>
+          <w:t>nte para la asimilación del alimento de impresiones. El hidrógeno Do48.</w:t>
+        </w:r>
+      </w:ins>
+    </w:p>
+    <w:p>
+      <w:pPr>
+        <w:rPr>
+          <w:ins w:id="248" w:author="Jesus Hernan" w:date="2022-11-06T13:35:00Z"/>
+          <w:lang w:val="es-AR" w:eastAsia="zh-CN"/>
+        </w:rPr>
+      </w:pPr>
+      <w:ins w:id="249" w:author="Jesus Hernan" w:date="2022-11-06T13:33:00Z">
+        <w:r>
+          <w:rPr>
+            <w:lang w:val="es-AR" w:eastAsia="zh-CN"/>
+          </w:rPr>
+          <w:t>Se dice en forma general en algunos grupos que el primer alimento Hidrógeno 768 alimenta al cuerpo planetario o físic</w:t>
+        </w:r>
+      </w:ins>
+      <w:ins w:id="250" w:author="Jesus Hernan" w:date="2022-11-06T13:34:00Z">
+        <w:r>
+          <w:rPr>
+            <w:lang w:val="es-AR" w:eastAsia="zh-CN"/>
+          </w:rPr>
+          <w:t>o. Que el segundo alimento Hidrógeno 192 alimenta al segundo cuerpo o cuerpo astral. Que el tercer alimento Hi</w:t>
+        </w:r>
+      </w:ins>
+      <w:ins w:id="251" w:author="Jesus Hernan" w:date="2022-11-06T13:35:00Z">
+        <w:r>
+          <w:rPr>
+            <w:lang w:val="es-AR" w:eastAsia="zh-CN"/>
+          </w:rPr>
+          <w:t>drógeno 48 alimenta al tercer cuerpo o cuerpo mental. Esto puede ser aceptado únicamente como una referencia general.</w:t>
+        </w:r>
+      </w:ins>
+    </w:p>
+    <w:p>
+      <w:pPr>
+        <w:rPr>
+          <w:ins w:id="252" w:author="Jesus Hernan" w:date="2022-11-06T13:38:00Z"/>
+          <w:lang w:val="es-AR" w:eastAsia="zh-CN"/>
+        </w:rPr>
+      </w:pPr>
+      <w:ins w:id="253" w:author="Jesus Hernan" w:date="2022-11-06T13:35:00Z">
+        <w:r>
+          <w:rPr>
+            <w:lang w:val="es-AR" w:eastAsia="zh-CN"/>
+          </w:rPr>
+          <w:t>Pero siendo justo y específico se ha de reconocer y aceptar que en el tercer estado de consciencia las tres octavas de ali</w:t>
+        </w:r>
+      </w:ins>
+      <w:ins w:id="254" w:author="Jesus Hernan" w:date="2022-11-06T13:36:00Z">
+        <w:r>
+          <w:rPr>
+            <w:lang w:val="es-AR" w:eastAsia="zh-CN"/>
+          </w:rPr>
+          <w:t>mento se desarrollan dentro del cuerpo físico interactuando una con otra mutuamente en los puntos de intervalo “mi/fa”. Nunca se desarrolla una octava sola. Y menos aún para la creación ellos cuerpo superiores del Ser. As</w:t>
+        </w:r>
+      </w:ins>
+      <w:ins w:id="255" w:author="Jesus Hernan" w:date="2022-11-06T13:37:00Z">
+        <w:r>
+          <w:rPr>
+            <w:lang w:val="es-AR" w:eastAsia="zh-CN"/>
+          </w:rPr>
+          <w:t xml:space="preserve">í para la creación del cuerpo Astral son los hidrógenos de las tres octavas de alimentos en el interior del </w:t>
+        </w:r>
+        <w:r>
+          <w:rPr>
+            <w:lang w:val="es-AR" w:eastAsia="zh-CN"/>
+          </w:rPr>
+          <w:t>cuerpo físico y en el segundo choque consciente las que lo generan. Y nunca un solo</w:t>
+        </w:r>
+      </w:ins>
+      <w:ins w:id="256" w:author="Jesus Hernan" w:date="2022-11-06T13:38:00Z">
+        <w:r>
+          <w:rPr>
+            <w:lang w:val="es-AR" w:eastAsia="zh-CN"/>
+          </w:rPr>
+          <w:t xml:space="preserve"> alimento en forma aislada. Lo mismo ocurre para la creación de los demás cuerpos superiores del Ser.</w:t>
+        </w:r>
+      </w:ins>
+    </w:p>
+    <w:p>
+      <w:pPr>
+        <w:rPr>
+          <w:ins w:id="257" w:author="Jesus Hernan" w:date="2022-11-06T13:39:00Z"/>
+          <w:lang w:val="es-AR" w:eastAsia="zh-CN"/>
+        </w:rPr>
+      </w:pPr>
+      <w:ins w:id="258" w:author="Jesus Hernan" w:date="2022-11-06T13:38:00Z">
+        <w:r>
+          <w:rPr>
+            <w:lang w:val="es-AR" w:eastAsia="zh-CN"/>
+          </w:rPr>
+          <w:t>Esto debe ser comprendido y aceptado. De lo contrario esta idea excesiva de cada alimento genera y alimenta a un cuerpo puede gestarse en una nueva distor</w:t>
+        </w:r>
+      </w:ins>
+      <w:ins w:id="259" w:author="Jesus Hernan" w:date="2022-11-06T13:39:00Z">
+        <w:r>
+          <w:rPr>
+            <w:lang w:val="es-AR" w:eastAsia="zh-CN"/>
+          </w:rPr>
+          <w:t>sión</w:t>
+        </w:r>
+      </w:ins>
+    </w:p>
+    <w:p>
+      <w:pPr>
+        <w:rPr>
+          <w:ins w:id="260" w:author="Jesus Hernan" w:date="2022-11-06T13:40:00Z"/>
+          <w:lang w:val="es-AR" w:eastAsia="zh-CN"/>
+        </w:rPr>
+      </w:pPr>
+      <w:ins w:id="261" w:author="Jesus Hernan" w:date="2022-11-06T13:40:00Z">
+        <w:r>
+          <w:rPr>
+            <w:lang w:val="es-AR" w:eastAsia="zh-CN"/>
+          </w:rPr>
+          <w:br w:type="page"/>
+        </w:r>
+      </w:ins>
+    </w:p>
+    <w:p>
+      <w:pPr>
+        <w:pStyle w:val="EstiloCentrado"/>
+        <w:rPr>
+          <w:ins w:id="262" w:author="Jesus Hernan" w:date="2022-11-06T13:40:00Z"/>
+          <w:lang w:val="es-AR" w:eastAsia="zh-CN"/>
+        </w:rPr>
+      </w:pPr>
+      <w:ins w:id="263" w:author="Jesus Hernan" w:date="2022-11-06T13:40:00Z">
+        <w:r>
+          <w:rPr>
+            <w:lang w:val="es-AR" w:eastAsia="zh-CN"/>
+          </w:rPr>
+          <w:t>ETAPAS</w:t>
+        </w:r>
+      </w:ins>
+    </w:p>
+    <w:p>
+      <w:pPr>
+        <w:pStyle w:val="EstiloCentrado"/>
+        <w:rPr>
+          <w:ins w:id="264" w:author="Jesus Hernan" w:date="2022-11-06T13:40:00Z"/>
+          <w:lang w:val="es-AR" w:eastAsia="zh-CN"/>
+        </w:rPr>
+      </w:pPr>
+      <w:ins w:id="265" w:author="Jesus Hernan" w:date="2022-11-06T13:40:00Z">
+        <w:r>
+          <w:rPr>
+            <w:lang w:val="es-AR" w:eastAsia="zh-CN"/>
+          </w:rPr>
+          <w:t>NATURAL                          CONSCIENTE</w:t>
+        </w:r>
+      </w:ins>
+    </w:p>
+    <w:p>
+      <w:pPr>
+        <w:rPr>
+          <w:ins w:id="266" w:author="Jesus Hernan" w:date="2022-11-06T13:41:00Z"/>
+          <w:lang w:val="es-AR" w:eastAsia="zh-CN"/>
+        </w:rPr>
+      </w:pPr>
+      <w:ins w:id="267" w:author="Jesus Hernan" w:date="2022-11-06T13:41:00Z">
+        <w:r>
+          <w:rPr>
+            <w:lang w:val="es-AR" w:eastAsia="zh-CN"/>
+          </w:rPr>
+          <w:t>ALIMETNO</w:t>
+        </w:r>
+      </w:ins>
+    </w:p>
+    <w:p>
+      <w:pPr>
+        <w:rPr>
+          <w:ins w:id="268" w:author="Jesus Hernan" w:date="2022-11-07T11:25:00Z"/>
+          <w:lang w:val="es-AR" w:eastAsia="zh-CN"/>
+        </w:rPr>
+      </w:pPr>
+      <w:ins w:id="269" w:author="Jesus Hernan" w:date="2022-11-06T13:41:00Z">
+        <w:r>
+          <w:rPr>
+            <w:lang w:val="es-AR" w:eastAsia="zh-CN"/>
+          </w:rPr>
+          <w:t xml:space="preserve">3º.                                                              </w:t>
+        </w:r>
+        <w:r>
+          <w:rPr>
+            <w:lang w:val="es-AR" w:eastAsia="zh-CN"/>
+          </w:rPr>
+          <w:t xml:space="preserve">Do </w:t>
+        </w:r>
+      </w:ins>
+      <w:ins w:id="270" w:author="Jesus Hernan" w:date="2022-11-07T10:49:00Z">
+        <w:r>
+          <w:rPr>
+            <w:lang w:val="es-AR" w:eastAsia="zh-CN"/>
+          </w:rPr>
+          <w:t>—</w:t>
+        </w:r>
+        <w:r>
+          <w:rPr>
+            <w:lang w:val="es-AR" w:eastAsia="zh-CN"/>
+            <w:rPrChange w:id="271" w:author="Jesus Hernan" w:date="2022-11-07T11:25:00Z">
+              <w:rPr>
+                <w:lang w:val="pt-BR" w:eastAsia="zh-CN"/>
+              </w:rPr>
+            </w:rPrChange>
+          </w:rPr>
+          <w:t xml:space="preserve"> Re — Mi — </w:t>
+        </w:r>
+      </w:ins>
+      <w:ins w:id="272" w:author="Jesus Hernan" w:date="2022-11-07T11:25:00Z">
+        <w:r>
+          <w:rPr>
+            <w:lang w:val="es-AR" w:eastAsia="zh-CN"/>
+          </w:rPr>
+          <w:t>▼ — Fa</w:t>
+        </w:r>
+      </w:ins>
+    </w:p>
+    <w:p>
+      <w:pPr>
+        <w:rPr>
+          <w:ins w:id="273" w:author="Jesus Hernan" w:date="2022-11-07T11:27:00Z"/>
+          <w:lang w:val="es-AR" w:eastAsia="zh-CN"/>
+          <w:rPrChange w:id="274" w:author="Jesus Hernan" w:date="2022-11-08T12:07:00Z">
+            <w:rPr>
+              <w:ins w:id="275" w:author="Jesus Hernan" w:date="2022-11-07T11:27:00Z"/>
+              <w:lang w:val="pt-BR" w:eastAsia="zh-CN"/>
+            </w:rPr>
+          </w:rPrChange>
+        </w:rPr>
+      </w:pPr>
+      <w:ins w:id="276" w:author="Jesus Hernan" w:date="2022-11-07T11:25:00Z">
+        <w:r>
+          <w:rPr>
+            <w:lang w:val="es-AR" w:eastAsia="zh-CN"/>
+          </w:rPr>
+          <w:t xml:space="preserve">2º.                        </w:t>
+        </w:r>
+      </w:ins>
+      <w:ins w:id="277" w:author="Jesus Hernan" w:date="2022-11-07T11:26:00Z">
+        <w:r>
+          <w:rPr>
+            <w:lang w:val="es-AR" w:eastAsia="zh-CN"/>
+            <w:rPrChange w:id="278" w:author="Jesus Hernan" w:date="2022-11-08T12:07:00Z">
+              <w:rPr>
+                <w:lang w:val="pt-BR" w:eastAsia="zh-CN"/>
+              </w:rPr>
+            </w:rPrChange>
+          </w:rPr>
+          <w:t xml:space="preserve"> </w:t>
+        </w:r>
+      </w:ins>
+      <w:ins w:id="279" w:author="Jesus Hernan" w:date="2022-11-07T11:27:00Z">
+        <w:r>
+          <w:rPr>
+            <w:lang w:val="es-AR" w:eastAsia="zh-CN"/>
+            <w:rPrChange w:id="280" w:author="Jesus Hernan" w:date="2022-11-08T12:07:00Z">
+              <w:rPr>
+                <w:lang w:val="pt-BR" w:eastAsia="zh-CN"/>
+              </w:rPr>
+            </w:rPrChange>
+          </w:rPr>
+          <w:t xml:space="preserve">         </w:t>
+        </w:r>
+      </w:ins>
+      <w:ins w:id="281" w:author="Jesus Hernan" w:date="2022-11-07T11:26:00Z">
+        <w:r>
+          <w:rPr>
+            <w:lang w:val="es-AR" w:eastAsia="zh-CN"/>
+          </w:rPr>
+          <w:t>Do — Re — Mi —</w:t>
+        </w:r>
+        <w:r>
+          <w:rPr>
+            <w:rFonts w:hint="eastAsia"/>
+            <w:lang w:val="es-AR" w:eastAsia="zh-CN"/>
+          </w:rPr>
+          <w:t xml:space="preserve"> </w:t>
+        </w:r>
+        <w:r>
+          <w:rPr>
+            <w:rFonts w:hint="eastAsia"/>
+            <w:lang w:val="es-AR" w:eastAsia="zh-CN"/>
+          </w:rPr>
+          <w:t>▼</w:t>
+        </w:r>
+        <w:r>
+          <w:rPr>
+            <w:rFonts w:hint="eastAsia"/>
+            <w:lang w:val="es-AR" w:eastAsia="zh-CN"/>
+          </w:rPr>
+          <w:t xml:space="preserve"> </w:t>
+        </w:r>
+        <w:r>
+          <w:rPr>
+            <w:lang w:val="es-AR" w:eastAsia="zh-CN"/>
+          </w:rPr>
+          <w:t>— Fa — Sol</w:t>
+        </w:r>
+        <w:r>
+          <w:rPr>
+            <w:lang w:val="es-AR" w:eastAsia="zh-CN"/>
+            <w:rPrChange w:id="282" w:author="Jesus Hernan" w:date="2022-11-08T12:07:00Z">
+              <w:rPr>
+                <w:lang w:val="pt-BR" w:eastAsia="zh-CN"/>
+              </w:rPr>
+            </w:rPrChange>
+          </w:rPr>
+          <w:t xml:space="preserve">     </w:t>
+        </w:r>
+        <w:r>
+          <w:rPr>
+            <w:lang w:val="es-AR" w:eastAsia="zh-CN"/>
+          </w:rPr>
+          <w:t>—</w:t>
+        </w:r>
+        <w:r>
+          <w:rPr>
+            <w:lang w:val="es-AR" w:eastAsia="zh-CN"/>
+            <w:rPrChange w:id="283" w:author="Jesus Hernan" w:date="2022-11-08T12:07:00Z">
+              <w:rPr>
+                <w:lang w:val="pt-BR" w:eastAsia="zh-CN"/>
+              </w:rPr>
+            </w:rPrChange>
+          </w:rPr>
+          <w:t xml:space="preserve">   </w:t>
+        </w:r>
+      </w:ins>
+      <w:ins w:id="284" w:author="Jesus Hernan" w:date="2022-11-07T11:27:00Z">
+        <w:r>
+          <w:rPr>
+            <w:lang w:val="es-AR" w:eastAsia="zh-CN"/>
+            <w:rPrChange w:id="285" w:author="Jesus Hernan" w:date="2022-11-08T12:07:00Z">
+              <w:rPr>
+                <w:lang w:val="pt-BR" w:eastAsia="zh-CN"/>
+              </w:rPr>
+            </w:rPrChange>
+          </w:rPr>
+          <w:t xml:space="preserve"> </w:t>
+        </w:r>
+      </w:ins>
+      <w:ins w:id="286" w:author="Jesus Hernan" w:date="2022-11-07T11:26:00Z">
+        <w:r>
+          <w:rPr>
+            <w:lang w:val="es-AR" w:eastAsia="zh-CN"/>
+            <w:rPrChange w:id="287" w:author="Jesus Hernan" w:date="2022-11-08T12:07:00Z">
+              <w:rPr>
+                <w:lang w:val="pt-BR" w:eastAsia="zh-CN"/>
+              </w:rPr>
+            </w:rPrChange>
+          </w:rPr>
+          <w:t xml:space="preserve"> La</w:t>
+        </w:r>
+      </w:ins>
+    </w:p>
+    <w:p>
+      <w:pPr>
+        <w:rPr>
+          <w:ins w:id="288" w:author="Jesus Hernan" w:date="2022-11-07T11:28:00Z"/>
+          <w:lang w:val="es-AR" w:eastAsia="zh-CN"/>
+        </w:rPr>
+      </w:pPr>
+      <w:ins w:id="289" w:author="Jesus Hernan" w:date="2022-11-07T11:27:00Z">
+        <w:r>
+          <w:rPr>
+            <w:lang w:val="es-AR" w:eastAsia="zh-CN"/>
+            <w:rPrChange w:id="290" w:author="Jesus Hernan" w:date="2022-11-08T12:07:00Z">
+              <w:rPr>
+                <w:lang w:val="pt-BR" w:eastAsia="zh-CN"/>
+              </w:rPr>
+            </w:rPrChange>
+          </w:rPr>
+          <w:t xml:space="preserve">1º. Do </w:t>
+        </w:r>
+        <w:r>
+          <w:rPr>
+            <w:lang w:val="es-AR" w:eastAsia="zh-CN"/>
+          </w:rPr>
+          <w:t>— Re — Mi —</w:t>
+        </w:r>
+        <w:r>
+          <w:rPr>
+            <w:rFonts w:hint="eastAsia"/>
+            <w:lang w:val="es-AR" w:eastAsia="zh-CN"/>
+          </w:rPr>
+          <w:t xml:space="preserve"> </w:t>
+        </w:r>
+        <w:r>
+          <w:rPr>
+            <w:rFonts w:hint="eastAsia"/>
+            <w:lang w:val="es-AR" w:eastAsia="zh-CN"/>
+          </w:rPr>
+          <w:t>▼</w:t>
+        </w:r>
+        <w:r>
+          <w:rPr>
+            <w:rFonts w:hint="eastAsia"/>
+            <w:lang w:val="es-AR" w:eastAsia="zh-CN"/>
+          </w:rPr>
+          <w:t xml:space="preserve"> </w:t>
+        </w:r>
+        <w:r>
+          <w:rPr>
+            <w:lang w:val="es-AR" w:eastAsia="zh-CN"/>
+          </w:rPr>
+          <w:t>— Fa — Sol         —</w:t>
+        </w:r>
+        <w:r>
+          <w:rPr>
+            <w:lang w:val="es-AR" w:eastAsia="zh-CN"/>
+            <w:rPrChange w:id="291" w:author="Jesus Hernan" w:date="2022-11-08T12:07:00Z">
+              <w:rPr>
+                <w:lang w:val="pt-BR" w:eastAsia="zh-CN"/>
+              </w:rPr>
+            </w:rPrChange>
+          </w:rPr>
+          <w:t xml:space="preserve">      La </w:t>
+        </w:r>
+        <w:r>
+          <w:rPr>
+            <w:lang w:val="es-AR" w:eastAsia="zh-CN"/>
+          </w:rPr>
+          <w:t>—</w:t>
+        </w:r>
+      </w:ins>
+      <w:ins w:id="292" w:author="Jesus Hernan" w:date="2022-11-07T11:28:00Z">
+        <w:r>
+          <w:rPr>
+            <w:lang w:val="es-AR" w:eastAsia="zh-CN"/>
+          </w:rPr>
+          <w:t xml:space="preserve"> S</w:t>
+        </w:r>
+        <w:r>
+          <w:rPr>
+            <w:lang w:val="es-AR" w:eastAsia="zh-CN"/>
+            <w:rPrChange w:id="293" w:author="Jesus Hernan" w:date="2022-11-08T12:07:00Z">
+              <w:rPr>
+                <w:lang w:val="pt-BR" w:eastAsia="zh-CN"/>
+              </w:rPr>
+            </w:rPrChange>
+          </w:rPr>
+          <w:t xml:space="preserve">i   </w:t>
+        </w:r>
+        <w:r>
+          <w:rPr>
+            <w:lang w:val="es-AR" w:eastAsia="zh-CN"/>
+          </w:rPr>
+          <w:t>— ▼ — Re</w:t>
+        </w:r>
+      </w:ins>
+    </w:p>
+    <w:p>
+      <w:pPr>
+        <w:rPr>
+          <w:ins w:id="294" w:author="Jesus Hernan" w:date="2022-11-07T11:28:00Z"/>
+          <w:lang w:val="es-AR" w:eastAsia="zh-CN"/>
+        </w:rPr>
+      </w:pPr>
+    </w:p>
+    <w:p>
+      <w:pPr>
+        <w:rPr>
+          <w:ins w:id="295" w:author="Jesus Hernan" w:date="2022-11-07T11:32:00Z"/>
+          <w:lang w:val="es-AR" w:eastAsia="zh-CN"/>
+        </w:rPr>
+      </w:pPr>
+      <w:ins w:id="296" w:author="Jesus Hernan" w:date="2022-11-07T11:28:00Z">
+        <w:r>
+          <w:rPr>
+            <w:lang w:val="es-AR" w:eastAsia="zh-CN"/>
+          </w:rPr>
+          <w:t xml:space="preserve">El esquema muestra el desarrollo de los tres octavas de alimento desde la etapa natural del </w:t>
+        </w:r>
+      </w:ins>
+      <w:ins w:id="297" w:author="Jesus Hernan" w:date="2022-11-07T11:29:00Z">
+        <w:r>
+          <w:rPr>
+            <w:lang w:val="es-AR" w:eastAsia="zh-CN"/>
+          </w:rPr>
+          <w:t>hombre mecánico hasta la etapa del hombre consciente en el primer choque consciente y el inicio del segundo choque consciente.</w:t>
+        </w:r>
+      </w:ins>
+    </w:p>
+    <w:p>
+      <w:pPr>
+        <w:rPr>
+          <w:ins w:id="298" w:author="Jesus Hernan" w:date="2022-11-07T11:32:00Z"/>
+          <w:lang w:val="es-AR" w:eastAsia="zh-CN"/>
+          <w:rPrChange w:id="299" w:author="Jesus Hernan" w:date="2022-11-08T12:06:00Z">
+            <w:rPr>
+              <w:ins w:id="300" w:author="Jesus Hernan" w:date="2022-11-07T11:32:00Z"/>
+              <w:lang w:val="pt-BR" w:eastAsia="zh-CN"/>
+            </w:rPr>
+          </w:rPrChange>
+        </w:rPr>
+      </w:pPr>
+    </w:p>
+    <w:p>
+      <w:pPr>
+        <w:rPr>
+          <w:ins w:id="301" w:author="Jesus Hernan" w:date="2022-11-07T11:34:00Z"/>
+          <w:lang w:val="es-AR" w:eastAsia="zh-CN"/>
+        </w:rPr>
+      </w:pPr>
+      <w:ins w:id="302" w:author="Jesus Hernan" w:date="2022-11-07T11:33:00Z">
+        <w:r>
+          <w:rPr>
+            <w:lang w:val="es-AR" w:eastAsia="zh-CN"/>
+            <w:rPrChange w:id="303" w:author="Jesus Hernan" w:date="2022-11-07T11:33:00Z">
+              <w:rPr>
+                <w:lang w:val="pt-BR" w:eastAsia="zh-CN"/>
+              </w:rPr>
+            </w:rPrChange>
+          </w:rPr>
+          <w:t>Es de este modo como in</w:t>
+        </w:r>
+        <w:r>
+          <w:rPr>
+            <w:lang w:val="es-AR" w:eastAsia="zh-CN"/>
+          </w:rPr>
+          <w:t>teractúan las tres octavas de los alimentos dentro de la máquina de tres pisos o cuerpo. Compartiendo su energía en los puntos de intervalo “mi/fa” y aceptando energía d</w:t>
+        </w:r>
+      </w:ins>
+      <w:ins w:id="304" w:author="Jesus Hernan" w:date="2022-11-07T11:34:00Z">
+        <w:r>
+          <w:rPr>
+            <w:lang w:val="es-AR" w:eastAsia="zh-CN"/>
+          </w:rPr>
+          <w:t>el exterior en los puntos “si/do” representados en este esquema ambos intervalos por los triángulos.</w:t>
+        </w:r>
+      </w:ins>
+    </w:p>
+    <w:p>
+      <w:pPr>
+        <w:rPr>
+          <w:ins w:id="305" w:author="Jesus Hernan" w:date="2022-11-07T11:36:00Z"/>
+          <w:lang w:val="es-AR" w:eastAsia="zh-CN"/>
+        </w:rPr>
+      </w:pPr>
+      <w:ins w:id="306" w:author="Jesus Hernan" w:date="2022-11-07T11:34:00Z">
+        <w:r>
+          <w:rPr>
+            <w:lang w:val="es-AR" w:eastAsia="zh-CN"/>
+          </w:rPr>
+          <w:t>La nota musical Do siempre representa el ingreso de una nueva energía que debe llenar el intervalo “si/do”</w:t>
+        </w:r>
+        <w:r>
+          <w:rPr>
+            <w:lang w:val="es-AR" w:eastAsia="zh-CN"/>
+          </w:rPr>
+          <w:t>. Por e</w:t>
+        </w:r>
+      </w:ins>
+      <w:ins w:id="307" w:author="Jesus Hernan" w:date="2022-11-07T11:35:00Z">
+        <w:r>
+          <w:rPr>
+            <w:lang w:val="es-AR" w:eastAsia="zh-CN"/>
+          </w:rPr>
+          <w:t xml:space="preserve">sta razón no es expuesta cuando el primer alimento inicia la segunda octava correspondiente al segundo choque consciente. La nota Do en la octava del tercer alimento representa el </w:t>
+        </w:r>
+      </w:ins>
+      <w:ins w:id="308" w:author="Jesus Hernan" w:date="2022-11-07T11:36:00Z">
+        <w:r>
+          <w:rPr>
+            <w:lang w:val="es-AR" w:eastAsia="zh-CN"/>
+          </w:rPr>
+          <w:t>inicio</w:t>
+        </w:r>
+      </w:ins>
+      <w:ins w:id="309" w:author="Jesus Hernan" w:date="2022-11-07T11:35:00Z">
+        <w:r>
+          <w:rPr>
+            <w:lang w:val="es-AR" w:eastAsia="zh-CN"/>
+          </w:rPr>
+          <w:t xml:space="preserve"> del estado consciente y del Trabajo en el primer choque consciente. Se ha de notar que l</w:t>
+        </w:r>
+      </w:ins>
+      <w:ins w:id="310" w:author="Jesus Hernan" w:date="2022-11-07T11:36:00Z">
+        <w:r>
+          <w:rPr>
+            <w:lang w:val="es-AR" w:eastAsia="zh-CN"/>
+          </w:rPr>
+          <w:t>a nota “sol” no es detenida por ningún intervalo por la cual avanza hasta la nota siguiente “la”.</w:t>
+        </w:r>
+      </w:ins>
+    </w:p>
+    <w:p>
+      <w:pPr>
+        <w:rPr>
+          <w:ins w:id="311" w:author="Jesus Hernan" w:date="2022-11-07T11:36:00Z"/>
+          <w:lang w:val="es-AR" w:eastAsia="zh-CN"/>
+        </w:rPr>
+      </w:pPr>
+    </w:p>
+    <w:p>
+      <w:pPr>
+        <w:rPr>
+          <w:ins w:id="312" w:author="Jesus Hernan" w:date="2022-11-07T11:37:00Z"/>
+          <w:lang w:val="es-AR" w:eastAsia="zh-CN"/>
+        </w:rPr>
+      </w:pPr>
+      <w:ins w:id="313" w:author="Jesus Hernan" w:date="2022-11-07T11:37:00Z">
+        <w:r>
+          <w:rPr>
+            <w:lang w:val="es-AR" w:eastAsia="zh-CN"/>
+          </w:rPr>
+          <w:br w:type="page"/>
+        </w:r>
+      </w:ins>
+    </w:p>
+    <w:p>
+      <w:pPr>
+        <w:pStyle w:val="Ttulo3"/>
+        <w:rPr>
+          <w:ins w:id="314" w:author="Jesus Hernan" w:date="2022-11-07T11:37:00Z"/>
+          <w:lang w:val="es-AR" w:eastAsia="zh-CN"/>
+        </w:rPr>
+      </w:pPr>
+      <w:ins w:id="315" w:author="Jesus Hernan" w:date="2022-11-07T11:37:00Z">
+        <w:r>
+          <w:rPr>
+            <w:lang w:val="es-AR" w:eastAsia="zh-CN"/>
+          </w:rPr>
+          <w:t xml:space="preserve">Capítulo </w:t>
+        </w:r>
+      </w:ins>
+      <w:ins w:id="316" w:author="Jesus Hernan" w:date="2022-11-07T11:38:00Z">
+        <w:r>
+          <w:rPr>
+            <w:lang w:val="es-AR" w:eastAsia="zh-CN"/>
+          </w:rPr>
+          <w:t>Ocho</w:t>
+        </w:r>
+      </w:ins>
+    </w:p>
+    <w:p>
+      <w:pPr>
+        <w:rPr>
+          <w:ins w:id="317" w:author="Jesus Hernan" w:date="2022-11-07T11:37:00Z"/>
+          <w:lang w:val="es-AR" w:eastAsia="zh-CN"/>
+        </w:rPr>
+      </w:pPr>
+    </w:p>
+    <w:p>
+      <w:pPr>
+        <w:pStyle w:val="Ttulo2"/>
+        <w:rPr>
+          <w:ins w:id="318" w:author="Jesus Hernan" w:date="2022-11-07T11:38:00Z"/>
+          <w:lang w:val="es-AR" w:eastAsia="zh-CN"/>
+        </w:rPr>
+      </w:pPr>
+      <w:ins w:id="319" w:author="Jesus Hernan" w:date="2022-11-07T11:37:00Z">
+        <w:r>
+          <w:rPr>
+            <w:lang w:val="es-AR" w:eastAsia="zh-CN"/>
+          </w:rPr>
+          <w:t>El Pri</w:t>
+        </w:r>
+      </w:ins>
+      <w:ins w:id="320" w:author="Jesus Hernan" w:date="2022-11-07T11:38:00Z">
+        <w:r>
+          <w:rPr>
+            <w:lang w:val="es-AR" w:eastAsia="zh-CN"/>
+          </w:rPr>
+          <w:t>mer Choque Consciente</w:t>
+        </w:r>
+      </w:ins>
+    </w:p>
+    <w:p>
+      <w:pPr>
+        <w:rPr>
+          <w:ins w:id="321" w:author="Jesus Hernan" w:date="2022-11-07T11:38:00Z"/>
+          <w:lang w:val="es-AR" w:eastAsia="zh-CN"/>
+        </w:rPr>
+      </w:pPr>
+    </w:p>
+    <w:p>
+      <w:pPr>
+        <w:rPr>
+          <w:ins w:id="322" w:author="Jesus Hernan" w:date="2022-11-07T11:39:00Z"/>
+          <w:lang w:val="es-AR" w:eastAsia="zh-CN"/>
+        </w:rPr>
+      </w:pPr>
+      <w:ins w:id="323" w:author="Jesus Hernan" w:date="2022-11-07T11:38:00Z">
+        <w:r>
+          <w:rPr>
+            <w:lang w:val="es-AR" w:eastAsia="zh-CN"/>
+          </w:rPr>
+          <w:t>Los tres choques consci</w:t>
+        </w:r>
+      </w:ins>
+      <w:ins w:id="324" w:author="Jesus Hernan" w:date="2022-11-07T11:39:00Z">
+        <w:r>
+          <w:rPr>
+            <w:lang w:val="es-AR" w:eastAsia="zh-CN"/>
+          </w:rPr>
+          <w:t>entes corresponden a tres niveles sucesivos en la etapa del Nacer.</w:t>
+        </w:r>
+      </w:ins>
+    </w:p>
+    <w:p>
+      <w:pPr>
+        <w:rPr>
+          <w:ins w:id="325" w:author="Jesus Hernan" w:date="2022-11-08T12:10:00Z"/>
+          <w:lang w:val="es-AR" w:eastAsia="zh-CN"/>
+        </w:rPr>
+      </w:pPr>
+      <w:ins w:id="326" w:author="Jesus Hernan" w:date="2022-11-08T12:09:00Z">
+        <w:r>
+          <w:rPr>
+            <w:lang w:val="es-AR" w:eastAsia="zh-CN"/>
+          </w:rPr>
+          <w:t>El Primer choque consciente permite la asimilación del hidrógeno 48 —H48</w:t>
+        </w:r>
+        <w:r>
+          <w:rPr>
+            <w:lang w:val="es-AR" w:eastAsia="zh-CN"/>
+          </w:rPr>
+          <w:t>—</w:t>
+        </w:r>
+        <w:r>
+          <w:rPr>
+            <w:lang w:val="es-AR" w:eastAsia="zh-CN"/>
+          </w:rPr>
+          <w:t xml:space="preserve"> proveniente del exterior como alimento. La recepción consciente del h</w:t>
+        </w:r>
+      </w:ins>
+      <w:ins w:id="327" w:author="Jesus Hernan" w:date="2022-11-08T12:10:00Z">
+        <w:r>
+          <w:rPr>
+            <w:lang w:val="es-AR" w:eastAsia="zh-CN"/>
+          </w:rPr>
+          <w:t>idrógeno proveniente de un cosmos más alto e incrementar la producción de hidrógenos finos dentro de la máquina. Esto tan solo a condición de un trabajo de la Esencia simultáneo en los tres centros (motor-intelectual-emocional) a equilibrar en los tres pisos de la máquina en el tercer estado de consciencia.</w:t>
+        </w:r>
+      </w:ins>
+    </w:p>
+    <w:p>
+      <w:pPr>
+        <w:rPr>
+          <w:ins w:id="328" w:author="Jesus Hernan" w:date="2022-11-08T12:12:00Z"/>
+          <w:lang w:val="es-AR" w:eastAsia="zh-CN"/>
+        </w:rPr>
+      </w:pPr>
+      <w:ins w:id="329" w:author="Jesus Hernan" w:date="2022-11-08T12:11:00Z">
+        <w:r>
+          <w:rPr>
+            <w:lang w:val="es-AR" w:eastAsia="zh-CN"/>
+          </w:rPr>
+          <w:t>El recuerdo de sí mismo es la primera herramienta de Trabajo y es la única herramienta para lograr el tercer estado de consciencia. La consciencia de sí mismo. Y debe producir el estado de divi</w:t>
+        </w:r>
+      </w:ins>
+      <w:ins w:id="330" w:author="Jesus Hernan" w:date="2022-11-08T12:12:00Z">
+        <w:r>
+          <w:rPr>
+            <w:lang w:val="es-AR" w:eastAsia="zh-CN"/>
+          </w:rPr>
+          <w:t>sión de la consciencia y de la atención en sí mismo. Esta herramienta de Trabajo corresponde a la etapa del despertar interior.</w:t>
+        </w:r>
+      </w:ins>
+    </w:p>
+    <w:p>
+      <w:pPr>
+        <w:rPr>
+          <w:ins w:id="331" w:author="Jesus Hernan" w:date="2022-11-08T12:14:00Z"/>
+          <w:lang w:val="es-AR" w:eastAsia="zh-CN"/>
+        </w:rPr>
+      </w:pPr>
+      <w:ins w:id="332" w:author="Jesus Hernan" w:date="2022-11-08T12:12:00Z">
+        <w:r>
+          <w:rPr>
+            <w:lang w:val="es-AR" w:eastAsia="zh-CN"/>
+          </w:rPr>
+          <w:t>El recuerdo de sí mismo lleva al despertar de la Esencia para que tome el control de los cinco centros del Ser. Logrando por tanto generar y expresar Atención, Consciencia y Volunta</w:t>
+        </w:r>
+      </w:ins>
+      <w:ins w:id="333" w:author="Jesus Hernan" w:date="2022-11-08T12:13:00Z">
+        <w:r>
+          <w:rPr>
+            <w:lang w:val="es-AR" w:eastAsia="zh-CN"/>
+          </w:rPr>
+          <w:t>d, como producto de la manifestación de la Esencia en los tres pisos de la máquina humana. El Ser. El recuerdo de sí mismo</w:t>
+        </w:r>
+      </w:ins>
+      <w:ins w:id="334" w:author="Jesus Hernan" w:date="2022-11-08T12:14:00Z">
+        <w:r>
+          <w:rPr>
+            <w:lang w:val="es-AR" w:eastAsia="zh-CN"/>
+          </w:rPr>
+          <w:t xml:space="preserve"> es la piedra angular de El Trabajo sobre sí mismo. El recuerdo de sí mismo siempre y sin excepción concierne a la actividad de la Esencia para la consciencia de sí mismo. El tercer estado de consciencia.</w:t>
+        </w:r>
+      </w:ins>
+    </w:p>
+    <w:p>
+      <w:pPr>
+        <w:rPr>
+          <w:ins w:id="335" w:author="Jesus Hernan" w:date="2022-11-08T12:17:00Z"/>
+          <w:lang w:val="es-AR" w:eastAsia="zh-CN"/>
+        </w:rPr>
+      </w:pPr>
+      <w:ins w:id="336" w:author="Jesus Hernan" w:date="2022-11-08T12:15:00Z">
+        <w:r>
+          <w:rPr>
+            <w:lang w:val="es-AR" w:eastAsia="zh-CN"/>
+          </w:rPr>
+          <w:t>El recuerdo de sí mismo es la única herramienta de Trabajo que permite al hombre mecánico desde el primer momento que la utiliza el lograr obtener para sí mismo una autonomía con relación a las influencias exteriores que recibe como estímulos por medio</w:t>
+        </w:r>
+      </w:ins>
+      <w:ins w:id="337" w:author="Jesus Hernan" w:date="2022-11-08T12:16:00Z">
+        <w:r>
+          <w:rPr>
+            <w:lang w:val="es-AR" w:eastAsia="zh-CN"/>
+          </w:rPr>
+          <w:t xml:space="preserve"> de la división de la consciencia y de la atención. Otorgándole la consciencia de sí mismo. Esta primordial y primera herramienta de Trabajo permite la utilización de la segunda herramienta de Trabajo. La o</w:t>
+        </w:r>
+        <w:r>
+          <w:rPr>
+            <w:lang w:val="es-AR" w:eastAsia="zh-CN"/>
+          </w:rPr>
+          <w:t>bservació</w:t>
+        </w:r>
+      </w:ins>
+      <w:ins w:id="338" w:author="Jesus Hernan" w:date="2022-11-08T12:17:00Z">
+        <w:r>
+          <w:rPr>
+            <w:lang w:val="es-AR" w:eastAsia="zh-CN"/>
+          </w:rPr>
+          <w:t>n de sí mismo.</w:t>
+        </w:r>
+      </w:ins>
+    </w:p>
+    <w:p>
+      <w:pPr>
+        <w:rPr>
+          <w:ins w:id="339" w:author="Jesus Hernan" w:date="2022-11-08T12:18:00Z"/>
+          <w:lang w:val="es-AR" w:eastAsia="zh-CN"/>
+        </w:rPr>
+      </w:pPr>
+      <w:ins w:id="340" w:author="Jesus Hernan" w:date="2022-11-08T12:17:00Z">
+        <w:r>
+          <w:rPr>
+            <w:lang w:val="es-AR" w:eastAsia="zh-CN"/>
+          </w:rPr>
+          <w:t>La segunda herramienta de Trabajo es la observación de sí mismo. Esta segunda herramienta de Trabajo es la observación de sí mismo. Esta segunda herramienta de Trabajo es fundamental para el acrecentamiento del Saber interior pues permite el estudio de sí mismo y el conocimiento de sí mismo por medio de la constatación de la inda</w:t>
+        </w:r>
+      </w:ins>
+      <w:ins w:id="341" w:author="Jesus Hernan" w:date="2022-11-08T12:18:00Z">
+        <w:r>
+          <w:rPr>
+            <w:lang w:val="es-AR" w:eastAsia="zh-CN"/>
+          </w:rPr>
+          <w:t>gación.</w:t>
+        </w:r>
+      </w:ins>
+    </w:p>
+    <w:p>
+      <w:pPr>
+        <w:rPr>
+          <w:ins w:id="342" w:author="Jesus Hernan" w:date="2022-11-08T12:19:00Z"/>
+          <w:lang w:val="es-AR" w:eastAsia="zh-CN"/>
+        </w:rPr>
+      </w:pPr>
+      <w:ins w:id="343" w:author="Jesus Hernan" w:date="2022-11-08T12:18:00Z">
+        <w:r>
+          <w:rPr>
+            <w:lang w:val="es-AR" w:eastAsia="zh-CN"/>
+          </w:rPr>
+          <w:t xml:space="preserve">Con esta segunda herramienta el hombre mecánico hacer esfuerzos por observarse y estudiarse durante los lapsos en que se recuerda </w:t>
+        </w:r>
+      </w:ins>
+      <w:ins w:id="344" w:author="Jesus Hernan" w:date="2022-11-08T12:19:00Z">
+        <w:r>
+          <w:rPr>
+            <w:lang w:val="es-AR" w:eastAsia="zh-CN"/>
+          </w:rPr>
+          <w:t>a sí mismo. Así él aprende como está realmente estructurada su constitución interna, su máquina y su personalidad. Ahora el Trabajo le dota de una tercera herramienta.</w:t>
+        </w:r>
+      </w:ins>
+    </w:p>
+    <w:p>
+      <w:pPr>
+        <w:rPr>
+          <w:ins w:id="345" w:author="Jesus Hernan" w:date="2022-11-08T12:22:00Z"/>
+          <w:lang w:val="es-AR" w:eastAsia="zh-CN"/>
+        </w:rPr>
+      </w:pPr>
+      <w:ins w:id="346" w:author="Jesus Hernan" w:date="2022-11-08T12:19:00Z">
+        <w:r>
+          <w:rPr>
+            <w:lang w:val="es-AR" w:eastAsia="zh-CN"/>
+          </w:rPr>
+          <w:t>La tercera herramienta de Trabajo es la no-expresi</w:t>
+        </w:r>
+      </w:ins>
+      <w:ins w:id="347" w:author="Jesus Hernan" w:date="2022-11-08T12:20:00Z">
+        <w:r>
+          <w:rPr>
+            <w:lang w:val="es-AR" w:eastAsia="zh-CN"/>
+          </w:rPr>
+          <w:t xml:space="preserve">ón. La no-expresión de la negatividad interior corresponde a la etapa del morir interior. En esta etapa de Trabajo sobre sí mismo se desarrolla la lucha consciente entre la Esencia y la personalidad para debilitar la personalidad, evitar la emanación de energía </w:t>
+        </w:r>
+        <w:r>
+          <w:rPr>
+            <w:lang w:val="es-AR" w:eastAsia="zh-CN"/>
+          </w:rPr>
+          <w:t>—</w:t>
+        </w:r>
+        <w:r>
+          <w:rPr>
+            <w:lang w:val="es-AR" w:eastAsia="zh-CN"/>
+          </w:rPr>
+          <w:t>hid</w:t>
+        </w:r>
+      </w:ins>
+      <w:ins w:id="348" w:author="Jesus Hernan" w:date="2022-11-08T12:21:00Z">
+        <w:r>
+          <w:rPr>
+            <w:lang w:val="es-AR" w:eastAsia="zh-CN"/>
+          </w:rPr>
+          <w:t>rógenos</w:t>
+        </w:r>
+        <w:r>
+          <w:rPr>
+            <w:lang w:val="es-AR" w:eastAsia="zh-CN"/>
+          </w:rPr>
+          <w:t>—</w:t>
+        </w:r>
+        <w:r>
+          <w:rPr>
+            <w:lang w:val="es-AR" w:eastAsia="zh-CN"/>
+          </w:rPr>
+          <w:t xml:space="preserve"> y permitir un crecimiento de la Esencia y su control consciente de los c</w:t>
+        </w:r>
+      </w:ins>
+      <w:ins w:id="349" w:author="Jesus Hernan" w:date="2022-11-08T12:22:00Z">
+        <w:r>
+          <w:rPr>
+            <w:lang w:val="es-AR" w:eastAsia="zh-CN"/>
+          </w:rPr>
+          <w:t>inco centros y por tanto de todo el Ser.</w:t>
+        </w:r>
+      </w:ins>
+    </w:p>
+    <w:p>
+      <w:pPr>
+        <w:rPr>
+          <w:ins w:id="350" w:author="Jesus Hernan" w:date="2022-11-08T12:24:00Z"/>
+          <w:lang w:val="es-AR" w:eastAsia="zh-CN"/>
+        </w:rPr>
+      </w:pPr>
+      <w:ins w:id="351" w:author="Jesus Hernan" w:date="2022-11-08T12:22:00Z">
+        <w:r>
+          <w:rPr>
+            <w:lang w:val="es-AR" w:eastAsia="zh-CN"/>
+          </w:rPr>
+          <w:t>Esta tercera herramienta de Trabajo. La no-expresión. Es vital pues solo ella permitirá crear una fricción interna entre el “Sí” y el “No” interior. Una lucha interna entre la Esencia y la personalida</w:t>
+        </w:r>
+      </w:ins>
+      <w:ins w:id="352" w:author="Jesus Hernan" w:date="2022-11-08T12:23:00Z">
+        <w:r>
+          <w:rPr>
+            <w:lang w:val="es-AR" w:eastAsia="zh-CN"/>
+          </w:rPr>
+          <w:t>d. De esta fricción y lucha se genera el calor y la energía, que por medio del ahora de esta energía al no reaccionar automática y mecánicamente, crea una fuerza en la esencia, lo que le permite la fusión de una unidad interior de todas las partes constitutivas del Ser. Ha</w:t>
+        </w:r>
+      </w:ins>
+      <w:ins w:id="353" w:author="Jesus Hernan" w:date="2022-11-08T12:24:00Z">
+        <w:r>
+          <w:rPr>
+            <w:lang w:val="es-AR" w:eastAsia="zh-CN"/>
+          </w:rPr>
+          <w:t>brá obtenido su propia individualidad.</w:t>
+        </w:r>
+      </w:ins>
+    </w:p>
+    <w:p>
+      <w:pPr>
+        <w:rPr>
+          <w:ins w:id="354" w:author="Jesus Hernan" w:date="2022-11-08T12:27:00Z"/>
+          <w:lang w:val="es-AR" w:eastAsia="zh-CN"/>
+        </w:rPr>
+      </w:pPr>
+      <w:ins w:id="355" w:author="Jesus Hernan" w:date="2022-11-08T12:24:00Z">
+        <w:r>
+          <w:rPr>
+            <w:lang w:val="es-AR" w:eastAsia="zh-CN"/>
+          </w:rPr>
+          <w:t>Ya no se dejará influenciar ni dominar por los estímulos e impresiones exteriores ni de los hábitos o posturas interiores. Para esto en el tercer estado de consciencia ha de mantener relajado cada músculo de su cu</w:t>
+        </w:r>
+      </w:ins>
+      <w:ins w:id="356" w:author="Jesus Hernan" w:date="2022-11-08T12:25:00Z">
+        <w:r>
+          <w:rPr>
+            <w:lang w:val="es-AR" w:eastAsia="zh-CN"/>
+          </w:rPr>
+          <w:t>erpo en toda actividad que realice en la vida. Y a cada pensamiento negativo que tenga ha de generar un pensamiento positivo que se le oponga recordando su meta personal en el Trabajo, las ideas de Trabajo y su unión con la fuerza que viene desde arriba desde los cosm</w:t>
+        </w:r>
+      </w:ins>
+      <w:ins w:id="357" w:author="Jesus Hernan" w:date="2022-11-08T12:26:00Z">
+        <w:r>
+          <w:rPr>
+            <w:lang w:val="es-AR" w:eastAsia="zh-CN"/>
+          </w:rPr>
+          <w:t xml:space="preserve">os superiores. A su vez a cada emoción negativa que surja en su interior deberá oponerle una emoción positiva y la alegría de la presencia de Ser y existir aquí y ahora y la alegría de su unión con la energía superior que viene desde </w:t>
+        </w:r>
+      </w:ins>
+      <w:ins w:id="358" w:author="Jesus Hernan" w:date="2022-11-08T12:27:00Z">
+        <w:r>
+          <w:rPr>
+            <w:lang w:val="es-AR" w:eastAsia="zh-CN"/>
+          </w:rPr>
+          <w:t>su Yo Real.</w:t>
+        </w:r>
+      </w:ins>
+    </w:p>
+    <w:p>
+      <w:pPr>
+        <w:rPr>
+          <w:ins w:id="359" w:author="Jesus Hernan" w:date="2022-11-08T12:30:00Z"/>
+          <w:lang w:val="es-AR" w:eastAsia="zh-CN"/>
+        </w:rPr>
+      </w:pPr>
+      <w:ins w:id="360" w:author="Jesus Hernan" w:date="2022-11-08T12:27:00Z">
+        <w:r>
+          <w:rPr>
+            <w:lang w:val="es-AR" w:eastAsia="zh-CN"/>
+          </w:rPr>
+          <w:t>No deberá emitir palabras, gestos, poses, o acciones negativas. Superando todos los obstáculos por medio de una acción justa en cada situación con</w:t>
+        </w:r>
+      </w:ins>
+      <w:ins w:id="361" w:author="Jesus Hernan" w:date="2022-11-08T12:28:00Z">
+        <w:r>
+          <w:rPr>
+            <w:lang w:val="es-AR" w:eastAsia="zh-CN"/>
+          </w:rPr>
+          <w:t xml:space="preserve"> </w:t>
+        </w:r>
+      </w:ins>
+      <w:ins w:id="362" w:author="Jesus Hernan" w:date="2022-11-08T12:27:00Z">
+        <w:r>
+          <w:rPr>
+            <w:lang w:val="es-AR" w:eastAsia="zh-CN"/>
+          </w:rPr>
+          <w:t xml:space="preserve">toda la masa de su Ser. Generando la justa emoción </w:t>
+        </w:r>
+      </w:ins>
+      <w:ins w:id="363" w:author="Jesus Hernan" w:date="2022-11-08T12:28:00Z">
+        <w:r>
+          <w:rPr>
+            <w:lang w:val="es-AR" w:eastAsia="zh-CN"/>
+          </w:rPr>
+          <w:t>positiva de in</w:t>
+        </w:r>
+        <w:r>
+          <w:rPr>
+            <w:lang w:val="es-AR" w:eastAsia="zh-CN"/>
+          </w:rPr>
+          <w:t>tegración del Ser. De este modo avanza</w:t>
+        </w:r>
+      </w:ins>
+      <w:ins w:id="364" w:author="Jesus Hernan" w:date="2022-11-08T12:30:00Z">
+        <w:r>
+          <w:rPr>
+            <w:lang w:val="es-AR" w:eastAsia="zh-CN"/>
+          </w:rPr>
+          <w:t>rá al primer choque consciente.</w:t>
+        </w:r>
+      </w:ins>
+    </w:p>
+    <w:p>
+      <w:pPr>
+        <w:rPr>
+          <w:ins w:id="365" w:author="Jesus Hernan" w:date="2022-11-08T12:31:00Z"/>
+          <w:lang w:val="es-AR" w:eastAsia="zh-CN"/>
+        </w:rPr>
+      </w:pPr>
+      <w:ins w:id="366" w:author="Jesus Hernan" w:date="2022-11-08T12:30:00Z">
+        <w:r>
+          <w:rPr>
+            <w:lang w:val="es-AR" w:eastAsia="zh-CN"/>
+          </w:rPr>
+          <w:t>Los obstáculos siempre se superarán con el uso justo y consciente de la emoción positiva, “el deseo consciente” o “anhelo” en fu</w:t>
+        </w:r>
+      </w:ins>
+      <w:ins w:id="367" w:author="Jesus Hernan" w:date="2022-11-08T12:31:00Z">
+        <w:r>
+          <w:rPr>
+            <w:lang w:val="es-AR" w:eastAsia="zh-CN"/>
+          </w:rPr>
+          <w:t>nción de la meta personal de Ser. Es así como venciendo todos los obstáculos en el tercer estado de consciencia habrá vivido en sí mismo la primera etapa de Trabajo. El Despertar. Y la segunda etapa de Trabajo. El Morir. En función de su meta personal en el Trabajo.</w:t>
+        </w:r>
+      </w:ins>
+    </w:p>
+    <w:p>
+      <w:pPr>
+        <w:rPr>
+          <w:ins w:id="368" w:author="Jesus Hernan" w:date="2022-11-08T12:34:00Z"/>
+          <w:lang w:val="es-AR" w:eastAsia="zh-CN"/>
+        </w:rPr>
+      </w:pPr>
+      <w:ins w:id="369" w:author="Jesus Hernan" w:date="2022-11-08T12:33:00Z">
+        <w:r>
+          <w:rPr>
+            <w:lang w:val="es-AR" w:eastAsia="zh-CN"/>
+          </w:rPr>
+          <w:t>De este modo se habrá iniciado a sí mismo para la</w:t>
+        </w:r>
+      </w:ins>
+      <w:ins w:id="370" w:author="Jesus Hernan" w:date="2022-11-08T12:34:00Z">
+        <w:r>
+          <w:rPr>
+            <w:lang w:val="es-AR" w:eastAsia="zh-CN"/>
+          </w:rPr>
+          <w:t xml:space="preserve"> siguiente etapa de Trabajo. Ahora podrá tomar para sí mismo toda la energía proveniente del exterior en calidad de alimento de impresiones. El hidrógeno Do48.</w:t>
+        </w:r>
+      </w:ins>
+    </w:p>
+    <w:p>
+      <w:pPr>
+        <w:rPr>
+          <w:ins w:id="371" w:author="Jesus Hernan" w:date="2022-11-08T12:35:00Z"/>
+          <w:lang w:val="es-AR" w:eastAsia="zh-CN"/>
+        </w:rPr>
+      </w:pPr>
+      <w:ins w:id="372" w:author="Jesus Hernan" w:date="2022-11-08T12:34:00Z">
+        <w:r>
+          <w:rPr>
+            <w:lang w:val="es-AR" w:eastAsia="zh-CN"/>
+          </w:rPr>
+          <w:t>Una vez que el ejercicio de recuerdo de sí mismo ha dado su resultado, se podrá permanecer por largos y reiterados perio</w:t>
+        </w:r>
+      </w:ins>
+      <w:ins w:id="373" w:author="Jesus Hernan" w:date="2022-11-08T12:35:00Z">
+        <w:r>
+          <w:rPr>
+            <w:lang w:val="es-AR" w:eastAsia="zh-CN"/>
+          </w:rPr>
+          <w:t>dos de tiempo en el tercer estado de consciencia. El estado de consciencia de sí mismo.</w:t>
+        </w:r>
+      </w:ins>
+    </w:p>
+    <w:p>
+      <w:pPr>
+        <w:rPr>
           <w:rtl/>
-          <w:lang w:val="es-AR"/>
-        </w:rPr>
-      </w:pPr>
-      <w:r>
-        <w:rPr>
-          <w:lang w:val="es-AR"/>
-        </w:rPr>
-        <w:t>Este tipo de hombre</w:t>
-      </w:r>
+          <w:lang w:val="es-AR" w:eastAsia="zh-CN"/>
+          <w:rPrChange w:id="374" w:author="Jesus Hernan" w:date="2022-11-07T11:38:00Z">
+            <w:rPr>
+              <w:rtl/>
+            </w:rPr>
+          </w:rPrChange>
+        </w:rPr>
+        <w:pPrChange w:id="375" w:author="Jesus Hernan" w:date="2022-11-08T12:09:00Z">
+          <w:pPr>
+            <w:spacing w:line="480" w:lineRule="auto"/>
+            <w:jc w:val="center"/>
+          </w:pPr>
+        </w:pPrChange>
+      </w:pPr>
+      <w:ins w:id="376" w:author="Jesus Hernan" w:date="2022-11-08T12:35:00Z">
+        <w:r>
+          <w:rPr>
+            <w:lang w:val="es-AR" w:eastAsia="zh-CN"/>
+          </w:rPr>
+          <w:t>El estado</w:t>
+        </w:r>
+        <w:r>
+          <w:rPr>
+            <w:lang w:val="es-AR" w:eastAsia="zh-CN"/>
+          </w:rPr>
+          <w:t>…</w:t>
+        </w:r>
+      </w:ins>
     </w:p>
     <w:sectPr>
       <w:pgSz w:w="11906" w:h="16838" w:code="9"/>
@@ -7103,12 +9971,20 @@
 </w:numbering>
 </file>
 
+<file path=word/people.xml><?xml version="1.0" encoding="utf-8"?>
+<w15:people xmlns:wpc="http://schemas.microsoft.com/office/word/2010/wordprocessingCanvas" xmlns:cx="http://schemas.microsoft.com/office/drawing/2014/chartex" xmlns:cx1="http://schemas.microsoft.com/office/drawing/2015/9/8/chartex" xmlns:cx2="http://schemas.microsoft.com/office/drawing/2015/10/21/chartex" xmlns:cx3="http://schemas.microsoft.com/office/drawing/2016/5/9/chartex" xmlns:cx4="http://schemas.microsoft.com/office/drawing/2016/5/10/chartex" xmlns:cx5="http://schemas.microsoft.com/office/drawing/2016/5/11/chartex" xmlns:cx6="http://schemas.microsoft.com/office/drawing/2016/5/12/chartex" xmlns:cx7="http://schemas.microsoft.com/office/drawing/2016/5/13/chartex" xmlns:cx8="http://schemas.microsoft.com/office/drawing/2016/5/14/chartex" xmlns:mc="http://schemas.openxmlformats.org/markup-compatibility/2006" xmlns:aink="http://schemas.microsoft.com/office/drawing/2016/ink" xmlns:am3d="http://schemas.microsoft.com/office/drawing/2017/model3d" xmlns:o="urn:schemas-microsoft-com:office:office" xmlns:oel="http://schemas.microsoft.com/office/2019/extlst" xmlns:r="http://schemas.openxmlformats.org/officeDocument/2006/relationships" xmlns:m="http://schemas.openxmlformats.org/officeDocument/2006/math" xmlns:v="urn:schemas-microsoft-com:vml" xmlns:wp14="http://schemas.microsoft.com/office/word/2010/wordprocessingDrawing" xmlns:wp="http://schemas.openxmlformats.org/drawingml/2006/wordprocessingDrawing" xmlns:w10="urn:schemas-microsoft-com:office:word" xmlns:w="http://schemas.openxmlformats.org/wordprocessingml/2006/main" xmlns:w14="http://schemas.microsoft.com/office/word/2010/wordml" xmlns:w15="http://schemas.microsoft.com/office/word/2012/wordml" xmlns:w16cex="http://schemas.microsoft.com/office/word/2018/wordml/cex" xmlns:w16cid="http://schemas.microsoft.com/office/word/2016/wordml/cid" xmlns:w16="http://schemas.microsoft.com/office/word/2018/wordml" xmlns:w16sdtdh="http://schemas.microsoft.com/office/word/2020/wordml/sdtdatahash" xmlns:w16se="http://schemas.microsoft.com/office/word/2015/wordml/symex" xmlns:wpg="http://schemas.microsoft.com/office/word/2010/wordprocessingGroup" xmlns:wpi="http://schemas.microsoft.com/office/word/2010/wordprocessingInk" xmlns:wne="http://schemas.microsoft.com/office/word/2006/wordml" xmlns:wps="http://schemas.microsoft.com/office/word/2010/wordprocessingShape" mc:Ignorable="w14 w15 w16se w16cid w16 w16cex w16sdtdh wp14">
+  <w15:person w15:author="Jesus Hernan">
+    <w15:presenceInfo w15:providerId="Windows Live" w15:userId="858ff252c1768177"/>
+  </w15:person>
+</w15:people>
+</file>
+
 <file path=word/styles.xml><?xml version="1.0" encoding="utf-8"?>
 <w:styles xmlns:mc="http://schemas.openxmlformats.org/markup-compatibility/2006" xmlns:r="http://schemas.openxmlformats.org/officeDocument/2006/relationships" xmlns:w="http://schemas.openxmlformats.org/wordprocessingml/2006/main" xmlns:w14="http://schemas.microsoft.com/office/word/2010/wordml" xmlns:w15="http://schemas.microsoft.com/office/word/2012/wordml" xmlns:w16cex="http://schemas.microsoft.com/office/word/2018/wordml/cex" xmlns:w16cid="http://schemas.microsoft.com/office/word/2016/wordml/cid" xmlns:w16="http://schemas.microsoft.com/office/word/2018/wordml" xmlns:w16sdtdh="http://schemas.microsoft.com/office/word/2020/wordml/sdtdatahash" xmlns:w16se="http://schemas.microsoft.com/office/word/2015/wordml/symex" mc:Ignorable="w14 w15 w16se w16cid w16 w16cex w16sdtdh">
   <w:docDefaults>
     <w:rPrDefault>
       <w:rPr>
-        <w:rFonts w:ascii="Times New Roman" w:eastAsia="Times New Roman" w:hAnsi="Times New Roman" w:cs="Times New Roman"/>
+        <w:rFonts w:ascii="Times New Roman" w:eastAsia="SimSun" w:hAnsi="Times New Roman" w:cs="Times New Roman"/>
         <w:lang w:val="es-AR" w:eastAsia="es-AR" w:bidi="ar-SA"/>
       </w:rPr>
     </w:rPrDefault>
@@ -7399,10 +10275,15 @@
     <w:name w:val="Normal"/>
     <w:autoRedefine/>
     <w:qFormat/>
-    <w:rsid w:val="00471589"/>
+    <w:rsid w:val="007A7F0E"/>
     <w:pPr>
-      <w:spacing w:line="288" w:lineRule="auto"/>
-      <w:ind w:firstLine="567"/>
+      <w:ind w:firstLine="284"/>
+      <w:pPrChange w:id="0" w:author="Jesus Hernan" w:date="2022-11-08T12:09:00Z">
+        <w:pPr>
+          <w:spacing w:line="288" w:lineRule="auto"/>
+          <w:ind w:firstLine="567"/>
+        </w:pPr>
+      </w:pPrChange>
     </w:pPr>
     <w:rPr>
       <w:rFonts w:ascii="Cambria" w:hAnsi="Cambria"/>
@@ -7410,6 +10291,15 @@
       <w:sz w:val="24"/>
       <w:szCs w:val="36"/>
       <w:lang w:val="es-ES" w:eastAsia="es-ES"/>
+      <w:rPrChange w:id="0" w:author="Jesus Hernan" w:date="2022-11-08T12:09:00Z">
+        <w:rPr>
+          <w:rFonts w:ascii="Cambria" w:hAnsi="Cambria"/>
+          <w:spacing w:val="20"/>
+          <w:sz w:val="24"/>
+          <w:szCs w:val="36"/>
+          <w:lang w:val="es-ES" w:eastAsia="es-ES" w:bidi="ar-SA"/>
+        </w:rPr>
+      </w:rPrChange>
     </w:rPr>
   </w:style>
   <w:style w:type="paragraph" w:styleId="Ttulo1">
@@ -7421,7 +10311,6 @@
     <w:pPr>
       <w:keepNext/>
       <w:spacing w:before="240" w:after="60"/>
-      <w:ind w:firstLine="0"/>
       <w:jc w:val="center"/>
       <w:outlineLvl w:val="0"/>
     </w:pPr>
@@ -7443,7 +10332,6 @@
     <w:pPr>
       <w:keepNext/>
       <w:spacing w:before="240" w:after="60"/>
-      <w:ind w:firstLine="0"/>
       <w:jc w:val="center"/>
       <w:outlineLvl w:val="1"/>
     </w:pPr>
@@ -7464,7 +10352,6 @@
     <w:pPr>
       <w:keepNext/>
       <w:spacing w:before="240" w:after="60"/>
-      <w:ind w:firstLine="0"/>
       <w:jc w:val="center"/>
       <w:outlineLvl w:val="2"/>
     </w:pPr>
@@ -7520,7 +10407,6 @@
       <w:tabs>
         <w:tab w:val="left" w:leader="dot" w:pos="8505"/>
       </w:tabs>
-      <w:ind w:firstLine="284"/>
     </w:pPr>
     <w:rPr>
       <w:sz w:val="28"/>
@@ -7544,7 +10430,6 @@
     <w:basedOn w:val="Normal"/>
     <w:rsid w:val="00FD76C1"/>
     <w:pPr>
-      <w:ind w:firstLine="0"/>
       <w:jc w:val="center"/>
     </w:pPr>
     <w:rPr>
@@ -7577,6 +10462,66 @@
       <w:ind w:left="720"/>
       <w:contextualSpacing/>
     </w:pPr>
+  </w:style>
+  <w:style w:type="paragraph" w:styleId="Subttulo">
+    <w:name w:val="Subtitle"/>
+    <w:basedOn w:val="Normal"/>
+    <w:next w:val="Normal"/>
+    <w:link w:val="SubttuloCar"/>
+    <w:qFormat/>
+    <w:rsid w:val="0032150E"/>
+    <w:pPr>
+      <w:numPr>
+        <w:ilvl w:val="1"/>
+      </w:numPr>
+      <w:spacing w:after="160"/>
+      <w:ind w:firstLine="567"/>
+    </w:pPr>
+    <w:rPr>
+      <w:rFonts w:asciiTheme="minorHAnsi" w:eastAsiaTheme="minorEastAsia" w:hAnsiTheme="minorHAnsi" w:cstheme="minorBidi"/>
+      <w:color w:val="5A5A5A" w:themeColor="text1" w:themeTint="A5"/>
+      <w:spacing w:val="15"/>
+      <w:sz w:val="22"/>
+      <w:szCs w:val="22"/>
+    </w:rPr>
+  </w:style>
+  <w:style w:type="character" w:customStyle="1" w:styleId="SubttuloCar">
+    <w:name w:val="Subtítulo Car"/>
+    <w:basedOn w:val="Fuentedeprrafopredeter"/>
+    <w:link w:val="Subttulo"/>
+    <w:rsid w:val="0032150E"/>
+    <w:rPr>
+      <w:rFonts w:asciiTheme="minorHAnsi" w:eastAsiaTheme="minorEastAsia" w:hAnsiTheme="minorHAnsi" w:cstheme="minorBidi"/>
+      <w:color w:val="5A5A5A" w:themeColor="text1" w:themeTint="A5"/>
+      <w:spacing w:val="15"/>
+      <w:sz w:val="22"/>
+      <w:szCs w:val="22"/>
+      <w:lang w:val="es-ES" w:eastAsia="es-ES"/>
+    </w:rPr>
+  </w:style>
+  <w:style w:type="paragraph" w:styleId="Revisin">
+    <w:name w:val="Revision"/>
+    <w:hidden/>
+    <w:uiPriority w:val="99"/>
+    <w:semiHidden/>
+    <w:rsid w:val="0095181D"/>
+    <w:rPr>
+      <w:rFonts w:ascii="Cambria" w:hAnsi="Cambria"/>
+      <w:spacing w:val="20"/>
+      <w:sz w:val="24"/>
+      <w:szCs w:val="36"/>
+      <w:lang w:val="es-ES" w:eastAsia="es-ES"/>
+    </w:rPr>
+  </w:style>
+  <w:style w:type="paragraph" w:customStyle="1" w:styleId="centrado">
+    <w:name w:val="centrado"/>
+    <w:basedOn w:val="Normal"/>
+    <w:autoRedefine/>
+    <w:qFormat/>
+    <w:rsid w:val="005E52DB"/>
+    <w:rPr>
+      <w:lang w:val="es-AR"/>
+    </w:rPr>
   </w:style>
 </w:styles>
 </file>

</xml_diff>

<commit_message>
la absorcionde las emanaciones - la biblia...
</commit_message>
<xml_diff>
--- a/En progreso/George Gurdjieff - Cuarto Camino/George Gurdjieff - Cuarto Camino - la biblia del hombre astuto.docx
+++ b/En progreso/George Gurdjieff - Cuarto Camino/George Gurdjieff - Cuarto Camino - la biblia del hombre astuto.docx
@@ -4252,7 +4252,7 @@
         <w:rPr>
           <w:lang w:val="es-AR"/>
         </w:rPr>
-        <w:pPrChange w:id="1" w:author="Jesus Hernan" w:date="2022-11-08T12:09:00Z">
+        <w:pPrChange w:id="1" w:author="Jesus Hernan" w:date="2022-11-13T14:49:00Z">
           <w:pPr>
             <w:jc w:val="center"/>
           </w:pPr>
@@ -4535,7 +4535,7 @@
         <w:rPr>
           <w:lang w:val="es-AR"/>
         </w:rPr>
-        <w:pPrChange w:id="2" w:author="Jesus Hernan" w:date="2022-11-08T12:09:00Z">
+        <w:pPrChange w:id="2" w:author="Jesus Hernan" w:date="2022-11-13T14:49:00Z">
           <w:pPr>
             <w:jc w:val="center"/>
           </w:pPr>
@@ -4830,7 +4830,7 @@
         <w:rPr>
           <w:lang w:val="es-AR"/>
         </w:rPr>
-        <w:pPrChange w:id="3" w:author="Jesus Hernan" w:date="2022-11-08T12:09:00Z">
+        <w:pPrChange w:id="3" w:author="Jesus Hernan" w:date="2022-11-13T14:49:00Z">
           <w:pPr>
             <w:jc w:val="center"/>
           </w:pPr>
@@ -5469,7 +5469,7 @@
         <w:rPr>
           <w:lang w:val="es-AR"/>
         </w:rPr>
-        <w:pPrChange w:id="4" w:author="Jesus Hernan" w:date="2022-11-08T12:09:00Z">
+        <w:pPrChange w:id="4" w:author="Jesus Hernan" w:date="2022-11-13T14:49:00Z">
           <w:pPr>
             <w:jc w:val="center"/>
           </w:pPr>
@@ -5574,7 +5574,7 @@
         <w:rPr>
           <w:lang w:val="es-AR"/>
         </w:rPr>
-        <w:pPrChange w:id="5" w:author="Jesus Hernan" w:date="2022-11-08T12:09:00Z">
+        <w:pPrChange w:id="5" w:author="Jesus Hernan" w:date="2022-11-13T14:49:00Z">
           <w:pPr>
             <w:jc w:val="center"/>
           </w:pPr>
@@ -5657,7 +5657,7 @@
         <w:rPr>
           <w:lang w:val="es-AR"/>
         </w:rPr>
-        <w:pPrChange w:id="6" w:author="Jesus Hernan" w:date="2022-11-08T12:09:00Z">
+        <w:pPrChange w:id="6" w:author="Jesus Hernan" w:date="2022-11-13T14:49:00Z">
           <w:pPr>
             <w:jc w:val="center"/>
           </w:pPr>
@@ -5847,7 +5847,7 @@
         <w:rPr>
           <w:lang w:val="es-AR"/>
         </w:rPr>
-        <w:pPrChange w:id="7" w:author="Jesus Hernan" w:date="2022-11-08T12:09:00Z">
+        <w:pPrChange w:id="7" w:author="Jesus Hernan" w:date="2022-11-13T14:49:00Z">
           <w:pPr>
             <w:jc w:val="center"/>
           </w:pPr>
@@ -6289,7 +6289,7 @@
         <w:rPr>
           <w:lang w:val="es-AR"/>
         </w:rPr>
-        <w:pPrChange w:id="8" w:author="Jesus Hernan" w:date="2022-11-08T12:09:00Z">
+        <w:pPrChange w:id="8" w:author="Jesus Hernan" w:date="2022-11-13T14:49:00Z">
           <w:pPr>
             <w:jc w:val="center"/>
           </w:pPr>
@@ -6307,7 +6307,7 @@
         <w:rPr>
           <w:lang w:val="es-AR"/>
         </w:rPr>
-        <w:pPrChange w:id="9" w:author="Jesus Hernan" w:date="2022-11-08T12:09:00Z">
+        <w:pPrChange w:id="9" w:author="Jesus Hernan" w:date="2022-11-13T14:49:00Z">
           <w:pPr>
             <w:jc w:val="center"/>
           </w:pPr>
@@ -6319,7 +6319,7 @@
         <w:rPr>
           <w:lang w:val="es-AR"/>
         </w:rPr>
-        <w:pPrChange w:id="10" w:author="Jesus Hernan" w:date="2022-11-08T12:09:00Z">
+        <w:pPrChange w:id="10" w:author="Jesus Hernan" w:date="2022-11-13T14:49:00Z">
           <w:pPr>
             <w:jc w:val="center"/>
           </w:pPr>
@@ -8768,19 +8768,7 @@
           <w:rPr>
             <w:lang w:val="es-AR" w:eastAsia="zh-CN"/>
           </w:rPr>
-          <w:t>El Primer choque consciente permite la asimilación del hidrógeno 48 —H48</w:t>
-        </w:r>
-        <w:r>
-          <w:rPr>
-            <w:lang w:val="es-AR" w:eastAsia="zh-CN"/>
-          </w:rPr>
-          <w:t>—</w:t>
-        </w:r>
-        <w:r>
-          <w:rPr>
-            <w:lang w:val="es-AR" w:eastAsia="zh-CN"/>
-          </w:rPr>
-          <w:t xml:space="preserve"> proveniente del exterior como alimento. La recepción consciente del h</w:t>
+          <w:t>El Primer choque consciente permite la asimilación del hidrógeno 48 —H48— proveniente del exterior como alimento. La recepción consciente del h</w:t>
         </w:r>
       </w:ins>
       <w:ins w:id="327" w:author="Jesus Hernan" w:date="2022-11-08T12:10:00Z">
@@ -8954,19 +8942,7 @@
           <w:rPr>
             <w:lang w:val="es-AR" w:eastAsia="zh-CN"/>
           </w:rPr>
-          <w:t xml:space="preserve">ón. La no-expresión de la negatividad interior corresponde a la etapa del morir interior. En esta etapa de Trabajo sobre sí mismo se desarrolla la lucha consciente entre la Esencia y la personalidad para debilitar la personalidad, evitar la emanación de energía </w:t>
-        </w:r>
-        <w:r>
-          <w:rPr>
-            <w:lang w:val="es-AR" w:eastAsia="zh-CN"/>
-          </w:rPr>
-          <w:t>—</w:t>
-        </w:r>
-        <w:r>
-          <w:rPr>
-            <w:lang w:val="es-AR" w:eastAsia="zh-CN"/>
-          </w:rPr>
-          <w:t>hid</w:t>
+          <w:t>ón. La no-expresión de la negatividad interior corresponde a la etapa del morir interior. En esta etapa de Trabajo sobre sí mismo se desarrolla la lucha consciente entre la Esencia y la personalidad para debilitar la personalidad, evitar la emanación de energía —hid</w:t>
         </w:r>
       </w:ins>
       <w:ins w:id="348" w:author="Jesus Hernan" w:date="2022-11-08T12:21:00Z">
@@ -8974,19 +8950,7 @@
           <w:rPr>
             <w:lang w:val="es-AR" w:eastAsia="zh-CN"/>
           </w:rPr>
-          <w:t>rógenos</w:t>
-        </w:r>
-        <w:r>
-          <w:rPr>
-            <w:lang w:val="es-AR" w:eastAsia="zh-CN"/>
-          </w:rPr>
-          <w:t>—</w:t>
-        </w:r>
-        <w:r>
-          <w:rPr>
-            <w:lang w:val="es-AR" w:eastAsia="zh-CN"/>
-          </w:rPr>
-          <w:t xml:space="preserve"> y permitir un crecimiento de la Esencia y su control consciente de los c</w:t>
+          <w:t>rógenos— y permitir un crecimiento de la Esencia y su control consciente de los c</w:t>
         </w:r>
       </w:ins>
       <w:ins w:id="349" w:author="Jesus Hernan" w:date="2022-11-08T12:22:00Z">
@@ -9199,33 +9163,985 @@
     <w:p>
       <w:pPr>
         <w:rPr>
+          <w:ins w:id="374" w:author="Jesus Hernan" w:date="2022-11-13T13:49:00Z"/>
+          <w:lang w:val="es-AR" w:eastAsia="zh-CN"/>
+        </w:rPr>
+      </w:pPr>
+      <w:ins w:id="375" w:author="Jesus Hernan" w:date="2022-11-08T12:35:00Z">
+        <w:r>
+          <w:rPr>
+            <w:lang w:val="es-AR" w:eastAsia="zh-CN"/>
+          </w:rPr>
+          <w:t>El estad</w:t>
+        </w:r>
+      </w:ins>
+      <w:ins w:id="376" w:author="Jesus Hernan" w:date="2022-11-13T13:47:00Z">
+        <w:r>
+          <w:rPr>
+            <w:lang w:val="es-AR" w:eastAsia="zh-CN"/>
+          </w:rPr>
+          <w:t>o de consciencia de sí mismo se ha de tener la sensación de sí mismo, la sensació</w:t>
+        </w:r>
+      </w:ins>
+      <w:ins w:id="377" w:author="Jesus Hernan" w:date="2022-11-13T13:48:00Z">
+        <w:r>
+          <w:rPr>
+            <w:lang w:val="es-AR" w:eastAsia="zh-CN"/>
+          </w:rPr>
+          <w:t>n del propio cuerpo, la conciencia de todo lo que sucede tanto en el exterior de sí mismo y que se recibe como impresiones a través de los sentidos así como la consciencia de todo lo que sucede en el interior de sí mismo, en el in</w:t>
+        </w:r>
+      </w:ins>
+      <w:ins w:id="378" w:author="Jesus Hernan" w:date="2022-11-13T13:49:00Z">
+        <w:r>
+          <w:rPr>
+            <w:lang w:val="es-AR" w:eastAsia="zh-CN"/>
+          </w:rPr>
+          <w:t>terior de su Ser, en si programación psíquica, sus pensamientos, sus deseos, sus sensaciones. Esto es el darse cuenta de todo en su interior y su exterior.</w:t>
+        </w:r>
+      </w:ins>
+    </w:p>
+    <w:p>
+      <w:pPr>
+        <w:rPr>
+          <w:ins w:id="379" w:author="Jesus Hernan" w:date="2022-11-13T14:03:00Z"/>
+          <w:lang w:val="es-AR" w:eastAsia="zh-CN"/>
+        </w:rPr>
+      </w:pPr>
+      <w:ins w:id="380" w:author="Jesus Hernan" w:date="2022-11-13T13:49:00Z">
+        <w:r>
+          <w:rPr>
+            <w:lang w:val="es-AR" w:eastAsia="zh-CN"/>
+          </w:rPr>
+          <w:t xml:space="preserve">De igual modo ha de lograr tener el sentimiento de la belleza de El Trabajo. Se ha de disfrutar </w:t>
+        </w:r>
+      </w:ins>
+      <w:ins w:id="381" w:author="Jesus Hernan" w:date="2022-11-13T13:50:00Z">
+        <w:r>
+          <w:rPr>
+            <w:lang w:val="es-AR" w:eastAsia="zh-CN"/>
+          </w:rPr>
+          <w:t xml:space="preserve">emocionalmente de los momentos de consciencia de sí mismo, </w:t>
+        </w:r>
+      </w:ins>
+      <w:ins w:id="382" w:author="Jesus Hernan" w:date="2022-11-13T14:03:00Z">
+        <w:r>
+          <w:rPr>
+            <w:lang w:val="es-AR" w:eastAsia="zh-CN"/>
+          </w:rPr>
+          <w:t>tratando continuamente de incrementarlos en su duración y continuidad.</w:t>
+        </w:r>
+      </w:ins>
+    </w:p>
+    <w:p>
+      <w:pPr>
+        <w:rPr>
+          <w:ins w:id="383" w:author="Jesus Hernan" w:date="2022-11-13T14:04:00Z"/>
+          <w:lang w:val="es-AR" w:eastAsia="zh-CN"/>
+        </w:rPr>
+      </w:pPr>
+      <w:ins w:id="384" w:author="Jesus Hernan" w:date="2022-11-13T14:03:00Z">
+        <w:r>
+          <w:rPr>
+            <w:lang w:val="es-AR" w:eastAsia="zh-CN"/>
+          </w:rPr>
+          <w:t>El centro instintivo-motor trabaja con la sensación del cuerpo. El centro emocional trabaja con el sentimiento y la emoción y el c</w:t>
+        </w:r>
+      </w:ins>
+      <w:ins w:id="385" w:author="Jesus Hernan" w:date="2022-11-13T14:04:00Z">
+        <w:r>
+          <w:rPr>
+            <w:lang w:val="es-AR" w:eastAsia="zh-CN"/>
+          </w:rPr>
+          <w:t>entro intelectual trabaja con la idea y el pensar. En el Trabajo estos centros deben producir: Centro instintivo motor Atención. Centro emocional Voluntad y centro intelectual Cosnciencia.</w:t>
+        </w:r>
+      </w:ins>
+    </w:p>
+    <w:p>
+      <w:pPr>
+        <w:rPr>
+          <w:ins w:id="386" w:author="Jesus Hernan" w:date="2022-11-13T14:05:00Z"/>
+          <w:lang w:val="es-AR" w:eastAsia="zh-CN"/>
+        </w:rPr>
+      </w:pPr>
+      <w:ins w:id="387" w:author="Jesus Hernan" w:date="2022-11-13T14:04:00Z">
+        <w:r>
+          <w:rPr>
+            <w:lang w:val="es-AR" w:eastAsia="zh-CN"/>
+          </w:rPr>
+          <w:t xml:space="preserve">Para esto se ha de procurar desarrollar </w:t>
+        </w:r>
+      </w:ins>
+      <w:ins w:id="388" w:author="Jesus Hernan" w:date="2022-11-13T14:05:00Z">
+        <w:r>
+          <w:rPr>
+            <w:lang w:val="es-AR" w:eastAsia="zh-CN"/>
+          </w:rPr>
+          <w:t>durante los periodos de recuerdo de sí mismo para la consciencia de sí mismo en cada centro y según su función:</w:t>
+        </w:r>
+      </w:ins>
+    </w:p>
+    <w:p>
+      <w:pPr>
+        <w:rPr>
+          <w:ins w:id="389" w:author="Jesus Hernan" w:date="2022-11-13T14:06:00Z"/>
+          <w:lang w:val="es-AR" w:eastAsia="zh-CN"/>
+        </w:rPr>
+      </w:pPr>
+      <w:ins w:id="390" w:author="Jesus Hernan" w:date="2022-11-13T14:05:00Z">
+        <w:r>
+          <w:rPr>
+            <w:lang w:val="es-AR" w:eastAsia="zh-CN"/>
+          </w:rPr>
+          <w:t>Cen</w:t>
+        </w:r>
+      </w:ins>
+      <w:ins w:id="391" w:author="Jesus Hernan" w:date="2022-11-13T14:06:00Z">
+        <w:r>
+          <w:rPr>
+            <w:lang w:val="es-AR" w:eastAsia="zh-CN"/>
+          </w:rPr>
+          <w:t>tro instintivo-motor genera la percepción de la sensación de todo el Ser y de las impresiones-sensaciones que reciba por medio de la piel y d los cinco sentidos. Y expresa su actividad como Atención.</w:t>
+        </w:r>
+      </w:ins>
+    </w:p>
+    <w:p>
+      <w:pPr>
+        <w:rPr>
+          <w:ins w:id="392" w:author="Jesus Hernan" w:date="2022-11-13T14:10:00Z"/>
+          <w:lang w:val="es-AR" w:eastAsia="zh-CN"/>
+        </w:rPr>
+      </w:pPr>
+      <w:ins w:id="393" w:author="Jesus Hernan" w:date="2022-11-13T14:06:00Z">
+        <w:r>
+          <w:rPr>
+            <w:lang w:val="es-AR" w:eastAsia="zh-CN"/>
+          </w:rPr>
+          <w:t>Centro intelectual genera la consci</w:t>
+        </w:r>
+      </w:ins>
+      <w:ins w:id="394" w:author="Jesus Hernan" w:date="2022-11-13T14:07:00Z">
+        <w:r>
+          <w:rPr>
+            <w:lang w:val="es-AR" w:eastAsia="zh-CN"/>
+          </w:rPr>
+          <w:t xml:space="preserve">encia de sí mismo, consciencia de la propia existencia, consciencia de las impresiones </w:t>
+        </w:r>
+        <w:r>
+          <w:rPr>
+            <w:lang w:val="es-AR" w:eastAsia="zh-CN"/>
+          </w:rPr>
+          <w:t xml:space="preserve">que recibe como estímulos y choques desde el exterior, desde la influencia de la vida y de las reacciones internas que se manifiestan dentro de él y de </w:t>
+        </w:r>
+      </w:ins>
+      <w:ins w:id="395" w:author="Jesus Hernan" w:date="2022-11-13T14:08:00Z">
+        <w:r>
+          <w:rPr>
+            <w:lang w:val="es-AR" w:eastAsia="zh-CN"/>
+          </w:rPr>
+          <w:t>las expresiones que emita desde sí mismo.</w:t>
+        </w:r>
+      </w:ins>
+      <w:ins w:id="396" w:author="Jesus Hernan" w:date="2022-11-13T14:09:00Z">
+        <w:r>
+          <w:rPr>
+            <w:lang w:val="es-AR" w:eastAsia="zh-CN"/>
+          </w:rPr>
+          <w:t xml:space="preserve"> La idea y visualización de una unió con la fuerza que viene desde cosmos superiores. Y expresa su acti</w:t>
+        </w:r>
+      </w:ins>
+      <w:ins w:id="397" w:author="Jesus Hernan" w:date="2022-11-13T14:10:00Z">
+        <w:r>
+          <w:rPr>
+            <w:lang w:val="es-AR" w:eastAsia="zh-CN"/>
+          </w:rPr>
+          <w:t>vidad como Consciencia.</w:t>
+        </w:r>
+      </w:ins>
+    </w:p>
+    <w:p>
+      <w:pPr>
+        <w:rPr>
+          <w:ins w:id="398" w:author="Jesus Hernan" w:date="2022-11-13T14:13:00Z"/>
+          <w:lang w:val="es-AR" w:eastAsia="zh-CN"/>
+        </w:rPr>
+      </w:pPr>
+      <w:ins w:id="399" w:author="Jesus Hernan" w:date="2022-11-13T14:10:00Z">
+        <w:r>
+          <w:rPr>
+            <w:lang w:val="es-AR" w:eastAsia="zh-CN"/>
+          </w:rPr>
+          <w:t>Centro emocional genera la alegría de Ser y la alegría de la conexión con la fuerza superior. El</w:t>
+        </w:r>
+      </w:ins>
+      <w:ins w:id="400" w:author="Jesus Hernan" w:date="2022-11-13T14:07:00Z">
+        <w:r>
+          <w:rPr>
+            <w:lang w:val="es-AR" w:eastAsia="zh-CN"/>
+          </w:rPr>
+          <w:t xml:space="preserve"> </w:t>
+        </w:r>
+      </w:ins>
+      <w:ins w:id="401" w:author="Jesus Hernan" w:date="2022-11-13T14:10:00Z">
+        <w:r>
+          <w:rPr>
+            <w:lang w:val="es-AR" w:eastAsia="zh-CN"/>
+          </w:rPr>
+          <w:t>anhelo y la aceptación de la unión con la fuerza superior que llena su Ser, la unión con</w:t>
+        </w:r>
+      </w:ins>
+      <w:ins w:id="402" w:author="Jesus Hernan" w:date="2022-11-13T14:11:00Z">
+        <w:r>
+          <w:rPr>
+            <w:lang w:val="es-AR" w:eastAsia="zh-CN"/>
+          </w:rPr>
+          <w:t xml:space="preserve"> algo más alto que uno mismo. El anhelo de la unión con cosmos superiores Sol12, La6, Si3. El anhelo de unión con el Yo Real y el Todo. La </w:t>
+        </w:r>
+      </w:ins>
+      <w:ins w:id="403" w:author="Jesus Hernan" w:date="2022-11-13T14:13:00Z">
+        <w:r>
+          <w:rPr>
+            <w:lang w:val="es-AR" w:eastAsia="zh-CN"/>
+          </w:rPr>
+          <w:t>actividad de la Esencia en este centro expresa su actividad como Voluntad.</w:t>
+        </w:r>
+      </w:ins>
+    </w:p>
+    <w:p>
+      <w:pPr>
+        <w:rPr>
+          <w:ins w:id="404" w:author="Jesus Hernan" w:date="2022-11-13T14:19:00Z"/>
+          <w:lang w:val="es-AR" w:eastAsia="zh-CN"/>
+        </w:rPr>
+      </w:pPr>
+      <w:ins w:id="405" w:author="Jesus Hernan" w:date="2022-11-13T14:13:00Z">
+        <w:r>
+          <w:rPr>
+            <w:lang w:val="es-AR" w:eastAsia="zh-CN"/>
+          </w:rPr>
+          <w:t xml:space="preserve">Estas tres funciones de los centros intelectual, motor y emocional se han de hacer simultáneamente. Al unísono se ha de </w:t>
+        </w:r>
+      </w:ins>
+      <w:ins w:id="406" w:author="Jesus Hernan" w:date="2022-11-13T14:14:00Z">
+        <w:r>
+          <w:rPr>
+            <w:lang w:val="es-AR" w:eastAsia="zh-CN"/>
+          </w:rPr>
+          <w:t>hacer un movimiento o acto físico teniendo la sensación de tal acto o movimiento, se ha de dar cuenta del acto o movimiento efectuado teniendo la consciencia de tal acto o movimiento y se ha de disfruta</w:t>
+        </w:r>
+      </w:ins>
+      <w:ins w:id="407" w:author="Jesus Hernan" w:date="2022-11-13T14:15:00Z">
+        <w:r>
+          <w:rPr>
+            <w:lang w:val="es-AR" w:eastAsia="zh-CN"/>
+          </w:rPr>
+          <w:t>r y alegrar de estar consciente de sí mismo y del acto o movimiento que se hace todo al mismo tiempo</w:t>
+        </w:r>
+      </w:ins>
+      <w:ins w:id="408" w:author="Jesus Hernan" w:date="2022-11-13T14:19:00Z">
+        <w:r>
+          <w:rPr>
+            <w:lang w:val="es-AR" w:eastAsia="zh-CN"/>
+          </w:rPr>
+          <w:t>.</w:t>
+        </w:r>
+      </w:ins>
+    </w:p>
+    <w:p>
+      <w:pPr>
+        <w:rPr>
+          <w:ins w:id="409" w:author="Jesus Hernan" w:date="2022-11-13T14:19:00Z"/>
+          <w:lang w:val="es-AR" w:eastAsia="zh-CN"/>
+        </w:rPr>
+      </w:pPr>
+      <w:ins w:id="410" w:author="Jesus Hernan" w:date="2022-11-13T14:19:00Z">
+        <w:r>
+          <w:rPr>
+            <w:lang w:val="es-AR" w:eastAsia="zh-CN"/>
+          </w:rPr>
+          <w:t>Esto es lo que en el Trabajo de escuela se llama “El trabajo equilibrado de los centros” o “Estado justo y armónico de Presencia de Ser”.</w:t>
+        </w:r>
+      </w:ins>
+    </w:p>
+    <w:p>
+      <w:pPr>
+        <w:rPr>
+          <w:ins w:id="411" w:author="Jesus Hernan" w:date="2022-11-13T14:20:00Z"/>
+          <w:lang w:val="es-AR" w:eastAsia="zh-CN"/>
+        </w:rPr>
+      </w:pPr>
+      <w:ins w:id="412" w:author="Jesus Hernan" w:date="2022-11-13T14:19:00Z">
+        <w:r>
+          <w:rPr>
+            <w:lang w:val="es-AR" w:eastAsia="zh-CN"/>
+          </w:rPr>
+          <w:t xml:space="preserve">Se ha de disfrutar de </w:t>
+        </w:r>
+      </w:ins>
+      <w:ins w:id="413" w:author="Jesus Hernan" w:date="2022-11-13T14:20:00Z">
+        <w:r>
+          <w:rPr>
+            <w:lang w:val="es-AR" w:eastAsia="zh-CN"/>
+          </w:rPr>
+          <w:t>vivir la vida y sus sensaciones en el tercer estado de consciencia. El estado de consciencia de sí mismo requiere de la participación del centro emocional</w:t>
+        </w:r>
+      </w:ins>
+    </w:p>
+    <w:p>
+      <w:pPr>
+        <w:rPr>
+          <w:ins w:id="414" w:author="Jesus Hernan" w:date="2022-11-13T14:22:00Z"/>
+          <w:lang w:val="es-AR" w:eastAsia="zh-CN"/>
+        </w:rPr>
+      </w:pPr>
+      <w:ins w:id="415" w:author="Jesus Hernan" w:date="2022-11-13T14:20:00Z">
+        <w:r>
+          <w:rPr>
+            <w:lang w:val="es-AR" w:eastAsia="zh-CN"/>
+          </w:rPr>
+          <w:t>Sin un trabajo equilibrado del organismo enter</w:t>
+        </w:r>
+      </w:ins>
+      <w:ins w:id="416" w:author="Jesus Hernan" w:date="2022-11-13T14:21:00Z">
+        <w:r>
+          <w:rPr>
+            <w:lang w:val="es-AR" w:eastAsia="zh-CN"/>
+          </w:rPr>
+          <w:t>o no puede haber evolución consciente. Centro intelectual, Centro emocional, Centro motor. Pensamiento, Emoción, Acción. Han de estar trabajando armónica y simultáneamente en el tercer estado de consci</w:t>
+        </w:r>
+      </w:ins>
+      <w:ins w:id="417" w:author="Jesus Hernan" w:date="2022-11-13T14:22:00Z">
+        <w:r>
+          <w:rPr>
+            <w:lang w:val="es-AR" w:eastAsia="zh-CN"/>
+          </w:rPr>
+          <w:t>encia para el crecimiento de la Esencia y su expresión conjunta, justa y armónica como Consciencia, Voluntad, y Atención. Solo entonces el hombre podrá trabajar en el primer choque consciente.</w:t>
+        </w:r>
+      </w:ins>
+    </w:p>
+    <w:p>
+      <w:pPr>
+        <w:rPr>
+          <w:ins w:id="418" w:author="Jesus Hernan" w:date="2022-11-13T14:23:00Z"/>
+          <w:lang w:val="es-AR" w:eastAsia="zh-CN"/>
+        </w:rPr>
+      </w:pPr>
+      <w:ins w:id="419" w:author="Jesus Hernan" w:date="2022-11-13T14:22:00Z">
+        <w:r>
+          <w:rPr>
+            <w:lang w:val="es-AR" w:eastAsia="zh-CN"/>
+          </w:rPr>
+          <w:t>El hombre por medio del reiterado esfuerzo en el recuerdo de sí mismo debe lograr la permanencia de con</w:t>
+        </w:r>
+      </w:ins>
+      <w:ins w:id="420" w:author="Jesus Hernan" w:date="2022-11-13T14:23:00Z">
+        <w:r>
+          <w:rPr>
+            <w:lang w:val="es-AR" w:eastAsia="zh-CN"/>
+          </w:rPr>
+          <w:t>sciencia de sí mismo y el equilibrio de sus cinco centros.</w:t>
+        </w:r>
+      </w:ins>
+    </w:p>
+    <w:p>
+      <w:pPr>
+        <w:rPr>
+          <w:ins w:id="421" w:author="Jesus Hernan" w:date="2022-11-13T14:23:00Z"/>
+          <w:lang w:val="es-AR" w:eastAsia="zh-CN"/>
+        </w:rPr>
+      </w:pPr>
+      <w:ins w:id="422" w:author="Jesus Hernan" w:date="2022-11-13T14:23:00Z">
+        <w:r>
+          <w:rPr>
+            <w:lang w:val="es-AR" w:eastAsia="zh-CN"/>
+          </w:rPr>
+          <w:t>Esto permite la expresión de la Esencia a través de todo el Ser por medio de los cinco centros y utilizando la información grabada en estos cinco centros.</w:t>
+        </w:r>
+      </w:ins>
+    </w:p>
+    <w:p>
+      <w:pPr>
+        <w:rPr>
+          <w:ins w:id="423" w:author="Jesus Hernan" w:date="2022-11-13T14:24:00Z"/>
+          <w:lang w:val="es-AR" w:eastAsia="zh-CN"/>
+        </w:rPr>
+      </w:pPr>
+      <w:ins w:id="424" w:author="Jesus Hernan" w:date="2022-11-13T14:23:00Z">
+        <w:r>
+          <w:rPr>
+            <w:lang w:val="es-AR" w:eastAsia="zh-CN"/>
+          </w:rPr>
+          <w:t>Donde antes solo se manife</w:t>
+        </w:r>
+      </w:ins>
+      <w:ins w:id="425" w:author="Jesus Hernan" w:date="2022-11-13T14:24:00Z">
+        <w:r>
+          <w:rPr>
+            <w:lang w:val="es-AR" w:eastAsia="zh-CN"/>
+          </w:rPr>
+          <w:t>staba la personalidad ahora es la Esencia la que hace uso de toda la información grabada en los centros.</w:t>
+        </w:r>
+      </w:ins>
+    </w:p>
+    <w:p>
+      <w:pPr>
+        <w:rPr>
+          <w:ins w:id="426" w:author="Jesus Hernan" w:date="2022-11-13T14:25:00Z"/>
+          <w:lang w:val="es-AR" w:eastAsia="zh-CN"/>
+        </w:rPr>
+      </w:pPr>
+      <w:ins w:id="427" w:author="Jesus Hernan" w:date="2022-11-13T14:24:00Z">
+        <w:r>
+          <w:rPr>
+            <w:lang w:val="es-AR" w:eastAsia="zh-CN"/>
+          </w:rPr>
+          <w:t>Ahora el hombre por sus propios esfuerzos ha logrado convertirse en un hombre consciente de sí mismo. Un hombre en el estado de perma</w:t>
+        </w:r>
+      </w:ins>
+      <w:ins w:id="428" w:author="Jesus Hernan" w:date="2022-11-13T14:25:00Z">
+        <w:r>
+          <w:rPr>
+            <w:lang w:val="es-AR" w:eastAsia="zh-CN"/>
+          </w:rPr>
+          <w:t>nente del tercer estado de consciencia. El Hombre Fa4. El hombre astuto poseedor de un Yo individual.</w:t>
+        </w:r>
+      </w:ins>
+    </w:p>
+    <w:p>
+      <w:pPr>
+        <w:rPr>
+          <w:ins w:id="429" w:author="Jesus Hernan" w:date="2022-11-13T14:26:00Z"/>
+          <w:lang w:val="es-AR" w:eastAsia="zh-CN"/>
+        </w:rPr>
+      </w:pPr>
+      <w:ins w:id="430" w:author="Jesus Hernan" w:date="2022-11-13T14:25:00Z">
+        <w:r>
+          <w:rPr>
+            <w:lang w:val="es-AR" w:eastAsia="zh-CN"/>
+          </w:rPr>
+          <w:t>Su individualidad. La presencia equilibrada y armónica del “Yo individual” vendrá como resultado de todos los esfuerzos efectuado para el logro del tercer</w:t>
+        </w:r>
+      </w:ins>
+      <w:ins w:id="431" w:author="Jesus Hernan" w:date="2022-11-13T14:26:00Z">
+        <w:r>
+          <w:rPr>
+            <w:lang w:val="es-AR" w:eastAsia="zh-CN"/>
+          </w:rPr>
+          <w:t xml:space="preserve"> estado de consciencia o consciencia de sí mismo. Y traerá con</w:t>
+        </w:r>
+      </w:ins>
+      <w:ins w:id="432" w:author="Jesus Hernan" w:date="2022-11-13T14:27:00Z">
+        <w:r>
+          <w:rPr>
+            <w:lang w:val="es-AR" w:eastAsia="zh-CN"/>
+          </w:rPr>
+          <w:t>s</w:t>
+        </w:r>
+      </w:ins>
+      <w:ins w:id="433" w:author="Jesus Hernan" w:date="2022-11-13T14:26:00Z">
+        <w:r>
+          <w:rPr>
+            <w:lang w:val="es-AR" w:eastAsia="zh-CN"/>
+          </w:rPr>
+          <w:t>igo una nueva calidad de Ser y un sabor de Ser enteramente nuevo.</w:t>
+        </w:r>
+      </w:ins>
+    </w:p>
+    <w:p>
+      <w:pPr>
+        <w:rPr>
+          <w:ins w:id="434" w:author="Jesus Hernan" w:date="2022-11-13T14:26:00Z"/>
+          <w:lang w:val="es-AR" w:eastAsia="zh-CN"/>
+        </w:rPr>
+      </w:pPr>
+    </w:p>
+    <w:p>
+      <w:pPr>
+        <w:pStyle w:val="EstiloCentrado"/>
+        <w:rPr>
+          <w:ins w:id="435" w:author="Jesus Hernan" w:date="2022-11-13T14:27:00Z"/>
+          <w:lang w:val="es-AR" w:eastAsia="zh-CN"/>
+        </w:rPr>
+      </w:pPr>
+      <w:ins w:id="436" w:author="Jesus Hernan" w:date="2022-11-13T14:27:00Z">
+        <w:r>
+          <w:rPr>
+            <w:lang w:val="es-AR" w:eastAsia="zh-CN"/>
+          </w:rPr>
+          <w:t>El</w:t>
+        </w:r>
+        <w:r>
+          <w:rPr>
+            <w:lang w:val="es-AR" w:eastAsia="zh-CN"/>
+          </w:rPr>
+          <w:t xml:space="preserve"> Hidrógeno Do48</w:t>
+        </w:r>
+      </w:ins>
+    </w:p>
+    <w:p>
+      <w:pPr>
+        <w:rPr>
+          <w:ins w:id="437" w:author="Jesus Hernan" w:date="2022-11-13T14:29:00Z"/>
+          <w:lang w:val="es-AR" w:eastAsia="zh-CN"/>
+        </w:rPr>
+      </w:pPr>
+      <w:ins w:id="438" w:author="Jesus Hernan" w:date="2022-11-13T14:27:00Z">
+        <w:r>
+          <w:rPr>
+            <w:lang w:val="es-AR" w:eastAsia="zh-CN"/>
+          </w:rPr>
+          <w:t>En el estado de consciencia de sí mismo y con un trabajo</w:t>
+        </w:r>
+      </w:ins>
+      <w:ins w:id="439" w:author="Jesus Hernan" w:date="2022-11-13T14:28:00Z">
+        <w:r>
+          <w:rPr>
+            <w:lang w:val="es-AR" w:eastAsia="zh-CN"/>
+          </w:rPr>
+          <w:t xml:space="preserve"> equilibrado y armónico de los centros se ha de iniciar el primer choque consciente. El primer choque consciente permite la asimilación del hidrógeno 48 proveniente del exterior como alimento. La recepción consciente de la fuerza proveniente de un cosmos más alto e incrementar la producción de hidrógenos fin</w:t>
+        </w:r>
+      </w:ins>
+      <w:ins w:id="440" w:author="Jesus Hernan" w:date="2022-11-13T14:29:00Z">
+        <w:r>
+          <w:rPr>
+            <w:lang w:val="es-AR" w:eastAsia="zh-CN"/>
+          </w:rPr>
+          <w:t>os dentro de la máquina humana. Tres logros evolutivos en un solo acto justo y equilibrado.</w:t>
+        </w:r>
+      </w:ins>
+    </w:p>
+    <w:p>
+      <w:pPr>
+        <w:rPr>
+          <w:ins w:id="441" w:author="Jesus Hernan" w:date="2022-11-13T14:32:00Z"/>
+          <w:lang w:val="es-AR" w:eastAsia="zh-CN"/>
+        </w:rPr>
+      </w:pPr>
+      <w:ins w:id="442" w:author="Jesus Hernan" w:date="2022-11-13T14:29:00Z">
+        <w:r>
+          <w:rPr>
+            <w:lang w:val="es-AR" w:eastAsia="zh-CN"/>
+          </w:rPr>
+          <w:t xml:space="preserve">Se ha de invocar por medio del anhelo la fuerza que viene de arriba. De los cosmos superiores </w:t>
+        </w:r>
+      </w:ins>
+      <w:ins w:id="443" w:author="Jesus Hernan" w:date="2022-11-13T14:30:00Z">
+        <w:r>
+          <w:rPr>
+            <w:lang w:val="es-AR" w:eastAsia="zh-CN"/>
+          </w:rPr>
+          <w:t>Fa24 Mesocosmos y Sol12 Deuterocosmos. Se ha de absorber el hidrógeno Do48 —HDo48</w:t>
+        </w:r>
+        <w:r>
+          <w:rPr>
+            <w:lang w:val="es-AR" w:eastAsia="zh-CN"/>
+          </w:rPr>
+          <w:t>—</w:t>
+        </w:r>
+        <w:r>
+          <w:rPr>
+            <w:lang w:val="es-AR" w:eastAsia="zh-CN"/>
+          </w:rPr>
+          <w:t>. Este hidrógeno proviene de la segunda octava de radiación. Notas de octava</w:t>
+        </w:r>
+      </w:ins>
+      <w:ins w:id="444" w:author="Jesus Hernan" w:date="2022-11-13T14:31:00Z">
+        <w:r>
+          <w:rPr>
+            <w:lang w:val="es-AR" w:eastAsia="zh-CN"/>
+          </w:rPr>
+          <w:t xml:space="preserve"> La-Sol-Fa. Constituye todas las impresiones que provengan del exterior. Sean impresiones agradables como impresiones que provengan del exterior. Sean impresiones agradables como impresiones desagradables. Y en sus variados modos según su punto de entrada. Ojos, oí</w:t>
+        </w:r>
+      </w:ins>
+      <w:ins w:id="445" w:author="Jesus Hernan" w:date="2022-11-13T14:32:00Z">
+        <w:r>
+          <w:rPr>
+            <w:lang w:val="es-AR" w:eastAsia="zh-CN"/>
+          </w:rPr>
+          <w:t>dos, piel. Ha de ser absorbida conscientemente sin identificarse y sin reaccionar a las impresiones.</w:t>
+        </w:r>
+      </w:ins>
+    </w:p>
+    <w:p>
+      <w:pPr>
+        <w:rPr>
+          <w:ins w:id="446" w:author="Jesus Hernan" w:date="2022-11-13T14:33:00Z"/>
+          <w:lang w:val="es-AR" w:eastAsia="zh-CN"/>
+        </w:rPr>
+      </w:pPr>
+      <w:ins w:id="447" w:author="Jesus Hernan" w:date="2022-11-13T14:32:00Z">
+        <w:r>
+          <w:rPr>
+            <w:lang w:val="es-AR" w:eastAsia="zh-CN"/>
+          </w:rPr>
+          <w:t>Es ahora y a partir de este nivel cuando se está en capacidad de producir una nueva calidad y cantidad de hidrógenos finos para el crecimiento de la Esencia y al mismo ti</w:t>
+        </w:r>
+      </w:ins>
+      <w:ins w:id="448" w:author="Jesus Hernan" w:date="2022-11-13T14:33:00Z">
+        <w:r>
+          <w:rPr>
+            <w:lang w:val="es-AR" w:eastAsia="zh-CN"/>
+          </w:rPr>
+          <w:t>empo para el crecimiento del Ser.</w:t>
+        </w:r>
+      </w:ins>
+    </w:p>
+    <w:p>
+      <w:pPr>
+        <w:rPr>
+          <w:ins w:id="449" w:author="Jesus Hernan" w:date="2022-11-13T14:34:00Z"/>
+          <w:lang w:val="es-AR" w:eastAsia="zh-CN"/>
+        </w:rPr>
+      </w:pPr>
+      <w:ins w:id="450" w:author="Jesus Hernan" w:date="2022-11-13T14:33:00Z">
+        <w:r>
+          <w:rPr>
+            <w:lang w:val="es-AR" w:eastAsia="zh-CN"/>
+          </w:rPr>
+          <w:t>Al recibir cualquier tipo de impresión, táctil, auditiva, visual, se ha de realiza en el tercer estado de consciencia una inhalación de aire. Una respiración. Pensando, sintiendo y deseando que la energía de la impresión entre e</w:t>
+        </w:r>
+      </w:ins>
+      <w:ins w:id="451" w:author="Jesus Hernan" w:date="2022-11-13T14:34:00Z">
+        <w:r>
+          <w:rPr>
+            <w:lang w:val="es-AR" w:eastAsia="zh-CN"/>
+          </w:rPr>
+          <w:t>n el interior del cuerpo como un alimento. Y disfrute de su capacidad de absorber este alimento.</w:t>
+        </w:r>
+      </w:ins>
+    </w:p>
+    <w:p>
+      <w:pPr>
+        <w:rPr>
+          <w:ins w:id="452" w:author="Jesus Hernan" w:date="2022-11-13T14:36:00Z"/>
+          <w:lang w:val="es-AR" w:eastAsia="zh-CN"/>
+        </w:rPr>
+      </w:pPr>
+      <w:ins w:id="453" w:author="Jesus Hernan" w:date="2022-11-13T14:34:00Z">
+        <w:r>
+          <w:rPr>
+            <w:lang w:val="es-AR" w:eastAsia="zh-CN"/>
+          </w:rPr>
+          <w:t>Al mirar y escuchar el paisaje, cosa, objeto, animal o persona que causa la impresión se han de sentir muy especialmente los ojos y los oí</w:t>
+        </w:r>
+      </w:ins>
+      <w:ins w:id="454" w:author="Jesus Hernan" w:date="2022-11-13T14:35:00Z">
+        <w:r>
+          <w:rPr>
+            <w:lang w:val="es-AR" w:eastAsia="zh-CN"/>
+          </w:rPr>
+          <w:t>dos pues son los puntos de entrada de la impresiones visuales y auditivas. Trate de sentir que toda la energía que llega a sus ojos, por medio de formas y colores ingresa hacia su interior. Al sentir un sonido, sienta sus oídos y trate de sentir que toda esa ener</w:t>
+        </w:r>
+      </w:ins>
+      <w:ins w:id="455" w:author="Jesus Hernan" w:date="2022-11-13T14:36:00Z">
+        <w:r>
+          <w:rPr>
+            <w:lang w:val="es-AR" w:eastAsia="zh-CN"/>
+          </w:rPr>
+          <w:t>gía ingresa en su interior.</w:t>
+        </w:r>
+      </w:ins>
+    </w:p>
+    <w:p>
+      <w:pPr>
+        <w:rPr>
+          <w:ins w:id="456" w:author="Jesus Hernan" w:date="2022-11-13T14:40:00Z"/>
+          <w:lang w:val="es-AR" w:eastAsia="zh-CN"/>
+        </w:rPr>
+      </w:pPr>
+      <w:ins w:id="457" w:author="Jesus Hernan" w:date="2022-11-13T14:36:00Z">
+        <w:r>
+          <w:rPr>
+            <w:lang w:val="es-AR" w:eastAsia="zh-CN"/>
+          </w:rPr>
+          <w:t xml:space="preserve">Además se ha de sentir todo el cuerpo y sus centros. Se ha de generar una emoción positiva de satisfacción personal y el deseo consciente de que esa energía se fije en el interior del Ser. </w:t>
+        </w:r>
+      </w:ins>
+      <w:ins w:id="458" w:author="Jesus Hernan" w:date="2022-11-13T14:39:00Z">
+        <w:r>
+          <w:rPr>
+            <w:lang w:val="es-AR" w:eastAsia="zh-CN"/>
+          </w:rPr>
+          <w:t xml:space="preserve">Entonces se ha de hacer una inhalación torácica por las fosas nasales sin que esta acción integral sea advertida por otros. Siente siempre la fuerza que le viene </w:t>
+        </w:r>
+      </w:ins>
+      <w:ins w:id="459" w:author="Jesus Hernan" w:date="2022-11-13T14:40:00Z">
+        <w:r>
+          <w:rPr>
+            <w:lang w:val="es-AR" w:eastAsia="zh-CN"/>
+          </w:rPr>
+          <w:t>desde arriba del cosmos superior y disfrute de su existencia consciente.</w:t>
+        </w:r>
+      </w:ins>
+    </w:p>
+    <w:p>
+      <w:pPr>
+        <w:rPr>
+          <w:ins w:id="460" w:author="Jesus Hernan" w:date="2022-11-13T14:41:00Z"/>
+          <w:lang w:val="es-AR" w:eastAsia="zh-CN"/>
+        </w:rPr>
+      </w:pPr>
+      <w:ins w:id="461" w:author="Jesus Hernan" w:date="2022-11-13T14:40:00Z">
+        <w:r>
+          <w:rPr>
+            <w:lang w:val="es-AR" w:eastAsia="zh-CN"/>
+          </w:rPr>
+          <w:t>Ya usted debe ser capaz de invocar con toda su presencia las fuerzas</w:t>
+        </w:r>
+      </w:ins>
+      <w:ins w:id="462" w:author="Jesus Hernan" w:date="2022-11-13T14:41:00Z">
+        <w:r>
+          <w:rPr>
+            <w:lang w:val="es-AR" w:eastAsia="zh-CN"/>
+          </w:rPr>
+          <w:t xml:space="preserve"> </w:t>
+        </w:r>
+      </w:ins>
+      <w:ins w:id="463" w:author="Jesus Hernan" w:date="2022-11-13T14:40:00Z">
+        <w:r>
+          <w:rPr>
+            <w:lang w:val="es-AR" w:eastAsia="zh-CN"/>
+          </w:rPr>
+          <w:t xml:space="preserve">superiores por medio del deseo consciencia o anhelo. </w:t>
+        </w:r>
+      </w:ins>
+      <w:ins w:id="464" w:author="Jesus Hernan" w:date="2022-11-13T14:41:00Z">
+        <w:r>
+          <w:rPr>
+            <w:lang w:val="es-AR" w:eastAsia="zh-CN"/>
+          </w:rPr>
+          <w:t>Con todo su Ser y los cinco centros concentrados en el mismo objetivo invocado.</w:t>
+        </w:r>
+      </w:ins>
+    </w:p>
+    <w:p>
+      <w:pPr>
+        <w:rPr>
+          <w:ins w:id="465" w:author="Jesus Hernan" w:date="2022-11-13T14:42:00Z"/>
+          <w:lang w:val="es-AR" w:eastAsia="zh-CN"/>
+        </w:rPr>
+      </w:pPr>
+      <w:ins w:id="466" w:author="Jesus Hernan" w:date="2022-11-13T14:41:00Z">
+        <w:r>
+          <w:rPr>
+            <w:lang w:val="es-AR" w:eastAsia="zh-CN"/>
+          </w:rPr>
+          <w:t>Debe usted invocar la fuerza que viene de arriba con su pensamiento, con su sentimiento y con su sensació</w:t>
+        </w:r>
+      </w:ins>
+      <w:ins w:id="467" w:author="Jesus Hernan" w:date="2022-11-13T14:42:00Z">
+        <w:r>
+          <w:rPr>
+            <w:lang w:val="es-AR" w:eastAsia="zh-CN"/>
+          </w:rPr>
+          <w:t>n.</w:t>
+        </w:r>
+      </w:ins>
+    </w:p>
+    <w:p>
+      <w:pPr>
+        <w:rPr>
+          <w:ins w:id="468" w:author="Jesus Hernan" w:date="2022-11-13T14:43:00Z"/>
+          <w:lang w:val="es-AR" w:eastAsia="zh-CN"/>
+        </w:rPr>
+      </w:pPr>
+      <w:ins w:id="469" w:author="Jesus Hernan" w:date="2022-11-13T14:42:00Z">
+        <w:r>
+          <w:rPr>
+            <w:lang w:val="es-AR" w:eastAsia="zh-CN"/>
+          </w:rPr>
+          <w:t>En los tres pisos de la máquina del hombre Fa4 u hombre equilibrado se desarrollan las tres octavas de los alimentos mucho más allá de lo que podría lograr un hombre mecánico. Gracias al Trabajo en el primer choque consciente y voluntario el hombre entra en la segunda etapa de desa</w:t>
+        </w:r>
+      </w:ins>
+      <w:ins w:id="470" w:author="Jesus Hernan" w:date="2022-11-13T14:43:00Z">
+        <w:r>
+          <w:rPr>
+            <w:lang w:val="es-AR" w:eastAsia="zh-CN"/>
+          </w:rPr>
+          <w:t>rrollo integral de la Esencia y del Ser.</w:t>
+        </w:r>
+      </w:ins>
+    </w:p>
+    <w:p>
+      <w:pPr>
+        <w:rPr>
+          <w:ins w:id="471" w:author="Jesus Hernan" w:date="2022-11-13T14:43:00Z"/>
+          <w:lang w:val="es-AR" w:eastAsia="zh-CN"/>
+        </w:rPr>
+      </w:pPr>
+      <w:ins w:id="472" w:author="Jesus Hernan" w:date="2022-11-13T14:43:00Z">
+        <w:r>
+          <w:rPr>
+            <w:lang w:val="es-AR" w:eastAsia="zh-CN"/>
+          </w:rPr>
+          <w:t>Esta ya no es la etapa natural en la que se encuentran los hombres dormidos en el estado de sueño psicológico de vigilia u hombres mecánicos.</w:t>
+        </w:r>
+      </w:ins>
+    </w:p>
+    <w:p>
+      <w:pPr>
+        <w:rPr>
+          <w:ins w:id="473" w:author="Jesus Hernan" w:date="2022-11-13T14:49:00Z"/>
+          <w:lang w:val="es-AR" w:eastAsia="zh-CN"/>
+        </w:rPr>
+      </w:pPr>
+      <w:ins w:id="474" w:author="Jesus Hernan" w:date="2022-11-13T14:43:00Z">
+        <w:r>
+          <w:rPr>
+            <w:lang w:val="es-AR" w:eastAsia="zh-CN"/>
+          </w:rPr>
+          <w:t xml:space="preserve">En el primer piso con los centros instintivos, motor </w:t>
+        </w:r>
+      </w:ins>
+      <w:ins w:id="475" w:author="Jesus Hernan" w:date="2022-11-13T14:44:00Z">
+        <w:r>
+          <w:rPr>
+            <w:lang w:val="es-AR" w:eastAsia="zh-CN"/>
+          </w:rPr>
+          <w:t>y sexual se recibe el Hidrógeno Do768 este desarrolla su octava hasta Hidrógeno Sol12</w:t>
+        </w:r>
+      </w:ins>
+      <w:ins w:id="476" w:author="Jesus Hernan" w:date="2022-11-13T14:47:00Z">
+        <w:r>
+          <w:rPr>
+            <w:lang w:val="es-AR" w:eastAsia="zh-CN"/>
+          </w:rPr>
+          <w:t xml:space="preserve"> el cual se expresa </w:t>
+        </w:r>
+      </w:ins>
+      <w:ins w:id="477" w:author="Jesus Hernan" w:date="2022-11-13T14:48:00Z">
+        <w:r>
+          <w:rPr>
+            <w:lang w:val="es-AR" w:eastAsia="zh-CN"/>
+          </w:rPr>
+          <w:t xml:space="preserve">por el centro sexual. En el segundo piso de la máquina con el centro emocional se recibe el Hidrógeno Do192 el cual desarrolla su octava hasta el </w:t>
+        </w:r>
+      </w:ins>
+      <w:ins w:id="478" w:author="Jesus Hernan" w:date="2022-11-13T14:49:00Z">
+        <w:r>
+          <w:rPr>
+            <w:lang w:val="es-AR" w:eastAsia="zh-CN"/>
+          </w:rPr>
+          <w:t xml:space="preserve">Hidrógeno Sol12 </w:t>
+        </w:r>
+      </w:ins>
+      <w:ins w:id="479" w:author="Jesus Hernan" w:date="2022-11-13T14:44:00Z">
+        <w:r>
+          <w:rPr>
+            <w:lang w:val="es-AR" w:eastAsia="zh-CN"/>
+          </w:rPr>
+          <w:t>y avanza hasta Si3 Donde ya más adelante requerirá un nuevo choque consciente. En el tercer piso</w:t>
+        </w:r>
+      </w:ins>
+      <w:ins w:id="480" w:author="Jesus Hernan" w:date="2022-11-13T14:45:00Z">
+        <w:r>
+          <w:rPr>
+            <w:lang w:val="es-AR" w:eastAsia="zh-CN"/>
+          </w:rPr>
+          <w:t xml:space="preserve"> de la máquina con el centro intelectual se recibe el Hidrógeno Do48</w:t>
+        </w:r>
+      </w:ins>
+      <w:ins w:id="481" w:author="Jesus Hernan" w:date="2022-11-13T14:49:00Z">
+        <w:r>
+          <w:rPr>
+            <w:lang w:val="es-AR" w:eastAsia="zh-CN"/>
+          </w:rPr>
+          <w:t xml:space="preserve"> el cual desarrolla su octava hasta Hidrógeno Mi12.</w:t>
+        </w:r>
+      </w:ins>
+    </w:p>
+    <w:p>
+      <w:pPr>
+        <w:rPr>
+          <w:ins w:id="482" w:author="Jesus Hernan" w:date="2022-11-13T14:52:00Z"/>
+          <w:lang w:val="es-AR" w:eastAsia="zh-CN"/>
+        </w:rPr>
+      </w:pPr>
+      <w:ins w:id="483" w:author="Jesus Hernan" w:date="2022-11-13T14:49:00Z">
+        <w:r>
+          <w:rPr>
+            <w:lang w:val="es-AR" w:eastAsia="zh-CN"/>
+          </w:rPr>
+          <w:t>De forma tal que tras el primer choque consciente el hombre Fa4 armónic</w:t>
+        </w:r>
+      </w:ins>
+      <w:ins w:id="484" w:author="Jesus Hernan" w:date="2022-11-13T14:50:00Z">
+        <w:r>
+          <w:rPr>
+            <w:lang w:val="es-AR" w:eastAsia="zh-CN"/>
+          </w:rPr>
+          <w:t>amente ha desarrollado una cantidad de hidrógenos sutiles que le permitirán un trabajo justo e integral de su ser mucho más intenso. El hombre Fa4 tiene para su trabajo interior en los</w:t>
+        </w:r>
+      </w:ins>
+      <w:ins w:id="485" w:author="Jesus Hernan" w:date="2022-11-13T14:51:00Z">
+        <w:r>
+          <w:rPr>
+            <w:lang w:val="es-AR" w:eastAsia="zh-CN"/>
+          </w:rPr>
+          <w:t xml:space="preserve"> tres pisos de su máquina los hidrógenos Si12-Sol12-Mi12. Dos de estos hidrógenos se encuentran detenidos ahora por los intervalos “mi/fa” – “si/do”. Para superarlos se ha de realizar esfuerzos </w:t>
+        </w:r>
+      </w:ins>
+      <w:ins w:id="486" w:author="Jesus Hernan" w:date="2022-11-13T14:52:00Z">
+        <w:r>
+          <w:rPr>
+            <w:lang w:val="es-AR" w:eastAsia="zh-CN"/>
+          </w:rPr>
+          <w:t>en un nuevo choque consciente. El segundo choque consciente. De la calidad de este segundo choque hablaré más adelante.</w:t>
+        </w:r>
+      </w:ins>
+    </w:p>
+    <w:p>
+      <w:pPr>
+        <w:rPr>
+          <w:ins w:id="487" w:author="Jesus Hernan" w:date="2022-11-13T14:52:00Z"/>
+          <w:lang w:val="es-AR" w:eastAsia="zh-CN"/>
+        </w:rPr>
+      </w:pPr>
+    </w:p>
+    <w:p>
+      <w:pPr>
+        <w:pStyle w:val="EstiloCentrado"/>
+        <w:rPr>
+          <w:ins w:id="488" w:author="Jesus Hernan" w:date="2022-11-13T14:52:00Z"/>
+          <w:b/>
+          <w:bCs/>
+          <w:lang w:val="es-AR" w:eastAsia="zh-CN"/>
+        </w:rPr>
+      </w:pPr>
+      <w:ins w:id="489" w:author="Jesus Hernan" w:date="2022-11-13T14:52:00Z">
+        <w:r>
+          <w:rPr>
+            <w:b/>
+            <w:bCs/>
+            <w:lang w:val="es-AR" w:eastAsia="zh-CN"/>
+          </w:rPr>
+          <w:t>LA Absorción de las Emanaciones</w:t>
+        </w:r>
+      </w:ins>
+    </w:p>
+    <w:p>
+      <w:pPr>
+        <w:rPr>
           <w:rtl/>
           <w:lang w:val="es-AR" w:eastAsia="zh-CN"/>
-          <w:rPrChange w:id="374" w:author="Jesus Hernan" w:date="2022-11-07T11:38:00Z">
+          <w:rPrChange w:id="490" w:author="Jesus Hernan" w:date="2022-11-13T14:52:00Z">
             <w:rPr>
               <w:rtl/>
             </w:rPr>
           </w:rPrChange>
         </w:rPr>
-        <w:pPrChange w:id="375" w:author="Jesus Hernan" w:date="2022-11-08T12:09:00Z">
+        <w:pPrChange w:id="491" w:author="Jesus Hernan" w:date="2022-11-13T14:52:00Z">
           <w:pPr>
             <w:spacing w:line="480" w:lineRule="auto"/>
             <w:jc w:val="center"/>
           </w:pPr>
         </w:pPrChange>
       </w:pPr>
-      <w:ins w:id="376" w:author="Jesus Hernan" w:date="2022-11-08T12:35:00Z">
-        <w:r>
-          <w:rPr>
-            <w:lang w:val="es-AR" w:eastAsia="zh-CN"/>
-          </w:rPr>
-          <w:t>El estado</w:t>
-        </w:r>
-        <w:r>
-          <w:rPr>
-            <w:lang w:val="es-AR" w:eastAsia="zh-CN"/>
-          </w:rPr>
-          <w:t>…</w:t>
+      <w:ins w:id="492" w:author="Jesus Hernan" w:date="2022-11-13T14:52:00Z">
+        <w:r>
+          <w:rPr>
+            <w:lang w:val="es-AR" w:eastAsia="zh-CN"/>
+          </w:rPr>
+          <w:t>En todo cuanto…</w:t>
         </w:r>
       </w:ins>
     </w:p>
@@ -10275,10 +11191,10 @@
     <w:name w:val="Normal"/>
     <w:autoRedefine/>
     <w:qFormat/>
-    <w:rsid w:val="007A7F0E"/>
+    <w:rsid w:val="00827676"/>
     <w:pPr>
       <w:ind w:firstLine="284"/>
-      <w:pPrChange w:id="0" w:author="Jesus Hernan" w:date="2022-11-08T12:09:00Z">
+      <w:pPrChange w:id="0" w:author="Jesus Hernan" w:date="2022-11-13T14:49:00Z">
         <w:pPr>
           <w:spacing w:line="288" w:lineRule="auto"/>
           <w:ind w:firstLine="567"/>
@@ -10291,7 +11207,7 @@
       <w:sz w:val="24"/>
       <w:szCs w:val="36"/>
       <w:lang w:val="es-ES" w:eastAsia="es-ES"/>
-      <w:rPrChange w:id="0" w:author="Jesus Hernan" w:date="2022-11-08T12:09:00Z">
+      <w:rPrChange w:id="0" w:author="Jesus Hernan" w:date="2022-11-13T14:49:00Z">
         <w:rPr>
           <w:rFonts w:ascii="Cambria" w:hAnsi="Cambria"/>
           <w:spacing w:val="20"/>

</xml_diff>

<commit_message>
termino capito 8 - la biblia del hombre astuto
</commit_message>
<xml_diff>
--- a/En progreso/George Gurdjieff - Cuarto Camino/George Gurdjieff - Cuarto Camino - la biblia del hombre astuto.docx
+++ b/En progreso/George Gurdjieff - Cuarto Camino/George Gurdjieff - Cuarto Camino - la biblia del hombre astuto.docx
@@ -13403,13 +13403,8 @@
     <w:p>
       <w:pPr>
         <w:rPr>
-          <w:rtl/>
+          <w:ins w:id="676" w:author="usuario" w:date="2022-11-23T21:58:00Z"/>
           <w:lang w:val="es-AR" w:eastAsia="zh-CN"/>
-          <w:rPrChange w:id="676" w:author="Jesus Hernan" w:date="2022-11-13T14:52:00Z">
-            <w:rPr>
-              <w:rtl/>
-            </w:rPr>
-          </w:rPrChange>
         </w:rPr>
         <w:pPrChange w:id="677" w:author="usuario" w:date="2022-11-21T23:23:00Z">
           <w:pPr>
@@ -13426,10 +13421,24 @@
           <w:t>Los hidrógenos H12 y H6</w:t>
         </w:r>
       </w:ins>
-      <w:bookmarkStart w:id="679" w:name="_GoBack"/>
-      <w:bookmarkEnd w:id="679"/>
-      <w:ins w:id="680" w:author="Jesus Hernan" w:date="2022-11-13T14:52:00Z">
-        <w:del w:id="681" w:author="usuario" w:date="2022-11-21T22:02:00Z">
+      <w:ins w:id="679" w:author="usuario" w:date="2022-11-23T21:56:00Z">
+        <w:r>
+          <w:rPr>
+            <w:lang w:val="es-AR" w:eastAsia="zh-CN"/>
+          </w:rPr>
+          <w:t xml:space="preserve"> provienen ambos de la primera octava de radiación. El hidrogeno H12 tiene notas de octava </w:t>
+        </w:r>
+      </w:ins>
+      <w:ins w:id="680" w:author="usuario" w:date="2022-11-23T21:57:00Z">
+        <w:r>
+          <w:rPr>
+            <w:lang w:val="es-AR" w:eastAsia="zh-CN"/>
+          </w:rPr>
+          <w:t>Mi-Re-Do. Y el hidrógeno H</w:t>
+        </w:r>
+      </w:ins>
+      <w:ins w:id="681" w:author="Jesus Hernan" w:date="2022-11-13T14:52:00Z">
+        <w:del w:id="682" w:author="usuario" w:date="2022-11-21T22:02:00Z">
           <w:r>
             <w:rPr>
               <w:lang w:val="es-AR" w:eastAsia="zh-CN"/>
@@ -13437,6 +13446,1047 @@
             <w:delText>o…</w:delText>
           </w:r>
         </w:del>
+      </w:ins>
+      <w:ins w:id="683" w:author="usuario" w:date="2022-11-23T21:57:00Z">
+        <w:r>
+          <w:rPr>
+            <w:lang w:val="es-AR" w:eastAsia="zh-CN"/>
+          </w:rPr>
+          <w:t xml:space="preserve">6 posee notas de octava </w:t>
+        </w:r>
+      </w:ins>
+      <w:ins w:id="684" w:author="usuario" w:date="2022-11-23T21:58:00Z">
+        <w:r>
+          <w:rPr>
+            <w:lang w:val="es-AR" w:eastAsia="zh-CN"/>
+          </w:rPr>
+          <w:t>Fa-(intervalo mi/fa)-Mi. Estos hidrógenos corresponden a fuerzas cósmicas muy altas.</w:t>
+        </w:r>
+      </w:ins>
+    </w:p>
+    <w:p>
+      <w:pPr>
+        <w:rPr>
+          <w:ins w:id="685" w:author="usuario" w:date="2022-11-23T22:01:00Z"/>
+          <w:lang w:val="es-AR" w:eastAsia="zh-CN"/>
+        </w:rPr>
+        <w:pPrChange w:id="686" w:author="usuario" w:date="2022-11-21T23:23:00Z">
+          <w:pPr>
+            <w:spacing w:line="480" w:lineRule="auto"/>
+            <w:jc w:val="center"/>
+          </w:pPr>
+        </w:pPrChange>
+      </w:pPr>
+      <w:ins w:id="687" w:author="usuario" w:date="2022-11-23T21:58:00Z">
+        <w:r>
+          <w:rPr>
+            <w:lang w:val="es-AR" w:eastAsia="zh-CN"/>
+          </w:rPr>
+          <w:t xml:space="preserve">Tan pronto como el hombre despierta a la consciencia de sí mismo por sus esfuerzos en el </w:t>
+        </w:r>
+      </w:ins>
+      <w:ins w:id="688" w:author="usuario" w:date="2022-11-23T21:59:00Z">
+        <w:r>
+          <w:rPr>
+            <w:lang w:val="es-AR" w:eastAsia="zh-CN"/>
+          </w:rPr>
+          <w:t xml:space="preserve">Trabajo, y ja logrado equilibrar sus cinco centros para que se expresen de una forma armónica y equilibrada, logrando la unidad interior y la individualidad de sí mismo, convirtiéndose por sí mismo en un hombre </w:t>
+        </w:r>
+      </w:ins>
+      <w:ins w:id="689" w:author="usuario" w:date="2022-11-23T22:00:00Z">
+        <w:r>
+          <w:rPr>
+            <w:lang w:val="es-AR" w:eastAsia="zh-CN"/>
+          </w:rPr>
+          <w:t>Fa4, se da cuenta de que su Ser, su m</w:t>
+        </w:r>
+      </w:ins>
+      <w:ins w:id="690" w:author="usuario" w:date="2022-11-23T22:01:00Z">
+        <w:r>
+          <w:rPr>
+            <w:lang w:val="es-AR" w:eastAsia="zh-CN"/>
+          </w:rPr>
+          <w:t>áquina, produce ahora mucha mayor cantidad de hidrógenos que cuando inicio sus primeros esfuerzos.</w:t>
+        </w:r>
+      </w:ins>
+    </w:p>
+    <w:p>
+      <w:pPr>
+        <w:rPr>
+          <w:ins w:id="691" w:author="usuario" w:date="2022-11-23T22:02:00Z"/>
+          <w:lang w:val="es-AR" w:eastAsia="zh-CN"/>
+        </w:rPr>
+        <w:pPrChange w:id="692" w:author="usuario" w:date="2022-11-21T23:23:00Z">
+          <w:pPr>
+            <w:spacing w:line="480" w:lineRule="auto"/>
+            <w:jc w:val="center"/>
+          </w:pPr>
+        </w:pPrChange>
+      </w:pPr>
+      <w:ins w:id="693" w:author="usuario" w:date="2022-11-23T22:01:00Z">
+        <w:r>
+          <w:rPr>
+            <w:lang w:val="es-AR" w:eastAsia="zh-CN"/>
+          </w:rPr>
+          <w:t xml:space="preserve">Dispone ahora de una cantidad de energía que antes malgastaba en emanaciones por </w:t>
+        </w:r>
+      </w:ins>
+      <w:ins w:id="694" w:author="usuario" w:date="2022-11-23T22:02:00Z">
+        <w:r>
+          <w:rPr>
+            <w:lang w:val="es-AR" w:eastAsia="zh-CN"/>
+          </w:rPr>
+          <w:t>reacción</w:t>
+        </w:r>
+      </w:ins>
+      <w:ins w:id="695" w:author="usuario" w:date="2022-11-23T22:01:00Z">
+        <w:r>
+          <w:rPr>
+            <w:lang w:val="es-AR" w:eastAsia="zh-CN"/>
+          </w:rPr>
+          <w:t xml:space="preserve"> </w:t>
+        </w:r>
+      </w:ins>
+      <w:ins w:id="696" w:author="usuario" w:date="2022-11-23T22:02:00Z">
+        <w:r>
+          <w:rPr>
+            <w:lang w:val="es-AR" w:eastAsia="zh-CN"/>
+          </w:rPr>
+          <w:t>mecánica y a causa de una actividad desequilibrada de los centros.</w:t>
+        </w:r>
+      </w:ins>
+    </w:p>
+    <w:p>
+      <w:pPr>
+        <w:rPr>
+          <w:ins w:id="697" w:author="usuario" w:date="2022-11-23T22:06:00Z"/>
+          <w:lang w:val="es-AR" w:eastAsia="zh-CN"/>
+        </w:rPr>
+        <w:pPrChange w:id="698" w:author="usuario" w:date="2022-11-21T23:23:00Z">
+          <w:pPr>
+            <w:spacing w:line="480" w:lineRule="auto"/>
+            <w:jc w:val="center"/>
+          </w:pPr>
+        </w:pPrChange>
+      </w:pPr>
+      <w:ins w:id="699" w:author="usuario" w:date="2022-11-23T22:02:00Z">
+        <w:r>
+          <w:rPr>
+            <w:lang w:val="es-AR" w:eastAsia="zh-CN"/>
+          </w:rPr>
+          <w:t xml:space="preserve">Es ahora un hombre consciente de sí mismo, el hombre consciente Fa4. Y debe tomar </w:t>
+        </w:r>
+      </w:ins>
+      <w:ins w:id="700" w:author="usuario" w:date="2022-11-23T22:03:00Z">
+        <w:r>
+          <w:rPr>
+            <w:lang w:val="es-AR" w:eastAsia="zh-CN"/>
+          </w:rPr>
+          <w:t xml:space="preserve">la </w:t>
+        </w:r>
+      </w:ins>
+      <w:ins w:id="701" w:author="usuario" w:date="2022-11-23T22:04:00Z">
+        <w:r>
+          <w:rPr>
+            <w:lang w:val="es-AR" w:eastAsia="zh-CN"/>
+          </w:rPr>
+          <w:t>decisión</w:t>
+        </w:r>
+      </w:ins>
+      <w:ins w:id="702" w:author="usuario" w:date="2022-11-23T22:03:00Z">
+        <w:r>
+          <w:rPr>
+            <w:lang w:val="es-AR" w:eastAsia="zh-CN"/>
+          </w:rPr>
+          <w:t xml:space="preserve"> </w:t>
+        </w:r>
+      </w:ins>
+      <w:ins w:id="703" w:author="usuario" w:date="2022-11-23T22:04:00Z">
+        <w:r>
+          <w:rPr>
+            <w:lang w:val="es-AR" w:eastAsia="zh-CN"/>
+          </w:rPr>
+          <w:t>si desea permanecer en ese estado o continuar su desarrollo. Si su decisión es continuar su desarrollo se dar</w:t>
+        </w:r>
+      </w:ins>
+      <w:ins w:id="704" w:author="usuario" w:date="2022-11-23T22:06:00Z">
+        <w:r>
+          <w:rPr>
+            <w:lang w:val="es-AR" w:eastAsia="zh-CN"/>
+          </w:rPr>
+          <w:t>á cuenta que para lograr tal cosa necesita que su Ser produzca mayor cantidad y calidad de hidrógenos.</w:t>
+        </w:r>
+      </w:ins>
+    </w:p>
+    <w:p>
+      <w:pPr>
+        <w:rPr>
+          <w:ins w:id="705" w:author="usuario" w:date="2022-11-23T22:08:00Z"/>
+          <w:lang w:val="es-AR" w:eastAsia="zh-CN"/>
+        </w:rPr>
+        <w:pPrChange w:id="706" w:author="usuario" w:date="2022-11-21T23:23:00Z">
+          <w:pPr>
+            <w:spacing w:line="480" w:lineRule="auto"/>
+            <w:jc w:val="center"/>
+          </w:pPr>
+        </w:pPrChange>
+      </w:pPr>
+      <w:ins w:id="707" w:author="usuario" w:date="2022-11-23T22:07:00Z">
+        <w:r>
+          <w:rPr>
+            <w:lang w:val="es-AR" w:eastAsia="zh-CN"/>
+          </w:rPr>
+          <w:t xml:space="preserve">Un detallado estudio de la máquina humana de tres pisos y sus cinco centros indican claramente que el incremento en la producción de hidrógenos más finos es algo factible para el hombre equilibrado. El Hombre </w:t>
+        </w:r>
+      </w:ins>
+      <w:ins w:id="708" w:author="usuario" w:date="2022-11-23T22:08:00Z">
+        <w:r>
+          <w:rPr>
+            <w:lang w:val="es-AR" w:eastAsia="zh-CN"/>
+          </w:rPr>
+          <w:t>Fa4.</w:t>
+        </w:r>
+      </w:ins>
+    </w:p>
+    <w:p>
+      <w:pPr>
+        <w:rPr>
+          <w:ins w:id="709" w:author="usuario" w:date="2022-11-23T22:10:00Z"/>
+          <w:lang w:val="es-AR" w:eastAsia="zh-CN"/>
+        </w:rPr>
+        <w:pPrChange w:id="710" w:author="usuario" w:date="2022-11-21T23:23:00Z">
+          <w:pPr>
+            <w:spacing w:line="480" w:lineRule="auto"/>
+            <w:jc w:val="center"/>
+          </w:pPr>
+        </w:pPrChange>
+      </w:pPr>
+      <w:ins w:id="711" w:author="usuario" w:date="2022-11-23T22:08:00Z">
+        <w:r>
+          <w:rPr>
+            <w:lang w:val="es-AR" w:eastAsia="zh-CN"/>
+          </w:rPr>
+          <w:t>La producción de hidrógenos finos es vital cuando se ha determinado que la cantidad de hidrógenos hasta ahora producida por la máquina humana es insuficiente para acrecentar su desarrollo. Producción que est</w:t>
+        </w:r>
+      </w:ins>
+      <w:ins w:id="712" w:author="usuario" w:date="2022-11-23T22:09:00Z">
+        <w:r>
+          <w:rPr>
+            <w:lang w:val="es-AR" w:eastAsia="zh-CN"/>
+          </w:rPr>
+          <w:t xml:space="preserve">á en función de los estados superiores de consciencia, de un crecimiento de la Esencia, de la conexión con los centros superiores, centro emocional superior y centro intelectual superior, y de la construcción de los pisos superiores de la máquina humana. </w:t>
+        </w:r>
+      </w:ins>
+      <w:ins w:id="713" w:author="usuario" w:date="2022-11-23T22:10:00Z">
+        <w:r>
+          <w:rPr>
+            <w:lang w:val="es-AR" w:eastAsia="zh-CN"/>
+          </w:rPr>
+          <w:t>El cuerpo astral y el cuerpo mental.</w:t>
+        </w:r>
+      </w:ins>
+    </w:p>
+    <w:p>
+      <w:pPr>
+        <w:rPr>
+          <w:ins w:id="714" w:author="usuario" w:date="2022-11-23T22:11:00Z"/>
+          <w:lang w:val="es-AR" w:eastAsia="zh-CN"/>
+        </w:rPr>
+        <w:pPrChange w:id="715" w:author="usuario" w:date="2022-11-21T23:23:00Z">
+          <w:pPr>
+            <w:spacing w:line="480" w:lineRule="auto"/>
+            <w:jc w:val="center"/>
+          </w:pPr>
+        </w:pPrChange>
+      </w:pPr>
+      <w:ins w:id="716" w:author="usuario" w:date="2022-11-23T22:10:00Z">
+        <w:r>
+          <w:rPr>
+            <w:lang w:val="es-AR" w:eastAsia="zh-CN"/>
+          </w:rPr>
+          <w:t>Tres octavas de hidrógenos son producidas en el Ser. Cada octava procedente de cada uno de los alimentos consumidos en el estado arm</w:t>
+        </w:r>
+      </w:ins>
+      <w:ins w:id="717" w:author="usuario" w:date="2022-11-23T22:11:00Z">
+        <w:r>
+          <w:rPr>
+            <w:lang w:val="es-AR" w:eastAsia="zh-CN"/>
+          </w:rPr>
+          <w:t>ónico y justo de la consciencia de sí mismo.</w:t>
+        </w:r>
+      </w:ins>
+    </w:p>
+    <w:p>
+      <w:pPr>
+        <w:rPr>
+          <w:ins w:id="718" w:author="usuario" w:date="2022-11-23T22:13:00Z"/>
+          <w:lang w:val="es-AR" w:eastAsia="zh-CN"/>
+        </w:rPr>
+        <w:pPrChange w:id="719" w:author="usuario" w:date="2022-11-21T23:23:00Z">
+          <w:pPr>
+            <w:spacing w:line="480" w:lineRule="auto"/>
+            <w:jc w:val="center"/>
+          </w:pPr>
+        </w:pPrChange>
+      </w:pPr>
+      <w:ins w:id="720" w:author="usuario" w:date="2022-11-23T22:11:00Z">
+        <w:r>
+          <w:rPr>
+            <w:lang w:val="es-AR" w:eastAsia="zh-CN"/>
+          </w:rPr>
+          <w:t xml:space="preserve">El centro sexual al trabajar con los hidrógenos Si12-Sol12-Mi12 puede proveer integralmente una calidad de alimento impresiones muy sutiles que </w:t>
+        </w:r>
+      </w:ins>
+      <w:ins w:id="721" w:author="usuario" w:date="2022-11-23T22:12:00Z">
+        <w:r>
+          <w:rPr>
+            <w:lang w:val="es-AR" w:eastAsia="zh-CN"/>
+          </w:rPr>
+          <w:t>ningún otro centro puede proveer. Este alimento de finas y sutiles impresiones es importante para la producción de hidrógenos superiores. Y ambos mie</w:t>
+        </w:r>
+      </w:ins>
+      <w:ins w:id="722" w:author="usuario" w:date="2022-11-23T22:13:00Z">
+        <w:r>
+          <w:rPr>
+            <w:lang w:val="es-AR" w:eastAsia="zh-CN"/>
+          </w:rPr>
+          <w:t>m</w:t>
+        </w:r>
+      </w:ins>
+      <w:ins w:id="723" w:author="usuario" w:date="2022-11-23T22:12:00Z">
+        <w:r>
+          <w:rPr>
+            <w:lang w:val="es-AR" w:eastAsia="zh-CN"/>
+          </w:rPr>
+          <w:t>bros de la pareja han de generar emociones sumamente evolutivas a fin de alcanzar</w:t>
+        </w:r>
+      </w:ins>
+      <w:ins w:id="724" w:author="usuario" w:date="2022-11-23T22:13:00Z">
+        <w:r>
+          <w:rPr>
+            <w:lang w:val="es-AR" w:eastAsia="zh-CN"/>
+          </w:rPr>
+          <w:t xml:space="preserve"> los centros superiores.</w:t>
+        </w:r>
+      </w:ins>
+    </w:p>
+    <w:p>
+      <w:pPr>
+        <w:rPr>
+          <w:ins w:id="725" w:author="usuario" w:date="2022-11-23T22:25:00Z"/>
+          <w:lang w:val="es-AR" w:eastAsia="zh-CN"/>
+        </w:rPr>
+        <w:pPrChange w:id="726" w:author="usuario" w:date="2022-11-21T23:23:00Z">
+          <w:pPr>
+            <w:spacing w:line="480" w:lineRule="auto"/>
+            <w:jc w:val="center"/>
+          </w:pPr>
+        </w:pPrChange>
+      </w:pPr>
+      <w:ins w:id="727" w:author="usuario" w:date="2022-11-23T22:13:00Z">
+        <w:r>
+          <w:rPr>
+            <w:lang w:val="es-AR" w:eastAsia="zh-CN"/>
+          </w:rPr>
+          <w:t>Pues el centro sexual que canaliza la fuerza neutra al trabajar con las tres octavas completas del hidrogeno H12, se puede contactar con el centro emocional superior el cual trabaja con el mismo tipo de hidr</w:t>
+        </w:r>
+      </w:ins>
+      <w:ins w:id="728" w:author="usuario" w:date="2022-11-23T22:14:00Z">
+        <w:r>
+          <w:rPr>
+            <w:lang w:val="es-AR" w:eastAsia="zh-CN"/>
+          </w:rPr>
+          <w:t xml:space="preserve">ógeno y situarse a ese mismo nivel para la capacitación de hidrógenos superiores hacia el </w:t>
+        </w:r>
+        <w:r>
+          <w:rPr>
+            <w:lang w:val="es-AR" w:eastAsia="zh-CN"/>
+          </w:rPr>
+          <w:lastRenderedPageBreak/>
+          <w:t>interior</w:t>
+        </w:r>
+        <w:r>
+          <w:rPr>
+            <w:lang w:val="es-AR" w:eastAsia="zh-CN"/>
+          </w:rPr>
+          <w:t xml:space="preserve"> de la máquina. Específicamente a este segundo choque consciente le corresponde el </w:t>
+        </w:r>
+      </w:ins>
+      <w:ins w:id="729" w:author="usuario" w:date="2022-11-23T22:15:00Z">
+        <w:r>
+          <w:rPr>
+            <w:lang w:val="es-AR" w:eastAsia="zh-CN"/>
+          </w:rPr>
+          <w:t>hidrógeno HDo12. Del cual derivarán acorde a la Ley de octava para la generación de hidrógenos superiores, los hidrógenos Hre6 y H</w:t>
+        </w:r>
+      </w:ins>
+      <w:ins w:id="730" w:author="usuario" w:date="2022-11-23T22:16:00Z">
+        <w:r>
+          <w:rPr>
+            <w:lang w:val="es-AR" w:eastAsia="zh-CN"/>
+          </w:rPr>
+          <w:t>mi3 dentro de la máquina humana para obtener la construcción del cuarto y quinto pisos. El cuerpo Astral y el cuerpo Mental. Hasta llegar al siguiente nivel que requerir</w:t>
+        </w:r>
+      </w:ins>
+      <w:ins w:id="731" w:author="usuario" w:date="2022-11-23T22:17:00Z">
+        <w:r>
+          <w:rPr>
+            <w:lang w:val="es-AR" w:eastAsia="zh-CN"/>
+          </w:rPr>
+          <w:t>á de un nuevo choque consciente.</w:t>
+        </w:r>
+      </w:ins>
+    </w:p>
+    <w:p>
+      <w:pPr>
+        <w:rPr>
+          <w:ins w:id="732" w:author="usuario" w:date="2022-11-23T22:28:00Z"/>
+          <w:lang w:val="es-AR" w:eastAsia="zh-CN"/>
+        </w:rPr>
+        <w:pPrChange w:id="733" w:author="usuario" w:date="2022-11-21T23:23:00Z">
+          <w:pPr>
+            <w:spacing w:line="480" w:lineRule="auto"/>
+            <w:jc w:val="center"/>
+          </w:pPr>
+        </w:pPrChange>
+      </w:pPr>
+      <w:ins w:id="734" w:author="usuario" w:date="2022-11-23T22:25:00Z">
+        <w:r>
+          <w:rPr>
+            <w:lang w:val="es-AR" w:eastAsia="zh-CN"/>
+          </w:rPr>
+          <w:t xml:space="preserve">En el segundo choque consciente la utilización de los hidrógenos Si12-Sol12-Mi12 en el tercer estado de consciencia es fundamental para la </w:t>
+        </w:r>
+      </w:ins>
+      <w:ins w:id="735" w:author="usuario" w:date="2022-11-23T22:26:00Z">
+        <w:r>
+          <w:rPr>
+            <w:lang w:val="es-AR" w:eastAsia="zh-CN"/>
+          </w:rPr>
+          <w:t>construcción</w:t>
+        </w:r>
+      </w:ins>
+      <w:ins w:id="736" w:author="usuario" w:date="2022-11-23T22:25:00Z">
+        <w:r>
+          <w:rPr>
+            <w:lang w:val="es-AR" w:eastAsia="zh-CN"/>
+          </w:rPr>
+          <w:t xml:space="preserve"> </w:t>
+        </w:r>
+      </w:ins>
+      <w:ins w:id="737" w:author="usuario" w:date="2022-11-23T22:26:00Z">
+        <w:r>
+          <w:rPr>
+            <w:lang w:val="es-AR" w:eastAsia="zh-CN"/>
+          </w:rPr>
+          <w:t>del Ser. Un Hombre equilibrado Fa4 puede tener un gasto exterior de energía sexual, Hidrógeno Si12, para</w:t>
+        </w:r>
+      </w:ins>
+      <w:ins w:id="738" w:author="usuario" w:date="2022-11-23T22:27:00Z">
+        <w:r>
+          <w:rPr>
+            <w:lang w:val="es-AR" w:eastAsia="zh-CN"/>
+          </w:rPr>
+          <w:t xml:space="preserve"> sus requerimientos orgánicos y la reproducción. Pero cuando este Hombre Fa4 ha decidido incremental el desarrollo de hidrógenos superiores pone fin a la vida sexual normal y el gasto exterior de este hidr</w:t>
+        </w:r>
+      </w:ins>
+      <w:ins w:id="739" w:author="usuario" w:date="2022-11-23T22:28:00Z">
+        <w:r>
+          <w:rPr>
+            <w:lang w:val="es-AR" w:eastAsia="zh-CN"/>
+          </w:rPr>
+          <w:t>ógeno.</w:t>
+        </w:r>
+      </w:ins>
+    </w:p>
+    <w:p>
+      <w:pPr>
+        <w:rPr>
+          <w:ins w:id="740" w:author="usuario" w:date="2022-11-23T22:35:00Z"/>
+          <w:lang w:val="es-AR" w:eastAsia="zh-CN"/>
+        </w:rPr>
+        <w:pPrChange w:id="741" w:author="usuario" w:date="2022-11-21T23:23:00Z">
+          <w:pPr>
+            <w:spacing w:line="480" w:lineRule="auto"/>
+            <w:jc w:val="center"/>
+          </w:pPr>
+        </w:pPrChange>
+      </w:pPr>
+      <w:ins w:id="742" w:author="usuario" w:date="2022-11-23T22:28:00Z">
+        <w:r>
+          <w:rPr>
+            <w:lang w:val="es-AR" w:eastAsia="zh-CN"/>
+          </w:rPr>
+          <w:t xml:space="preserve">Entonces toma toda la energía del centro sexual, hidrógenos Si12-Sol12-Mi12, donde enfrenta dos intervalos. Un intervalo </w:t>
+        </w:r>
+      </w:ins>
+      <w:ins w:id="743" w:author="usuario" w:date="2022-11-23T22:29:00Z">
+        <w:r>
+          <w:rPr>
+            <w:lang w:val="es-AR" w:eastAsia="zh-CN"/>
+          </w:rPr>
+          <w:t>“si/do” para el hidrogeno HSi12. Y un intervalo “mi/fa” para el hidrogeno HMi12. Siendo el único hidrogeno capaz de continuar su proceso evolutivo el</w:t>
+        </w:r>
+      </w:ins>
+      <w:ins w:id="744" w:author="usuario" w:date="2022-11-23T22:35:00Z">
+        <w:r>
+          <w:rPr>
+            <w:lang w:val="es-AR" w:eastAsia="zh-CN"/>
+          </w:rPr>
+          <w:t xml:space="preserve"> hidrogeno HSol12.</w:t>
+        </w:r>
+      </w:ins>
+    </w:p>
+    <w:p>
+      <w:pPr>
+        <w:rPr>
+          <w:ins w:id="745" w:author="usuario" w:date="2022-11-23T22:38:00Z"/>
+          <w:lang w:val="es-AR" w:eastAsia="zh-CN"/>
+        </w:rPr>
+        <w:pPrChange w:id="746" w:author="usuario" w:date="2022-11-21T23:23:00Z">
+          <w:pPr>
+            <w:spacing w:line="480" w:lineRule="auto"/>
+            <w:jc w:val="center"/>
+          </w:pPr>
+        </w:pPrChange>
+      </w:pPr>
+      <w:ins w:id="747" w:author="usuario" w:date="2022-11-23T22:35:00Z">
+        <w:r>
+          <w:rPr>
+            <w:lang w:val="es-AR" w:eastAsia="zh-CN"/>
+          </w:rPr>
+          <w:t>Para superar estos puntos de intervalo se ha de invocar con anhelo el hidr</w:t>
+        </w:r>
+      </w:ins>
+      <w:ins w:id="748" w:author="usuario" w:date="2022-11-23T22:36:00Z">
+        <w:r>
+          <w:rPr>
+            <w:lang w:val="es-AR" w:eastAsia="zh-CN"/>
+          </w:rPr>
+          <w:t>ógeno superior HDo12 en la unión heterosexual con su pareja y atra</w:t>
+        </w:r>
+      </w:ins>
+      <w:ins w:id="749" w:author="usuario" w:date="2022-11-23T22:37:00Z">
+        <w:r>
+          <w:rPr>
+            <w:lang w:val="es-AR" w:eastAsia="zh-CN"/>
+          </w:rPr>
+          <w:t>e</w:t>
+        </w:r>
+      </w:ins>
+      <w:ins w:id="750" w:author="usuario" w:date="2022-11-23T22:36:00Z">
+        <w:r>
+          <w:rPr>
+            <w:lang w:val="es-AR" w:eastAsia="zh-CN"/>
+          </w:rPr>
+          <w:t xml:space="preserve"> desde el cosmos superior este hidrógeno HDo12 a fin de superar el intervalo </w:t>
+        </w:r>
+      </w:ins>
+      <w:ins w:id="751" w:author="usuario" w:date="2022-11-23T22:37:00Z">
+        <w:r>
+          <w:rPr>
+            <w:lang w:val="es-AR" w:eastAsia="zh-CN"/>
+          </w:rPr>
+          <w:t>“si/do” y llenar el vacío en el intervalo “mi/fa” para generar en s</w:t>
+        </w:r>
+      </w:ins>
+      <w:ins w:id="752" w:author="usuario" w:date="2022-11-23T22:38:00Z">
+        <w:r>
+          <w:rPr>
+            <w:lang w:val="es-AR" w:eastAsia="zh-CN"/>
+          </w:rPr>
+          <w:t>í mismo los hidrógenos Re6-La6-Fa6. Esta es la transmutación de la energía del centro sexual para el crecimiento del Ser.</w:t>
+        </w:r>
+      </w:ins>
+    </w:p>
+    <w:p>
+      <w:pPr>
+        <w:rPr>
+          <w:ins w:id="753" w:author="usuario" w:date="2022-11-23T22:40:00Z"/>
+          <w:lang w:val="es-AR" w:eastAsia="zh-CN"/>
+        </w:rPr>
+        <w:pPrChange w:id="754" w:author="usuario" w:date="2022-11-21T23:23:00Z">
+          <w:pPr>
+            <w:spacing w:line="480" w:lineRule="auto"/>
+            <w:jc w:val="center"/>
+          </w:pPr>
+        </w:pPrChange>
+      </w:pPr>
+      <w:ins w:id="755" w:author="usuario" w:date="2022-11-23T22:38:00Z">
+        <w:r>
+          <w:rPr>
+            <w:lang w:val="es-AR" w:eastAsia="zh-CN"/>
+          </w:rPr>
+          <w:t>El segundo choque consciente y voluntario representa el hacer trascender objetivamente, la sexualidad y la energía sexual, de un estado de reflejo b</w:t>
+        </w:r>
+      </w:ins>
+      <w:ins w:id="756" w:author="usuario" w:date="2022-11-23T22:39:00Z">
+        <w:r>
+          <w:rPr>
+            <w:lang w:val="es-AR" w:eastAsia="zh-CN"/>
+          </w:rPr>
+          <w:t>ásico y condicionado a un estado equilibrado de consciencia y poder. El segundo choque consciente es por sí mismo un acto ritual. Es un nuevo nacimiento. Un nacimiento interno. Una ceremonia o acto litúrgico que ha de ser efectuado con la mayor responsabilidad y seriedad.</w:t>
+        </w:r>
+      </w:ins>
+    </w:p>
+    <w:p>
+      <w:pPr>
+        <w:rPr>
+          <w:ins w:id="757" w:author="usuario" w:date="2022-11-23T22:49:00Z"/>
+          <w:lang w:val="es-AR" w:eastAsia="zh-CN"/>
+        </w:rPr>
+        <w:pPrChange w:id="758" w:author="usuario" w:date="2022-11-23T22:49:00Z">
+          <w:pPr>
+            <w:spacing w:line="480" w:lineRule="auto"/>
+            <w:jc w:val="center"/>
+          </w:pPr>
+        </w:pPrChange>
+      </w:pPr>
+      <w:ins w:id="759" w:author="usuario" w:date="2022-11-23T22:40:00Z">
+        <w:r>
+          <w:rPr>
+            <w:lang w:val="es-AR" w:eastAsia="zh-CN"/>
+          </w:rPr>
+          <w:t xml:space="preserve">La transmutación en el tercer estado de consciencia de </w:t>
+        </w:r>
+      </w:ins>
+      <w:ins w:id="760" w:author="usuario" w:date="2022-11-23T22:48:00Z">
+        <w:r>
+          <w:rPr>
+            <w:lang w:val="es-AR" w:eastAsia="zh-CN"/>
+          </w:rPr>
+          <w:t xml:space="preserve">la energía del centro sexual durante el coito genital en parejas heterosexuales es muy importante, incluso vital, para el crecimiento interior del Ser. Pero el segundo choque consciente exige la </w:t>
+        </w:r>
+      </w:ins>
+      <w:ins w:id="761" w:author="usuario" w:date="2022-11-23T22:49:00Z">
+        <w:r>
+          <w:rPr>
+            <w:lang w:val="es-AR" w:eastAsia="zh-CN"/>
+          </w:rPr>
+          <w:t>cancelación</w:t>
+        </w:r>
+      </w:ins>
+      <w:ins w:id="762" w:author="usuario" w:date="2022-11-23T22:48:00Z">
+        <w:r>
+          <w:rPr>
+            <w:lang w:val="es-AR" w:eastAsia="zh-CN"/>
+          </w:rPr>
+          <w:t xml:space="preserve"> </w:t>
+        </w:r>
+      </w:ins>
+      <w:ins w:id="763" w:author="usuario" w:date="2022-11-23T22:49:00Z">
+        <w:r>
+          <w:rPr>
+            <w:lang w:val="es-AR" w:eastAsia="zh-CN"/>
+          </w:rPr>
+          <w:t xml:space="preserve">de todo gasto exterior de la energía del centro sexual. Dicho de otro </w:t>
+        </w:r>
+        <w:proofErr w:type="gramStart"/>
+        <w:r>
+          <w:rPr>
+            <w:lang w:val="es-AR" w:eastAsia="zh-CN"/>
+          </w:rPr>
+          <w:t>modo</w:t>
+        </w:r>
+        <w:proofErr w:type="gramEnd"/>
+        <w:r>
+          <w:rPr>
+            <w:lang w:val="es-AR" w:eastAsia="zh-CN"/>
+          </w:rPr>
+          <w:t xml:space="preserve"> se ha de evitar la emisión seminal o eyaculación.</w:t>
+        </w:r>
+      </w:ins>
+    </w:p>
+    <w:p>
+      <w:pPr>
+        <w:rPr>
+          <w:ins w:id="764" w:author="usuario" w:date="2022-11-23T22:51:00Z"/>
+          <w:lang w:val="es-AR" w:eastAsia="zh-CN"/>
+        </w:rPr>
+        <w:pPrChange w:id="765" w:author="usuario" w:date="2022-11-23T22:49:00Z">
+          <w:pPr>
+            <w:spacing w:line="480" w:lineRule="auto"/>
+            <w:jc w:val="center"/>
+          </w:pPr>
+        </w:pPrChange>
+      </w:pPr>
+      <w:ins w:id="766" w:author="usuario" w:date="2022-11-23T22:49:00Z">
+        <w:r>
+          <w:rPr>
+            <w:lang w:val="es-AR" w:eastAsia="zh-CN"/>
+          </w:rPr>
+          <w:t>Sólo con la no-eyaculación seminal se inicia dentro del organismo una nueva</w:t>
+        </w:r>
+      </w:ins>
+      <w:ins w:id="767" w:author="usuario" w:date="2022-11-23T22:50:00Z">
+        <w:r>
+          <w:rPr>
+            <w:lang w:val="es-AR" w:eastAsia="zh-CN"/>
+          </w:rPr>
+          <w:t xml:space="preserve"> octava de hidrógenos que permitirá crear un nuevo cuerpo dentro del cuerpo </w:t>
+        </w:r>
+      </w:ins>
+      <w:ins w:id="768" w:author="usuario" w:date="2022-11-23T22:51:00Z">
+        <w:r>
+          <w:rPr>
+            <w:lang w:val="es-AR" w:eastAsia="zh-CN"/>
+          </w:rPr>
+          <w:t>físico</w:t>
+        </w:r>
+      </w:ins>
+      <w:ins w:id="769" w:author="usuario" w:date="2022-11-23T22:50:00Z">
+        <w:r>
+          <w:rPr>
+            <w:lang w:val="es-AR" w:eastAsia="zh-CN"/>
+          </w:rPr>
+          <w:t xml:space="preserve">. </w:t>
+        </w:r>
+      </w:ins>
+      <w:ins w:id="770" w:author="usuario" w:date="2022-11-23T22:51:00Z">
+        <w:r>
+          <w:rPr>
+            <w:lang w:val="es-AR" w:eastAsia="zh-CN"/>
+          </w:rPr>
+          <w:t>El cuarto piso de la máquina.</w:t>
+        </w:r>
+      </w:ins>
+    </w:p>
+    <w:p>
+      <w:pPr>
+        <w:rPr>
+          <w:ins w:id="771" w:author="usuario" w:date="2022-11-23T22:54:00Z"/>
+          <w:lang w:val="es-AR" w:eastAsia="zh-CN"/>
+        </w:rPr>
+        <w:pPrChange w:id="772" w:author="usuario" w:date="2022-11-23T22:49:00Z">
+          <w:pPr>
+            <w:spacing w:line="480" w:lineRule="auto"/>
+            <w:jc w:val="center"/>
+          </w:pPr>
+        </w:pPrChange>
+      </w:pPr>
+      <w:ins w:id="773" w:author="usuario" w:date="2022-11-23T22:51:00Z">
+        <w:r>
+          <w:rPr>
+            <w:lang w:val="es-AR" w:eastAsia="zh-CN"/>
+          </w:rPr>
+          <w:t>La energía del centro sexual durante la transmutación de pareja jam</w:t>
+        </w:r>
+      </w:ins>
+      <w:ins w:id="774" w:author="usuario" w:date="2022-11-23T22:52:00Z">
+        <w:r>
+          <w:rPr>
+            <w:lang w:val="es-AR" w:eastAsia="zh-CN"/>
+          </w:rPr>
+          <w:t xml:space="preserve">ás debe ser visualizada, por medio de la imaginación creativa, moviéndose por fuera del cuerpo. </w:t>
+        </w:r>
+      </w:ins>
+      <w:ins w:id="775" w:author="usuario" w:date="2022-11-23T22:53:00Z">
+        <w:r>
+          <w:rPr>
+            <w:lang w:val="es-AR" w:eastAsia="zh-CN"/>
+          </w:rPr>
+          <w:t>Esto causaría la emanación de los hidrógenos. Se debe únicamente sentir cada parte del cuerpo desde los pies a la cabeza, visualizar cada parte del cuerpo de la que se tiene sensaci</w:t>
+        </w:r>
+      </w:ins>
+      <w:ins w:id="776" w:author="usuario" w:date="2022-11-23T22:54:00Z">
+        <w:r>
+          <w:rPr>
+            <w:lang w:val="es-AR" w:eastAsia="zh-CN"/>
+          </w:rPr>
+          <w:t>ón y anhelar que los hidrógenos superiores saturen cada hueso, tendón, músculo, arteria, órgano y piel.</w:t>
+        </w:r>
+      </w:ins>
+    </w:p>
+    <w:p>
+      <w:pPr>
+        <w:rPr>
+          <w:ins w:id="777" w:author="usuario" w:date="2022-11-23T22:58:00Z"/>
+          <w:lang w:val="es-AR" w:eastAsia="zh-CN"/>
+        </w:rPr>
+        <w:pPrChange w:id="778" w:author="usuario" w:date="2022-11-23T22:49:00Z">
+          <w:pPr>
+            <w:spacing w:line="480" w:lineRule="auto"/>
+            <w:jc w:val="center"/>
+          </w:pPr>
+        </w:pPrChange>
+      </w:pPr>
+      <w:ins w:id="779" w:author="usuario" w:date="2022-11-23T22:54:00Z">
+        <w:r>
+          <w:rPr>
+            <w:lang w:val="es-AR" w:eastAsia="zh-CN"/>
+          </w:rPr>
+          <w:t>Todo debe ser visualizado, sentido y deseado en el interior del cuerpo exclusivamente. Viendo con la imaginaci</w:t>
+        </w:r>
+      </w:ins>
+      <w:ins w:id="780" w:author="usuario" w:date="2022-11-23T22:55:00Z">
+        <w:r>
+          <w:rPr>
+            <w:lang w:val="es-AR" w:eastAsia="zh-CN"/>
+          </w:rPr>
+          <w:t xml:space="preserve">ón creativa como entra por la cabeza el hidrógeno HDo12 se mezcla con, el hidrogeno Si12, la energía sexual del propio cuerpo y como, el hidrogeno </w:t>
+        </w:r>
+      </w:ins>
+      <w:ins w:id="781" w:author="usuario" w:date="2022-11-23T22:56:00Z">
+        <w:r>
+          <w:rPr>
+            <w:lang w:val="es-AR" w:eastAsia="zh-CN"/>
+          </w:rPr>
+          <w:t xml:space="preserve">Si12, la energía sexual de la pareja entra en el propio cuerpo. Mientras se realiza respiraciones torácicas profundas y estas tres energías conjuntas, estos tres hidrógenos combinados, son los que se mueven por todo el interior del Ser. </w:t>
+        </w:r>
+      </w:ins>
+      <w:ins w:id="782" w:author="usuario" w:date="2022-11-23T22:57:00Z">
+        <w:r>
+          <w:rPr>
+            <w:lang w:val="es-AR" w:eastAsia="zh-CN"/>
+          </w:rPr>
+          <w:t xml:space="preserve">Órgano por órgano y parte por parte hasta saturar todo el cuerpo físico con los hidrógenos transmutados desde el centro sexual. Lo que permitirá la cristalización o nacimiento del segundo cuerpo. El cuerpo </w:t>
+        </w:r>
+      </w:ins>
+      <w:ins w:id="783" w:author="usuario" w:date="2022-11-23T22:58:00Z">
+        <w:r>
+          <w:rPr>
+            <w:lang w:val="es-AR" w:eastAsia="zh-CN"/>
+          </w:rPr>
+          <w:t>Astral.</w:t>
+        </w:r>
+      </w:ins>
+    </w:p>
+    <w:p>
+      <w:pPr>
+        <w:rPr>
+          <w:ins w:id="784" w:author="usuario" w:date="2022-11-23T22:59:00Z"/>
+          <w:lang w:val="es-AR" w:eastAsia="zh-CN"/>
+        </w:rPr>
+        <w:pPrChange w:id="785" w:author="usuario" w:date="2022-11-23T22:49:00Z">
+          <w:pPr>
+            <w:spacing w:line="480" w:lineRule="auto"/>
+            <w:jc w:val="center"/>
+          </w:pPr>
+        </w:pPrChange>
+      </w:pPr>
+      <w:ins w:id="786" w:author="usuario" w:date="2022-11-23T22:58:00Z">
+        <w:r>
+          <w:rPr>
+            <w:lang w:val="es-AR" w:eastAsia="zh-CN"/>
+          </w:rPr>
+          <w:lastRenderedPageBreak/>
+          <w:t>Este trabajo</w:t>
+        </w:r>
+        <w:r>
+          <w:rPr>
+            <w:lang w:val="es-AR" w:eastAsia="zh-CN"/>
+          </w:rPr>
+          <w:t xml:space="preserve"> interior objetivo del segundo choque consciente para la construcción del cuarto piso de la máquina, el segundo cuerpo o cuerpo </w:t>
+        </w:r>
+      </w:ins>
+      <w:ins w:id="787" w:author="usuario" w:date="2022-11-23T22:59:00Z">
+        <w:r>
+          <w:rPr>
+            <w:lang w:val="es-AR" w:eastAsia="zh-CN"/>
+          </w:rPr>
+          <w:t>Astral permite crear el centro de gravedad permanente a partir del nacimiento del cuerpo Astral y un trabajo equilibrado y justo de todo el Ser.</w:t>
+        </w:r>
+      </w:ins>
+    </w:p>
+    <w:p>
+      <w:pPr>
+        <w:rPr>
+          <w:ins w:id="788" w:author="usuario" w:date="2022-11-23T23:00:00Z"/>
+          <w:lang w:val="es-AR" w:eastAsia="zh-CN"/>
+        </w:rPr>
+        <w:pPrChange w:id="789" w:author="usuario" w:date="2022-11-23T22:49:00Z">
+          <w:pPr>
+            <w:spacing w:line="480" w:lineRule="auto"/>
+            <w:jc w:val="center"/>
+          </w:pPr>
+        </w:pPrChange>
+      </w:pPr>
+      <w:ins w:id="790" w:author="usuario" w:date="2022-11-23T22:59:00Z">
+        <w:r>
+          <w:rPr>
+            <w:lang w:val="es-AR" w:eastAsia="zh-CN"/>
+          </w:rPr>
+          <w:t>Más tarde y por medio del segundo choque consciente será creado dentro del cuerpo Astral el quinto piso de la m</w:t>
+        </w:r>
+      </w:ins>
+      <w:ins w:id="791" w:author="usuario" w:date="2022-11-23T23:00:00Z">
+        <w:r>
+          <w:rPr>
+            <w:lang w:val="es-AR" w:eastAsia="zh-CN"/>
+          </w:rPr>
+          <w:t>áquina. El tercer cuerpo del Ser. El cuerpo Mental. Ambos cuerpos dentro del cuerpo físico.</w:t>
+        </w:r>
+      </w:ins>
+    </w:p>
+    <w:p>
+      <w:pPr>
+        <w:rPr>
+          <w:ins w:id="792" w:author="usuario" w:date="2022-11-23T23:01:00Z"/>
+          <w:lang w:val="es-AR" w:eastAsia="zh-CN"/>
+        </w:rPr>
+        <w:pPrChange w:id="793" w:author="usuario" w:date="2022-11-23T22:49:00Z">
+          <w:pPr>
+            <w:spacing w:line="480" w:lineRule="auto"/>
+            <w:jc w:val="center"/>
+          </w:pPr>
+        </w:pPrChange>
+      </w:pPr>
+      <w:ins w:id="794" w:author="usuario" w:date="2022-11-23T23:00:00Z">
+        <w:r>
+          <w:rPr>
+            <w:lang w:val="es-AR" w:eastAsia="zh-CN"/>
+          </w:rPr>
+          <w:t>El Trabajo dice</w:t>
+        </w:r>
+      </w:ins>
+      <w:ins w:id="795" w:author="usuario" w:date="2022-11-23T23:01:00Z">
+        <w:r>
+          <w:rPr>
+            <w:lang w:val="es-AR" w:eastAsia="zh-CN"/>
+          </w:rPr>
+          <w:t>: una octava dentro de otra octava. Un cuerpo dentro de otro cuerpo. Es la Ley.</w:t>
+        </w:r>
+      </w:ins>
+    </w:p>
+    <w:p>
+      <w:pPr>
+        <w:rPr>
+          <w:ins w:id="796" w:author="usuario" w:date="2022-11-23T23:04:00Z"/>
+          <w:lang w:val="es-AR" w:eastAsia="zh-CN"/>
+        </w:rPr>
+        <w:pPrChange w:id="797" w:author="usuario" w:date="2022-11-23T22:49:00Z">
+          <w:pPr>
+            <w:spacing w:line="480" w:lineRule="auto"/>
+            <w:jc w:val="center"/>
+          </w:pPr>
+        </w:pPrChange>
+      </w:pPr>
+      <w:ins w:id="798" w:author="usuario" w:date="2022-11-23T23:01:00Z">
+        <w:r>
+          <w:rPr>
+            <w:lang w:val="es-AR" w:eastAsia="zh-CN"/>
+          </w:rPr>
+          <w:t>Recuérdese que toda plegaria, ceremonia, o invocación debe ser preservada de toda alteración o distorsi</w:t>
+        </w:r>
+      </w:ins>
+      <w:ins w:id="799" w:author="usuario" w:date="2022-11-23T23:02:00Z">
+        <w:r>
+          <w:rPr>
+            <w:lang w:val="es-AR" w:eastAsia="zh-CN"/>
+          </w:rPr>
+          <w:t>ón</w:t>
+        </w:r>
+        <w:r>
+          <w:rPr>
+            <w:lang w:val="es-AR" w:eastAsia="zh-CN"/>
+          </w:rPr>
+          <w:t xml:space="preserve">. Debe de ser mantenida en su forma pura. Y debe ser efectuada sin ninguna distorsión. El segundo choque consciente es una ceremonia para el armónico crecimiento de la </w:t>
+        </w:r>
+      </w:ins>
+      <w:ins w:id="800" w:author="usuario" w:date="2022-11-23T23:03:00Z">
+        <w:r>
+          <w:rPr>
+            <w:lang w:val="es-AR" w:eastAsia="zh-CN"/>
+          </w:rPr>
+          <w:t>Esencia y del Ser. Este no es un ritual simbólico, cabalístico o mágico. Este es un ritual objetivo interior para la evolución de su Esencia y de su Ser en progresión de octava. Practíquelo y nunca cese en su anhelo de evoluci</w:t>
+        </w:r>
+      </w:ins>
+      <w:ins w:id="801" w:author="usuario" w:date="2022-11-23T23:04:00Z">
+        <w:r>
+          <w:rPr>
+            <w:lang w:val="es-AR" w:eastAsia="zh-CN"/>
+          </w:rPr>
+          <w:t>ón interior de Ser.</w:t>
+        </w:r>
+      </w:ins>
+    </w:p>
+    <w:p>
+      <w:pPr>
+        <w:rPr>
+          <w:ins w:id="802" w:author="usuario" w:date="2022-11-23T23:04:00Z"/>
+          <w:lang w:val="es-AR" w:eastAsia="zh-CN"/>
+        </w:rPr>
+        <w:pPrChange w:id="803" w:author="usuario" w:date="2022-11-23T22:49:00Z">
+          <w:pPr>
+            <w:spacing w:line="480" w:lineRule="auto"/>
+            <w:jc w:val="center"/>
+          </w:pPr>
+        </w:pPrChange>
+      </w:pPr>
+    </w:p>
+    <w:p>
+      <w:pPr>
+        <w:ind w:firstLine="0"/>
+        <w:rPr>
+          <w:ins w:id="804" w:author="usuario" w:date="2022-11-23T23:04:00Z"/>
+          <w:lang w:val="es-AR" w:eastAsia="zh-CN"/>
+        </w:rPr>
+      </w:pPr>
+      <w:ins w:id="805" w:author="usuario" w:date="2022-11-23T23:04:00Z">
+        <w:r>
+          <w:rPr>
+            <w:lang w:val="es-AR" w:eastAsia="zh-CN"/>
+          </w:rPr>
+          <w:br w:type="page"/>
+        </w:r>
+      </w:ins>
+    </w:p>
+    <w:p>
+      <w:pPr>
+        <w:rPr>
+          <w:rtl/>
+          <w:lang w:val="es-AR" w:eastAsia="zh-CN"/>
+          <w:rPrChange w:id="806" w:author="Jesus Hernan" w:date="2022-11-13T14:52:00Z">
+            <w:rPr>
+              <w:rtl/>
+            </w:rPr>
+          </w:rPrChange>
+        </w:rPr>
+        <w:pPrChange w:id="807" w:author="usuario" w:date="2022-11-23T22:49:00Z">
+          <w:pPr>
+            <w:spacing w:line="480" w:lineRule="auto"/>
+            <w:jc w:val="center"/>
+          </w:pPr>
+        </w:pPrChange>
+      </w:pPr>
+      <w:ins w:id="808" w:author="usuario" w:date="2022-11-23T23:04:00Z">
+        <w:r>
+          <w:rPr>
+            <w:lang w:val="es-AR" w:eastAsia="zh-CN"/>
+          </w:rPr>
+          <w:lastRenderedPageBreak/>
+          <w:t>Diagrama de los…</w:t>
+        </w:r>
+        <w:r>
+          <w:rPr>
+            <w:lang w:val="es-AR" w:eastAsia="zh-CN"/>
+          </w:rPr>
+          <w:t xml:space="preserve"> (</w:t>
+        </w:r>
+        <w:proofErr w:type="spellStart"/>
+        <w:r>
+          <w:rPr>
+            <w:lang w:val="es-AR" w:eastAsia="zh-CN"/>
+          </w:rPr>
+          <w:t>pag</w:t>
+        </w:r>
+        <w:proofErr w:type="spellEnd"/>
+        <w:r>
+          <w:rPr>
+            <w:lang w:val="es-AR" w:eastAsia="zh-CN"/>
+          </w:rPr>
+          <w:t xml:space="preserve"> 83)</w:t>
+        </w:r>
+      </w:ins>
+      <w:bookmarkStart w:id="809" w:name="_GoBack"/>
+      <w:bookmarkEnd w:id="809"/>
+      <w:ins w:id="810" w:author="usuario" w:date="2022-11-23T22:54:00Z">
+        <w:r>
+          <w:rPr>
+            <w:lang w:val="es-AR" w:eastAsia="zh-CN"/>
+          </w:rPr>
+          <w:t xml:space="preserve"> </w:t>
+        </w:r>
       </w:ins>
     </w:p>
     <w:sectPr>

</xml_diff>

<commit_message>
mas progreso en la biblia
</commit_message>
<xml_diff>
--- a/En progreso/George Gurdjieff - Cuarto Camino/George Gurdjieff - Cuarto Camino - la biblia del hombre astuto.docx
+++ b/En progreso/George Gurdjieff - Cuarto Camino/George Gurdjieff - Cuarto Camino - la biblia del hombre astuto.docx
@@ -8303,7 +8303,7 @@
           <w:ins w:id="174" w:author="Jesus Hernan" w:date="2022-11-06T13:11:00Z"/>
           <w:rFonts w:ascii="Cambria" w:eastAsia="Times New Roman" w:hAnsi="Cambria"/>
           <w:sz w:val="24"/>
-          <w:lang w:eastAsia="zh-CN"/>
+          <w:lang w:val="es-ES" w:eastAsia="zh-CN"/>
         </w:rPr>
       </w:pPr>
       <w:ins w:id="175" w:author="Jesus Hernan" w:date="2022-11-06T13:09:00Z">
@@ -9198,7 +9198,7 @@
           <w:rFonts w:ascii="Cambria" w:eastAsia="Times New Roman" w:hAnsi="Cambria"/>
           <w:sz w:val="28"/>
           <w:szCs w:val="32"/>
-          <w:lang w:eastAsia="zh-CN"/>
+          <w:lang w:val="es-ES" w:eastAsia="zh-CN"/>
         </w:rPr>
       </w:pPr>
       <w:ins w:id="276" w:author="Jesus Hernan" w:date="2022-11-07T11:27:00Z">
@@ -9456,7 +9456,7 @@
           <w:ins w:id="296" w:author="Jesus Hernan" w:date="2022-11-07T11:34:00Z"/>
           <w:rFonts w:ascii="Cambria" w:eastAsia="Times New Roman" w:hAnsi="Cambria"/>
           <w:sz w:val="24"/>
-          <w:lang w:eastAsia="zh-CN"/>
+          <w:lang w:val="es-ES" w:eastAsia="zh-CN"/>
         </w:rPr>
       </w:pPr>
       <w:ins w:id="297" w:author="Jesus Hernan" w:date="2022-11-07T11:33:00Z">
@@ -17586,6 +17586,7 @@
           <w:ins w:id="981" w:author="Jesus Hernan" w:date="2022-11-29T23:19:00Z"/>
           <w:rFonts w:ascii="Cambria" w:eastAsia="Times New Roman" w:hAnsi="Cambria"/>
           <w:sz w:val="24"/>
+          <w:lang w:val="es-ES"/>
         </w:rPr>
       </w:pPr>
       <w:ins w:id="982" w:author="Jesus Hernan" w:date="2022-11-29T23:18:00Z">
@@ -18041,6 +18042,7 @@
           <w:ins w:id="1044" w:author="Jesus Hernan" w:date="2022-12-04T19:26:00Z"/>
           <w:rFonts w:ascii="Cambria" w:eastAsia="Times New Roman" w:hAnsi="Cambria"/>
           <w:sz w:val="24"/>
+          <w:lang w:val="es-ES"/>
         </w:rPr>
       </w:pPr>
       <w:ins w:id="1045" w:author="Jesus Hernan" w:date="2022-12-04T19:25:00Z">
@@ -18070,7 +18072,6 @@
           <w:rPr>
             <w:b/>
             <w:bCs/>
-            <w:lang w:val="es-AR"/>
             <w:rPrChange w:id="1049" w:author="Jesus Hernan" w:date="2022-12-04T19:26:00Z">
               <w:rPr/>
             </w:rPrChange>
@@ -18176,6 +18177,7 @@
           <w:ins w:id="1064" w:author="Jesus Hernan" w:date="2022-12-04T19:28:00Z"/>
           <w:rFonts w:ascii="Cambria" w:eastAsia="Times New Roman" w:hAnsi="Cambria"/>
           <w:sz w:val="24"/>
+          <w:lang w:val="es-ES"/>
         </w:rPr>
       </w:pPr>
       <w:ins w:id="1065" w:author="Jesus Hernan" w:date="2022-12-04T19:28:00Z">
@@ -18205,7 +18207,6 @@
           <w:rPr>
             <w:b/>
             <w:bCs/>
-            <w:lang w:val="es-AR"/>
             <w:rPrChange w:id="1069" w:author="Jesus Hernan" w:date="2022-12-04T19:28:00Z">
               <w:rPr/>
             </w:rPrChange>
@@ -18240,6 +18241,7 @@
           <w:ins w:id="1073" w:author="Jesus Hernan" w:date="2022-12-04T19:31:00Z"/>
           <w:rFonts w:ascii="Cambria" w:eastAsia="Times New Roman" w:hAnsi="Cambria"/>
           <w:sz w:val="24"/>
+          <w:lang w:val="es-ES"/>
         </w:rPr>
       </w:pPr>
       <w:ins w:id="1074" w:author="Jesus Hernan" w:date="2022-12-04T19:31:00Z">
@@ -18730,6 +18732,7 @@
           <w:ins w:id="1142" w:author="Jesus Hernan" w:date="2022-12-08T07:03:00Z"/>
           <w:rFonts w:ascii="Cambria" w:eastAsia="Times New Roman" w:hAnsi="Cambria"/>
           <w:sz w:val="24"/>
+          <w:lang w:val="es-ES"/>
         </w:rPr>
       </w:pPr>
       <w:ins w:id="1143" w:author="Jesus Hernan" w:date="2022-12-08T07:02:00Z">
@@ -20967,17 +20970,11 @@
       </w:pPr>
       <w:ins w:id="1456" w:author="Jesus Hernan" w:date="2023-01-24T23:10:00Z">
         <w:r>
+          <w:t>Coseche frutas de diversas plantas, ar</w:t>
+        </w:r>
+        <w:r>
           <w:rPr>
             <w:rPrChange w:id="1457" w:author="Jesus Hernan" w:date="2023-01-24T23:10:00Z">
-              <w:rPr/>
-            </w:rPrChange>
-          </w:rPr>
-          <w:t>Coseche frutas de diversas plantas, ar</w:t>
-        </w:r>
-        <w:r>
-          <w:rPr>
-            <w:lang w:val="es-AR"/>
-            <w:rPrChange w:id="1458" w:author="Jesus Hernan" w:date="2023-01-24T23:10:00Z">
               <w:rPr>
                 <w:lang w:val="pt-BR"/>
               </w:rPr>
@@ -20996,10 +20993,10 @@
     <w:p>
       <w:pPr>
         <w:rPr>
-          <w:ins w:id="1459" w:author="Jesus Hernan" w:date="2023-01-26T09:31:00Z"/>
-        </w:rPr>
-      </w:pPr>
-      <w:ins w:id="1460" w:author="Jesus Hernan" w:date="2023-01-24T23:11:00Z">
+          <w:ins w:id="1458" w:author="Jesus Hernan" w:date="2023-01-26T09:31:00Z"/>
+        </w:rPr>
+      </w:pPr>
+      <w:ins w:id="1459" w:author="Jesus Hernan" w:date="2023-01-24T23:11:00Z">
         <w:r>
           <w:rPr>
             <w:b/>
@@ -21011,7 +21008,7 @@
           <w:t xml:space="preserve"> Desde día 831 hasta día 840</w:t>
         </w:r>
       </w:ins>
-      <w:ins w:id="1461" w:author="Jesus Hernan" w:date="2023-01-26T09:31:00Z">
+      <w:ins w:id="1460" w:author="Jesus Hernan" w:date="2023-01-26T09:31:00Z">
         <w:r>
           <w:t>.</w:t>
         </w:r>
@@ -21020,10 +21017,10 @@
     <w:p>
       <w:pPr>
         <w:rPr>
-          <w:ins w:id="1462" w:author="Jesus Hernan" w:date="2023-01-26T09:31:00Z"/>
-        </w:rPr>
-      </w:pPr>
-      <w:ins w:id="1463" w:author="Jesus Hernan" w:date="2023-01-26T09:31:00Z">
+          <w:ins w:id="1461" w:author="Jesus Hernan" w:date="2023-01-26T09:31:00Z"/>
+        </w:rPr>
+      </w:pPr>
+      <w:ins w:id="1462" w:author="Jesus Hernan" w:date="2023-01-26T09:31:00Z">
         <w:r>
           <w:t>Pode plantas y árboles mientras mantiene la sensación de su cuerpo.</w:t>
         </w:r>
@@ -21032,10 +21029,10 @@
     <w:p>
       <w:pPr>
         <w:rPr>
-          <w:ins w:id="1464" w:author="Jesus Hernan" w:date="2023-01-26T09:31:00Z"/>
-        </w:rPr>
-      </w:pPr>
-      <w:ins w:id="1465" w:author="Jesus Hernan" w:date="2023-01-26T09:31:00Z">
+          <w:ins w:id="1463" w:author="Jesus Hernan" w:date="2023-01-26T09:31:00Z"/>
+        </w:rPr>
+      </w:pPr>
+      <w:ins w:id="1464" w:author="Jesus Hernan" w:date="2023-01-26T09:31:00Z">
         <w:r>
           <w:rPr>
             <w:b/>
@@ -21051,15 +21048,15 @@
     <w:p>
       <w:pPr>
         <w:rPr>
-          <w:ins w:id="1466" w:author="Jesus Hernan" w:date="2023-01-26T09:32:00Z"/>
-        </w:rPr>
-      </w:pPr>
-      <w:ins w:id="1467" w:author="Jesus Hernan" w:date="2023-01-26T09:31:00Z">
+          <w:ins w:id="1465" w:author="Jesus Hernan" w:date="2023-01-26T09:32:00Z"/>
+        </w:rPr>
+      </w:pPr>
+      <w:ins w:id="1466" w:author="Jesus Hernan" w:date="2023-01-26T09:31:00Z">
         <w:r>
           <w:t>Agarre un hacha. Corte l</w:t>
         </w:r>
       </w:ins>
-      <w:ins w:id="1468" w:author="Jesus Hernan" w:date="2023-01-26T09:32:00Z">
+      <w:ins w:id="1467" w:author="Jesus Hernan" w:date="2023-01-26T09:32:00Z">
         <w:r>
           <w:t>eña y mantenga la sensación de usted mismo. La sensación de todo su cuerpo.</w:t>
         </w:r>
@@ -21068,10 +21065,10 @@
     <w:p>
       <w:pPr>
         <w:rPr>
-          <w:ins w:id="1469" w:author="Jesus Hernan" w:date="2023-01-26T09:32:00Z"/>
-        </w:rPr>
-      </w:pPr>
-      <w:ins w:id="1470" w:author="Jesus Hernan" w:date="2023-01-26T09:32:00Z">
+          <w:ins w:id="1468" w:author="Jesus Hernan" w:date="2023-01-26T09:32:00Z"/>
+        </w:rPr>
+      </w:pPr>
+      <w:ins w:id="1469" w:author="Jesus Hernan" w:date="2023-01-26T09:32:00Z">
         <w:r>
           <w:rPr>
             <w:b/>
@@ -21087,15 +21084,15 @@
     <w:p>
       <w:pPr>
         <w:rPr>
-          <w:ins w:id="1471" w:author="Jesus Hernan" w:date="2023-01-26T09:33:00Z"/>
-        </w:rPr>
-      </w:pPr>
-      <w:ins w:id="1472" w:author="Jesus Hernan" w:date="2023-01-26T09:32:00Z">
+          <w:ins w:id="1470" w:author="Jesus Hernan" w:date="2023-01-26T09:33:00Z"/>
+        </w:rPr>
+      </w:pPr>
+      <w:ins w:id="1471" w:author="Jesus Hernan" w:date="2023-01-26T09:32:00Z">
         <w:r>
           <w:t xml:space="preserve">Lave a manos platos y ropa </w:t>
         </w:r>
       </w:ins>
-      <w:ins w:id="1473" w:author="Jesus Hernan" w:date="2023-01-26T09:33:00Z">
+      <w:ins w:id="1472" w:author="Jesus Hernan" w:date="2023-01-26T09:33:00Z">
         <w:r>
           <w:t>y tenga la sensación de su propio cuerpo.</w:t>
         </w:r>
@@ -21104,10 +21101,10 @@
     <w:p>
       <w:pPr>
         <w:rPr>
-          <w:ins w:id="1474" w:author="Jesus Hernan" w:date="2023-01-26T09:33:00Z"/>
-        </w:rPr>
-      </w:pPr>
-      <w:ins w:id="1475" w:author="Jesus Hernan" w:date="2023-01-26T09:33:00Z">
+          <w:ins w:id="1473" w:author="Jesus Hernan" w:date="2023-01-26T09:33:00Z"/>
+        </w:rPr>
+      </w:pPr>
+      <w:ins w:id="1474" w:author="Jesus Hernan" w:date="2023-01-26T09:33:00Z">
         <w:r>
           <w:rPr>
             <w:b/>
@@ -21123,15 +21120,15 @@
     <w:p>
       <w:pPr>
         <w:rPr>
-          <w:ins w:id="1476" w:author="Jesus Hernan" w:date="2023-01-26T09:34:00Z"/>
-        </w:rPr>
-      </w:pPr>
-      <w:ins w:id="1477" w:author="Jesus Hernan" w:date="2023-01-26T09:33:00Z">
+          <w:ins w:id="1475" w:author="Jesus Hernan" w:date="2023-01-26T09:34:00Z"/>
+        </w:rPr>
+      </w:pPr>
+      <w:ins w:id="1476" w:author="Jesus Hernan" w:date="2023-01-26T09:33:00Z">
         <w:r>
           <w:t>Tenga una sensación de todo su cuerpo. Ahora trate de sentir específicamente la parte delanter</w:t>
         </w:r>
       </w:ins>
-      <w:ins w:id="1478" w:author="Jesus Hernan" w:date="2023-01-26T09:34:00Z">
+      <w:ins w:id="1477" w:author="Jesus Hernan" w:date="2023-01-26T09:34:00Z">
         <w:r>
           <w:t>a de su cuerpo.</w:t>
         </w:r>
@@ -21140,10 +21137,10 @@
     <w:p>
       <w:pPr>
         <w:rPr>
-          <w:ins w:id="1479" w:author="Jesus Hernan" w:date="2023-01-26T09:34:00Z"/>
-        </w:rPr>
-      </w:pPr>
-      <w:ins w:id="1480" w:author="Jesus Hernan" w:date="2023-01-26T09:34:00Z">
+          <w:ins w:id="1478" w:author="Jesus Hernan" w:date="2023-01-26T09:34:00Z"/>
+        </w:rPr>
+      </w:pPr>
+      <w:ins w:id="1479" w:author="Jesus Hernan" w:date="2023-01-26T09:34:00Z">
         <w:r>
           <w:rPr>
             <w:b/>
@@ -21159,10 +21156,10 @@
     <w:p>
       <w:pPr>
         <w:rPr>
-          <w:ins w:id="1481" w:author="Jesus Hernan" w:date="2023-01-26T09:34:00Z"/>
-        </w:rPr>
-      </w:pPr>
-      <w:ins w:id="1482" w:author="Jesus Hernan" w:date="2023-01-26T09:34:00Z">
+          <w:ins w:id="1480" w:author="Jesus Hernan" w:date="2023-01-26T09:34:00Z"/>
+        </w:rPr>
+      </w:pPr>
+      <w:ins w:id="1481" w:author="Jesus Hernan" w:date="2023-01-26T09:34:00Z">
         <w:r>
           <w:t>Tenga una sensación de todo su cuerpo. Ahora procure sentir la parte trasera de su cuerpo.</w:t>
         </w:r>
@@ -21171,10 +21168,10 @@
     <w:p>
       <w:pPr>
         <w:rPr>
-          <w:ins w:id="1483" w:author="Jesus Hernan" w:date="2023-01-26T09:34:00Z"/>
-        </w:rPr>
-      </w:pPr>
-      <w:ins w:id="1484" w:author="Jesus Hernan" w:date="2023-01-26T09:34:00Z">
+          <w:ins w:id="1482" w:author="Jesus Hernan" w:date="2023-01-26T09:34:00Z"/>
+        </w:rPr>
+      </w:pPr>
+      <w:ins w:id="1483" w:author="Jesus Hernan" w:date="2023-01-26T09:34:00Z">
         <w:r>
           <w:rPr>
             <w:b/>
@@ -21190,15 +21187,15 @@
     <w:p>
       <w:pPr>
         <w:rPr>
-          <w:ins w:id="1485" w:author="Jesus Hernan" w:date="2023-01-26T09:35:00Z"/>
-        </w:rPr>
-      </w:pPr>
-      <w:ins w:id="1486" w:author="Jesus Hernan" w:date="2023-01-26T09:34:00Z">
+          <w:ins w:id="1484" w:author="Jesus Hernan" w:date="2023-01-26T09:35:00Z"/>
+        </w:rPr>
+      </w:pPr>
+      <w:ins w:id="1485" w:author="Jesus Hernan" w:date="2023-01-26T09:34:00Z">
         <w:r>
           <w:t>Tenga una sensación de todo su cuerpo y</w:t>
         </w:r>
       </w:ins>
-      <w:ins w:id="1487" w:author="Jesus Hernan" w:date="2023-01-26T09:35:00Z">
+      <w:ins w:id="1486" w:author="Jesus Hernan" w:date="2023-01-26T09:35:00Z">
         <w:r>
           <w:t xml:space="preserve"> siente como habla. Tenga una sensación de su voz y de la vibración de su voz.</w:t>
         </w:r>
@@ -21207,10 +21204,10 @@
     <w:p>
       <w:pPr>
         <w:rPr>
-          <w:ins w:id="1488" w:author="Jesus Hernan" w:date="2023-01-26T09:35:00Z"/>
-        </w:rPr>
-      </w:pPr>
-      <w:ins w:id="1489" w:author="Jesus Hernan" w:date="2023-01-26T09:35:00Z">
+          <w:ins w:id="1487" w:author="Jesus Hernan" w:date="2023-01-26T09:35:00Z"/>
+        </w:rPr>
+      </w:pPr>
+      <w:ins w:id="1488" w:author="Jesus Hernan" w:date="2023-01-26T09:35:00Z">
         <w:r>
           <w:rPr>
             <w:b/>
@@ -21226,10 +21223,10 @@
     <w:p>
       <w:pPr>
         <w:rPr>
-          <w:ins w:id="1490" w:author="Jesus Hernan" w:date="2023-01-26T09:35:00Z"/>
-        </w:rPr>
-      </w:pPr>
-      <w:ins w:id="1491" w:author="Jesus Hernan" w:date="2023-01-26T09:35:00Z">
+          <w:ins w:id="1489" w:author="Jesus Hernan" w:date="2023-01-26T09:35:00Z"/>
+        </w:rPr>
+      </w:pPr>
+      <w:ins w:id="1490" w:author="Jesus Hernan" w:date="2023-01-26T09:35:00Z">
         <w:r>
           <w:t>Tenga una sensación de todo su cuerpo. Sienta sus cinco sentidos y solo entonces hable, pregunte o responda a su interlocutor.</w:t>
         </w:r>
@@ -21238,22 +21235,22 @@
     <w:p>
       <w:pPr>
         <w:rPr>
-          <w:ins w:id="1492" w:author="Jesus Hernan" w:date="2023-01-26T09:35:00Z"/>
-        </w:rPr>
-      </w:pPr>
-    </w:p>
-    <w:p>
-      <w:pPr>
-        <w:rPr>
-          <w:ins w:id="1493" w:author="Jesus Hernan" w:date="2023-01-26T09:36:00Z"/>
-        </w:rPr>
-      </w:pPr>
-      <w:ins w:id="1494" w:author="Jesus Hernan" w:date="2023-01-26T09:35:00Z">
+          <w:ins w:id="1491" w:author="Jesus Hernan" w:date="2023-01-26T09:35:00Z"/>
+        </w:rPr>
+      </w:pPr>
+    </w:p>
+    <w:p>
+      <w:pPr>
+        <w:rPr>
+          <w:ins w:id="1492" w:author="Jesus Hernan" w:date="2023-01-26T09:36:00Z"/>
+        </w:rPr>
+      </w:pPr>
+      <w:ins w:id="1493" w:author="Jesus Hernan" w:date="2023-01-26T09:35:00Z">
         <w:r>
           <w:t>TRABAJO E</w:t>
         </w:r>
       </w:ins>
-      <w:ins w:id="1495" w:author="Jesus Hernan" w:date="2023-01-26T09:36:00Z">
+      <w:ins w:id="1494" w:author="Jesus Hernan" w:date="2023-01-26T09:36:00Z">
         <w:r>
           <w:t>SPECIAL 10. Tareas desde 91 hasta 100.</w:t>
         </w:r>
@@ -21262,10 +21259,10 @@
     <w:p>
       <w:pPr>
         <w:rPr>
-          <w:ins w:id="1496" w:author="Jesus Hernan" w:date="2023-01-26T09:36:00Z"/>
-        </w:rPr>
-      </w:pPr>
-      <w:ins w:id="1497" w:author="Jesus Hernan" w:date="2023-01-26T09:36:00Z">
+          <w:ins w:id="1495" w:author="Jesus Hernan" w:date="2023-01-26T09:36:00Z"/>
+        </w:rPr>
+      </w:pPr>
+      <w:ins w:id="1496" w:author="Jesus Hernan" w:date="2023-01-26T09:36:00Z">
         <w:r>
           <w:rPr>
             <w:b/>
@@ -21281,10 +21278,10 @@
     <w:p>
       <w:pPr>
         <w:rPr>
-          <w:ins w:id="1498" w:author="Jesus Hernan" w:date="2023-01-26T09:36:00Z"/>
-        </w:rPr>
-      </w:pPr>
-      <w:ins w:id="1499" w:author="Jesus Hernan" w:date="2023-01-26T09:36:00Z">
+          <w:ins w:id="1497" w:author="Jesus Hernan" w:date="2023-01-26T09:36:00Z"/>
+        </w:rPr>
+      </w:pPr>
+      <w:ins w:id="1498" w:author="Jesus Hernan" w:date="2023-01-26T09:36:00Z">
         <w:r>
           <w:t>Si le hacen una pregunta trate de sentir todo su cuerpo. Sienta sus sentidos. Sienta la voz del interlocutor en sus oídos y luego responda.</w:t>
         </w:r>
@@ -21293,10 +21290,10 @@
     <w:p>
       <w:pPr>
         <w:rPr>
-          <w:ins w:id="1500" w:author="Jesus Hernan" w:date="2023-01-26T09:37:00Z"/>
-        </w:rPr>
-      </w:pPr>
-      <w:ins w:id="1501" w:author="Jesus Hernan" w:date="2023-01-26T09:36:00Z">
+          <w:ins w:id="1499" w:author="Jesus Hernan" w:date="2023-01-26T09:37:00Z"/>
+        </w:rPr>
+      </w:pPr>
+      <w:ins w:id="1500" w:author="Jesus Hernan" w:date="2023-01-26T09:36:00Z">
         <w:r>
           <w:rPr>
             <w:b/>
@@ -21305,7 +21302,7 @@
           <w:t xml:space="preserve">Tarea </w:t>
         </w:r>
       </w:ins>
-      <w:ins w:id="1502" w:author="Jesus Hernan" w:date="2023-01-26T09:37:00Z">
+      <w:ins w:id="1501" w:author="Jesus Hernan" w:date="2023-01-26T09:37:00Z">
         <w:r>
           <w:rPr>
             <w:b/>
@@ -21321,15 +21318,15 @@
     <w:p>
       <w:pPr>
         <w:rPr>
-          <w:ins w:id="1503" w:author="Jesus Hernan" w:date="2023-01-26T09:38:00Z"/>
-        </w:rPr>
-      </w:pPr>
-      <w:ins w:id="1504" w:author="Jesus Hernan" w:date="2023-01-26T09:37:00Z">
+          <w:ins w:id="1502" w:author="Jesus Hernan" w:date="2023-01-26T09:38:00Z"/>
+        </w:rPr>
+      </w:pPr>
+      <w:ins w:id="1503" w:author="Jesus Hernan" w:date="2023-01-26T09:37:00Z">
         <w:r>
           <w:t>Si usted el que va a preguntar sienta todo su cuerpo y sus sentidos antes de hacer la pregunta. Si no logra tener la sensación de sí mismo, la sensación de su cuerpo, entonces no pregunte nada. No pregunte ni hable hasta tener una sensación de todo su cue</w:t>
         </w:r>
       </w:ins>
-      <w:ins w:id="1505" w:author="Jesus Hernan" w:date="2023-01-26T09:38:00Z">
+      <w:ins w:id="1504" w:author="Jesus Hernan" w:date="2023-01-26T09:38:00Z">
         <w:r>
           <w:t>rpo.</w:t>
         </w:r>
@@ -21338,10 +21335,10 @@
     <w:p>
       <w:pPr>
         <w:rPr>
-          <w:ins w:id="1506" w:author="Jesus Hernan" w:date="2023-01-26T09:38:00Z"/>
-        </w:rPr>
-      </w:pPr>
-      <w:ins w:id="1507" w:author="Jesus Hernan" w:date="2023-01-26T09:38:00Z">
+          <w:ins w:id="1505" w:author="Jesus Hernan" w:date="2023-01-26T09:38:00Z"/>
+        </w:rPr>
+      </w:pPr>
+      <w:ins w:id="1506" w:author="Jesus Hernan" w:date="2023-01-26T09:38:00Z">
         <w:r>
           <w:rPr>
             <w:b/>
@@ -21357,10 +21354,10 @@
     <w:p>
       <w:pPr>
         <w:rPr>
-          <w:ins w:id="1508" w:author="Jesus Hernan" w:date="2023-01-26T09:38:00Z"/>
-        </w:rPr>
-      </w:pPr>
-      <w:ins w:id="1509" w:author="Jesus Hernan" w:date="2023-01-26T09:38:00Z">
+          <w:ins w:id="1507" w:author="Jesus Hernan" w:date="2023-01-26T09:38:00Z"/>
+        </w:rPr>
+      </w:pPr>
+      <w:ins w:id="1508" w:author="Jesus Hernan" w:date="2023-01-26T09:38:00Z">
         <w:r>
           <w:t>Tenga la sensación de todo su cuerpo al mirar a una persona.</w:t>
         </w:r>
@@ -21369,10 +21366,10 @@
     <w:p>
       <w:pPr>
         <w:rPr>
-          <w:ins w:id="1510" w:author="Jesus Hernan" w:date="2023-01-26T09:38:00Z"/>
-        </w:rPr>
-      </w:pPr>
-      <w:ins w:id="1511" w:author="Jesus Hernan" w:date="2023-01-26T09:38:00Z">
+          <w:ins w:id="1509" w:author="Jesus Hernan" w:date="2023-01-26T09:38:00Z"/>
+        </w:rPr>
+      </w:pPr>
+      <w:ins w:id="1510" w:author="Jesus Hernan" w:date="2023-01-26T09:38:00Z">
         <w:r>
           <w:rPr>
             <w:b/>
@@ -21388,20 +21385,20 @@
     <w:p>
       <w:pPr>
         <w:rPr>
-          <w:ins w:id="1512" w:author="Jesus Hernan" w:date="2023-01-26T09:43:00Z"/>
-        </w:rPr>
-      </w:pPr>
-      <w:ins w:id="1513" w:author="Jesus Hernan" w:date="2023-01-26T09:38:00Z">
+          <w:ins w:id="1511" w:author="Jesus Hernan" w:date="2023-01-26T09:43:00Z"/>
+        </w:rPr>
+      </w:pPr>
+      <w:ins w:id="1512" w:author="Jesus Hernan" w:date="2023-01-26T09:38:00Z">
         <w:r>
           <w:t>Tenga la sensación d</w:t>
         </w:r>
       </w:ins>
-      <w:ins w:id="1514" w:author="Jesus Hernan" w:date="2023-01-26T09:43:00Z">
+      <w:ins w:id="1513" w:author="Jesus Hernan" w:date="2023-01-26T09:43:00Z">
         <w:r>
           <w:t>e</w:t>
         </w:r>
       </w:ins>
-      <w:ins w:id="1515" w:author="Jesus Hernan" w:date="2023-01-26T09:38:00Z">
+      <w:ins w:id="1514" w:author="Jesus Hernan" w:date="2023-01-26T09:38:00Z">
         <w:r>
           <w:t xml:space="preserve"> todo su cuerpo al mirar un paisaje.</w:t>
         </w:r>
@@ -21410,10 +21407,10 @@
     <w:p>
       <w:pPr>
         <w:rPr>
-          <w:ins w:id="1516" w:author="Jesus Hernan" w:date="2023-01-26T09:44:00Z"/>
-        </w:rPr>
-      </w:pPr>
-      <w:ins w:id="1517" w:author="Jesus Hernan" w:date="2023-01-26T09:44:00Z">
+          <w:ins w:id="1515" w:author="Jesus Hernan" w:date="2023-01-26T09:44:00Z"/>
+        </w:rPr>
+      </w:pPr>
+      <w:ins w:id="1516" w:author="Jesus Hernan" w:date="2023-01-26T09:44:00Z">
         <w:r>
           <w:rPr>
             <w:b/>
@@ -21429,10 +21426,10 @@
     <w:p>
       <w:pPr>
         <w:rPr>
-          <w:ins w:id="1518" w:author="Jesus Hernan" w:date="2023-01-26T09:44:00Z"/>
-        </w:rPr>
-      </w:pPr>
-      <w:ins w:id="1519" w:author="Jesus Hernan" w:date="2023-01-26T09:44:00Z">
+          <w:ins w:id="1517" w:author="Jesus Hernan" w:date="2023-01-26T09:44:00Z"/>
+        </w:rPr>
+      </w:pPr>
+      <w:ins w:id="1518" w:author="Jesus Hernan" w:date="2023-01-26T09:44:00Z">
         <w:r>
           <w:t>Tenga una sensación de todo su cuerpo al mirar animales o cosas.</w:t>
         </w:r>
@@ -21441,10 +21438,10 @@
     <w:p>
       <w:pPr>
         <w:rPr>
-          <w:ins w:id="1520" w:author="Jesus Hernan" w:date="2023-01-26T09:44:00Z"/>
-        </w:rPr>
-      </w:pPr>
-      <w:ins w:id="1521" w:author="Jesus Hernan" w:date="2023-01-26T09:44:00Z">
+          <w:ins w:id="1519" w:author="Jesus Hernan" w:date="2023-01-26T09:44:00Z"/>
+        </w:rPr>
+      </w:pPr>
+      <w:ins w:id="1520" w:author="Jesus Hernan" w:date="2023-01-26T09:44:00Z">
         <w:r>
           <w:rPr>
             <w:b/>
@@ -21460,15 +21457,15 @@
     <w:p>
       <w:pPr>
         <w:rPr>
-          <w:ins w:id="1522" w:author="Jesus Hernan" w:date="2023-01-26T09:45:00Z"/>
-        </w:rPr>
-      </w:pPr>
-      <w:ins w:id="1523" w:author="Jesus Hernan" w:date="2023-01-26T09:44:00Z">
+          <w:ins w:id="1521" w:author="Jesus Hernan" w:date="2023-01-26T09:45:00Z"/>
+        </w:rPr>
+      </w:pPr>
+      <w:ins w:id="1522" w:author="Jesus Hernan" w:date="2023-01-26T09:44:00Z">
         <w:r>
           <w:t>Tenga una sensación de todo su cuerpo c</w:t>
         </w:r>
       </w:ins>
-      <w:ins w:id="1524" w:author="Jesus Hernan" w:date="2023-01-26T09:45:00Z">
+      <w:ins w:id="1523" w:author="Jesus Hernan" w:date="2023-01-26T09:45:00Z">
         <w:r>
           <w:t>ada vez que tenga que relacionarse con alguien conocido.</w:t>
         </w:r>
@@ -21477,10 +21474,10 @@
     <w:p>
       <w:pPr>
         <w:rPr>
-          <w:ins w:id="1525" w:author="Jesus Hernan" w:date="2023-01-26T09:45:00Z"/>
-        </w:rPr>
-      </w:pPr>
-      <w:ins w:id="1526" w:author="Jesus Hernan" w:date="2023-01-26T09:45:00Z">
+          <w:ins w:id="1524" w:author="Jesus Hernan" w:date="2023-01-26T09:45:00Z"/>
+        </w:rPr>
+      </w:pPr>
+      <w:ins w:id="1525" w:author="Jesus Hernan" w:date="2023-01-26T09:45:00Z">
         <w:r>
           <w:rPr>
             <w:b/>
@@ -21496,10 +21493,10 @@
     <w:p>
       <w:pPr>
         <w:rPr>
-          <w:ins w:id="1527" w:author="Jesus Hernan" w:date="2023-01-26T09:45:00Z"/>
-        </w:rPr>
-      </w:pPr>
-      <w:ins w:id="1528" w:author="Jesus Hernan" w:date="2023-01-26T09:45:00Z">
+          <w:ins w:id="1526" w:author="Jesus Hernan" w:date="2023-01-26T09:45:00Z"/>
+        </w:rPr>
+      </w:pPr>
+      <w:ins w:id="1527" w:author="Jesus Hernan" w:date="2023-01-26T09:45:00Z">
         <w:r>
           <w:t>Tenga una sensación de todo su cuerpo cada vez que tenga que relacionarse con un ser querido.</w:t>
         </w:r>
@@ -21508,10 +21505,10 @@
     <w:p>
       <w:pPr>
         <w:rPr>
-          <w:ins w:id="1529" w:author="Jesus Hernan" w:date="2023-01-26T10:02:00Z"/>
-        </w:rPr>
-      </w:pPr>
-      <w:ins w:id="1530" w:author="Jesus Hernan" w:date="2023-01-26T10:02:00Z">
+          <w:ins w:id="1528" w:author="Jesus Hernan" w:date="2023-01-26T10:02:00Z"/>
+        </w:rPr>
+      </w:pPr>
+      <w:ins w:id="1529" w:author="Jesus Hernan" w:date="2023-01-26T10:02:00Z">
         <w:r>
           <w:rPr>
             <w:b/>
@@ -21527,15 +21524,15 @@
     <w:p>
       <w:pPr>
         <w:rPr>
-          <w:ins w:id="1531" w:author="Jesus Hernan" w:date="2023-01-26T10:03:00Z"/>
-        </w:rPr>
-      </w:pPr>
-      <w:ins w:id="1532" w:author="Jesus Hernan" w:date="2023-01-26T10:02:00Z">
+          <w:ins w:id="1530" w:author="Jesus Hernan" w:date="2023-01-26T10:03:00Z"/>
+        </w:rPr>
+      </w:pPr>
+      <w:ins w:id="1531" w:author="Jesus Hernan" w:date="2023-01-26T10:02:00Z">
         <w:r>
           <w:t>Tenga una sensación de todo su cuerpo y de sus sentidos cada vez que s</w:t>
         </w:r>
       </w:ins>
-      <w:ins w:id="1533" w:author="Jesus Hernan" w:date="2023-01-26T10:03:00Z">
+      <w:ins w:id="1532" w:author="Jesus Hernan" w:date="2023-01-26T10:03:00Z">
         <w:r>
           <w:t>ienta una melodía, un sonido o voz.</w:t>
         </w:r>
@@ -21544,10 +21541,10 @@
     <w:p>
       <w:pPr>
         <w:rPr>
-          <w:ins w:id="1534" w:author="Jesus Hernan" w:date="2023-01-26T10:03:00Z"/>
-        </w:rPr>
-      </w:pPr>
-      <w:ins w:id="1535" w:author="Jesus Hernan" w:date="2023-01-26T10:03:00Z">
+          <w:ins w:id="1533" w:author="Jesus Hernan" w:date="2023-01-26T10:03:00Z"/>
+        </w:rPr>
+      </w:pPr>
+      <w:ins w:id="1534" w:author="Jesus Hernan" w:date="2023-01-26T10:03:00Z">
         <w:r>
           <w:rPr>
             <w:b/>
@@ -21563,10 +21560,10 @@
     <w:p>
       <w:pPr>
         <w:rPr>
-          <w:ins w:id="1536" w:author="Jesus Hernan" w:date="2023-01-26T10:03:00Z"/>
-        </w:rPr>
-      </w:pPr>
-      <w:ins w:id="1537" w:author="Jesus Hernan" w:date="2023-01-26T10:03:00Z">
+          <w:ins w:id="1535" w:author="Jesus Hernan" w:date="2023-01-26T10:03:00Z"/>
+        </w:rPr>
+      </w:pPr>
+      <w:ins w:id="1536" w:author="Jesus Hernan" w:date="2023-01-26T10:03:00Z">
         <w:r>
           <w:t>Tenga una sensación de todo su cuerpo cada vez que se bañe.</w:t>
         </w:r>
@@ -21575,10 +21572,10 @@
     <w:p>
       <w:pPr>
         <w:rPr>
-          <w:ins w:id="1538" w:author="Jesus Hernan" w:date="2023-01-26T10:04:00Z"/>
-        </w:rPr>
-      </w:pPr>
-      <w:ins w:id="1539" w:author="Jesus Hernan" w:date="2023-01-26T10:03:00Z">
+          <w:ins w:id="1537" w:author="Jesus Hernan" w:date="2023-01-26T10:04:00Z"/>
+        </w:rPr>
+      </w:pPr>
+      <w:ins w:id="1538" w:author="Jesus Hernan" w:date="2023-01-26T10:03:00Z">
         <w:r>
           <w:rPr>
             <w:b/>
@@ -21590,7 +21587,7 @@
           <w:t xml:space="preserve"> Desde día 991 hast</w:t>
         </w:r>
       </w:ins>
-      <w:ins w:id="1540" w:author="Jesus Hernan" w:date="2023-01-26T10:04:00Z">
+      <w:ins w:id="1539" w:author="Jesus Hernan" w:date="2023-01-26T10:04:00Z">
         <w:r>
           <w:t>a día 1000.</w:t>
         </w:r>
@@ -21599,10 +21596,10 @@
     <w:p>
       <w:pPr>
         <w:rPr>
-          <w:ins w:id="1541" w:author="Jesus Hernan" w:date="2023-01-26T10:04:00Z"/>
-        </w:rPr>
-      </w:pPr>
-      <w:ins w:id="1542" w:author="Jesus Hernan" w:date="2023-01-26T10:04:00Z">
+          <w:ins w:id="1540" w:author="Jesus Hernan" w:date="2023-01-26T10:04:00Z"/>
+        </w:rPr>
+      </w:pPr>
+      <w:ins w:id="1541" w:author="Jesus Hernan" w:date="2023-01-26T10:04:00Z">
         <w:r>
           <w:t>Tenga una sensación de sus cada vez que usted se fije en una persona.</w:t>
         </w:r>
@@ -21611,17 +21608,17 @@
     <w:p>
       <w:pPr>
         <w:rPr>
-          <w:ins w:id="1543" w:author="Jesus Hernan" w:date="2023-01-26T10:04:00Z"/>
-        </w:rPr>
-      </w:pPr>
-    </w:p>
-    <w:p>
-      <w:pPr>
-        <w:rPr>
-          <w:ins w:id="1544" w:author="Jesus Hernan" w:date="2023-01-30T08:28:00Z"/>
-        </w:rPr>
-      </w:pPr>
-      <w:ins w:id="1545" w:author="Jesus Hernan" w:date="2023-01-26T10:04:00Z">
+          <w:ins w:id="1542" w:author="Jesus Hernan" w:date="2023-01-26T10:04:00Z"/>
+        </w:rPr>
+      </w:pPr>
+    </w:p>
+    <w:p>
+      <w:pPr>
+        <w:rPr>
+          <w:ins w:id="1543" w:author="Jesus Hernan" w:date="2023-01-30T08:28:00Z"/>
+        </w:rPr>
+      </w:pPr>
+      <w:ins w:id="1544" w:author="Jesus Hernan" w:date="2023-01-26T10:04:00Z">
         <w:r>
           <w:t>TAREA ESPECIAL 11. Tarea desde 101 hasta 110.</w:t>
         </w:r>
@@ -21630,10 +21627,10 @@
     <w:p>
       <w:pPr>
         <w:rPr>
-          <w:ins w:id="1546" w:author="Jesus Hernan" w:date="2023-01-30T08:28:00Z"/>
-        </w:rPr>
-      </w:pPr>
-      <w:ins w:id="1547" w:author="Jesus Hernan" w:date="2023-01-30T08:28:00Z">
+          <w:ins w:id="1545" w:author="Jesus Hernan" w:date="2023-01-30T08:28:00Z"/>
+        </w:rPr>
+      </w:pPr>
+      <w:ins w:id="1546" w:author="Jesus Hernan" w:date="2023-01-30T08:28:00Z">
         <w:r>
           <w:rPr>
             <w:b/>
@@ -21649,15 +21646,15 @@
     <w:p>
       <w:pPr>
         <w:rPr>
-          <w:ins w:id="1548" w:author="Jesus Hernan" w:date="2023-01-30T08:29:00Z"/>
-        </w:rPr>
-      </w:pPr>
-      <w:ins w:id="1549" w:author="Jesus Hernan" w:date="2023-01-30T08:28:00Z">
+          <w:ins w:id="1547" w:author="Jesus Hernan" w:date="2023-01-30T08:29:00Z"/>
+        </w:rPr>
+      </w:pPr>
+      <w:ins w:id="1548" w:author="Jesus Hernan" w:date="2023-01-30T08:28:00Z">
         <w:r>
           <w:t xml:space="preserve">Copie de un libro un número de cien frases. Estas no deberán ser consecutivas. Escríbalas en una hoja y </w:t>
         </w:r>
       </w:ins>
-      <w:ins w:id="1550" w:author="Jesus Hernan" w:date="2023-01-30T08:29:00Z">
+      <w:ins w:id="1549" w:author="Jesus Hernan" w:date="2023-01-30T08:29:00Z">
         <w:r>
           <w:t>mientras lo realiza tenga una sensación de todo su cuerpo y trate de sentir como usted lee y como escribe.</w:t>
         </w:r>
@@ -21666,10 +21663,10 @@
     <w:p>
       <w:pPr>
         <w:rPr>
-          <w:ins w:id="1551" w:author="Jesus Hernan" w:date="2023-01-30T08:29:00Z"/>
-        </w:rPr>
-      </w:pPr>
-      <w:ins w:id="1552" w:author="Jesus Hernan" w:date="2023-01-30T08:29:00Z">
+          <w:ins w:id="1550" w:author="Jesus Hernan" w:date="2023-01-30T08:29:00Z"/>
+        </w:rPr>
+      </w:pPr>
+      <w:ins w:id="1551" w:author="Jesus Hernan" w:date="2023-01-30T08:29:00Z">
         <w:r>
           <w:rPr>
             <w:b/>
@@ -21685,10 +21682,10 @@
     <w:p>
       <w:pPr>
         <w:rPr>
-          <w:ins w:id="1553" w:author="Jesus Hernan" w:date="2023-01-30T08:29:00Z"/>
-        </w:rPr>
-      </w:pPr>
-      <w:ins w:id="1554" w:author="Jesus Hernan" w:date="2023-01-30T08:29:00Z">
+          <w:ins w:id="1552" w:author="Jesus Hernan" w:date="2023-01-30T08:29:00Z"/>
+        </w:rPr>
+      </w:pPr>
+      <w:ins w:id="1553" w:author="Jesus Hernan" w:date="2023-01-30T08:29:00Z">
         <w:r>
           <w:t>Tenga una sensación de todo su cuerpo cada vez que le acaricien o usted acaricie.</w:t>
         </w:r>
@@ -21697,10 +21694,10 @@
     <w:p>
       <w:pPr>
         <w:rPr>
-          <w:ins w:id="1555" w:author="Jesus Hernan" w:date="2023-01-30T08:30:00Z"/>
-        </w:rPr>
-      </w:pPr>
-      <w:ins w:id="1556" w:author="Jesus Hernan" w:date="2023-01-30T08:29:00Z">
+          <w:ins w:id="1554" w:author="Jesus Hernan" w:date="2023-01-30T08:30:00Z"/>
+        </w:rPr>
+      </w:pPr>
+      <w:ins w:id="1555" w:author="Jesus Hernan" w:date="2023-01-30T08:29:00Z">
         <w:r>
           <w:rPr>
             <w:b/>
@@ -21709,7 +21706,7 @@
           <w:t>Tarea 103.</w:t>
         </w:r>
       </w:ins>
-      <w:ins w:id="1557" w:author="Jesus Hernan" w:date="2023-01-30T08:30:00Z">
+      <w:ins w:id="1556" w:author="Jesus Hernan" w:date="2023-01-30T08:30:00Z">
         <w:r>
           <w:t xml:space="preserve"> Desde día 1021 hasta día 1030.</w:t>
         </w:r>
@@ -21718,10 +21715,10 @@
     <w:p>
       <w:pPr>
         <w:rPr>
-          <w:ins w:id="1558" w:author="Jesus Hernan" w:date="2023-01-30T08:30:00Z"/>
-        </w:rPr>
-      </w:pPr>
-      <w:ins w:id="1559" w:author="Jesus Hernan" w:date="2023-01-30T08:30:00Z">
+          <w:ins w:id="1557" w:author="Jesus Hernan" w:date="2023-01-30T08:30:00Z"/>
+        </w:rPr>
+      </w:pPr>
+      <w:ins w:id="1558" w:author="Jesus Hernan" w:date="2023-01-30T08:30:00Z">
         <w:r>
           <w:t>Tenga una sensación de todo su cuerpo cuando le besen o usted bese una persona del sexo opuesto.</w:t>
         </w:r>
@@ -21730,10 +21727,10 @@
     <w:p>
       <w:pPr>
         <w:rPr>
-          <w:ins w:id="1560" w:author="Jesus Hernan" w:date="2023-01-30T08:30:00Z"/>
-        </w:rPr>
-      </w:pPr>
-      <w:ins w:id="1561" w:author="Jesus Hernan" w:date="2023-01-30T08:30:00Z">
+          <w:ins w:id="1559" w:author="Jesus Hernan" w:date="2023-01-30T08:30:00Z"/>
+        </w:rPr>
+      </w:pPr>
+      <w:ins w:id="1560" w:author="Jesus Hernan" w:date="2023-01-30T08:30:00Z">
         <w:r>
           <w:rPr>
             <w:b/>
@@ -21749,15 +21746,15 @@
     <w:p>
       <w:pPr>
         <w:rPr>
-          <w:ins w:id="1562" w:author="Jesus Hernan" w:date="2023-01-30T08:31:00Z"/>
-        </w:rPr>
-      </w:pPr>
-      <w:ins w:id="1563" w:author="Jesus Hernan" w:date="2023-01-30T08:30:00Z">
+          <w:ins w:id="1561" w:author="Jesus Hernan" w:date="2023-01-30T08:31:00Z"/>
+        </w:rPr>
+      </w:pPr>
+      <w:ins w:id="1562" w:author="Jesus Hernan" w:date="2023-01-30T08:30:00Z">
         <w:r>
           <w:t xml:space="preserve">Sienta su caminar. </w:t>
         </w:r>
       </w:ins>
-      <w:ins w:id="1564" w:author="Jesus Hernan" w:date="2023-01-30T08:31:00Z">
+      <w:ins w:id="1563" w:author="Jesus Hernan" w:date="2023-01-30T08:31:00Z">
         <w:r>
           <w:t>La forma en que usted camina y trate de cambiar la forma en que camina. Camine de diferentes formas.</w:t>
         </w:r>
@@ -21766,10 +21763,10 @@
     <w:p>
       <w:pPr>
         <w:rPr>
-          <w:ins w:id="1565" w:author="Jesus Hernan" w:date="2023-01-30T08:31:00Z"/>
-        </w:rPr>
-      </w:pPr>
-      <w:ins w:id="1566" w:author="Jesus Hernan" w:date="2023-01-30T08:31:00Z">
+          <w:ins w:id="1564" w:author="Jesus Hernan" w:date="2023-01-30T08:31:00Z"/>
+        </w:rPr>
+      </w:pPr>
+      <w:ins w:id="1565" w:author="Jesus Hernan" w:date="2023-01-30T08:31:00Z">
         <w:r>
           <w:rPr>
             <w:b/>
@@ -21785,20 +21782,20 @@
     <w:p>
       <w:pPr>
         <w:rPr>
-          <w:ins w:id="1567" w:author="Jesus Hernan" w:date="2023-01-30T08:33:00Z"/>
-        </w:rPr>
-      </w:pPr>
-      <w:ins w:id="1568" w:author="Jesus Hernan" w:date="2023-01-30T08:31:00Z">
+          <w:ins w:id="1566" w:author="Jesus Hernan" w:date="2023-01-30T08:33:00Z"/>
+        </w:rPr>
+      </w:pPr>
+      <w:ins w:id="1567" w:author="Jesus Hernan" w:date="2023-01-30T08:31:00Z">
         <w:r>
           <w:t>En los pr</w:t>
         </w:r>
       </w:ins>
-      <w:ins w:id="1569" w:author="Jesus Hernan" w:date="2023-01-30T08:32:00Z">
+      <w:ins w:id="1568" w:author="Jesus Hernan" w:date="2023-01-30T08:32:00Z">
         <w:r>
           <w:t xml:space="preserve">óximos diez días realice todas sus labores utilizando la mano que normalmente no utiliza para sus actividades. O sea que si usted es diestro utilizará la mano izquierda. Si es </w:t>
         </w:r>
       </w:ins>
-      <w:ins w:id="1570" w:author="Jesus Hernan" w:date="2023-01-30T08:33:00Z">
+      <w:ins w:id="1569" w:author="Jesus Hernan" w:date="2023-01-30T08:33:00Z">
         <w:r>
           <w:t>zurdo utilizará la mano derecha.</w:t>
         </w:r>
@@ -21807,10 +21804,10 @@
     <w:p>
       <w:pPr>
         <w:rPr>
-          <w:ins w:id="1571" w:author="Jesus Hernan" w:date="2023-01-30T08:33:00Z"/>
-        </w:rPr>
-      </w:pPr>
-      <w:ins w:id="1572" w:author="Jesus Hernan" w:date="2023-01-30T08:33:00Z">
+          <w:ins w:id="1570" w:author="Jesus Hernan" w:date="2023-01-30T08:33:00Z"/>
+        </w:rPr>
+      </w:pPr>
+      <w:ins w:id="1571" w:author="Jesus Hernan" w:date="2023-01-30T08:33:00Z">
         <w:r>
           <w:rPr>
             <w:b/>
@@ -21826,10 +21823,10 @@
     <w:p>
       <w:pPr>
         <w:rPr>
-          <w:ins w:id="1573" w:author="Jesus Hernan" w:date="2023-01-30T08:33:00Z"/>
-        </w:rPr>
-      </w:pPr>
-      <w:ins w:id="1574" w:author="Jesus Hernan" w:date="2023-01-30T08:33:00Z">
+          <w:ins w:id="1572" w:author="Jesus Hernan" w:date="2023-01-30T08:33:00Z"/>
+        </w:rPr>
+      </w:pPr>
+      <w:ins w:id="1573" w:author="Jesus Hernan" w:date="2023-01-30T08:33:00Z">
         <w:r>
           <w:t>Sienta todo su cuerpo y siéntese en formas desacostumbradas.</w:t>
         </w:r>
@@ -21838,10 +21835,10 @@
     <w:p>
       <w:pPr>
         <w:rPr>
-          <w:ins w:id="1575" w:author="Jesus Hernan" w:date="2023-01-30T08:33:00Z"/>
-        </w:rPr>
-      </w:pPr>
-      <w:ins w:id="1576" w:author="Jesus Hernan" w:date="2023-01-30T08:33:00Z">
+          <w:ins w:id="1574" w:author="Jesus Hernan" w:date="2023-01-30T08:33:00Z"/>
+        </w:rPr>
+      </w:pPr>
+      <w:ins w:id="1575" w:author="Jesus Hernan" w:date="2023-01-30T08:33:00Z">
         <w:r>
           <w:rPr>
             <w:b/>
@@ -21857,15 +21854,15 @@
     <w:p>
       <w:pPr>
         <w:rPr>
-          <w:ins w:id="1577" w:author="Jesus Hernan" w:date="2023-01-30T08:34:00Z"/>
-        </w:rPr>
-      </w:pPr>
-      <w:ins w:id="1578" w:author="Jesus Hernan" w:date="2023-01-30T08:33:00Z">
+          <w:ins w:id="1576" w:author="Jesus Hernan" w:date="2023-01-30T08:34:00Z"/>
+        </w:rPr>
+      </w:pPr>
+      <w:ins w:id="1577" w:author="Jesus Hernan" w:date="2023-01-30T08:33:00Z">
         <w:r>
           <w:t>Sienta todo su cuerpo y tenga una sensación de su</w:t>
         </w:r>
       </w:ins>
-      <w:ins w:id="1579" w:author="Jesus Hernan" w:date="2023-01-30T08:34:00Z">
+      <w:ins w:id="1578" w:author="Jesus Hernan" w:date="2023-01-30T08:34:00Z">
         <w:r>
           <w:t xml:space="preserve"> boca y de su sentido del gusto.</w:t>
         </w:r>
@@ -21874,10 +21871,10 @@
     <w:p>
       <w:pPr>
         <w:rPr>
-          <w:ins w:id="1580" w:author="Jesus Hernan" w:date="2023-01-30T08:34:00Z"/>
-        </w:rPr>
-      </w:pPr>
-      <w:ins w:id="1581" w:author="Jesus Hernan" w:date="2023-01-30T08:34:00Z">
+          <w:ins w:id="1579" w:author="Jesus Hernan" w:date="2023-01-30T08:34:00Z"/>
+        </w:rPr>
+      </w:pPr>
+      <w:ins w:id="1580" w:author="Jesus Hernan" w:date="2023-01-30T08:34:00Z">
         <w:r>
           <w:rPr>
             <w:b/>
@@ -21893,10 +21890,10 @@
     <w:p>
       <w:pPr>
         <w:rPr>
-          <w:ins w:id="1582" w:author="Jesus Hernan" w:date="2023-01-30T08:34:00Z"/>
-        </w:rPr>
-      </w:pPr>
-      <w:ins w:id="1583" w:author="Jesus Hernan" w:date="2023-01-30T08:34:00Z">
+          <w:ins w:id="1581" w:author="Jesus Hernan" w:date="2023-01-30T08:34:00Z"/>
+        </w:rPr>
+      </w:pPr>
+      <w:ins w:id="1582" w:author="Jesus Hernan" w:date="2023-01-30T08:34:00Z">
         <w:r>
           <w:t>Siente todo su cuerpo y tenga una sensación de su nariz y de su sentido del olfato que usted está escuchando.</w:t>
         </w:r>
@@ -21905,10 +21902,10 @@
     <w:p>
       <w:pPr>
         <w:rPr>
-          <w:ins w:id="1584" w:author="Jesus Hernan" w:date="2023-01-30T08:35:00Z"/>
-        </w:rPr>
-      </w:pPr>
-      <w:ins w:id="1585" w:author="Jesus Hernan" w:date="2023-01-30T08:34:00Z">
+          <w:ins w:id="1583" w:author="Jesus Hernan" w:date="2023-01-30T08:35:00Z"/>
+        </w:rPr>
+      </w:pPr>
+      <w:ins w:id="1584" w:author="Jesus Hernan" w:date="2023-01-30T08:34:00Z">
         <w:r>
           <w:rPr>
             <w:b/>
@@ -21920,7 +21917,7 @@
           <w:t xml:space="preserve"> Desde día </w:t>
         </w:r>
       </w:ins>
-      <w:ins w:id="1586" w:author="Jesus Hernan" w:date="2023-01-30T08:35:00Z">
+      <w:ins w:id="1585" w:author="Jesus Hernan" w:date="2023-01-30T08:35:00Z">
         <w:r>
           <w:t>1091 hasta día 1100.</w:t>
         </w:r>
@@ -21929,10 +21926,10 @@
     <w:p>
       <w:pPr>
         <w:rPr>
-          <w:ins w:id="1587" w:author="Jesus Hernan" w:date="2023-01-30T08:35:00Z"/>
-        </w:rPr>
-      </w:pPr>
-      <w:ins w:id="1588" w:author="Jesus Hernan" w:date="2023-01-30T08:35:00Z">
+          <w:ins w:id="1586" w:author="Jesus Hernan" w:date="2023-01-30T08:35:00Z"/>
+        </w:rPr>
+      </w:pPr>
+      <w:ins w:id="1587" w:author="Jesus Hernan" w:date="2023-01-30T08:35:00Z">
         <w:r>
           <w:t>Sienta todo su cuerpo. Sienta sus ojos y su sentido de la visión y trate de darse cuenta que usted está mirando.</w:t>
         </w:r>
@@ -21941,17 +21938,17 @@
     <w:p>
       <w:pPr>
         <w:rPr>
+          <w:ins w:id="1588" w:author="Jesus Hernan" w:date="2023-01-30T08:35:00Z"/>
+        </w:rPr>
+      </w:pPr>
+    </w:p>
+    <w:p>
+      <w:pPr>
+        <w:rPr>
           <w:ins w:id="1589" w:author="Jesus Hernan" w:date="2023-01-30T08:35:00Z"/>
         </w:rPr>
       </w:pPr>
-    </w:p>
-    <w:p>
-      <w:pPr>
-        <w:rPr>
-          <w:ins w:id="1590" w:author="Jesus Hernan" w:date="2023-01-30T08:35:00Z"/>
-        </w:rPr>
-      </w:pPr>
-      <w:ins w:id="1591" w:author="Jesus Hernan" w:date="2023-01-30T08:35:00Z">
+      <w:ins w:id="1590" w:author="Jesus Hernan" w:date="2023-01-30T08:35:00Z">
         <w:r>
           <w:t>TAREA ESPECIAL 12. Tareas desde 111 hasta 120.</w:t>
         </w:r>
@@ -21960,10 +21957,10 @@
     <w:p>
       <w:pPr>
         <w:rPr>
-          <w:ins w:id="1592" w:author="Jesus Hernan" w:date="2023-01-30T08:36:00Z"/>
-        </w:rPr>
-      </w:pPr>
-      <w:ins w:id="1593" w:author="Jesus Hernan" w:date="2023-01-30T08:35:00Z">
+          <w:ins w:id="1591" w:author="Jesus Hernan" w:date="2023-01-30T08:36:00Z"/>
+        </w:rPr>
+      </w:pPr>
+      <w:ins w:id="1592" w:author="Jesus Hernan" w:date="2023-01-30T08:35:00Z">
         <w:r>
           <w:rPr>
             <w:b/>
@@ -21972,7 +21969,7 @@
           <w:t xml:space="preserve">Tarea </w:t>
         </w:r>
       </w:ins>
-      <w:ins w:id="1594" w:author="Jesus Hernan" w:date="2023-01-30T08:36:00Z">
+      <w:ins w:id="1593" w:author="Jesus Hernan" w:date="2023-01-30T08:36:00Z">
         <w:r>
           <w:rPr>
             <w:b/>
@@ -21988,10 +21985,10 @@
     <w:p>
       <w:pPr>
         <w:rPr>
-          <w:ins w:id="1595" w:author="Jesus Hernan" w:date="2023-01-30T08:36:00Z"/>
-        </w:rPr>
-      </w:pPr>
-      <w:ins w:id="1596" w:author="Jesus Hernan" w:date="2023-01-30T08:36:00Z">
+          <w:ins w:id="1594" w:author="Jesus Hernan" w:date="2023-01-30T08:36:00Z"/>
+        </w:rPr>
+      </w:pPr>
+      <w:ins w:id="1595" w:author="Jesus Hernan" w:date="2023-01-30T08:36:00Z">
         <w:r>
           <w:t>Sienta todo su cuerpo. Sienta sus manos y toda la piel de su cuerpo y trate de darse cuenta del funcionamiento en todo su cuerpo del sentido del tacto. Trate de darse cuenta que usted recibe percepciones a través de su piel.</w:t>
         </w:r>
@@ -22000,10 +21997,10 @@
     <w:p>
       <w:pPr>
         <w:rPr>
-          <w:ins w:id="1597" w:author="Jesus Hernan" w:date="2023-01-30T08:37:00Z"/>
-        </w:rPr>
-      </w:pPr>
-      <w:ins w:id="1598" w:author="Jesus Hernan" w:date="2023-01-30T08:36:00Z">
+          <w:ins w:id="1596" w:author="Jesus Hernan" w:date="2023-01-30T08:37:00Z"/>
+        </w:rPr>
+      </w:pPr>
+      <w:ins w:id="1597" w:author="Jesus Hernan" w:date="2023-01-30T08:36:00Z">
         <w:r>
           <w:rPr>
             <w:b/>
@@ -22015,7 +22012,7 @@
           <w:t xml:space="preserve"> Desd</w:t>
         </w:r>
       </w:ins>
-      <w:ins w:id="1599" w:author="Jesus Hernan" w:date="2023-01-30T08:37:00Z">
+      <w:ins w:id="1598" w:author="Jesus Hernan" w:date="2023-01-30T08:37:00Z">
         <w:r>
           <w:t>e día 1111 hasta día 1120.</w:t>
         </w:r>
@@ -22024,10 +22021,10 @@
     <w:p>
       <w:pPr>
         <w:rPr>
-          <w:ins w:id="1600" w:author="Jesus Hernan" w:date="2023-01-30T08:37:00Z"/>
-        </w:rPr>
-      </w:pPr>
-      <w:ins w:id="1601" w:author="Jesus Hernan" w:date="2023-01-30T08:37:00Z">
+          <w:ins w:id="1599" w:author="Jesus Hernan" w:date="2023-01-30T08:37:00Z"/>
+        </w:rPr>
+      </w:pPr>
+      <w:ins w:id="1600" w:author="Jesus Hernan" w:date="2023-01-30T08:37:00Z">
         <w:r>
           <w:t>Tenga una sensación de todo su cuerpo y de todos sus cinco sentidos.</w:t>
         </w:r>
@@ -22036,10 +22033,10 @@
     <w:p>
       <w:pPr>
         <w:rPr>
-          <w:ins w:id="1602" w:author="Jesus Hernan" w:date="2023-01-30T08:37:00Z"/>
-        </w:rPr>
-      </w:pPr>
-      <w:ins w:id="1603" w:author="Jesus Hernan" w:date="2023-01-30T08:38:00Z">
+          <w:ins w:id="1601" w:author="Jesus Hernan" w:date="2023-01-30T08:37:00Z"/>
+        </w:rPr>
+      </w:pPr>
+      <w:ins w:id="1602" w:author="Jesus Hernan" w:date="2023-01-30T08:38:00Z">
         <w:r>
           <w:rPr>
             <w:b/>
@@ -22048,7 +22045,7 @@
           <w:t xml:space="preserve">Tarea </w:t>
         </w:r>
       </w:ins>
-      <w:ins w:id="1604" w:author="Jesus Hernan" w:date="2023-01-30T08:37:00Z">
+      <w:ins w:id="1603" w:author="Jesus Hernan" w:date="2023-01-30T08:37:00Z">
         <w:r>
           <w:rPr>
             <w:b/>
@@ -22057,7 +22054,7 @@
           <w:t>113</w:t>
         </w:r>
       </w:ins>
-      <w:ins w:id="1605" w:author="Jesus Hernan" w:date="2023-01-30T08:38:00Z">
+      <w:ins w:id="1604" w:author="Jesus Hernan" w:date="2023-01-30T08:38:00Z">
         <w:r>
           <w:rPr>
             <w:b/>
@@ -22066,7 +22063,7 @@
           <w:t>.</w:t>
         </w:r>
       </w:ins>
-      <w:ins w:id="1606" w:author="Jesus Hernan" w:date="2023-01-30T08:37:00Z">
+      <w:ins w:id="1605" w:author="Jesus Hernan" w:date="2023-01-30T08:37:00Z">
         <w:r>
           <w:t xml:space="preserve"> Desde día 1121 hasta día 1130.</w:t>
         </w:r>
@@ -22075,15 +22072,15 @@
     <w:p>
       <w:pPr>
         <w:rPr>
-          <w:ins w:id="1607" w:author="Jesus Hernan" w:date="2023-01-30T08:38:00Z"/>
-        </w:rPr>
-      </w:pPr>
-      <w:ins w:id="1608" w:author="Jesus Hernan" w:date="2023-01-30T08:37:00Z">
+          <w:ins w:id="1606" w:author="Jesus Hernan" w:date="2023-01-30T08:38:00Z"/>
+        </w:rPr>
+      </w:pPr>
+      <w:ins w:id="1607" w:author="Jesus Hernan" w:date="2023-01-30T08:37:00Z">
         <w:r>
           <w:t>En cada</w:t>
         </w:r>
       </w:ins>
-      <w:ins w:id="1609" w:author="Jesus Hernan" w:date="2023-01-30T08:38:00Z">
+      <w:ins w:id="1608" w:author="Jesus Hernan" w:date="2023-01-30T08:38:00Z">
         <w:r>
           <w:t xml:space="preserve"> momento del día tenga una sensación de todo su cuerpo y trate de darse cuenta que usted está trabajando con su centro motor.</w:t>
         </w:r>
@@ -22092,10 +22089,10 @@
     <w:p>
       <w:pPr>
         <w:rPr>
-          <w:ins w:id="1610" w:author="Jesus Hernan" w:date="2023-01-30T08:39:00Z"/>
-        </w:rPr>
-      </w:pPr>
-      <w:ins w:id="1611" w:author="Jesus Hernan" w:date="2023-01-30T08:38:00Z">
+          <w:ins w:id="1609" w:author="Jesus Hernan" w:date="2023-01-30T08:39:00Z"/>
+        </w:rPr>
+      </w:pPr>
+      <w:ins w:id="1610" w:author="Jesus Hernan" w:date="2023-01-30T08:38:00Z">
         <w:r>
           <w:rPr>
             <w:b/>
@@ -22111,10 +22108,10 @@
     <w:p>
       <w:pPr>
         <w:rPr>
-          <w:ins w:id="1612" w:author="Jesus Hernan" w:date="2023-01-30T08:39:00Z"/>
-        </w:rPr>
-      </w:pPr>
-      <w:ins w:id="1613" w:author="Jesus Hernan" w:date="2023-01-30T08:39:00Z">
+          <w:ins w:id="1611" w:author="Jesus Hernan" w:date="2023-01-30T08:39:00Z"/>
+        </w:rPr>
+      </w:pPr>
+      <w:ins w:id="1612" w:author="Jesus Hernan" w:date="2023-01-30T08:39:00Z">
         <w:r>
           <w:t>Durante el día sienta las posturas de su centro motor y suelte las tensiones.</w:t>
         </w:r>
@@ -22123,10 +22120,10 @@
     <w:p>
       <w:pPr>
         <w:rPr>
-          <w:ins w:id="1614" w:author="Jesus Hernan" w:date="2023-01-30T08:39:00Z"/>
-        </w:rPr>
-      </w:pPr>
-      <w:ins w:id="1615" w:author="Jesus Hernan" w:date="2023-01-30T08:39:00Z">
+          <w:ins w:id="1613" w:author="Jesus Hernan" w:date="2023-01-30T08:39:00Z"/>
+        </w:rPr>
+      </w:pPr>
+      <w:ins w:id="1614" w:author="Jesus Hernan" w:date="2023-01-30T08:39:00Z">
         <w:r>
           <w:rPr>
             <w:b/>
@@ -22142,30 +22139,30 @@
     <w:p>
       <w:pPr>
         <w:rPr>
-          <w:ins w:id="1616" w:author="Jesus Hernan" w:date="2023-01-30T08:41:00Z"/>
-        </w:rPr>
-      </w:pPr>
-      <w:ins w:id="1617" w:author="Jesus Hernan" w:date="2023-01-30T08:39:00Z">
+          <w:ins w:id="1615" w:author="Jesus Hernan" w:date="2023-01-30T08:41:00Z"/>
+        </w:rPr>
+      </w:pPr>
+      <w:ins w:id="1616" w:author="Jesus Hernan" w:date="2023-01-30T08:39:00Z">
         <w:r>
           <w:t>Trate de caminar en la oscuridad dando pasos pausadamente. Ponga delante el pie izquierdo apoyando todo el peso del cuerpo en el pie derecho. Con la punta</w:t>
         </w:r>
       </w:ins>
-      <w:ins w:id="1618" w:author="Jesus Hernan" w:date="2023-01-30T08:40:00Z">
+      <w:ins w:id="1617" w:author="Jesus Hernan" w:date="2023-01-30T08:40:00Z">
         <w:r>
           <w:t xml:space="preserve"> del pie izquierdo sienta el terreno o el lugar donde va a posar su pie. Solo si usted siente seguro y firme el terreno colocará el pie izquierdo apoyando en él todo el peso del cuerpo y adelantando en</w:t>
         </w:r>
       </w:ins>
-      <w:ins w:id="1619" w:author="Jesus Hernan" w:date="2023-01-30T08:41:00Z">
+      <w:ins w:id="1618" w:author="Jesus Hernan" w:date="2023-01-30T08:41:00Z">
         <w:r>
           <w:t>t</w:t>
         </w:r>
       </w:ins>
-      <w:ins w:id="1620" w:author="Jesus Hernan" w:date="2023-01-30T08:40:00Z">
+      <w:ins w:id="1619" w:author="Jesus Hernan" w:date="2023-01-30T08:40:00Z">
         <w:r>
           <w:t>onces el pie derecho. Repetirá el proceso</w:t>
         </w:r>
       </w:ins>
-      <w:ins w:id="1621" w:author="Jesus Hernan" w:date="2023-01-30T08:41:00Z">
+      <w:ins w:id="1620" w:author="Jesus Hernan" w:date="2023-01-30T08:41:00Z">
         <w:r>
           <w:t xml:space="preserve"> con cada pie a cada paso que deba dar. No extienda sus manos tan solo levante sus manos para proteger su rostro en caso de que en el lugar hubiese objetos o ramas a esa altura.</w:t>
         </w:r>
@@ -22174,10 +22171,10 @@
     <w:p>
       <w:pPr>
         <w:rPr>
-          <w:ins w:id="1622" w:author="Jesus Hernan" w:date="2023-01-30T08:42:00Z"/>
-        </w:rPr>
-      </w:pPr>
-      <w:ins w:id="1623" w:author="Jesus Hernan" w:date="2023-01-30T08:41:00Z">
+          <w:ins w:id="1621" w:author="Jesus Hernan" w:date="2023-01-30T08:42:00Z"/>
+        </w:rPr>
+      </w:pPr>
+      <w:ins w:id="1622" w:author="Jesus Hernan" w:date="2023-01-30T08:41:00Z">
         <w:r>
           <w:rPr>
             <w:b/>
@@ -22189,7 +22186,7 @@
           <w:t xml:space="preserve">. </w:t>
         </w:r>
       </w:ins>
-      <w:ins w:id="1624" w:author="Jesus Hernan" w:date="2023-01-30T08:42:00Z">
+      <w:ins w:id="1623" w:author="Jesus Hernan" w:date="2023-01-30T08:42:00Z">
         <w:r>
           <w:t>Desde día 1151 hasta 1160.</w:t>
         </w:r>
@@ -22198,20 +22195,20 @@
     <w:p>
       <w:pPr>
         <w:rPr>
-          <w:ins w:id="1625" w:author="Jesus Hernan" w:date="2023-01-30T08:44:00Z"/>
-        </w:rPr>
-      </w:pPr>
-      <w:ins w:id="1626" w:author="Jesus Hernan" w:date="2023-01-30T08:42:00Z">
+          <w:ins w:id="1624" w:author="Jesus Hernan" w:date="2023-01-30T08:44:00Z"/>
+        </w:rPr>
+      </w:pPr>
+      <w:ins w:id="1625" w:author="Jesus Hernan" w:date="2023-01-30T08:42:00Z">
         <w:r>
           <w:t>Trate de llevar la atención de un parte de su Ser a otra. Póngase de pie con la columna recta y los brazos extendidos hacia los lados paralelos al suelo y las piernas abiertas. Ahora sienta su cabeza, centre su atención en su cabeza. Descienda lent</w:t>
         </w:r>
       </w:ins>
-      <w:ins w:id="1627" w:author="Jesus Hernan" w:date="2023-01-30T08:43:00Z">
+      <w:ins w:id="1626" w:author="Jesus Hernan" w:date="2023-01-30T08:43:00Z">
         <w:r>
           <w:t>amente su atención y sensación hacia la pierna izquierda y el pie izquierdo. Ahora dirija su atención y sensación hacia el brazo derecho y la mano derecha. Canalice ahora su atención y sensación hacia el brazo izqu</w:t>
         </w:r>
       </w:ins>
-      <w:ins w:id="1628" w:author="Jesus Hernan" w:date="2023-01-30T08:44:00Z">
+      <w:ins w:id="1627" w:author="Jesus Hernan" w:date="2023-01-30T08:44:00Z">
         <w:r>
           <w:t>ierdo y la mano izquierda. Descienda su atención y sensación hacia la pierna derecha y el pie derecho. Por último lleve suavemente su atención de retorno a la cabeza.</w:t>
         </w:r>
@@ -22220,10 +22217,10 @@
     <w:p>
       <w:pPr>
         <w:rPr>
-          <w:ins w:id="1629" w:author="Jesus Hernan" w:date="2023-01-30T08:44:00Z"/>
-        </w:rPr>
-      </w:pPr>
-      <w:ins w:id="1630" w:author="Jesus Hernan" w:date="2023-01-30T08:44:00Z">
+          <w:ins w:id="1628" w:author="Jesus Hernan" w:date="2023-01-30T08:44:00Z"/>
+        </w:rPr>
+      </w:pPr>
+      <w:ins w:id="1629" w:author="Jesus Hernan" w:date="2023-01-30T08:44:00Z">
         <w:r>
           <w:rPr>
             <w:b/>
@@ -22239,20 +22236,20 @@
     <w:p>
       <w:pPr>
         <w:rPr>
-          <w:ins w:id="1631" w:author="Jesus Hernan" w:date="2023-01-30T08:46:00Z"/>
-        </w:rPr>
-      </w:pPr>
-      <w:ins w:id="1632" w:author="Jesus Hernan" w:date="2023-01-30T08:44:00Z">
+          <w:ins w:id="1630" w:author="Jesus Hernan" w:date="2023-01-30T08:46:00Z"/>
+        </w:rPr>
+      </w:pPr>
+      <w:ins w:id="1631" w:author="Jesus Hernan" w:date="2023-01-30T08:44:00Z">
         <w:r>
           <w:t>Tenga la s</w:t>
         </w:r>
       </w:ins>
-      <w:ins w:id="1633" w:author="Jesus Hernan" w:date="2023-01-30T08:45:00Z">
+      <w:ins w:id="1632" w:author="Jesus Hernan" w:date="2023-01-30T08:45:00Z">
         <w:r>
           <w:t xml:space="preserve">ensación de su ojo izquierdo. Acto seguido tenga la sensación de su oído izquierdo. Siga con la sensación de sus labios, boca y lengua. Continúe con la sensación de su nariz, fosa nasal izquierda y fosa nasal derecha. Oído derecho luego </w:t>
         </w:r>
       </w:ins>
-      <w:ins w:id="1634" w:author="Jesus Hernan" w:date="2023-01-30T08:46:00Z">
+      <w:ins w:id="1633" w:author="Jesus Hernan" w:date="2023-01-30T08:46:00Z">
         <w:r>
           <w:t>ojo derecho. Por último sienta la parte superior del cráneo.</w:t>
         </w:r>
@@ -22261,10 +22258,10 @@
     <w:p>
       <w:pPr>
         <w:rPr>
-          <w:ins w:id="1635" w:author="Jesus Hernan" w:date="2023-01-30T08:46:00Z"/>
-        </w:rPr>
-      </w:pPr>
-      <w:ins w:id="1636" w:author="Jesus Hernan" w:date="2023-01-30T08:46:00Z">
+          <w:ins w:id="1634" w:author="Jesus Hernan" w:date="2023-01-30T08:46:00Z"/>
+        </w:rPr>
+      </w:pPr>
+      <w:ins w:id="1635" w:author="Jesus Hernan" w:date="2023-01-30T08:46:00Z">
         <w:r>
           <w:rPr>
             <w:b/>
@@ -22280,30 +22277,30 @@
     <w:p>
       <w:pPr>
         <w:rPr>
-          <w:ins w:id="1637" w:author="Jesus Hernan" w:date="2023-01-30T08:49:00Z"/>
-        </w:rPr>
-      </w:pPr>
-      <w:ins w:id="1638" w:author="Jesus Hernan" w:date="2023-01-30T08:46:00Z">
+          <w:ins w:id="1636" w:author="Jesus Hernan" w:date="2023-01-30T08:49:00Z"/>
+        </w:rPr>
+      </w:pPr>
+      <w:ins w:id="1637" w:author="Jesus Hernan" w:date="2023-01-30T08:46:00Z">
         <w:r>
           <w:t xml:space="preserve">Tenga la sensación de la cima de su cráneo. Extienda ahora su atención a toda su cabeza y su rostro. Continúe </w:t>
         </w:r>
       </w:ins>
-      <w:ins w:id="1639" w:author="Jesus Hernan" w:date="2023-01-30T08:47:00Z">
+      <w:ins w:id="1638" w:author="Jesus Hernan" w:date="2023-01-30T08:47:00Z">
         <w:r>
           <w:t>dirigiendo</w:t>
         </w:r>
       </w:ins>
-      <w:ins w:id="1640" w:author="Jesus Hernan" w:date="2023-01-30T08:46:00Z">
+      <w:ins w:id="1639" w:author="Jesus Hernan" w:date="2023-01-30T08:46:00Z">
         <w:r>
           <w:t xml:space="preserve"> s</w:t>
         </w:r>
       </w:ins>
-      <w:ins w:id="1641" w:author="Jesus Hernan" w:date="2023-01-30T08:47:00Z">
+      <w:ins w:id="1640" w:author="Jesus Hernan" w:date="2023-01-30T08:47:00Z">
         <w:r>
           <w:t>u atención hacia su cuello. Sienta su hombro izquierdo, su brazo, mano y dedos izquierdos. Pierna y pie izquierdo. Pase su atención a la pierna y pie derecho Brazos, mano y dedos derechos. Su hombro derecho. Ahora lleve toda su atención y sensación</w:t>
         </w:r>
       </w:ins>
-      <w:ins w:id="1642" w:author="Jesus Hernan" w:date="2023-01-30T08:48:00Z">
+      <w:ins w:id="1641" w:author="Jesus Hernan" w:date="2023-01-30T08:48:00Z">
         <w:r>
           <w:t xml:space="preserve"> a sus gónadas. Pase a su abdomen. Lleve su atención a la parte baja de su espalda </w:t>
         </w:r>
@@ -22311,7 +22308,7 @@
           <w:t>y caderas, luego a la parte alta de su espalda. Lleve ahora su atención y s</w:t>
         </w:r>
       </w:ins>
-      <w:ins w:id="1643" w:author="Jesus Hernan" w:date="2023-01-30T08:49:00Z">
+      <w:ins w:id="1642" w:author="Jesus Hernan" w:date="2023-01-30T08:49:00Z">
         <w:r>
           <w:t>ensación a su pecho. Suba su atención al cuello. Vuelva a sentir su rostro y toda su cabeza. Por último lleve su atención y sensación a la sima de su cráneo.</w:t>
         </w:r>
@@ -22320,10 +22317,10 @@
     <w:p>
       <w:pPr>
         <w:rPr>
-          <w:ins w:id="1644" w:author="Jesus Hernan" w:date="2023-01-30T08:49:00Z"/>
-        </w:rPr>
-      </w:pPr>
-      <w:ins w:id="1645" w:author="Jesus Hernan" w:date="2023-01-30T08:49:00Z">
+          <w:ins w:id="1643" w:author="Jesus Hernan" w:date="2023-01-30T08:49:00Z"/>
+        </w:rPr>
+      </w:pPr>
+      <w:ins w:id="1644" w:author="Jesus Hernan" w:date="2023-01-30T08:49:00Z">
         <w:r>
           <w:rPr>
             <w:b/>
@@ -22339,15 +22336,15 @@
     <w:p>
       <w:pPr>
         <w:rPr>
-          <w:ins w:id="1646" w:author="Jesus Hernan" w:date="2023-01-30T08:50:00Z"/>
-        </w:rPr>
-      </w:pPr>
-      <w:ins w:id="1647" w:author="Jesus Hernan" w:date="2023-01-30T08:49:00Z">
+          <w:ins w:id="1645" w:author="Jesus Hernan" w:date="2023-01-30T08:50:00Z"/>
+        </w:rPr>
+      </w:pPr>
+      <w:ins w:id="1646" w:author="Jesus Hernan" w:date="2023-01-30T08:49:00Z">
         <w:r>
           <w:t>Durante el coito geni</w:t>
         </w:r>
       </w:ins>
-      <w:ins w:id="1648" w:author="Jesus Hernan" w:date="2023-01-30T08:50:00Z">
+      <w:ins w:id="1647" w:author="Jesus Hernan" w:date="2023-01-30T08:50:00Z">
         <w:r>
           <w:t>tal con su pareja heterosexual. Trate de tener una sensación de sí mismo. Una sensación de todo su cuerpo. Centre su atención y sensación en sus movimientos y sensaciones durante el acto sexual de pareja heterosexual.</w:t>
         </w:r>
@@ -22356,10 +22353,10 @@
     <w:p>
       <w:pPr>
         <w:rPr>
-          <w:ins w:id="1649" w:author="Jesus Hernan" w:date="2023-01-30T08:50:00Z"/>
-        </w:rPr>
-      </w:pPr>
-      <w:ins w:id="1650" w:author="Jesus Hernan" w:date="2023-01-30T08:50:00Z">
+          <w:ins w:id="1648" w:author="Jesus Hernan" w:date="2023-01-30T08:50:00Z"/>
+        </w:rPr>
+      </w:pPr>
+      <w:ins w:id="1649" w:author="Jesus Hernan" w:date="2023-01-30T08:50:00Z">
         <w:r>
           <w:rPr>
             <w:b/>
@@ -22375,10 +22372,10 @@
     <w:p>
       <w:pPr>
         <w:rPr>
-          <w:ins w:id="1651" w:author="Jesus Hernan" w:date="2023-01-30T08:51:00Z"/>
-        </w:rPr>
-      </w:pPr>
-      <w:ins w:id="1652" w:author="Jesus Hernan" w:date="2023-01-30T08:51:00Z">
+          <w:ins w:id="1650" w:author="Jesus Hernan" w:date="2023-01-30T08:51:00Z"/>
+        </w:rPr>
+      </w:pPr>
+      <w:ins w:id="1651" w:author="Jesus Hernan" w:date="2023-01-30T08:51:00Z">
         <w:r>
           <w:t>Durante toda la mañana hasta el mediodía trate de nunca pronunciar la palabra “NO”. Busque como respuesta una alternativa a esa palabra. Anote sus experiencias al evitar utilizar esa palabra.</w:t>
         </w:r>
@@ -22387,17 +22384,17 @@
     <w:p>
       <w:pPr>
         <w:rPr>
+          <w:ins w:id="1652" w:author="Jesus Hernan" w:date="2023-01-30T08:52:00Z"/>
+        </w:rPr>
+      </w:pPr>
+    </w:p>
+    <w:p>
+      <w:pPr>
+        <w:rPr>
           <w:ins w:id="1653" w:author="Jesus Hernan" w:date="2023-01-30T08:52:00Z"/>
         </w:rPr>
       </w:pPr>
-    </w:p>
-    <w:p>
-      <w:pPr>
-        <w:rPr>
-          <w:ins w:id="1654" w:author="Jesus Hernan" w:date="2023-01-30T08:52:00Z"/>
-        </w:rPr>
-      </w:pPr>
-      <w:ins w:id="1655" w:author="Jesus Hernan" w:date="2023-01-30T08:52:00Z">
+      <w:ins w:id="1654" w:author="Jesus Hernan" w:date="2023-01-30T08:52:00Z">
         <w:r>
           <w:t>TAREAS DE RECUERDO DE SÍ MISMO.</w:t>
         </w:r>
@@ -22406,10 +22403,10 @@
     <w:p>
       <w:pPr>
         <w:rPr>
-          <w:ins w:id="1656" w:author="Jesus Hernan" w:date="2023-01-30T08:52:00Z"/>
-        </w:rPr>
-      </w:pPr>
-      <w:ins w:id="1657" w:author="Jesus Hernan" w:date="2023-01-30T08:52:00Z">
+          <w:ins w:id="1655" w:author="Jesus Hernan" w:date="2023-01-30T08:52:00Z"/>
+        </w:rPr>
+      </w:pPr>
+      <w:ins w:id="1656" w:author="Jesus Hernan" w:date="2023-01-30T08:52:00Z">
         <w:r>
           <w:t>LA DIVISIÓND DE LA ATENCIÓN.</w:t>
         </w:r>
@@ -22418,17 +22415,17 @@
     <w:p>
       <w:pPr>
         <w:rPr>
-          <w:ins w:id="1658" w:author="Jesus Hernan" w:date="2023-01-30T08:52:00Z"/>
-        </w:rPr>
-      </w:pPr>
-    </w:p>
-    <w:p>
-      <w:pPr>
-        <w:rPr>
-          <w:ins w:id="1659" w:author="Jesus Hernan" w:date="2023-01-31T10:09:00Z"/>
-        </w:rPr>
-      </w:pPr>
-      <w:ins w:id="1660" w:author="Jesus Hernan" w:date="2023-01-30T08:52:00Z">
+          <w:ins w:id="1657" w:author="Jesus Hernan" w:date="2023-01-30T08:52:00Z"/>
+        </w:rPr>
+      </w:pPr>
+    </w:p>
+    <w:p>
+      <w:pPr>
+        <w:rPr>
+          <w:ins w:id="1658" w:author="Jesus Hernan" w:date="2023-01-31T10:09:00Z"/>
+        </w:rPr>
+      </w:pPr>
+      <w:ins w:id="1659" w:author="Jesus Hernan" w:date="2023-01-30T08:52:00Z">
         <w:r>
           <w:t>TRABAJO ESPECIAL 13. Tareas desde 121 hasta 130.</w:t>
         </w:r>
@@ -22437,10 +22434,10 @@
     <w:p>
       <w:pPr>
         <w:rPr>
-          <w:ins w:id="1661" w:author="Jesus Hernan" w:date="2023-01-31T10:09:00Z"/>
-        </w:rPr>
-      </w:pPr>
-      <w:ins w:id="1662" w:author="Jesus Hernan" w:date="2023-01-31T10:09:00Z">
+          <w:ins w:id="1660" w:author="Jesus Hernan" w:date="2023-01-31T10:09:00Z"/>
+        </w:rPr>
+      </w:pPr>
+      <w:ins w:id="1661" w:author="Jesus Hernan" w:date="2023-01-31T10:09:00Z">
         <w:r>
           <w:rPr>
             <w:b/>
@@ -22456,25 +22453,25 @@
     <w:p>
       <w:pPr>
         <w:rPr>
-          <w:ins w:id="1663" w:author="Jesus Hernan" w:date="2023-01-31T10:10:00Z"/>
-        </w:rPr>
-      </w:pPr>
-      <w:ins w:id="1664" w:author="Jesus Hernan" w:date="2023-01-31T10:09:00Z">
+          <w:ins w:id="1662" w:author="Jesus Hernan" w:date="2023-01-31T10:10:00Z"/>
+        </w:rPr>
+      </w:pPr>
+      <w:ins w:id="1663" w:author="Jesus Hernan" w:date="2023-01-31T10:09:00Z">
         <w:r>
           <w:t xml:space="preserve">Al amanecer, al mediodía, y al anochecer repita en voz baja o </w:t>
         </w:r>
       </w:ins>
-      <w:ins w:id="1665" w:author="Jesus Hernan" w:date="2023-01-31T10:10:00Z">
+      <w:ins w:id="1664" w:author="Jesus Hernan" w:date="2023-01-31T10:10:00Z">
         <w:r>
           <w:t>mentalmente</w:t>
         </w:r>
       </w:ins>
-      <w:ins w:id="1666" w:author="Jesus Hernan" w:date="2023-01-31T10:09:00Z">
+      <w:ins w:id="1665" w:author="Jesus Hernan" w:date="2023-01-31T10:09:00Z">
         <w:r>
           <w:t xml:space="preserve"> durante 90 minutos cada vez. “YO me recuerdo a mí mismo”</w:t>
         </w:r>
       </w:ins>
-      <w:ins w:id="1667" w:author="Jesus Hernan" w:date="2023-01-31T10:10:00Z">
+      <w:ins w:id="1666" w:author="Jesus Hernan" w:date="2023-01-31T10:10:00Z">
         <w:r>
           <w:t>.</w:t>
         </w:r>
@@ -22483,10 +22480,10 @@
     <w:p>
       <w:pPr>
         <w:rPr>
-          <w:ins w:id="1668" w:author="Jesus Hernan" w:date="2023-01-31T10:10:00Z"/>
-        </w:rPr>
-      </w:pPr>
-      <w:ins w:id="1669" w:author="Jesus Hernan" w:date="2023-01-31T10:10:00Z">
+          <w:ins w:id="1667" w:author="Jesus Hernan" w:date="2023-01-31T10:10:00Z"/>
+        </w:rPr>
+      </w:pPr>
+      <w:ins w:id="1668" w:author="Jesus Hernan" w:date="2023-01-31T10:10:00Z">
         <w:r>
           <w:rPr>
             <w:b/>
@@ -22502,10 +22499,10 @@
     <w:p>
       <w:pPr>
         <w:rPr>
-          <w:ins w:id="1670" w:author="Jesus Hernan" w:date="2023-01-31T10:10:00Z"/>
-        </w:rPr>
-      </w:pPr>
-      <w:ins w:id="1671" w:author="Jesus Hernan" w:date="2023-01-31T10:10:00Z">
+          <w:ins w:id="1669" w:author="Jesus Hernan" w:date="2023-01-31T10:10:00Z"/>
+        </w:rPr>
+      </w:pPr>
+      <w:ins w:id="1670" w:author="Jesus Hernan" w:date="2023-01-31T10:10:00Z">
         <w:r>
           <w:t>Varias veces al día trate de recordarse de sí mismo y repita “YO me recuerdo a mí mismo”.</w:t>
         </w:r>
@@ -22514,10 +22511,10 @@
     <w:p>
       <w:pPr>
         <w:rPr>
-          <w:ins w:id="1672" w:author="Jesus Hernan" w:date="2023-01-31T10:11:00Z"/>
-        </w:rPr>
-      </w:pPr>
-      <w:ins w:id="1673" w:author="Jesus Hernan" w:date="2023-01-31T10:10:00Z">
+          <w:ins w:id="1671" w:author="Jesus Hernan" w:date="2023-01-31T10:11:00Z"/>
+        </w:rPr>
+      </w:pPr>
+      <w:ins w:id="1672" w:author="Jesus Hernan" w:date="2023-01-31T10:10:00Z">
         <w:r>
           <w:rPr>
             <w:b/>
@@ -22529,7 +22526,7 @@
           <w:t xml:space="preserve"> Desde día 1221 hasta día 1</w:t>
         </w:r>
       </w:ins>
-      <w:ins w:id="1674" w:author="Jesus Hernan" w:date="2023-01-31T10:11:00Z">
+      <w:ins w:id="1673" w:author="Jesus Hernan" w:date="2023-01-31T10:11:00Z">
         <w:r>
           <w:t>230.</w:t>
         </w:r>
@@ -22538,16 +22535,16 @@
     <w:p>
       <w:pPr>
         <w:rPr>
-          <w:ins w:id="1675" w:author="Jesus Hernan" w:date="2023-01-31T10:11:00Z"/>
-        </w:rPr>
-      </w:pPr>
-      <w:ins w:id="1676" w:author="Jesus Hernan" w:date="2023-01-31T10:11:00Z">
+          <w:ins w:id="1674" w:author="Jesus Hernan" w:date="2023-01-31T10:11:00Z"/>
+        </w:rPr>
+      </w:pPr>
+      <w:ins w:id="1675" w:author="Jesus Hernan" w:date="2023-01-31T10:11:00Z">
         <w:r>
           <w:t>Trate de repetir continuamente d</w:t>
         </w:r>
         <w:r>
           <w:rPr>
-            <w:rPrChange w:id="1677" w:author="Jesus Hernan" w:date="2023-01-31T10:11:00Z">
+            <w:rPrChange w:id="1676" w:author="Jesus Hernan" w:date="2023-01-31T10:11:00Z">
               <w:rPr>
                 <w:lang w:val="pt-BR"/>
               </w:rPr>
@@ -22566,10 +22563,10 @@
     <w:p>
       <w:pPr>
         <w:rPr>
-          <w:ins w:id="1678" w:author="Jesus Hernan" w:date="2023-01-31T10:12:00Z"/>
-        </w:rPr>
-      </w:pPr>
-      <w:ins w:id="1679" w:author="Jesus Hernan" w:date="2023-01-31T10:11:00Z">
+          <w:ins w:id="1677" w:author="Jesus Hernan" w:date="2023-01-31T10:12:00Z"/>
+        </w:rPr>
+      </w:pPr>
+      <w:ins w:id="1678" w:author="Jesus Hernan" w:date="2023-01-31T10:11:00Z">
         <w:r>
           <w:rPr>
             <w:b/>
@@ -22581,7 +22578,7 @@
           <w:t xml:space="preserve"> Desde día 12</w:t>
         </w:r>
       </w:ins>
-      <w:ins w:id="1680" w:author="Jesus Hernan" w:date="2023-01-31T10:12:00Z">
+      <w:ins w:id="1679" w:author="Jesus Hernan" w:date="2023-01-31T10:12:00Z">
         <w:r>
           <w:t>31 hasta día 1240.</w:t>
         </w:r>
@@ -22590,10 +22587,10 @@
     <w:p>
       <w:pPr>
         <w:rPr>
-          <w:ins w:id="1681" w:author="Jesus Hernan" w:date="2023-01-31T10:12:00Z"/>
-        </w:rPr>
-      </w:pPr>
-      <w:ins w:id="1682" w:author="Jesus Hernan" w:date="2023-01-31T10:12:00Z">
+          <w:ins w:id="1680" w:author="Jesus Hernan" w:date="2023-01-31T10:12:00Z"/>
+        </w:rPr>
+      </w:pPr>
+      <w:ins w:id="1681" w:author="Jesus Hernan" w:date="2023-01-31T10:12:00Z">
         <w:r>
           <w:t>Al escuchar palabras obscenas. Sienta su cuerpo y diga a sí mismo “Yo me recuerdo a mí mismo.”</w:t>
         </w:r>
@@ -22602,10 +22599,10 @@
     <w:p>
       <w:pPr>
         <w:rPr>
-          <w:ins w:id="1683" w:author="Jesus Hernan" w:date="2023-01-31T10:13:00Z"/>
-        </w:rPr>
-      </w:pPr>
-      <w:ins w:id="1684" w:author="Jesus Hernan" w:date="2023-01-31T10:12:00Z">
+          <w:ins w:id="1682" w:author="Jesus Hernan" w:date="2023-01-31T10:13:00Z"/>
+        </w:rPr>
+      </w:pPr>
+      <w:ins w:id="1683" w:author="Jesus Hernan" w:date="2023-01-31T10:12:00Z">
         <w:r>
           <w:rPr>
             <w:b/>
@@ -22617,7 +22614,7 @@
           <w:t xml:space="preserve"> Desde día 1241 hasta día 1250</w:t>
         </w:r>
       </w:ins>
-      <w:ins w:id="1685" w:author="Jesus Hernan" w:date="2023-01-31T10:13:00Z">
+      <w:ins w:id="1684" w:author="Jesus Hernan" w:date="2023-01-31T10:13:00Z">
         <w:r>
           <w:t>.</w:t>
         </w:r>
@@ -22626,10 +22623,10 @@
     <w:p>
       <w:pPr>
         <w:rPr>
-          <w:ins w:id="1686" w:author="Jesus Hernan" w:date="2023-01-31T10:13:00Z"/>
-        </w:rPr>
-      </w:pPr>
-      <w:ins w:id="1687" w:author="Jesus Hernan" w:date="2023-01-31T10:13:00Z">
+          <w:ins w:id="1685" w:author="Jesus Hernan" w:date="2023-01-31T10:13:00Z"/>
+        </w:rPr>
+      </w:pPr>
+      <w:ins w:id="1686" w:author="Jesus Hernan" w:date="2023-01-31T10:13:00Z">
         <w:r>
           <w:t>Al escuchar gritos o insultos. Sienta su cuerpo y diga a sí mismo “Yo me recuerdo a mí mismo.”</w:t>
         </w:r>
@@ -22638,10 +22635,10 @@
     <w:p>
       <w:pPr>
         <w:rPr>
-          <w:ins w:id="1688" w:author="Jesus Hernan" w:date="2023-01-31T10:14:00Z"/>
-        </w:rPr>
-      </w:pPr>
-      <w:ins w:id="1689" w:author="Jesus Hernan" w:date="2023-01-31T10:13:00Z">
+          <w:ins w:id="1687" w:author="Jesus Hernan" w:date="2023-01-31T10:14:00Z"/>
+        </w:rPr>
+      </w:pPr>
+      <w:ins w:id="1688" w:author="Jesus Hernan" w:date="2023-01-31T10:13:00Z">
         <w:r>
           <w:rPr>
             <w:b/>
@@ -22653,7 +22650,7 @@
           <w:t xml:space="preserve"> Desde día 1251 hasta día 1</w:t>
         </w:r>
       </w:ins>
-      <w:ins w:id="1690" w:author="Jesus Hernan" w:date="2023-01-31T10:14:00Z">
+      <w:ins w:id="1689" w:author="Jesus Hernan" w:date="2023-01-31T10:14:00Z">
         <w:r>
           <w:t>260.</w:t>
         </w:r>
@@ -22662,10 +22659,10 @@
     <w:p>
       <w:pPr>
         <w:rPr>
-          <w:ins w:id="1691" w:author="Jesus Hernan" w:date="2023-01-31T10:14:00Z"/>
-        </w:rPr>
-      </w:pPr>
-      <w:ins w:id="1692" w:author="Jesus Hernan" w:date="2023-01-31T10:14:00Z">
+          <w:ins w:id="1690" w:author="Jesus Hernan" w:date="2023-01-31T10:14:00Z"/>
+        </w:rPr>
+      </w:pPr>
+      <w:ins w:id="1691" w:author="Jesus Hernan" w:date="2023-01-31T10:14:00Z">
         <w:r>
           <w:t>En cada momento del día. Dígase “Yo soy el que veo, escucho y siento las impresiones del ambiente y Yo me siento a mí mismo”.</w:t>
         </w:r>
@@ -22674,10 +22671,10 @@
     <w:p>
       <w:pPr>
         <w:rPr>
-          <w:ins w:id="1693" w:author="Jesus Hernan" w:date="2023-01-31T10:15:00Z"/>
-        </w:rPr>
-      </w:pPr>
-      <w:ins w:id="1694" w:author="Jesus Hernan" w:date="2023-01-31T10:14:00Z">
+          <w:ins w:id="1692" w:author="Jesus Hernan" w:date="2023-01-31T10:15:00Z"/>
+        </w:rPr>
+      </w:pPr>
+      <w:ins w:id="1693" w:author="Jesus Hernan" w:date="2023-01-31T10:14:00Z">
         <w:r>
           <w:rPr>
             <w:b/>
@@ -22689,7 +22686,7 @@
           <w:t>. Desde día 1261</w:t>
         </w:r>
       </w:ins>
-      <w:ins w:id="1695" w:author="Jesus Hernan" w:date="2023-01-31T10:15:00Z">
+      <w:ins w:id="1694" w:author="Jesus Hernan" w:date="2023-01-31T10:15:00Z">
         <w:r>
           <w:t xml:space="preserve"> hasta día 1270.</w:t>
         </w:r>
@@ -22698,15 +22695,15 @@
     <w:p>
       <w:pPr>
         <w:rPr>
-          <w:ins w:id="1696" w:author="Jesus Hernan" w:date="2023-01-31T10:16:00Z"/>
-        </w:rPr>
-      </w:pPr>
-      <w:ins w:id="1697" w:author="Jesus Hernan" w:date="2023-01-31T10:15:00Z">
+          <w:ins w:id="1695" w:author="Jesus Hernan" w:date="2023-01-31T10:16:00Z"/>
+        </w:rPr>
+      </w:pPr>
+      <w:ins w:id="1696" w:author="Jesus Hernan" w:date="2023-01-31T10:15:00Z">
         <w:r>
           <w:t xml:space="preserve">Al realizar sus actividades cotidianas. Sienta todo su cuerpo y las tensiones de su cuerpo. Suelte sus tensiones musculares. Ahora continúe realizando sus actividades cotidianas pero interiormente sepárese de todo lo que realiza, mira o escucha. Sepárese de todo cuanto </w:t>
         </w:r>
       </w:ins>
-      <w:ins w:id="1698" w:author="Jesus Hernan" w:date="2023-01-31T10:16:00Z">
+      <w:ins w:id="1697" w:author="Jesus Hernan" w:date="2023-01-31T10:16:00Z">
         <w:r>
           <w:t>le rodea. Sienta su Ser y dígase a sí mismo “Yo me recuerdo a mí mismo”.</w:t>
         </w:r>
@@ -22715,10 +22712,10 @@
     <w:p>
       <w:pPr>
         <w:rPr>
-          <w:ins w:id="1699" w:author="Jesus Hernan" w:date="2023-01-31T10:16:00Z"/>
-        </w:rPr>
-      </w:pPr>
-      <w:ins w:id="1700" w:author="Jesus Hernan" w:date="2023-01-31T10:16:00Z">
+          <w:ins w:id="1698" w:author="Jesus Hernan" w:date="2023-01-31T10:16:00Z"/>
+        </w:rPr>
+      </w:pPr>
+      <w:ins w:id="1699" w:author="Jesus Hernan" w:date="2023-01-31T10:16:00Z">
         <w:r>
           <w:rPr>
             <w:b/>
@@ -22734,15 +22731,15 @@
     <w:p>
       <w:pPr>
         <w:rPr>
-          <w:ins w:id="1701" w:author="Jesus Hernan" w:date="2023-01-31T10:17:00Z"/>
-        </w:rPr>
-      </w:pPr>
-      <w:ins w:id="1702" w:author="Jesus Hernan" w:date="2023-01-31T10:16:00Z">
+          <w:ins w:id="1700" w:author="Jesus Hernan" w:date="2023-01-31T10:17:00Z"/>
+        </w:rPr>
+      </w:pPr>
+      <w:ins w:id="1701" w:author="Jesus Hernan" w:date="2023-01-31T10:16:00Z">
         <w:r>
           <w:t>Cuando usted escuche una</w:t>
         </w:r>
       </w:ins>
-      <w:ins w:id="1703" w:author="Jesus Hernan" w:date="2023-01-31T10:17:00Z">
+      <w:ins w:id="1702" w:author="Jesus Hernan" w:date="2023-01-31T10:17:00Z">
         <w:r>
           <w:t xml:space="preserve"> melodía, una conferencia, una información o una persona. Siente su cuerpo y sus oídos. Preste atención a la que percibe y preste atención a sí mismo, a su Ser. Diga “Yo me recuerdo de mí mismo”.</w:t>
         </w:r>
@@ -22751,10 +22748,10 @@
     <w:p>
       <w:pPr>
         <w:rPr>
-          <w:ins w:id="1704" w:author="Jesus Hernan" w:date="2023-01-31T10:18:00Z"/>
-        </w:rPr>
-      </w:pPr>
-      <w:ins w:id="1705" w:author="Jesus Hernan" w:date="2023-01-31T10:17:00Z">
+          <w:ins w:id="1703" w:author="Jesus Hernan" w:date="2023-01-31T10:18:00Z"/>
+        </w:rPr>
+      </w:pPr>
+      <w:ins w:id="1704" w:author="Jesus Hernan" w:date="2023-01-31T10:17:00Z">
         <w:r>
           <w:rPr>
             <w:b/>
@@ -22766,7 +22763,7 @@
           <w:t xml:space="preserve"> Desd</w:t>
         </w:r>
       </w:ins>
-      <w:ins w:id="1706" w:author="Jesus Hernan" w:date="2023-01-31T10:18:00Z">
+      <w:ins w:id="1705" w:author="Jesus Hernan" w:date="2023-01-31T10:18:00Z">
         <w:r>
           <w:t>e día 1281 hasta días 1290.</w:t>
         </w:r>
@@ -22775,10 +22772,10 @@
     <w:p>
       <w:pPr>
         <w:rPr>
-          <w:ins w:id="1707" w:author="Jesus Hernan" w:date="2023-01-31T10:18:00Z"/>
-        </w:rPr>
-      </w:pPr>
-      <w:ins w:id="1708" w:author="Jesus Hernan" w:date="2023-01-31T10:18:00Z">
+          <w:ins w:id="1706" w:author="Jesus Hernan" w:date="2023-01-31T10:18:00Z"/>
+        </w:rPr>
+      </w:pPr>
+      <w:ins w:id="1707" w:author="Jesus Hernan" w:date="2023-01-31T10:18:00Z">
         <w:r>
           <w:t>Cuando alguna persona le llame por su nombre sienta su cuerpo. Al sentir su cuerpo sienta sus cinco sentidos. Sienta sus ojos y mire a era persona y siéntase a sí mismo mirando a esa persona.</w:t>
         </w:r>
@@ -22787,20 +22784,20 @@
     <w:p>
       <w:pPr>
         <w:rPr>
-          <w:ins w:id="1709" w:author="Jesus Hernan" w:date="2023-01-31T10:20:00Z"/>
-        </w:rPr>
-      </w:pPr>
-      <w:ins w:id="1710" w:author="Jesus Hernan" w:date="2023-01-31T10:18:00Z">
+          <w:ins w:id="1708" w:author="Jesus Hernan" w:date="2023-01-31T10:20:00Z"/>
+        </w:rPr>
+      </w:pPr>
+      <w:ins w:id="1709" w:author="Jesus Hernan" w:date="2023-01-31T10:18:00Z">
         <w:r>
           <w:t xml:space="preserve">Escuche lo que la persona le dice y mientras la escucha tenga una sensación </w:t>
         </w:r>
       </w:ins>
-      <w:ins w:id="1711" w:author="Jesus Hernan" w:date="2023-01-31T10:19:00Z">
+      <w:ins w:id="1710" w:author="Jesus Hernan" w:date="2023-01-31T10:19:00Z">
         <w:r>
           <w:t>de sus oídos y siéntase a sí mismo escuchando a esa persona. Externamente usted debe prestar atención a lo que la persona le dice. Pero interiormente debe separarse de cualquier vínculo con esa persona o con la que esa persona le e</w:t>
         </w:r>
       </w:ins>
-      <w:ins w:id="1712" w:author="Jesus Hernan" w:date="2023-01-31T10:20:00Z">
+      <w:ins w:id="1711" w:author="Jesus Hernan" w:date="2023-01-31T10:20:00Z">
         <w:r>
           <w:t>xprese. Usted debe producir en su interior una separación interior que la ampare del mundo exterior. Mientras pres atención exterior a esa persona repítase a sí mismo “Yo me recuerdo a mí mismo.”</w:t>
         </w:r>
@@ -22809,10 +22806,10 @@
     <w:p>
       <w:pPr>
         <w:rPr>
-          <w:ins w:id="1713" w:author="Jesus Hernan" w:date="2023-01-31T10:21:00Z"/>
-        </w:rPr>
-      </w:pPr>
-      <w:ins w:id="1714" w:author="Jesus Hernan" w:date="2023-01-31T10:20:00Z">
+          <w:ins w:id="1712" w:author="Jesus Hernan" w:date="2023-01-31T10:21:00Z"/>
+        </w:rPr>
+      </w:pPr>
+      <w:ins w:id="1713" w:author="Jesus Hernan" w:date="2023-01-31T10:20:00Z">
         <w:r>
           <w:rPr>
             <w:b/>
@@ -22828,10 +22825,10 @@
     <w:p>
       <w:pPr>
         <w:rPr>
-          <w:ins w:id="1715" w:author="Jesus Hernan" w:date="2023-01-31T10:21:00Z"/>
-        </w:rPr>
-      </w:pPr>
-      <w:ins w:id="1716" w:author="Jesus Hernan" w:date="2023-01-31T10:21:00Z">
+          <w:ins w:id="1714" w:author="Jesus Hernan" w:date="2023-01-31T10:21:00Z"/>
+        </w:rPr>
+      </w:pPr>
+      <w:ins w:id="1715" w:author="Jesus Hernan" w:date="2023-01-31T10:21:00Z">
         <w:r>
           <w:t>Al escuchar palabras descorteses sienta su cuerpo. Divida su atención entre su mundo interior y el mundo exterior desde el cual provienen las impresiones como estímulos exteriores de la vida para hacerlo reaccionar mecánicamente.</w:t>
         </w:r>
@@ -22840,22 +22837,22 @@
     <w:p>
       <w:pPr>
         <w:rPr>
-          <w:ins w:id="1717" w:author="Jesus Hernan" w:date="2023-01-31T10:21:00Z"/>
-        </w:rPr>
-      </w:pPr>
-    </w:p>
-    <w:p>
-      <w:pPr>
-        <w:rPr>
-          <w:ins w:id="1718" w:author="Jesus Hernan" w:date="2023-01-31T10:22:00Z"/>
-        </w:rPr>
-      </w:pPr>
-      <w:ins w:id="1719" w:author="Jesus Hernan" w:date="2023-01-31T10:21:00Z">
+          <w:ins w:id="1716" w:author="Jesus Hernan" w:date="2023-01-31T10:21:00Z"/>
+        </w:rPr>
+      </w:pPr>
+    </w:p>
+    <w:p>
+      <w:pPr>
+        <w:rPr>
+          <w:ins w:id="1717" w:author="Jesus Hernan" w:date="2023-01-31T10:22:00Z"/>
+        </w:rPr>
+      </w:pPr>
+      <w:ins w:id="1718" w:author="Jesus Hernan" w:date="2023-01-31T10:21:00Z">
         <w:r>
           <w:t xml:space="preserve">TRABAJO ESPECIAL 14. </w:t>
         </w:r>
       </w:ins>
-      <w:ins w:id="1720" w:author="Jesus Hernan" w:date="2023-01-31T10:22:00Z">
+      <w:ins w:id="1719" w:author="Jesus Hernan" w:date="2023-01-31T10:22:00Z">
         <w:r>
           <w:t>Tareas desde 131 hasta 140.</w:t>
         </w:r>
@@ -22864,10 +22861,10 @@
     <w:p>
       <w:pPr>
         <w:rPr>
-          <w:ins w:id="1721" w:author="Jesus Hernan" w:date="2023-02-09T09:37:00Z"/>
-        </w:rPr>
-      </w:pPr>
-      <w:ins w:id="1722" w:author="Jesus Hernan" w:date="2023-01-31T10:22:00Z">
+          <w:ins w:id="1720" w:author="Jesus Hernan" w:date="2023-02-09T09:37:00Z"/>
+        </w:rPr>
+      </w:pPr>
+      <w:ins w:id="1721" w:author="Jesus Hernan" w:date="2023-01-31T10:22:00Z">
         <w:r>
           <w:rPr>
             <w:b/>
@@ -22883,20 +22880,20 @@
     <w:p>
       <w:pPr>
         <w:rPr>
-          <w:ins w:id="1723" w:author="Jesus Hernan" w:date="2023-02-09T09:39:00Z"/>
-        </w:rPr>
-      </w:pPr>
-      <w:ins w:id="1724" w:author="Jesus Hernan" w:date="2023-02-09T09:37:00Z">
+          <w:ins w:id="1722" w:author="Jesus Hernan" w:date="2023-02-09T09:39:00Z"/>
+        </w:rPr>
+      </w:pPr>
+      <w:ins w:id="1723" w:author="Jesus Hernan" w:date="2023-02-09T09:37:00Z">
         <w:r>
           <w:t>Al escuchar palabras descorteses sienta su cuerpo. Divida su atención entre</w:t>
         </w:r>
       </w:ins>
-      <w:ins w:id="1725" w:author="Jesus Hernan" w:date="2023-02-09T09:38:00Z">
+      <w:ins w:id="1724" w:author="Jesus Hernan" w:date="2023-02-09T09:38:00Z">
         <w:r>
           <w:t xml:space="preserve"> su mundo interior y el mundo exterior desde el cual provienen las impresiones como estímulos exter</w:t>
         </w:r>
       </w:ins>
-      <w:ins w:id="1726" w:author="Jesus Hernan" w:date="2023-02-09T09:39:00Z">
+      <w:ins w:id="1725" w:author="Jesus Hernan" w:date="2023-02-09T09:39:00Z">
         <w:r>
           <w:t>iores de la vida para hacerlo reaccionar mecánicamente.</w:t>
         </w:r>
@@ -22905,10 +22902,10 @@
     <w:p>
       <w:pPr>
         <w:rPr>
-          <w:ins w:id="1727" w:author="Jesus Hernan" w:date="2023-02-09T09:39:00Z"/>
-        </w:rPr>
-      </w:pPr>
-      <w:ins w:id="1728" w:author="Jesus Hernan" w:date="2023-02-09T09:39:00Z">
+          <w:ins w:id="1726" w:author="Jesus Hernan" w:date="2023-02-09T09:39:00Z"/>
+        </w:rPr>
+      </w:pPr>
+      <w:ins w:id="1727" w:author="Jesus Hernan" w:date="2023-02-09T09:39:00Z">
         <w:r>
           <w:rPr>
             <w:b/>
@@ -22924,15 +22921,15 @@
     <w:p>
       <w:pPr>
         <w:rPr>
-          <w:ins w:id="1729" w:author="Jesus Hernan" w:date="2023-02-09T09:40:00Z"/>
-        </w:rPr>
-      </w:pPr>
-      <w:ins w:id="1730" w:author="Jesus Hernan" w:date="2023-02-09T09:39:00Z">
+          <w:ins w:id="1728" w:author="Jesus Hernan" w:date="2023-02-09T09:40:00Z"/>
+        </w:rPr>
+      </w:pPr>
+      <w:ins w:id="1729" w:author="Jesus Hernan" w:date="2023-02-09T09:39:00Z">
         <w:r>
           <w:t>Al escuchar insultos sienta su cuerpo. Divida su atención entre su mundo interior y el mundo exterior des</w:t>
         </w:r>
       </w:ins>
-      <w:ins w:id="1731" w:author="Jesus Hernan" w:date="2023-02-09T09:40:00Z">
+      <w:ins w:id="1730" w:author="Jesus Hernan" w:date="2023-02-09T09:40:00Z">
         <w:r>
           <w:t>de el cual provienen las impresiones como estímulos exteriores de la vida para hacerlo reaccionar mecánicamente.</w:t>
         </w:r>
@@ -22941,10 +22938,10 @@
     <w:p>
       <w:pPr>
         <w:rPr>
-          <w:ins w:id="1732" w:author="Jesus Hernan" w:date="2023-02-09T09:40:00Z"/>
-        </w:rPr>
-      </w:pPr>
-      <w:ins w:id="1733" w:author="Jesus Hernan" w:date="2023-02-09T09:40:00Z">
+          <w:ins w:id="1731" w:author="Jesus Hernan" w:date="2023-02-09T09:40:00Z"/>
+        </w:rPr>
+      </w:pPr>
+      <w:ins w:id="1732" w:author="Jesus Hernan" w:date="2023-02-09T09:40:00Z">
         <w:r>
           <w:rPr>
             <w:b/>
@@ -22960,15 +22957,15 @@
     <w:p>
       <w:pPr>
         <w:rPr>
-          <w:ins w:id="1734" w:author="Jesus Hernan" w:date="2023-02-09T09:41:00Z"/>
-        </w:rPr>
-      </w:pPr>
-      <w:ins w:id="1735" w:author="Jesus Hernan" w:date="2023-02-09T09:40:00Z">
+          <w:ins w:id="1733" w:author="Jesus Hernan" w:date="2023-02-09T09:41:00Z"/>
+        </w:rPr>
+      </w:pPr>
+      <w:ins w:id="1734" w:author="Jesus Hernan" w:date="2023-02-09T09:40:00Z">
         <w:r>
           <w:t>Al escuchar gritos sienta su cuerpo. Divida su ate</w:t>
         </w:r>
       </w:ins>
-      <w:ins w:id="1736" w:author="Jesus Hernan" w:date="2023-02-09T09:41:00Z">
+      <w:ins w:id="1735" w:author="Jesus Hernan" w:date="2023-02-09T09:41:00Z">
         <w:r>
           <w:t>nción entre su mundo interior y el mundo exterior desde el cual provienen las impresiones como estímulos exteriores de la vida para hacerlo reaccionar mecánicamente.</w:t>
         </w:r>
@@ -22977,10 +22974,10 @@
     <w:p>
       <w:pPr>
         <w:rPr>
-          <w:ins w:id="1737" w:author="Jesus Hernan" w:date="2023-02-09T09:41:00Z"/>
-        </w:rPr>
-      </w:pPr>
-      <w:ins w:id="1738" w:author="Jesus Hernan" w:date="2023-02-09T09:41:00Z">
+          <w:ins w:id="1736" w:author="Jesus Hernan" w:date="2023-02-09T09:41:00Z"/>
+        </w:rPr>
+      </w:pPr>
+      <w:ins w:id="1737" w:author="Jesus Hernan" w:date="2023-02-09T09:41:00Z">
         <w:r>
           <w:rPr>
             <w:b/>
@@ -22996,20 +22993,20 @@
     <w:p>
       <w:pPr>
         <w:rPr>
-          <w:ins w:id="1739" w:author="Jesus Hernan" w:date="2023-02-09T09:43:00Z"/>
-        </w:rPr>
-      </w:pPr>
-      <w:ins w:id="1740" w:author="Jesus Hernan" w:date="2023-02-09T09:41:00Z">
+          <w:ins w:id="1738" w:author="Jesus Hernan" w:date="2023-02-09T09:43:00Z"/>
+        </w:rPr>
+      </w:pPr>
+      <w:ins w:id="1739" w:author="Jesus Hernan" w:date="2023-02-09T09:41:00Z">
         <w:r>
           <w:t>Al mirar a una persona u ob</w:t>
         </w:r>
       </w:ins>
-      <w:ins w:id="1741" w:author="Jesus Hernan" w:date="2023-02-09T09:42:00Z">
+      <w:ins w:id="1740" w:author="Jesus Hernan" w:date="2023-02-09T09:42:00Z">
         <w:r>
           <w:t>jeto. Divida su atención entre lo que usted está mirando y guarde un poco de atención para sí mismo. Sienta su cuerpo. Siéntase a sí mismo mirando a esa persona u objeto y trate de darse cuenta de las impresiones que está recibiendo desde el e</w:t>
         </w:r>
       </w:ins>
-      <w:ins w:id="1742" w:author="Jesus Hernan" w:date="2023-02-09T09:43:00Z">
+      <w:ins w:id="1741" w:author="Jesus Hernan" w:date="2023-02-09T09:43:00Z">
         <w:r>
           <w:t>xterior y curo canal-medio es esa persona u objeto como agente de las fuerzas involutivas y mecánicas de la vida.</w:t>
         </w:r>
@@ -23018,10 +23015,10 @@
     <w:p>
       <w:pPr>
         <w:rPr>
-          <w:ins w:id="1743" w:author="Jesus Hernan" w:date="2023-02-09T09:43:00Z"/>
-        </w:rPr>
-      </w:pPr>
-      <w:ins w:id="1744" w:author="Jesus Hernan" w:date="2023-02-09T09:43:00Z">
+          <w:ins w:id="1742" w:author="Jesus Hernan" w:date="2023-02-09T09:43:00Z"/>
+        </w:rPr>
+      </w:pPr>
+      <w:ins w:id="1743" w:author="Jesus Hernan" w:date="2023-02-09T09:43:00Z">
         <w:r>
           <w:rPr>
             <w:b/>
@@ -23037,20 +23034,20 @@
     <w:p>
       <w:pPr>
         <w:rPr>
-          <w:ins w:id="1745" w:author="Jesus Hernan" w:date="2023-02-09T09:45:00Z"/>
-        </w:rPr>
-      </w:pPr>
-      <w:ins w:id="1746" w:author="Jesus Hernan" w:date="2023-02-09T09:43:00Z">
+          <w:ins w:id="1744" w:author="Jesus Hernan" w:date="2023-02-09T09:45:00Z"/>
+        </w:rPr>
+      </w:pPr>
+      <w:ins w:id="1745" w:author="Jesus Hernan" w:date="2023-02-09T09:43:00Z">
         <w:r>
           <w:t>Al hablar a una persona o grupo. Divida su atención entre su acción exterior para con su oy</w:t>
         </w:r>
       </w:ins>
-      <w:ins w:id="1747" w:author="Jesus Hernan" w:date="2023-02-09T09:44:00Z">
+      <w:ins w:id="1746" w:author="Jesus Hernan" w:date="2023-02-09T09:44:00Z">
         <w:r>
           <w:t xml:space="preserve">ente y guarde un poco de atención para sí mismo. Sienta su cuerpo. Siéntase a sí mismo hablando a esa persona o grupo de personas y trate de darse cuenta de las impresiones que usted está recibiendo desde el exterior y cuyo canal-medio es esa persona </w:t>
         </w:r>
       </w:ins>
-      <w:ins w:id="1748" w:author="Jesus Hernan" w:date="2023-02-09T09:45:00Z">
+      <w:ins w:id="1747" w:author="Jesus Hernan" w:date="2023-02-09T09:45:00Z">
         <w:r>
           <w:t>o grupo como agente de las fuerzas involutivas y mecánicas de la vida.</w:t>
         </w:r>
@@ -23059,10 +23056,10 @@
     <w:p>
       <w:pPr>
         <w:rPr>
-          <w:ins w:id="1749" w:author="Jesus Hernan" w:date="2023-02-09T09:45:00Z"/>
-        </w:rPr>
-      </w:pPr>
-      <w:ins w:id="1750" w:author="Jesus Hernan" w:date="2023-02-09T09:45:00Z">
+          <w:ins w:id="1748" w:author="Jesus Hernan" w:date="2023-02-09T09:45:00Z"/>
+        </w:rPr>
+      </w:pPr>
+      <w:ins w:id="1749" w:author="Jesus Hernan" w:date="2023-02-09T09:45:00Z">
         <w:r>
           <w:rPr>
             <w:b/>
@@ -23078,15 +23075,15 @@
     <w:p>
       <w:pPr>
         <w:rPr>
-          <w:ins w:id="1751" w:author="Jesus Hernan" w:date="2023-02-09T09:47:00Z"/>
-        </w:rPr>
-      </w:pPr>
-      <w:ins w:id="1752" w:author="Jesus Hernan" w:date="2023-02-09T09:45:00Z">
+          <w:ins w:id="1750" w:author="Jesus Hernan" w:date="2023-02-09T09:47:00Z"/>
+        </w:rPr>
+      </w:pPr>
+      <w:ins w:id="1751" w:author="Jesus Hernan" w:date="2023-02-09T09:45:00Z">
         <w:r>
           <w:t>Al caminar por cualquier calle o lugar. Divida su atención entre lo que usted está percibiendo y guarde un poco de atención para sí mis</w:t>
         </w:r>
       </w:ins>
-      <w:ins w:id="1753" w:author="Jesus Hernan" w:date="2023-02-09T09:46:00Z">
+      <w:ins w:id="1752" w:author="Jesus Hernan" w:date="2023-02-09T09:46:00Z">
         <w:r>
           <w:t>mo. Sienta su cuerpo. Si</w:t>
         </w:r>
@@ -23100,7 +23097,7 @@
           <w:t xml:space="preserve"> lugar o calle y trate de darse cuenta de las impresi</w:t>
         </w:r>
       </w:ins>
-      <w:ins w:id="1754" w:author="Jesus Hernan" w:date="2023-02-09T09:47:00Z">
+      <w:ins w:id="1753" w:author="Jesus Hernan" w:date="2023-02-09T09:47:00Z">
         <w:r>
           <w:t>ones que usted está recibiendo desde el exterior y cuyo canal-medio son los objetos del lugar o calle como agente de las fuerzas involutivas y mecánicas de la vida.</w:t>
         </w:r>
@@ -23109,10 +23106,10 @@
     <w:p>
       <w:pPr>
         <w:rPr>
-          <w:ins w:id="1755" w:author="Jesus Hernan" w:date="2023-02-09T09:47:00Z"/>
-        </w:rPr>
-      </w:pPr>
-      <w:ins w:id="1756" w:author="Jesus Hernan" w:date="2023-02-09T09:47:00Z">
+          <w:ins w:id="1754" w:author="Jesus Hernan" w:date="2023-02-09T09:47:00Z"/>
+        </w:rPr>
+      </w:pPr>
+      <w:ins w:id="1755" w:author="Jesus Hernan" w:date="2023-02-09T09:47:00Z">
         <w:r>
           <w:rPr>
             <w:b/>
@@ -23128,20 +23125,20 @@
     <w:p>
       <w:pPr>
         <w:rPr>
-          <w:ins w:id="1757" w:author="Jesus Hernan" w:date="2023-02-09T09:49:00Z"/>
-        </w:rPr>
-      </w:pPr>
-      <w:ins w:id="1758" w:author="Jesus Hernan" w:date="2023-02-09T09:47:00Z">
+          <w:ins w:id="1756" w:author="Jesus Hernan" w:date="2023-02-09T09:49:00Z"/>
+        </w:rPr>
+      </w:pPr>
+      <w:ins w:id="1757" w:author="Jesus Hernan" w:date="2023-02-09T09:47:00Z">
         <w:r>
           <w:t xml:space="preserve">Al tocar a una persona u objeto. Divida </w:t>
         </w:r>
       </w:ins>
-      <w:ins w:id="1759" w:author="Jesus Hernan" w:date="2023-02-09T09:48:00Z">
+      <w:ins w:id="1758" w:author="Jesus Hernan" w:date="2023-02-09T09:48:00Z">
         <w:r>
           <w:t xml:space="preserve">su atención entre lo que usted está tocando y gurde un poco de atención para sí mismo. Sienta su cuerpo. Siéntase a sí mismo tocando a esa persona u objeto trate de darse cuenta de las impresiones táctiles que está recibiendo desde el exterior y cuyo </w:t>
         </w:r>
       </w:ins>
-      <w:ins w:id="1760" w:author="Jesus Hernan" w:date="2023-02-09T09:49:00Z">
+      <w:ins w:id="1759" w:author="Jesus Hernan" w:date="2023-02-09T09:49:00Z">
         <w:r>
           <w:t>canal-medio es esa persona u objeto como agente de las fuerzas involutivas y mecánicas de la vida.</w:t>
         </w:r>
@@ -23150,20 +23147,19 @@
     <w:p>
       <w:pPr>
         <w:rPr>
-          <w:ins w:id="1761" w:author="Jesus Hernan" w:date="2023-02-09T09:49:00Z"/>
-        </w:rPr>
-      </w:pPr>
-      <w:ins w:id="1762" w:author="Jesus Hernan" w:date="2023-02-09T09:49:00Z">
+          <w:ins w:id="1760" w:author="Jesus Hernan" w:date="2023-02-09T09:49:00Z"/>
+        </w:rPr>
+      </w:pPr>
+      <w:ins w:id="1761" w:author="Jesus Hernan" w:date="2023-02-09T09:49:00Z">
         <w:r>
           <w:t>Tarea 138.</w:t>
         </w:r>
         <w:r>
           <w:rPr>
-            <w:rPrChange w:id="1763" w:author="Jesus Hernan" w:date="2023-02-09T09:49:00Z">
+            <w:rPrChange w:id="1762" w:author="Jesus Hernan" w:date="2023-02-09T09:49:00Z">
               <w:rPr>
                 <w:b/>
                 <w:bCs/>
-                <w:lang w:val="es-AR"/>
               </w:rPr>
             </w:rPrChange>
           </w:rPr>
@@ -23174,20 +23170,20 @@
     <w:p>
       <w:pPr>
         <w:rPr>
-          <w:ins w:id="1764" w:author="Jesus Hernan" w:date="2023-02-09T09:51:00Z"/>
-        </w:rPr>
-      </w:pPr>
-      <w:ins w:id="1765" w:author="Jesus Hernan" w:date="2023-02-09T09:49:00Z">
+          <w:ins w:id="1763" w:author="Jesus Hernan" w:date="2023-02-09T09:51:00Z"/>
+        </w:rPr>
+      </w:pPr>
+      <w:ins w:id="1764" w:author="Jesus Hernan" w:date="2023-02-09T09:49:00Z">
         <w:r>
           <w:t>Al tener la sensación olf</w:t>
         </w:r>
       </w:ins>
-      <w:ins w:id="1766" w:author="Jesus Hernan" w:date="2023-02-09T09:50:00Z">
+      <w:ins w:id="1765" w:author="Jesus Hernan" w:date="2023-02-09T09:50:00Z">
         <w:r>
           <w:t>ativa de algún aroma, olor o hedor. Divida su atención entre lo que usted está oliendo y guarde un poco de atención para sí mismo. Sienta su cuerpo. Siéntase a sí mismo oliendo ese aroma u olor y trate de darse cuenta de las impresiones que está recibiendo desde el exterior y cu</w:t>
         </w:r>
       </w:ins>
-      <w:ins w:id="1767" w:author="Jesus Hernan" w:date="2023-02-09T09:51:00Z">
+      <w:ins w:id="1766" w:author="Jesus Hernan" w:date="2023-02-09T09:51:00Z">
         <w:r>
           <w:t>yo canal-medio es ese aroma u olor como agente de las fuerzas involutivas y mecánicas de la vida.</w:t>
         </w:r>
@@ -23196,10 +23192,10 @@
     <w:p>
       <w:pPr>
         <w:rPr>
-          <w:ins w:id="1768" w:author="Jesus Hernan" w:date="2023-02-09T09:51:00Z"/>
-        </w:rPr>
-      </w:pPr>
-      <w:ins w:id="1769" w:author="Jesus Hernan" w:date="2023-02-09T09:51:00Z">
+          <w:ins w:id="1767" w:author="Jesus Hernan" w:date="2023-02-09T09:51:00Z"/>
+        </w:rPr>
+      </w:pPr>
+      <w:ins w:id="1768" w:author="Jesus Hernan" w:date="2023-02-09T09:51:00Z">
         <w:r>
           <w:t>Tarea 139. Desde día 1381 hasta día 1390.</w:t>
         </w:r>
@@ -23208,20 +23204,20 @@
     <w:p>
       <w:pPr>
         <w:rPr>
-          <w:ins w:id="1770" w:author="Jesus Hernan" w:date="2023-02-09T09:53:00Z"/>
-        </w:rPr>
-      </w:pPr>
-      <w:ins w:id="1771" w:author="Jesus Hernan" w:date="2023-02-09T09:51:00Z">
+          <w:ins w:id="1769" w:author="Jesus Hernan" w:date="2023-02-09T09:53:00Z"/>
+        </w:rPr>
+      </w:pPr>
+      <w:ins w:id="1770" w:author="Jesus Hernan" w:date="2023-02-09T09:51:00Z">
         <w:r>
           <w:t>Al oír a una persona u objeto que genere sonido. Divida su atención entre lo que uste</w:t>
         </w:r>
       </w:ins>
-      <w:ins w:id="1772" w:author="Jesus Hernan" w:date="2023-02-09T09:52:00Z">
+      <w:ins w:id="1771" w:author="Jesus Hernan" w:date="2023-02-09T09:52:00Z">
         <w:r>
           <w:t>d está oyendo y guarde un poco de atención para sí mismo. Sienta su cuerpo. Siéntase a sí mismo escuchando a esa persona u objeto sonoro y trate de darse cuenta de las impresiones que está recibiendo desde el exterior y cuyo canal-medio es esa persona u objeto como</w:t>
         </w:r>
       </w:ins>
-      <w:ins w:id="1773" w:author="Jesus Hernan" w:date="2023-02-09T09:53:00Z">
+      <w:ins w:id="1772" w:author="Jesus Hernan" w:date="2023-02-09T09:53:00Z">
         <w:r>
           <w:t xml:space="preserve"> agente de las fuerzas involutivas y mecánicas de la vida.</w:t>
         </w:r>
@@ -23230,10 +23226,10 @@
     <w:p>
       <w:pPr>
         <w:rPr>
-          <w:ins w:id="1774" w:author="Jesus Hernan" w:date="2023-02-09T09:53:00Z"/>
-        </w:rPr>
-      </w:pPr>
-      <w:ins w:id="1775" w:author="Jesus Hernan" w:date="2023-02-09T09:53:00Z">
+          <w:ins w:id="1773" w:author="Jesus Hernan" w:date="2023-02-09T09:53:00Z"/>
+        </w:rPr>
+      </w:pPr>
+      <w:ins w:id="1774" w:author="Jesus Hernan" w:date="2023-02-09T09:53:00Z">
         <w:r>
           <w:t>Tarea 140. Desde día 1391 hasta día 1400.</w:t>
         </w:r>
@@ -23242,15 +23238,15 @@
     <w:p>
       <w:pPr>
         <w:rPr>
-          <w:ins w:id="1776" w:author="Jesus Hernan" w:date="2023-02-09T09:54:00Z"/>
-        </w:rPr>
-      </w:pPr>
-      <w:ins w:id="1777" w:author="Jesus Hernan" w:date="2023-02-09T09:53:00Z">
+          <w:ins w:id="1775" w:author="Jesus Hernan" w:date="2023-02-09T09:54:00Z"/>
+        </w:rPr>
+      </w:pPr>
+      <w:ins w:id="1776" w:author="Jesus Hernan" w:date="2023-02-09T09:53:00Z">
         <w:r>
           <w:t>Al comer. Divida su atención entre lo que uste está comiendo y guarde un poco de atención para sí mismo. Sienta su cuerpo. Siéntas</w:t>
         </w:r>
       </w:ins>
-      <w:ins w:id="1778" w:author="Jesus Hernan" w:date="2023-02-09T09:54:00Z">
+      <w:ins w:id="1777" w:author="Jesus Hernan" w:date="2023-02-09T09:54:00Z">
         <w:r>
           <w:t>e a sí mismo comiendo y trate de darse cuenta de las impresiones que está recibiendo desde el exterior y cuyo canal-medio es el alimento que usted está comiendo como agente de las fuerzas involutivas y mecánicas de la vida.</w:t>
         </w:r>
@@ -23259,27 +23255,27 @@
     <w:p>
       <w:pPr>
         <w:rPr>
-          <w:ins w:id="1779" w:author="Jesus Hernan" w:date="2023-02-09T09:54:00Z"/>
-        </w:rPr>
-      </w:pPr>
-    </w:p>
-    <w:p>
-      <w:pPr>
-        <w:rPr>
-          <w:ins w:id="1780" w:author="Jesus Hernan" w:date="2023-02-10T08:59:00Z"/>
-        </w:rPr>
-      </w:pPr>
-      <w:ins w:id="1781" w:author="Jesus Hernan" w:date="2023-02-09T09:54:00Z">
+          <w:ins w:id="1778" w:author="Jesus Hernan" w:date="2023-02-09T09:54:00Z"/>
+        </w:rPr>
+      </w:pPr>
+    </w:p>
+    <w:p>
+      <w:pPr>
+        <w:rPr>
+          <w:ins w:id="1779" w:author="Jesus Hernan" w:date="2023-02-10T08:59:00Z"/>
+        </w:rPr>
+      </w:pPr>
+      <w:ins w:id="1780" w:author="Jesus Hernan" w:date="2023-02-09T09:54:00Z">
         <w:r>
           <w:t xml:space="preserve">TRABAJO ESPECIAL 15. </w:t>
         </w:r>
       </w:ins>
-      <w:ins w:id="1782" w:author="Jesus Hernan" w:date="2023-02-09T09:55:00Z">
+      <w:ins w:id="1781" w:author="Jesus Hernan" w:date="2023-02-09T09:55:00Z">
         <w:r>
           <w:t>Tareas desde 141 hasta 150</w:t>
         </w:r>
       </w:ins>
-      <w:ins w:id="1783" w:author="Jesus Hernan" w:date="2023-02-10T08:59:00Z">
+      <w:ins w:id="1782" w:author="Jesus Hernan" w:date="2023-02-10T08:59:00Z">
         <w:r>
           <w:t>.</w:t>
         </w:r>
@@ -23288,10 +23284,10 @@
     <w:p>
       <w:pPr>
         <w:rPr>
-          <w:ins w:id="1784" w:author="Jesus Hernan" w:date="2023-02-10T08:59:00Z"/>
-        </w:rPr>
-      </w:pPr>
-      <w:ins w:id="1785" w:author="Jesus Hernan" w:date="2023-02-10T08:59:00Z">
+          <w:ins w:id="1783" w:author="Jesus Hernan" w:date="2023-02-10T08:59:00Z"/>
+        </w:rPr>
+      </w:pPr>
+      <w:ins w:id="1784" w:author="Jesus Hernan" w:date="2023-02-10T08:59:00Z">
         <w:r>
           <w:t>Tarea 141. Desde día 1401 hasta día 1410.</w:t>
         </w:r>
@@ -23300,15 +23296,15 @@
     <w:p>
       <w:pPr>
         <w:rPr>
-          <w:ins w:id="1786" w:author="Jesus Hernan" w:date="2023-02-10T09:01:00Z"/>
-        </w:rPr>
-      </w:pPr>
-      <w:ins w:id="1787" w:author="Jesus Hernan" w:date="2023-02-10T09:00:00Z">
+          <w:ins w:id="1785" w:author="Jesus Hernan" w:date="2023-02-10T09:01:00Z"/>
+        </w:rPr>
+      </w:pPr>
+      <w:ins w:id="1786" w:author="Jesus Hernan" w:date="2023-02-10T09:00:00Z">
         <w:r>
           <w:t>Al beber. Divida su atención entre lo que usted está bebiendo y guarde un poco de atención para sí mismo. Sienta su cuerpo. Siéntase a sí mismo bebiendo y trate de darse cuenta de las impresiones que uste</w:t>
         </w:r>
       </w:ins>
-      <w:ins w:id="1788" w:author="Jesus Hernan" w:date="2023-02-10T09:01:00Z">
+      <w:ins w:id="1787" w:author="Jesus Hernan" w:date="2023-02-10T09:01:00Z">
         <w:r>
           <w:t>d está recibiendo desde el exterior y cuyo canal-medio es el líquido que usted está bebiendo como agente de las fuerzas involutivas y mecánicas de la vida.</w:t>
         </w:r>
@@ -23317,15 +23313,15 @@
     <w:p>
       <w:pPr>
         <w:rPr>
-          <w:ins w:id="1789" w:author="Jesus Hernan" w:date="2023-02-10T09:02:00Z"/>
-        </w:rPr>
-      </w:pPr>
-      <w:ins w:id="1790" w:author="Jesus Hernan" w:date="2023-02-10T09:01:00Z">
+          <w:ins w:id="1788" w:author="Jesus Hernan" w:date="2023-02-10T09:02:00Z"/>
+        </w:rPr>
+      </w:pPr>
+      <w:ins w:id="1789" w:author="Jesus Hernan" w:date="2023-02-10T09:01:00Z">
         <w:r>
           <w:t xml:space="preserve">Tarea 142. </w:t>
         </w:r>
       </w:ins>
-      <w:ins w:id="1791" w:author="Jesus Hernan" w:date="2023-02-10T09:02:00Z">
+      <w:ins w:id="1790" w:author="Jesus Hernan" w:date="2023-02-10T09:02:00Z">
         <w:r>
           <w:t>Desde día 1411 hasta día 1420.</w:t>
         </w:r>
@@ -23334,20 +23330,20 @@
     <w:p>
       <w:pPr>
         <w:rPr>
-          <w:ins w:id="1792" w:author="Jesus Hernan" w:date="2023-02-10T09:03:00Z"/>
-        </w:rPr>
-      </w:pPr>
-      <w:ins w:id="1793" w:author="Jesus Hernan" w:date="2023-02-10T09:02:00Z">
+          <w:ins w:id="1791" w:author="Jesus Hernan" w:date="2023-02-10T09:03:00Z"/>
+        </w:rPr>
+      </w:pPr>
+      <w:ins w:id="1792" w:author="Jesus Hernan" w:date="2023-02-10T09:02:00Z">
         <w:r>
           <w:t>Al escribir. Divida su atención entre aquello que usted está escribiendo y guarde un poco de atención para sí mismo. Sienta su cuerpo. Siéntase a sí mismo escribiendo y trate de darse cuenta de la</w:t>
         </w:r>
       </w:ins>
-      <w:ins w:id="1794" w:author="Jesus Hernan" w:date="2023-02-10T09:03:00Z">
+      <w:ins w:id="1793" w:author="Jesus Hernan" w:date="2023-02-10T09:03:00Z">
         <w:r>
           <w:t xml:space="preserve">s impresiones que está recibiendo desde el exterior y cuyo canal-medio es </w:t>
         </w:r>
       </w:ins>
-      <w:ins w:id="1795" w:author="Jesus Hernan" w:date="2023-02-10T09:04:00Z">
+      <w:ins w:id="1794" w:author="Jesus Hernan" w:date="2023-02-10T09:04:00Z">
         <w:r>
           <w:t>el texto que usted está elaborando.</w:t>
         </w:r>
@@ -23356,15 +23352,15 @@
     <w:p>
       <w:pPr>
         <w:rPr>
-          <w:ins w:id="1796" w:author="Jesus Hernan" w:date="2023-02-10T09:05:00Z"/>
-        </w:rPr>
-      </w:pPr>
-      <w:ins w:id="1797" w:author="Jesus Hernan" w:date="2023-02-10T09:04:00Z">
+          <w:ins w:id="1795" w:author="Jesus Hernan" w:date="2023-02-10T09:05:00Z"/>
+        </w:rPr>
+      </w:pPr>
+      <w:ins w:id="1796" w:author="Jesus Hernan" w:date="2023-02-10T09:04:00Z">
         <w:r>
           <w:t>Tarea 143. Desde día 14</w:t>
         </w:r>
       </w:ins>
-      <w:ins w:id="1798" w:author="Jesus Hernan" w:date="2023-02-10T09:05:00Z">
+      <w:ins w:id="1797" w:author="Jesus Hernan" w:date="2023-02-10T09:05:00Z">
         <w:r>
           <w:t>21 hasta día 1430.</w:t>
         </w:r>
@@ -23373,25 +23369,25 @@
     <w:p>
       <w:pPr>
         <w:rPr>
-          <w:ins w:id="1799" w:author="Jesus Hernan" w:date="2023-02-10T09:06:00Z"/>
-        </w:rPr>
-      </w:pPr>
-      <w:ins w:id="1800" w:author="Jesus Hernan" w:date="2023-02-10T09:05:00Z">
+          <w:ins w:id="1798" w:author="Jesus Hernan" w:date="2023-02-10T09:06:00Z"/>
+        </w:rPr>
+      </w:pPr>
+      <w:ins w:id="1799" w:author="Jesus Hernan" w:date="2023-02-10T09:05:00Z">
         <w:r>
           <w:t>Al lavar sus manos. Divida su atención entre la acción que usted está realizando y guarde un poco de atención para sí mismo. Sienta su cuerpo. Siéntase a sí mismo lavando sus manos y trate de darse cuenta de las impresiones que está recibiendo desde el exterior y</w:t>
         </w:r>
       </w:ins>
-      <w:ins w:id="1801" w:author="Jesus Hernan" w:date="2023-02-10T09:06:00Z">
+      <w:ins w:id="1800" w:author="Jesus Hernan" w:date="2023-02-10T09:06:00Z">
         <w:r>
           <w:t xml:space="preserve"> </w:t>
         </w:r>
       </w:ins>
-      <w:ins w:id="1802" w:author="Jesus Hernan" w:date="2023-02-10T09:05:00Z">
+      <w:ins w:id="1801" w:author="Jesus Hernan" w:date="2023-02-10T09:05:00Z">
         <w:r>
           <w:t>cuyo canal</w:t>
         </w:r>
       </w:ins>
-      <w:ins w:id="1803" w:author="Jesus Hernan" w:date="2023-02-10T09:06:00Z">
+      <w:ins w:id="1802" w:author="Jesus Hernan" w:date="2023-02-10T09:06:00Z">
         <w:r>
           <w:t>-medio es el líquido y la acción de lavar que le permite ese líquido que usted está usando.</w:t>
         </w:r>
@@ -23400,10 +23396,10 @@
     <w:p>
       <w:pPr>
         <w:rPr>
-          <w:ins w:id="1804" w:author="Jesus Hernan" w:date="2023-02-10T09:06:00Z"/>
-        </w:rPr>
-      </w:pPr>
-      <w:ins w:id="1805" w:author="Jesus Hernan" w:date="2023-02-10T09:06:00Z">
+          <w:ins w:id="1803" w:author="Jesus Hernan" w:date="2023-02-10T09:06:00Z"/>
+        </w:rPr>
+      </w:pPr>
+      <w:ins w:id="1804" w:author="Jesus Hernan" w:date="2023-02-10T09:06:00Z">
         <w:r>
           <w:t>Tarea 144. Desde día 1431 hasta día 1440.</w:t>
         </w:r>
@@ -23412,20 +23408,20 @@
     <w:p>
       <w:pPr>
         <w:rPr>
-          <w:ins w:id="1806" w:author="Jesus Hernan" w:date="2023-02-10T09:08:00Z"/>
-        </w:rPr>
-      </w:pPr>
-      <w:ins w:id="1807" w:author="Jesus Hernan" w:date="2023-02-10T09:06:00Z">
+          <w:ins w:id="1805" w:author="Jesus Hernan" w:date="2023-02-10T09:08:00Z"/>
+        </w:rPr>
+      </w:pPr>
+      <w:ins w:id="1806" w:author="Jesus Hernan" w:date="2023-02-10T09:06:00Z">
         <w:r>
           <w:t>Al bañarse. Divida su atención entre la acción que usted es</w:t>
         </w:r>
       </w:ins>
-      <w:ins w:id="1808" w:author="Jesus Hernan" w:date="2023-02-10T09:07:00Z">
+      <w:ins w:id="1807" w:author="Jesus Hernan" w:date="2023-02-10T09:07:00Z">
         <w:r>
           <w:t>tá realizando y guarde un poco de atención para sí mismo. Sienta su cuerpo. Siéntase a sí mismo bañando su cuerpo y trate de darse cuenta de las impresiones que está recibiendo desde el exterior y cuyo canal-medio es el líquido y la acción de bañarse que le p</w:t>
         </w:r>
       </w:ins>
-      <w:ins w:id="1809" w:author="Jesus Hernan" w:date="2023-02-10T09:08:00Z">
+      <w:ins w:id="1808" w:author="Jesus Hernan" w:date="2023-02-10T09:08:00Z">
         <w:r>
           <w:t>ermite ese líquido que usted está usando.</w:t>
         </w:r>
@@ -23434,10 +23430,10 @@
     <w:p>
       <w:pPr>
         <w:rPr>
-          <w:ins w:id="1810" w:author="Jesus Hernan" w:date="2023-02-10T09:08:00Z"/>
-        </w:rPr>
-      </w:pPr>
-      <w:ins w:id="1811" w:author="Jesus Hernan" w:date="2023-02-10T09:08:00Z">
+          <w:ins w:id="1809" w:author="Jesus Hernan" w:date="2023-02-10T09:08:00Z"/>
+        </w:rPr>
+      </w:pPr>
+      <w:ins w:id="1810" w:author="Jesus Hernan" w:date="2023-02-10T09:08:00Z">
         <w:r>
           <w:t>Tarea 145. Desde día 1441 hasta día 1450.</w:t>
         </w:r>
@@ -23446,15 +23442,15 @@
     <w:p>
       <w:pPr>
         <w:rPr>
-          <w:ins w:id="1812" w:author="Jesus Hernan" w:date="2023-02-10T09:09:00Z"/>
-        </w:rPr>
-      </w:pPr>
-      <w:ins w:id="1813" w:author="Jesus Hernan" w:date="2023-02-10T09:08:00Z">
+          <w:ins w:id="1811" w:author="Jesus Hernan" w:date="2023-02-10T09:09:00Z"/>
+        </w:rPr>
+      </w:pPr>
+      <w:ins w:id="1812" w:author="Jesus Hernan" w:date="2023-02-10T09:08:00Z">
         <w:r>
           <w:t>Al lavar los utensilios o ropa. Divida su atención entre la acción que usted está realizando y guarde un poco de atención para sí mismo. Sienta su cuerpo.</w:t>
         </w:r>
       </w:ins>
-      <w:ins w:id="1814" w:author="Jesus Hernan" w:date="2023-02-10T09:09:00Z">
+      <w:ins w:id="1813" w:author="Jesus Hernan" w:date="2023-02-10T09:09:00Z">
         <w:r>
           <w:t xml:space="preserve"> Siéntase a sí mismo lavando y trate de darse cuenta de las impresiones que está recibiendo desde el exterior y cuyo canal-medio es el líquido y la acción de lavar que le permite ese líquido que usted está usando.</w:t>
         </w:r>
@@ -23463,10 +23459,10 @@
     <w:p>
       <w:pPr>
         <w:rPr>
-          <w:ins w:id="1815" w:author="Jesus Hernan" w:date="2023-02-10T09:10:00Z"/>
-        </w:rPr>
-      </w:pPr>
-      <w:ins w:id="1816" w:author="Jesus Hernan" w:date="2023-02-10T09:10:00Z">
+          <w:ins w:id="1814" w:author="Jesus Hernan" w:date="2023-02-10T09:10:00Z"/>
+        </w:rPr>
+      </w:pPr>
+      <w:ins w:id="1815" w:author="Jesus Hernan" w:date="2023-02-10T09:10:00Z">
         <w:r>
           <w:t>Tarea 146</w:t>
         </w:r>
@@ -23478,30 +23474,30 @@
     <w:p>
       <w:pPr>
         <w:rPr>
-          <w:ins w:id="1817" w:author="Jesus Hernan" w:date="2023-02-10T09:12:00Z"/>
-        </w:rPr>
-      </w:pPr>
-      <w:ins w:id="1818" w:author="Jesus Hernan" w:date="2023-02-10T09:10:00Z">
+          <w:ins w:id="1816" w:author="Jesus Hernan" w:date="2023-02-10T09:12:00Z"/>
+        </w:rPr>
+      </w:pPr>
+      <w:ins w:id="1817" w:author="Jesus Hernan" w:date="2023-02-10T09:10:00Z">
         <w:r>
           <w:t xml:space="preserve">Al realizar sus labores cotidianas Divida su atención entre la acción que </w:t>
         </w:r>
       </w:ins>
-      <w:ins w:id="1819" w:author="Jesus Hernan" w:date="2023-02-10T09:11:00Z">
+      <w:ins w:id="1818" w:author="Jesus Hernan" w:date="2023-02-10T09:11:00Z">
         <w:r>
           <w:t>usted</w:t>
         </w:r>
       </w:ins>
-      <w:ins w:id="1820" w:author="Jesus Hernan" w:date="2023-02-10T09:10:00Z">
+      <w:ins w:id="1819" w:author="Jesus Hernan" w:date="2023-02-10T09:10:00Z">
         <w:r>
           <w:t xml:space="preserve"> está realizando y guarde un poco de atención para sí mismo Sienta su cuerpo.</w:t>
         </w:r>
       </w:ins>
-      <w:ins w:id="1821" w:author="Jesus Hernan" w:date="2023-02-10T09:11:00Z">
+      <w:ins w:id="1820" w:author="Jesus Hernan" w:date="2023-02-10T09:11:00Z">
         <w:r>
           <w:t xml:space="preserve"> Siéntase a sí mismo realizando sus labores y trate de darse cuenta de las impresiones que está recibiendo desde el exterior y cuyo canal-medio e</w:t>
         </w:r>
       </w:ins>
-      <w:ins w:id="1822" w:author="Jesus Hernan" w:date="2023-02-10T09:12:00Z">
+      <w:ins w:id="1821" w:author="Jesus Hernan" w:date="2023-02-10T09:12:00Z">
         <w:r>
           <w:t>s el lugar donde las realiza y la acción de realizar tales labores.</w:t>
         </w:r>
@@ -23510,10 +23506,10 @@
     <w:p>
       <w:pPr>
         <w:rPr>
-          <w:ins w:id="1823" w:author="Jesus Hernan" w:date="2023-02-10T09:12:00Z"/>
-        </w:rPr>
-      </w:pPr>
-      <w:ins w:id="1824" w:author="Jesus Hernan" w:date="2023-02-10T09:12:00Z">
+          <w:ins w:id="1822" w:author="Jesus Hernan" w:date="2023-02-10T09:12:00Z"/>
+        </w:rPr>
+      </w:pPr>
+      <w:ins w:id="1823" w:author="Jesus Hernan" w:date="2023-02-10T09:12:00Z">
         <w:r>
           <w:t>Tarea 147. Desde día 1461 hasta día 1470.</w:t>
         </w:r>
@@ -23522,20 +23518,20 @@
     <w:p>
       <w:pPr>
         <w:rPr>
-          <w:ins w:id="1825" w:author="Jesus Hernan" w:date="2023-02-10T09:13:00Z"/>
-        </w:rPr>
-      </w:pPr>
-      <w:ins w:id="1826" w:author="Jesus Hernan" w:date="2023-02-10T09:12:00Z">
+          <w:ins w:id="1824" w:author="Jesus Hernan" w:date="2023-02-10T09:13:00Z"/>
+        </w:rPr>
+      </w:pPr>
+      <w:ins w:id="1825" w:author="Jesus Hernan" w:date="2023-02-10T09:12:00Z">
         <w:r>
           <w:t>Recuérdese de sí mismo. Sienta todo su cuerpo y su</w:t>
         </w:r>
       </w:ins>
-      <w:ins w:id="1827" w:author="Jesus Hernan" w:date="2023-02-10T09:13:00Z">
+      <w:ins w:id="1826" w:author="Jesus Hernan" w:date="2023-02-10T09:13:00Z">
         <w:r>
           <w:t>s</w:t>
         </w:r>
       </w:ins>
-      <w:ins w:id="1828" w:author="Jesus Hernan" w:date="2023-02-10T09:12:00Z">
+      <w:ins w:id="1827" w:author="Jesus Hernan" w:date="2023-02-10T09:12:00Z">
         <w:r>
           <w:t xml:space="preserve"> sentidos.</w:t>
         </w:r>
@@ -23544,10 +23540,10 @@
     <w:p>
       <w:pPr>
         <w:rPr>
-          <w:ins w:id="1829" w:author="Jesus Hernan" w:date="2023-02-10T09:13:00Z"/>
-        </w:rPr>
-      </w:pPr>
-      <w:ins w:id="1830" w:author="Jesus Hernan" w:date="2023-02-10T09:13:00Z">
+          <w:ins w:id="1828" w:author="Jesus Hernan" w:date="2023-02-10T09:13:00Z"/>
+        </w:rPr>
+      </w:pPr>
+      <w:ins w:id="1829" w:author="Jesus Hernan" w:date="2023-02-10T09:13:00Z">
         <w:r>
           <w:t>Sienta la experiencia del recuerdo de sí mismo. Repítase a usted mismo en voz baja o mentalmente “Yo soy aquí y ahora”.</w:t>
         </w:r>
@@ -23556,10 +23552,10 @@
     <w:p>
       <w:pPr>
         <w:rPr>
-          <w:ins w:id="1831" w:author="Jesus Hernan" w:date="2023-02-10T09:13:00Z"/>
-        </w:rPr>
-      </w:pPr>
-      <w:ins w:id="1832" w:author="Jesus Hernan" w:date="2023-02-10T09:13:00Z">
+          <w:ins w:id="1830" w:author="Jesus Hernan" w:date="2023-02-10T09:13:00Z"/>
+        </w:rPr>
+      </w:pPr>
+      <w:ins w:id="1831" w:author="Jesus Hernan" w:date="2023-02-10T09:13:00Z">
         <w:r>
           <w:t>Tarea 148. Desde día 1471 hasta día 1480.</w:t>
         </w:r>
@@ -23568,15 +23564,15 @@
     <w:p>
       <w:pPr>
         <w:rPr>
-          <w:ins w:id="1833" w:author="Jesus Hernan" w:date="2023-02-10T09:14:00Z"/>
-        </w:rPr>
-      </w:pPr>
-      <w:ins w:id="1834" w:author="Jesus Hernan" w:date="2023-02-10T09:13:00Z">
+          <w:ins w:id="1832" w:author="Jesus Hernan" w:date="2023-02-10T09:14:00Z"/>
+        </w:rPr>
+      </w:pPr>
+      <w:ins w:id="1833" w:author="Jesus Hernan" w:date="2023-02-10T09:13:00Z">
         <w:r>
           <w:t xml:space="preserve">Recuérdese de sí mismo. Sienta </w:t>
         </w:r>
       </w:ins>
-      <w:ins w:id="1835" w:author="Jesus Hernan" w:date="2023-02-10T09:14:00Z">
+      <w:ins w:id="1834" w:author="Jesus Hernan" w:date="2023-02-10T09:14:00Z">
         <w:r>
           <w:t>todo su cuerpo y sus sentidos.</w:t>
         </w:r>
@@ -23585,10 +23581,10 @@
     <w:p>
       <w:pPr>
         <w:rPr>
-          <w:ins w:id="1836" w:author="Jesus Hernan" w:date="2023-02-10T09:14:00Z"/>
-        </w:rPr>
-      </w:pPr>
-      <w:ins w:id="1837" w:author="Jesus Hernan" w:date="2023-02-10T09:14:00Z">
+          <w:ins w:id="1835" w:author="Jesus Hernan" w:date="2023-02-10T09:14:00Z"/>
+        </w:rPr>
+      </w:pPr>
+      <w:ins w:id="1836" w:author="Jesus Hernan" w:date="2023-02-10T09:14:00Z">
         <w:r>
           <w:t>Sienta el sabor del recuerdo de sí mismo para ser.</w:t>
         </w:r>
@@ -23597,10 +23593,10 @@
     <w:p>
       <w:pPr>
         <w:rPr>
-          <w:ins w:id="1838" w:author="Jesus Hernan" w:date="2023-02-10T09:14:00Z"/>
-        </w:rPr>
-      </w:pPr>
-      <w:ins w:id="1839" w:author="Jesus Hernan" w:date="2023-02-10T09:14:00Z">
+          <w:ins w:id="1837" w:author="Jesus Hernan" w:date="2023-02-10T09:14:00Z"/>
+        </w:rPr>
+      </w:pPr>
+      <w:ins w:id="1838" w:author="Jesus Hernan" w:date="2023-02-10T09:14:00Z">
         <w:r>
           <w:t>Tarea 149. Desde día 1481 hasta día 1490.</w:t>
         </w:r>
@@ -23609,15 +23605,15 @@
     <w:p>
       <w:pPr>
         <w:rPr>
-          <w:ins w:id="1840" w:author="Jesus Hernan" w:date="2023-02-10T09:15:00Z"/>
-        </w:rPr>
-      </w:pPr>
-      <w:ins w:id="1841" w:author="Jesus Hernan" w:date="2023-02-10T09:14:00Z">
+          <w:ins w:id="1839" w:author="Jesus Hernan" w:date="2023-02-10T09:15:00Z"/>
+        </w:rPr>
+      </w:pPr>
+      <w:ins w:id="1840" w:author="Jesus Hernan" w:date="2023-02-10T09:14:00Z">
         <w:r>
           <w:t>Recuérdese de sí mismo. Sienta todo su cuerpo y sus sentidos. Divida su atención entre usted mismo y todo lo externo a us</w:t>
         </w:r>
       </w:ins>
-      <w:ins w:id="1842" w:author="Jesus Hernan" w:date="2023-02-10T09:15:00Z">
+      <w:ins w:id="1841" w:author="Jesus Hernan" w:date="2023-02-10T09:15:00Z">
         <w:r>
           <w:t>ted. Y sienta la presencia de todas las cosas que le rodean.</w:t>
         </w:r>
@@ -23626,10 +23622,10 @@
     <w:p>
       <w:pPr>
         <w:rPr>
-          <w:ins w:id="1843" w:author="Jesus Hernan" w:date="2023-02-10T09:15:00Z"/>
-        </w:rPr>
-      </w:pPr>
-      <w:ins w:id="1844" w:author="Jesus Hernan" w:date="2023-02-10T09:15:00Z">
+          <w:ins w:id="1842" w:author="Jesus Hernan" w:date="2023-02-10T09:15:00Z"/>
+        </w:rPr>
+      </w:pPr>
+      <w:ins w:id="1843" w:author="Jesus Hernan" w:date="2023-02-10T09:15:00Z">
         <w:r>
           <w:t>Tarea 150. Desde día 1491 hasta día 1500.</w:t>
         </w:r>
@@ -23638,15 +23634,15 @@
     <w:p>
       <w:pPr>
         <w:rPr>
-          <w:ins w:id="1845" w:author="Jesus Hernan" w:date="2023-02-10T09:16:00Z"/>
-        </w:rPr>
-      </w:pPr>
-      <w:ins w:id="1846" w:author="Jesus Hernan" w:date="2023-02-10T09:15:00Z">
+          <w:ins w:id="1844" w:author="Jesus Hernan" w:date="2023-02-10T09:16:00Z"/>
+        </w:rPr>
+      </w:pPr>
+      <w:ins w:id="1845" w:author="Jesus Hernan" w:date="2023-02-10T09:15:00Z">
         <w:r>
           <w:t xml:space="preserve">Recuérdese de sí mismo. Sienta todo su cuerpo y sus sentidos. Divida </w:t>
         </w:r>
       </w:ins>
-      <w:ins w:id="1847" w:author="Jesus Hernan" w:date="2023-02-10T09:16:00Z">
+      <w:ins w:id="1846" w:author="Jesus Hernan" w:date="2023-02-10T09:16:00Z">
         <w:r>
           <w:t>su atención entre usted mismo y todo lo externo a usted. Y sienta la presencia y la realidad de todos los seres, objetos y sucesos que ocurren en el ambiente circundante.</w:t>
         </w:r>
@@ -23655,17 +23651,17 @@
     <w:p>
       <w:pPr>
         <w:rPr>
-          <w:ins w:id="1848" w:author="Jesus Hernan" w:date="2023-02-10T09:16:00Z"/>
-        </w:rPr>
-      </w:pPr>
-    </w:p>
-    <w:p>
-      <w:ins w:id="1849" w:author="Jesus Hernan" w:date="2023-02-10T09:16:00Z">
+          <w:ins w:id="1847" w:author="Jesus Hernan" w:date="2023-02-10T09:16:00Z"/>
+        </w:rPr>
+      </w:pPr>
+    </w:p>
+    <w:p>
+      <w:ins w:id="1848" w:author="Jesus Hernan" w:date="2023-02-10T09:16:00Z">
         <w:r>
           <w:t>TRABAJO ESPECIAL 1</w:t>
         </w:r>
       </w:ins>
-      <w:ins w:id="1850" w:author="Jesus Hernan" w:date="2023-02-10T09:17:00Z">
+      <w:ins w:id="1849" w:author="Jesus Hernan" w:date="2023-02-10T09:17:00Z">
         <w:r>
           <w:t>6. Tareas desde 151 hasta 160.</w:t>
         </w:r>
@@ -23942,11 +23938,6 @@
       <w:pPr>
         <w:rPr>
           <w:rtl/>
-          <w:rPrChange w:id="1851" w:author="Jesus Hernan" w:date="2023-02-10T09:17:00Z">
-            <w:rPr>
-              <w:rtl/>
-            </w:rPr>
-          </w:rPrChange>
         </w:rPr>
       </w:pPr>
       <w:r>
@@ -23974,11 +23965,6 @@
       <w:pPr>
         <w:rPr>
           <w:rtl/>
-          <w:rPrChange w:id="1852" w:author="Jesus Hernan" w:date="2023-02-10T09:17:00Z">
-            <w:rPr>
-              <w:rtl/>
-            </w:rPr>
-          </w:rPrChange>
         </w:rPr>
       </w:pPr>
       <w:r>
@@ -24006,11 +23992,6 @@
       <w:pPr>
         <w:rPr>
           <w:rtl/>
-          <w:rPrChange w:id="1853" w:author="Jesus Hernan" w:date="2023-02-10T09:17:00Z">
-            <w:rPr>
-              <w:rtl/>
-            </w:rPr>
-          </w:rPrChange>
         </w:rPr>
       </w:pPr>
       <w:r>
@@ -24038,11 +24019,6 @@
       <w:pPr>
         <w:rPr>
           <w:rtl/>
-          <w:rPrChange w:id="1854" w:author="Jesus Hernan" w:date="2023-02-10T09:17:00Z">
-            <w:rPr>
-              <w:rtl/>
-            </w:rPr>
-          </w:rPrChange>
         </w:rPr>
       </w:pPr>
       <w:r>
@@ -24070,11 +24046,6 @@
       <w:pPr>
         <w:rPr>
           <w:rtl/>
-          <w:rPrChange w:id="1855" w:author="Jesus Hernan" w:date="2023-02-10T09:17:00Z">
-            <w:rPr>
-              <w:rtl/>
-            </w:rPr>
-          </w:rPrChange>
         </w:rPr>
       </w:pPr>
       <w:r>
@@ -24102,11 +24073,6 @@
       <w:pPr>
         <w:rPr>
           <w:rtl/>
-          <w:rPrChange w:id="1856" w:author="Jesus Hernan" w:date="2023-02-10T09:17:00Z">
-            <w:rPr>
-              <w:rtl/>
-            </w:rPr>
-          </w:rPrChange>
         </w:rPr>
       </w:pPr>
       <w:r>
@@ -24134,11 +24100,6 @@
       <w:pPr>
         <w:rPr>
           <w:rtl/>
-          <w:rPrChange w:id="1857" w:author="Jesus Hernan" w:date="2023-02-10T09:17:00Z">
-            <w:rPr>
-              <w:rtl/>
-            </w:rPr>
-          </w:rPrChange>
         </w:rPr>
       </w:pPr>
       <w:r>
@@ -24166,11 +24127,6 @@
       <w:pPr>
         <w:rPr>
           <w:rtl/>
-          <w:rPrChange w:id="1858" w:author="Jesus Hernan" w:date="2023-02-10T09:17:00Z">
-            <w:rPr>
-              <w:rtl/>
-            </w:rPr>
-          </w:rPrChange>
         </w:rPr>
       </w:pPr>
       <w:r>
@@ -24198,11 +24154,6 @@
       <w:pPr>
         <w:rPr>
           <w:rtl/>
-          <w:rPrChange w:id="1859" w:author="Jesus Hernan" w:date="2023-02-10T09:17:00Z">
-            <w:rPr>
-              <w:rtl/>
-            </w:rPr>
-          </w:rPrChange>
         </w:rPr>
       </w:pPr>
       <w:r>
@@ -24276,11 +24227,6 @@
       <w:pPr>
         <w:rPr>
           <w:rtl/>
-          <w:rPrChange w:id="1860" w:author="Jesus Hernan" w:date="2023-02-10T09:17:00Z">
-            <w:rPr>
-              <w:rtl/>
-            </w:rPr>
-          </w:rPrChange>
         </w:rPr>
       </w:pPr>
       <w:r>
@@ -24385,11 +24331,6 @@
       <w:pPr>
         <w:rPr>
           <w:rtl/>
-          <w:rPrChange w:id="1861" w:author="Jesus Hernan" w:date="2023-02-10T09:17:00Z">
-            <w:rPr>
-              <w:rtl/>
-            </w:rPr>
-          </w:rPrChange>
         </w:rPr>
       </w:pPr>
       <w:r>
@@ -25865,13 +25806,301 @@
       </w:r>
     </w:p>
     <w:p>
+      <w:r>
+        <w:rPr>
+          <w:b/>
+          <w:bCs/>
+        </w:rPr>
+        <w:t>Tarea 231.</w:t>
+      </w:r>
+      <w:r>
+        <w:t xml:space="preserve"> Desde día 2301 hasta día 2310.</w:t>
+      </w:r>
+    </w:p>
+    <w:p>
+      <w:r>
+        <w:t>Recuérdese de sí mismo. Siente todo su cuerpo y sus sentidos. Repítase a usted mismo en voz baja o mentalmente “Yo soy consiente de mí mismo. Yo observo los sucesos del momento presente y yo observo mis emociones y emociones y sentimientos”.</w:t>
+      </w:r>
+    </w:p>
+    <w:p>
+      <w:r>
+        <w:rPr>
+          <w:b/>
+          <w:bCs/>
+        </w:rPr>
+        <w:t>Tarea 232.</w:t>
+      </w:r>
+      <w:r>
+        <w:t xml:space="preserve"> Desde día 2311 hasta día 2320.</w:t>
+      </w:r>
+    </w:p>
+    <w:p>
+      <w:r>
+        <w:t>Recuérdese de sí mismo. Siente todo su cuerpo y sus sentidos.</w:t>
+      </w:r>
+    </w:p>
+    <w:p>
+      <w:r>
+        <w:t>Divida su atención</w:t>
+      </w:r>
+      <w:r>
+        <w:t xml:space="preserve"> entre usted y todo lo externo a usted y la impresión que percibe como estímulo.</w:t>
+      </w:r>
+    </w:p>
+    <w:p>
+      <w:r>
+        <w:t>Ahora al relacionarse con una persona manténgase en el tercer estado de consciencia y observe atentamente sus pensamientos y sentimientos con relación a esa persona y lo que ella le informa.</w:t>
+      </w:r>
+    </w:p>
+    <w:p>
+      <w:r>
+        <w:rPr>
+          <w:b/>
+          <w:bCs/>
+        </w:rPr>
+        <w:t>Tarea 233.</w:t>
+      </w:r>
+      <w:r>
+        <w:t xml:space="preserve"> Desde día 2321 hasta día 2330.</w:t>
+      </w:r>
+    </w:p>
+    <w:p>
+      <w:r>
+        <w:t>Recuérdese de sí mismo. Siente todo su cuerpo y sus sentidos.</w:t>
+      </w:r>
+    </w:p>
+    <w:p>
+      <w:r>
+        <w:t>Divida su atención entre usted y todo lo externo a usted y la impresión que percibe como estímulo.</w:t>
+      </w:r>
+    </w:p>
+    <w:p>
+      <w:r>
+        <w:t>Al escuchar palabras descorteses observe su interior. Sus pensamientos y emociones.</w:t>
+      </w:r>
+    </w:p>
+    <w:p>
+      <w:r>
+        <w:rPr>
+          <w:b/>
+          <w:bCs/>
+        </w:rPr>
+        <w:t>Tarea 234.</w:t>
+      </w:r>
+      <w:r>
+        <w:t xml:space="preserve"> Desde día 2331 hasta día 2340.</w:t>
+      </w:r>
+    </w:p>
+    <w:p>
+      <w:r>
+        <w:t>Recuérdese de sí mismo. Siente todo su cuerpo y sus sentidos.</w:t>
+      </w:r>
+    </w:p>
+    <w:p>
+      <w:r>
+        <w:t>Divida su atención entre usted y todo lo externo a usted y la impresión que percibe como estímulo.</w:t>
+      </w:r>
+    </w:p>
+    <w:p>
+      <w:r>
+        <w:t>Al escuchar palabras obscenas observe su mundo interior. ¿Qué se mueve en él?. Observe sus pensamientos y emociones y tome note de lo que observe.</w:t>
+      </w:r>
+    </w:p>
+    <w:p>
+      <w:r>
+        <w:rPr>
+          <w:b/>
+          <w:bCs/>
+        </w:rPr>
+        <w:t>Tarea 235.</w:t>
+      </w:r>
+      <w:r>
+        <w:t xml:space="preserve"> Desde día 2341 hasta día 2350.</w:t>
+      </w:r>
+    </w:p>
+    <w:p>
+      <w:r>
+        <w:t>Recuérdese de sí mismo. Siente todo su cuerpo y sus sentidos.</w:t>
+      </w:r>
+    </w:p>
+    <w:p>
+      <w:r>
+        <w:t>Divida su atención entre usted y todo lo externo a usted y la impresión que percibe como estímulo.</w:t>
+      </w:r>
+    </w:p>
+    <w:p>
+      <w:r>
+        <w:t>Al escuchar insultos observe su mundo interior y tome nota de lo que observe.</w:t>
+      </w:r>
+    </w:p>
+    <w:p>
+      <w:r>
+        <w:rPr>
+          <w:b/>
+          <w:bCs/>
+        </w:rPr>
+        <w:t>Tarea 236.</w:t>
+      </w:r>
+      <w:r>
+        <w:t xml:space="preserve"> Desde día 2351 hasta día 2360.</w:t>
+      </w:r>
+    </w:p>
+    <w:p>
+      <w:r>
+        <w:t>Recuérdese de sí mismo. Siente todo su cuerpo y sus sentidos.</w:t>
+      </w:r>
+    </w:p>
+    <w:p>
+      <w:r>
+        <w:t>Divida su atención entre usted y todo lo externo a usted y la impresión que percibe como estímulo.</w:t>
+      </w:r>
+    </w:p>
+    <w:p>
+      <w:r>
+        <w:t>Al escuchar gritos observe su mundo interior. ¿Qué se mueve en él?. Observe sus pensamientos y emociones y tome nota de lo que observe.</w:t>
+      </w:r>
+    </w:p>
+    <w:p>
+      <w:r>
+        <w:rPr>
+          <w:b/>
+          <w:bCs/>
+        </w:rPr>
+        <w:t>Tarea 237.</w:t>
+      </w:r>
+      <w:r>
+        <w:t xml:space="preserve"> Desde día 2361 hasta día 2370.</w:t>
+      </w:r>
+    </w:p>
+    <w:p>
+      <w:r>
+        <w:t>Recuérdese de sí mismo. Siente todo su cuerpo y sus sentidos.</w:t>
+      </w:r>
+    </w:p>
+    <w:p>
+      <w:r>
+        <w:t>Divida su atención entre usted y todo lo externo a usted y la impresión que percibe como estímulo.</w:t>
+      </w:r>
+    </w:p>
+    <w:p>
+      <w:r>
+        <w:t>Observe su mundo interior y sus hábitos cotidianos. ¿Qué se mueve en él?. Observe sus pensamientos y emociones y tome nota de lo que observe.</w:t>
+      </w:r>
+    </w:p>
+    <w:p>
+      <w:r>
+        <w:rPr>
+          <w:b/>
+          <w:bCs/>
+        </w:rPr>
+        <w:t>Tarea 238.</w:t>
+      </w:r>
+      <w:r>
+        <w:t xml:space="preserve"> Desde día 2371 hasta día 2380.</w:t>
+      </w:r>
+    </w:p>
+    <w:p>
+      <w:r>
+        <w:t>Recuérdese de sí mismo. Siente todo su cuerpo y sus sentidos.</w:t>
+      </w:r>
+    </w:p>
+    <w:p>
+      <w:r>
+        <w:t>Divida su atención entre usted y todo lo externo a usted y la impresión que percibe como estímulo.</w:t>
+      </w:r>
+    </w:p>
+    <w:p>
+      <w:r>
+        <w:t>Observe los hábitos de su cuerpo planetario o físico. Sus posturas, sus gestos y tensiones. Y tome nota de lo que observe.</w:t>
+      </w:r>
+    </w:p>
+    <w:p>
+      <w:r>
+        <w:rPr>
+          <w:b/>
+          <w:bCs/>
+        </w:rPr>
+        <w:t>Tarea 239.</w:t>
+      </w:r>
+      <w:r>
+        <w:t xml:space="preserve"> Desde día 2381 hasta día 2390.</w:t>
+      </w:r>
+    </w:p>
+    <w:p>
+      <w:r>
+        <w:t>Recuérdese de sí mismo. Siente todo su cuerpo y sus sentidos.</w:t>
+      </w:r>
+    </w:p>
+    <w:p>
+      <w:r>
+        <w:t>Divida su atención entre usted y todo lo externo a usted y la impresión que percibe como estímulo.</w:t>
+      </w:r>
+    </w:p>
+    <w:p>
+      <w:r>
+        <w:t>Observe cada reacción que usted tenga de enojo o molestia y tome nota de lo que observe.</w:t>
+      </w:r>
+    </w:p>
+    <w:p>
+      <w:r>
+        <w:rPr>
+          <w:b/>
+          <w:bCs/>
+        </w:rPr>
+        <w:t>Tarea 240.</w:t>
+      </w:r>
+      <w:r>
+        <w:t xml:space="preserve"> Desde día 2391 hasta día 2400.</w:t>
+      </w:r>
+    </w:p>
+    <w:p>
+      <w:r>
+        <w:t>Recuérdese de sí mismo. Siente todo su cuerpo y sus sentidos.</w:t>
+      </w:r>
+    </w:p>
+    <w:p>
+      <w:r>
+        <w:t>Divida su atención entre usted y todo o externo a usted y la impresión que percibe como estímulo. Observe todo lo que sucede en las circunstancias de su vida cada día y observe a sus reacciones a tales circunstancias. Y tome nota de lo que observe.</w:t>
+      </w:r>
+    </w:p>
+    <w:p/>
+    <w:p>
+      <w:r>
+        <w:rPr>
+          <w:b/>
+          <w:bCs/>
+        </w:rPr>
+        <w:t>TRABAJO ESPECIAL 25</w:t>
+      </w:r>
+      <w:r>
+        <w:t>. Tareas desde 241 hasta 250.</w:t>
+      </w:r>
+    </w:p>
+    <w:p>
+      <w:r>
+        <w:rPr>
+          <w:b/>
+          <w:bCs/>
+        </w:rPr>
+        <w:t>Tarea 241.</w:t>
+      </w:r>
+      <w:r>
+        <w:t xml:space="preserve"> Desde día 2401 hasta día 2410.</w:t>
+      </w:r>
+    </w:p>
+    <w:p>
+      <w:r>
+        <w:t>Recuérdese de sí mismo. Siente todo su cuerpo y sus sentidos.</w:t>
+      </w:r>
+    </w:p>
+    <w:p>
       <w:pPr>
         <w:rPr>
           <w:rtl/>
         </w:rPr>
       </w:pPr>
       <w:r>
-        <w:t>(pag.118)</w:t>
+        <w:t>(pag. 120)</w:t>
       </w:r>
     </w:p>
     <w:sectPr>
@@ -26673,6 +26902,7 @@
   <w:style w:type="character" w:default="1" w:styleId="Fuentedeprrafopredeter">
     <w:name w:val="Default Paragraph Font"/>
     <w:uiPriority w:val="1"/>
+    <w:semiHidden/>
     <w:unhideWhenUsed/>
   </w:style>
   <w:style w:type="table" w:default="1" w:styleId="Tablanormal">

</xml_diff>

<commit_message>
la biblia del hombre astuto y mas de luna roja
</commit_message>
<xml_diff>
--- a/En progreso/George Gurdjieff - Cuarto Camino/George Gurdjieff - Cuarto Camino - la biblia del hombre astuto.docx
+++ b/En progreso/George Gurdjieff - Cuarto Camino/George Gurdjieff - Cuarto Camino - la biblia del hombre astuto.docx
@@ -26626,13 +26626,156 @@
       </w:r>
     </w:p>
     <w:p>
+      <w:r>
+        <w:t>Recuérdese así mismo. Sienta todo su cuerpo y sus sentidos.</w:t>
+      </w:r>
+    </w:p>
+    <w:p>
+      <w:r>
+        <w:t>Divida su atención entre usted y todo lo externo y la impresión que percibe como estímulo.</w:t>
+      </w:r>
+    </w:p>
+    <w:p>
+      <w:r>
+        <w:t>Observe su reacción cuando le desprecian y tome nota de lo que observe.</w:t>
+      </w:r>
+    </w:p>
+    <w:p>
+      <w:r>
+        <w:rPr>
+          <w:b/>
+          <w:bCs/>
+        </w:rPr>
+        <w:t>Tarea 262.</w:t>
+      </w:r>
+      <w:r>
+        <w:t xml:space="preserve"> Desde día 2611 hasta día 2620.</w:t>
+      </w:r>
+    </w:p>
+    <w:p>
+      <w:r>
+        <w:t>Recuérdese así mismo. Sienta todo su cuerpo y sus sentidos.</w:t>
+      </w:r>
+    </w:p>
+    <w:p>
+      <w:r>
+        <w:t>Divida su atención entre usted y todo lo externo y la impresión que percibe como estímulo.</w:t>
+      </w:r>
+    </w:p>
+    <w:p>
+      <w:r>
+        <w:t>Observe todos los hábitos de sus sentimientos, emociones y deseos.</w:t>
+      </w:r>
+    </w:p>
+    <w:p>
+      <w:r>
+        <w:t>(pag. 112) buscar libro diferente que faltan tareas o páginas</w:t>
+      </w:r>
+    </w:p>
+    <w:p>
+      <w:pPr>
+        <w:ind w:firstLine="0"/>
+      </w:pPr>
+    </w:p>
+    <w:p>
+      <w:r>
+        <w:rPr>
+          <w:b/>
+          <w:bCs/>
+        </w:rPr>
+        <w:t>Tarea 279</w:t>
+      </w:r>
+      <w:r>
+        <w:rPr>
+          <w:b/>
+          <w:bCs/>
+        </w:rPr>
+        <w:t>.</w:t>
+      </w:r>
+      <w:r>
+        <w:t xml:space="preserve"> Desde día 2781 hasta día 2790.</w:t>
+      </w:r>
+    </w:p>
+    <w:p>
+      <w:r>
+        <w:t>Recuérdese de sí mismo. Sienta todo su cuerpo y sus sentidos.</w:t>
+      </w:r>
+    </w:p>
+    <w:p>
+      <w:r>
+        <w:t>Divida su atención entre usted y todo lo externo y la impresión que percibe como estímulo.</w:t>
+      </w:r>
+    </w:p>
+    <w:p>
+      <w:r>
+        <w:t>Observe todo lo grabado en su centro emocional y sus diversas manifestaciones.</w:t>
+      </w:r>
+    </w:p>
+    <w:p>
+      <w:r>
+        <w:rPr>
+          <w:b/>
+          <w:bCs/>
+        </w:rPr>
+        <w:t>Tarea 280.</w:t>
+      </w:r>
+      <w:r>
+        <w:t xml:space="preserve"> Desde día 2791 hasta día 2800.</w:t>
+      </w:r>
+    </w:p>
+    <w:p>
+      <w:r>
+        <w:t>Recuérdese de sí mismo. Sienta todo su cuerpo y sus sentidos.</w:t>
+      </w:r>
+    </w:p>
+    <w:p>
       <w:pPr>
         <w:rPr>
           <w:rtl/>
         </w:rPr>
       </w:pPr>
       <w:r>
-        <w:t>(pag. 122)</w:t>
+        <w:t>Divida su atención entre usted y todo lo externo y la impresión que percibe como estímulo.</w:t>
+      </w:r>
+    </w:p>
+    <w:p>
+      <w:r>
+        <w:t>Observe los hábitos de su manera de pensar, razonar y opinar. Sus pensamientos, opiniones y razonamientos habituales.</w:t>
+      </w:r>
+    </w:p>
+    <w:p/>
+    <w:p>
+      <w:r>
+        <w:rPr>
+          <w:b/>
+          <w:bCs/>
+        </w:rPr>
+        <w:t>TRABAJO ESPECIAL 29.</w:t>
+      </w:r>
+      <w:r>
+        <w:t xml:space="preserve"> Tareas desde 281 hasta 290.</w:t>
+      </w:r>
+    </w:p>
+    <w:p>
+      <w:r>
+        <w:rPr>
+          <w:b/>
+          <w:bCs/>
+        </w:rPr>
+        <w:t>Tarea 281.</w:t>
+      </w:r>
+      <w:r>
+        <w:t xml:space="preserve"> Desde día 2801 hasta 2810.</w:t>
+      </w:r>
+    </w:p>
+    <w:p>
+      <w:pPr>
+        <w:rPr>
+          <w:rtl/>
+        </w:rPr>
+      </w:pPr>
+      <w:r>
+        <w:t>(pagina 123)</w:t>
       </w:r>
     </w:p>
     <w:sectPr>
@@ -27241,7 +27384,7 @@
     <w:name w:val="Normal"/>
     <w:autoRedefine/>
     <w:qFormat/>
-    <w:rsid w:val="00F22212"/>
+    <w:rsid w:val="00D43AD2"/>
     <w:pPr>
       <w:spacing w:line="288" w:lineRule="auto"/>
       <w:ind w:firstLine="284"/>

</xml_diff>

<commit_message>
capitulo IV de toltecas
</commit_message>
<xml_diff>
--- a/En progreso/George Gurdjieff - Cuarto Camino/George Gurdjieff - Cuarto Camino - la biblia del hombre astuto.docx
+++ b/En progreso/George Gurdjieff - Cuarto Camino/George Gurdjieff - Cuarto Camino - la biblia del hombre astuto.docx
@@ -1,6 +1,6 @@
 
 <file path=word/document.xml><?xml version="1.0" encoding="utf-8"?>
-<w:document xmlns:wpc="http://schemas.microsoft.com/office/word/2010/wordprocessingCanvas" xmlns:cx="http://schemas.microsoft.com/office/drawing/2014/chartex" xmlns:cx1="http://schemas.microsoft.com/office/drawing/2015/9/8/chartex" xmlns:cx2="http://schemas.microsoft.com/office/drawing/2015/10/21/chartex" xmlns:cx3="http://schemas.microsoft.com/office/drawing/2016/5/9/chartex" xmlns:cx4="http://schemas.microsoft.com/office/drawing/2016/5/10/chartex" xmlns:cx5="http://schemas.microsoft.com/office/drawing/2016/5/11/chartex" xmlns:cx6="http://schemas.microsoft.com/office/drawing/2016/5/12/chartex" xmlns:cx7="http://schemas.microsoft.com/office/drawing/2016/5/13/chartex" xmlns:cx8="http://schemas.microsoft.com/office/drawing/2016/5/14/chartex" xmlns:mc="http://schemas.openxmlformats.org/markup-compatibility/2006" xmlns:aink="http://schemas.microsoft.com/office/drawing/2016/ink" xmlns:am3d="http://schemas.microsoft.com/office/drawing/2017/model3d" xmlns:o="urn:schemas-microsoft-com:office:office" xmlns:oel="http://schemas.microsoft.com/office/2019/extlst" xmlns:r="http://schemas.openxmlformats.org/officeDocument/2006/relationships" xmlns:m="http://schemas.openxmlformats.org/officeDocument/2006/math" xmlns:v="urn:schemas-microsoft-com:vml" xmlns:wp14="http://schemas.microsoft.com/office/word/2010/wordprocessingDrawing" xmlns:wp="http://schemas.openxmlformats.org/drawingml/2006/wordprocessingDrawing" xmlns:w10="urn:schemas-microsoft-com:office:word" xmlns:w="http://schemas.openxmlformats.org/wordprocessingml/2006/main" xmlns:w14="http://schemas.microsoft.com/office/word/2010/wordml" xmlns:w15="http://schemas.microsoft.com/office/word/2012/wordml" xmlns:w16cex="http://schemas.microsoft.com/office/word/2018/wordml/cex" xmlns:w16cid="http://schemas.microsoft.com/office/word/2016/wordml/cid" xmlns:w16="http://schemas.microsoft.com/office/word/2018/wordml" xmlns:w16sdtdh="http://schemas.microsoft.com/office/word/2020/wordml/sdtdatahash" xmlns:w16se="http://schemas.microsoft.com/office/word/2015/wordml/symex" xmlns:wpg="http://schemas.microsoft.com/office/word/2010/wordprocessingGroup" xmlns:wpi="http://schemas.microsoft.com/office/word/2010/wordprocessingInk" xmlns:wne="http://schemas.microsoft.com/office/word/2006/wordml" xmlns:wps="http://schemas.microsoft.com/office/word/2010/wordprocessingShape" mc:Ignorable="w14 w15 w16se w16cid w16 w16cex w16sdtdh wp14">
+<w:document xmlns:wpc="http://schemas.microsoft.com/office/word/2010/wordprocessingCanvas" xmlns:cx="http://schemas.microsoft.com/office/drawing/2014/chartex" xmlns:cx1="http://schemas.microsoft.com/office/drawing/2015/9/8/chartex" xmlns:cx2="http://schemas.microsoft.com/office/drawing/2015/10/21/chartex" xmlns:cx3="http://schemas.microsoft.com/office/drawing/2016/5/9/chartex" xmlns:cx4="http://schemas.microsoft.com/office/drawing/2016/5/10/chartex" xmlns:cx5="http://schemas.microsoft.com/office/drawing/2016/5/11/chartex" xmlns:cx6="http://schemas.microsoft.com/office/drawing/2016/5/12/chartex" xmlns:cx7="http://schemas.microsoft.com/office/drawing/2016/5/13/chartex" xmlns:cx8="http://schemas.microsoft.com/office/drawing/2016/5/14/chartex" xmlns:mc="http://schemas.openxmlformats.org/markup-compatibility/2006" xmlns:aink="http://schemas.microsoft.com/office/drawing/2016/ink" xmlns:am3d="http://schemas.microsoft.com/office/drawing/2017/model3d" xmlns:o="urn:schemas-microsoft-com:office:office" xmlns:oel="http://schemas.microsoft.com/office/2019/extlst" xmlns:r="http://schemas.openxmlformats.org/officeDocument/2006/relationships" xmlns:m="http://schemas.openxmlformats.org/officeDocument/2006/math" xmlns:v="urn:schemas-microsoft-com:vml" xmlns:wp14="http://schemas.microsoft.com/office/word/2010/wordprocessingDrawing" xmlns:wp="http://schemas.openxmlformats.org/drawingml/2006/wordprocessingDrawing" xmlns:w10="urn:schemas-microsoft-com:office:word" xmlns:w="http://schemas.openxmlformats.org/wordprocessingml/2006/main" xmlns:w14="http://schemas.microsoft.com/office/word/2010/wordml" xmlns:w15="http://schemas.microsoft.com/office/word/2012/wordml" xmlns:w16cex="http://schemas.microsoft.com/office/word/2018/wordml/cex" xmlns:w16cid="http://schemas.microsoft.com/office/word/2016/wordml/cid" xmlns:w16="http://schemas.microsoft.com/office/word/2018/wordml" xmlns:w16du="http://schemas.microsoft.com/office/word/2023/wordml/word16du" xmlns:w16sdtdh="http://schemas.microsoft.com/office/word/2020/wordml/sdtdatahash" xmlns:w16se="http://schemas.microsoft.com/office/word/2015/wordml/symex" xmlns:wpg="http://schemas.microsoft.com/office/word/2010/wordprocessingGroup" xmlns:wpi="http://schemas.microsoft.com/office/word/2010/wordprocessingInk" xmlns:wne="http://schemas.microsoft.com/office/word/2006/wordml" xmlns:wps="http://schemas.microsoft.com/office/word/2010/wordprocessingShape" mc:Ignorable="w14 w15 w16se w16cid w16 w16cex w16sdtdh w16du wp14">
   <w:body>
     <w:p>
       <w:pPr>
@@ -7631,7 +7631,7 @@
               </wp:anchor>
             </w:drawing>
           </mc:Choice>
-          <mc:Fallback xmlns:w16du="http://schemas.microsoft.com/office/word/2023/wordml/word16du">
+          <mc:Fallback>
             <w:pict>
               <v:shapetype w14:anchorId="67C1D3BA" id="_x0000_t85" coordsize="21600,21600" o:spt="85" adj="1800" path="m21600,qx0@0l0@1qy21600,21600e" filled="f">
                 <v:formulas>
@@ -7745,7 +7745,7 @@
               </wp:anchor>
             </w:drawing>
           </mc:Choice>
-          <mc:Fallback xmlns:w16du="http://schemas.microsoft.com/office/word/2023/wordml/word16du">
+          <mc:Fallback>
             <w:pict>
               <v:shapetype w14:anchorId="31F0F2C4" id="_x0000_t86" coordsize="21600,21600" o:spt="86" adj="1800" path="m,qx21600@0l21600@1qy,21600e" filled="f">
                 <v:formulas>
@@ -7920,7 +7920,7 @@
               </wp:anchor>
             </w:drawing>
           </mc:Choice>
-          <mc:Fallback xmlns:w16du="http://schemas.microsoft.com/office/word/2023/wordml/word16du">
+          <mc:Fallback>
             <w:pict>
               <v:shape w14:anchorId="3C9DF67D" id="Cerrar corchete 31" o:spid="_x0000_s1026" type="#_x0000_t86" style="position:absolute;margin-left:385.2pt;margin-top:21.85pt;width:15.6pt;height:38pt;z-index:251700224;visibility:visible;mso-wrap-style:square;mso-wrap-distance-left:9pt;mso-wrap-distance-top:0;mso-wrap-distance-right:9pt;mso-wrap-distance-bottom:0;mso-position-horizontal:absolute;mso-position-horizontal-relative:text;mso-position-vertical:absolute;mso-position-vertical-relative:text;v-text-anchor:middle" o:gfxdata="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" adj="739" strokecolor="black [3200]" strokeweight=".5pt">
                 <v:stroke joinstyle="miter"/>
@@ -8076,7 +8076,7 @@
               </wp:anchor>
             </w:drawing>
           </mc:Choice>
-          <mc:Fallback xmlns:w16du="http://schemas.microsoft.com/office/word/2023/wordml/word16du">
+          <mc:Fallback>
             <w:pict>
               <v:shape w14:anchorId="67F6F6A0" id="Abrir corchete 27" o:spid="_x0000_s1026" type="#_x0000_t85" style="position:absolute;margin-left:165.8pt;margin-top:11.7pt;width:23.1pt;height:172.55pt;z-index:251695104;visibility:visible;mso-wrap-style:square;mso-wrap-distance-left:9pt;mso-wrap-distance-top:0;mso-wrap-distance-right:9pt;mso-wrap-distance-bottom:0;mso-position-horizontal:absolute;mso-position-horizontal-relative:text;mso-position-vertical:absolute;mso-position-vertical-relative:text;v-text-anchor:middle" o:gfxdata="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" adj="241" strokecolor="black [3200]" strokeweight=".5pt">
                 <v:stroke joinstyle="miter"/>
@@ -8215,7 +8215,7 @@
               </wp:anchor>
             </w:drawing>
           </mc:Choice>
-          <mc:Fallback xmlns:w16du="http://schemas.microsoft.com/office/word/2023/wordml/word16du">
+          <mc:Fallback>
             <w:pict>
               <v:shape w14:anchorId="23E2A628" id="Cerrar corchete 32" o:spid="_x0000_s1026" type="#_x0000_t86" style="position:absolute;margin-left:385.2pt;margin-top:10.65pt;width:15.6pt;height:38.05pt;z-index:251702272;visibility:visible;mso-wrap-style:square;mso-wrap-distance-left:9pt;mso-wrap-distance-top:0;mso-wrap-distance-right:9pt;mso-wrap-distance-bottom:0;mso-position-horizontal:absolute;mso-position-horizontal-relative:text;mso-position-vertical:absolute;mso-position-vertical-relative:text;v-text-anchor:middle" o:gfxdata="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" adj="739" strokecolor="black [3200]" strokeweight=".5pt">
                 <v:stroke joinstyle="miter"/>
@@ -8378,7 +8378,7 @@
               </wp:anchor>
             </w:drawing>
           </mc:Choice>
-          <mc:Fallback xmlns:w16du="http://schemas.microsoft.com/office/word/2023/wordml/word16du">
+          <mc:Fallback>
             <w:pict>
               <v:shape w14:anchorId="1E6ABDA6" id="Cerrar corchete 33" o:spid="_x0000_s1026" type="#_x0000_t86" style="position:absolute;margin-left:385.2pt;margin-top:21.8pt;width:15.6pt;height:38pt;z-index:251704320;visibility:visible;mso-wrap-style:square;mso-wrap-distance-left:9pt;mso-wrap-distance-top:0;mso-wrap-distance-right:9pt;mso-wrap-distance-bottom:0;mso-position-horizontal:absolute;mso-position-horizontal-relative:text;mso-position-vertical:absolute;mso-position-vertical-relative:text;v-text-anchor:middle" o:gfxdata="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" adj="739" strokecolor="black [3200]" strokeweight=".5pt">
                 <v:stroke joinstyle="miter"/>
@@ -8537,7 +8537,7 @@
               </wp:anchor>
             </w:drawing>
           </mc:Choice>
-          <mc:Fallback xmlns:w16du="http://schemas.microsoft.com/office/word/2023/wordml/word16du">
+          <mc:Fallback>
             <w:pict>
               <v:shape w14:anchorId="7D5E05A3" id="Abrir corchete 28" o:spid="_x0000_s1026" type="#_x0000_t85" style="position:absolute;margin-left:165.4pt;margin-top:13.3pt;width:23.1pt;height:193.6pt;z-index:251697152;visibility:visible;mso-wrap-style:square;mso-height-percent:0;mso-wrap-distance-left:9pt;mso-wrap-distance-top:0;mso-wrap-distance-right:9pt;mso-wrap-distance-bottom:0;mso-position-horizontal:absolute;mso-position-horizontal-relative:text;mso-position-vertical:absolute;mso-position-vertical-relative:text;mso-height-percent:0;mso-height-relative:margin;v-text-anchor:middle" o:gfxdata="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" adj="215" strokecolor="black [3200]" strokeweight=".5pt">
                 <v:stroke joinstyle="miter"/>
@@ -8657,7 +8657,7 @@
               </wp:anchor>
             </w:drawing>
           </mc:Choice>
-          <mc:Fallback xmlns:w16du="http://schemas.microsoft.com/office/word/2023/wordml/word16du">
+          <mc:Fallback>
             <w:pict>
               <v:shape w14:anchorId="440BAEE9" id="Cerrar corchete 34" o:spid="_x0000_s1026" type="#_x0000_t86" style="position:absolute;margin-left:385.2pt;margin-top:12pt;width:15.6pt;height:38.05pt;z-index:251706368;visibility:visible;mso-wrap-style:square;mso-wrap-distance-left:9pt;mso-wrap-distance-top:0;mso-wrap-distance-right:9pt;mso-wrap-distance-bottom:0;mso-position-horizontal:absolute;mso-position-horizontal-relative:text;mso-position-vertical:absolute;mso-position-vertical-relative:text;v-text-anchor:middle" o:gfxdata="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" adj="739" strokecolor="black [3200]" strokeweight=".5pt">
                 <v:stroke joinstyle="miter"/>
@@ -14572,7 +14572,7 @@
               </wp:anchor>
             </w:drawing>
           </mc:Choice>
-          <mc:Fallback xmlns:w16du="http://schemas.microsoft.com/office/word/2023/wordml/word16du">
+          <mc:Fallback>
             <w:pict>
               <v:line w14:anchorId="7C62AE9A" id="Conector recto 66" o:spid="_x0000_s1026" style="position:absolute;flip:y;z-index:251739136;visibility:visible;mso-wrap-style:square;mso-width-percent:0;mso-height-percent:0;mso-wrap-distance-left:9pt;mso-wrap-distance-top:0;mso-wrap-distance-right:9pt;mso-wrap-distance-bottom:0;mso-position-horizontal:absolute;mso-position-horizontal-relative:text;mso-position-vertical:absolute;mso-position-vertical-relative:text;mso-width-percent:0;mso-height-percent:0;mso-width-relative:margin;mso-height-relative:margin" from="636.55pt,10.4pt" to="699.9pt,309.35pt" o:gfxdata="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" strokecolor="black [3200]" strokeweight=".5pt">
                 <v:stroke joinstyle="miter"/>
@@ -14702,7 +14702,7 @@
               </wp:anchor>
             </w:drawing>
           </mc:Choice>
-          <mc:Fallback xmlns:w16du="http://schemas.microsoft.com/office/word/2023/wordml/word16du">
+          <mc:Fallback>
             <w:pict>
               <v:rect w14:anchorId="1C0EB8C6" id="Rectángulo 36" o:spid="_x0000_s1026" style="position:absolute;margin-left:128.55pt;margin-top:7.25pt;width:619pt;height:368.4pt;z-index:251705343;visibility:visible;mso-wrap-style:square;mso-wrap-distance-left:9pt;mso-wrap-distance-top:0;mso-wrap-distance-right:9pt;mso-wrap-distance-bottom:0;mso-position-horizontal:absolute;mso-position-horizontal-relative:text;mso-position-vertical:absolute;mso-position-vertical-relative:text;v-text-anchor:middle" o:gfxdata="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" fillcolor="white [3201]" strokecolor="black [3213]" strokeweight="1pt"/>
             </w:pict>
@@ -14901,7 +14901,7 @@
               </wp:anchor>
             </w:drawing>
           </mc:Choice>
-          <mc:Fallback xmlns:w16du="http://schemas.microsoft.com/office/word/2023/wordml/word16du">
+          <mc:Fallback>
             <w:pict>
               <v:line w14:anchorId="38444B50" id="Conector recto 55" o:spid="_x0000_s1026" style="position:absolute;z-index:251727872;visibility:visible;mso-wrap-style:square;mso-width-percent:0;mso-wrap-distance-left:9pt;mso-wrap-distance-top:0;mso-wrap-distance-right:9pt;mso-wrap-distance-bottom:0;mso-position-horizontal:absolute;mso-position-horizontal-relative:text;mso-position-vertical:absolute;mso-position-vertical-relative:text;mso-width-percent:0;mso-width-relative:margin" from="68.6pt,10.6pt" to="170.55pt,10.6pt" o:gfxdata="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" strokecolor="black [3200]" strokeweight=".5pt">
                 <v:stroke joinstyle="miter"/>
@@ -14984,7 +14984,7 @@
               </wp:anchor>
             </w:drawing>
           </mc:Choice>
-          <mc:Fallback xmlns:w16du="http://schemas.microsoft.com/office/word/2023/wordml/word16du">
+          <mc:Fallback>
             <w:pict>
               <v:shapetype w14:anchorId="177B839F" id="_x0000_t55" coordsize="21600,21600" o:spt="55" adj="16200" path="m@0,l,0@1,10800,,21600@0,21600,21600,10800xe">
                 <v:stroke joinstyle="miter"/>
@@ -15077,7 +15077,7 @@
               </wp:anchor>
             </w:drawing>
           </mc:Choice>
-          <mc:Fallback xmlns:w16du="http://schemas.microsoft.com/office/word/2023/wordml/word16du">
+          <mc:Fallback>
             <w:pict>
               <v:line w14:anchorId="62B7C1F1" id="Conector recto 57" o:spid="_x0000_s1026" style="position:absolute;z-index:251729920;visibility:visible;mso-wrap-style:square;mso-width-percent:0;mso-height-percent:0;mso-wrap-distance-left:9pt;mso-wrap-distance-top:0;mso-wrap-distance-right:9pt;mso-wrap-distance-bottom:0;mso-position-horizontal:absolute;mso-position-horizontal-relative:text;mso-position-vertical:absolute;mso-position-vertical-relative:text;mso-width-percent:0;mso-height-percent:0;mso-width-relative:margin;mso-height-relative:margin" from="142.35pt,13.3pt" to="179.8pt,147.5pt" o:gfxdata="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" strokecolor="black [3200]" strokeweight=".5pt">
                 <v:stroke joinstyle="miter"/>
@@ -15147,7 +15147,7 @@
               </wp:anchor>
             </w:drawing>
           </mc:Choice>
-          <mc:Fallback xmlns:w16du="http://schemas.microsoft.com/office/word/2023/wordml/word16du">
+          <mc:Fallback>
             <w:pict>
               <v:line w14:anchorId="17A44B92" id="Conector recto 62" o:spid="_x0000_s1026" style="position:absolute;z-index:251735040;visibility:visible;mso-wrap-style:square;mso-width-percent:0;mso-height-percent:0;mso-wrap-distance-left:9pt;mso-wrap-distance-top:0;mso-wrap-distance-right:9pt;mso-wrap-distance-bottom:0;mso-position-horizontal:absolute;mso-position-horizontal-relative:text;mso-position-vertical:absolute;mso-position-vertical-relative:text;mso-width-percent:0;mso-height-percent:0;mso-width-relative:margin;mso-height-relative:margin" from="366.4pt,1.75pt" to="581.25pt,66.25pt" o:gfxdata="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" strokecolor="black [3200]" strokeweight=".5pt">
                 <v:stroke joinstyle="miter"/>
@@ -15217,7 +15217,7 @@
               </wp:anchor>
             </w:drawing>
           </mc:Choice>
-          <mc:Fallback xmlns:w16du="http://schemas.microsoft.com/office/word/2023/wordml/word16du">
+          <mc:Fallback>
             <w:pict>
               <v:line w14:anchorId="3569A18A" id="Conector recto 61" o:spid="_x0000_s1026" style="position:absolute;z-index:251734016;visibility:visible;mso-wrap-style:square;mso-width-percent:0;mso-height-percent:0;mso-wrap-distance-left:9pt;mso-wrap-distance-top:0;mso-wrap-distance-right:9pt;mso-wrap-distance-bottom:0;mso-position-horizontal:absolute;mso-position-horizontal-relative:text;mso-position-vertical:absolute;mso-position-vertical-relative:text;mso-width-percent:0;mso-height-percent:0;mso-width-relative:margin;mso-height-relative:margin" from="241.65pt,6.35pt" to="503pt,85.8pt" o:gfxdata="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" strokecolor="black [3200]" strokeweight=".5pt">
                 <v:stroke joinstyle="miter"/>
@@ -15287,7 +15287,7 @@
               </wp:anchor>
             </w:drawing>
           </mc:Choice>
-          <mc:Fallback xmlns:w16du="http://schemas.microsoft.com/office/word/2023/wordml/word16du">
+          <mc:Fallback>
             <w:pict>
               <v:line w14:anchorId="53A98DAE" id="Conector recto 64" o:spid="_x0000_s1026" style="position:absolute;flip:x;z-index:251737088;visibility:visible;mso-wrap-style:square;mso-width-percent:0;mso-height-percent:0;mso-wrap-distance-left:9pt;mso-wrap-distance-top:0;mso-wrap-distance-right:9pt;mso-wrap-distance-bottom:0;mso-position-horizontal:absolute;mso-position-horizontal-relative:text;mso-position-vertical:absolute;mso-position-vertical-relative:text;mso-width-percent:0;mso-height-percent:0;mso-width-relative:margin;mso-height-relative:margin" from="438.4pt,6.35pt" to="519.6pt,85.8pt" o:gfxdata="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" strokecolor="black [3200]" strokeweight=".5pt">
                 <v:stroke joinstyle="miter"/>
@@ -15357,7 +15357,7 @@
               </wp:anchor>
             </w:drawing>
           </mc:Choice>
-          <mc:Fallback xmlns:w16du="http://schemas.microsoft.com/office/word/2023/wordml/word16du">
+          <mc:Fallback>
             <w:pict>
               <v:line w14:anchorId="2A0B4495" id="Conector recto 65" o:spid="_x0000_s1026" style="position:absolute;z-index:251738112;visibility:visible;mso-wrap-style:square;mso-width-percent:0;mso-height-percent:0;mso-wrap-distance-left:9pt;mso-wrap-distance-top:0;mso-wrap-distance-right:9pt;mso-wrap-distance-bottom:0;mso-position-horizontal:absolute;mso-position-horizontal-relative:text;mso-position-vertical:absolute;mso-position-vertical-relative:text;mso-width-percent:0;mso-height-percent:0;mso-width-relative:margin;mso-height-relative:margin" from="571.4pt,6.35pt" to="658.05pt,59.45pt" o:gfxdata="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" strokecolor="black [3200]" strokeweight=".5pt">
                 <v:stroke joinstyle="miter"/>
@@ -15421,7 +15421,7 @@
               </wp:anchor>
             </w:drawing>
           </mc:Choice>
-          <mc:Fallback xmlns:w16du="http://schemas.microsoft.com/office/word/2023/wordml/word16du">
+          <mc:Fallback>
             <w:pict>
               <v:line w14:anchorId="01B3AE35" id="Conector recto 60" o:spid="_x0000_s1026" style="position:absolute;z-index:251732992;visibility:visible;mso-wrap-style:square;mso-wrap-distance-left:9pt;mso-wrap-distance-top:0;mso-wrap-distance-right:9pt;mso-wrap-distance-bottom:0;mso-position-horizontal:absolute;mso-position-horizontal-relative:text;mso-position-vertical:absolute;mso-position-vertical-relative:text" from="338pt,20.25pt" to="338pt,78.45pt" o:gfxdata="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" strokecolor="black [3200]" strokeweight=".5pt">
                 <v:stroke joinstyle="miter"/>
@@ -15485,7 +15485,7 @@
               </wp:anchor>
             </w:drawing>
           </mc:Choice>
-          <mc:Fallback xmlns:w16du="http://schemas.microsoft.com/office/word/2023/wordml/word16du">
+          <mc:Fallback>
             <w:pict>
               <v:line w14:anchorId="11A77BE0" id="Conector recto 56" o:spid="_x0000_s1026" style="position:absolute;z-index:251728896;visibility:visible;mso-wrap-style:square;mso-wrap-distance-left:9pt;mso-wrap-distance-top:0;mso-wrap-distance-right:9pt;mso-wrap-distance-bottom:0;mso-position-horizontal:absolute;mso-position-horizontal-relative:text;mso-position-vertical:absolute;mso-position-vertical-relative:text" from="68.7pt,13.15pt" to="142.55pt,13.15pt" o:gfxdata="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" strokecolor="black [3200]" strokeweight=".5pt">
                 <v:stroke joinstyle="miter"/>
@@ -15563,7 +15563,7 @@
               </wp:anchor>
             </w:drawing>
           </mc:Choice>
-          <mc:Fallback xmlns:w16du="http://schemas.microsoft.com/office/word/2023/wordml/word16du">
+          <mc:Fallback>
             <w:pict>
               <v:line w14:anchorId="767DF599" id="Conector recto 74" o:spid="_x0000_s1026" style="position:absolute;z-index:251748352;visibility:visible;mso-wrap-style:square;mso-wrap-distance-left:9pt;mso-wrap-distance-top:0;mso-wrap-distance-right:9pt;mso-wrap-distance-bottom:0;mso-position-horizontal:absolute;mso-position-horizontal-relative:text;mso-position-vertical:absolute;mso-position-vertical-relative:text" from="133.2pt,13.4pt" to="158.45pt,221pt" o:gfxdata="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" strokecolor="#4472c4 [3204]" strokeweight=".5pt">
                 <v:stroke joinstyle="miter"/>
@@ -15627,7 +15627,7 @@
               </wp:anchor>
             </w:drawing>
           </mc:Choice>
-          <mc:Fallback xmlns:w16du="http://schemas.microsoft.com/office/word/2023/wordml/word16du">
+          <mc:Fallback>
             <w:pict>
               <v:line w14:anchorId="12829F69" id="Conector recto 73" o:spid="_x0000_s1026" style="position:absolute;z-index:251747328;visibility:visible;mso-wrap-style:square;mso-wrap-distance-left:9pt;mso-wrap-distance-top:0;mso-wrap-distance-right:9pt;mso-wrap-distance-bottom:0;mso-position-horizontal:absolute;mso-position-horizontal-relative:text;mso-position-vertical:absolute;mso-position-vertical-relative:text" from="68.7pt,13.4pt" to="133.2pt,13.4pt" o:gfxdata="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" strokecolor="black [3200]" strokeweight=".5pt">
                 <v:stroke joinstyle="miter"/>
@@ -15701,7 +15701,7 @@
               </wp:anchor>
             </w:drawing>
           </mc:Choice>
-          <mc:Fallback xmlns:w16du="http://schemas.microsoft.com/office/word/2023/wordml/word16du">
+          <mc:Fallback>
             <w:pict>
               <v:rect w14:anchorId="45780652" id="Rectángulo 37" o:spid="_x0000_s1026" style="position:absolute;margin-left:128.55pt;margin-top:21.8pt;width:619pt;height:186.1pt;z-index:251708416;visibility:visible;mso-wrap-style:square;mso-wrap-distance-left:9pt;mso-wrap-distance-top:0;mso-wrap-distance-right:9pt;mso-wrap-distance-bottom:0;mso-position-horizontal:absolute;mso-position-horizontal-relative:text;mso-position-vertical:absolute;mso-position-vertical-relative:text;v-text-anchor:middle" o:gfxdata="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" fillcolor="white [3201]" strokecolor="black [3213]" strokeweight="1pt"/>
             </w:pict>
@@ -15968,7 +15968,7 @@
               </wp:anchor>
             </w:drawing>
           </mc:Choice>
-          <mc:Fallback xmlns:w16du="http://schemas.microsoft.com/office/word/2023/wordml/word16du">
+          <mc:Fallback>
             <w:pict>
               <v:line w14:anchorId="4FB50F45" id="Conector recto 70" o:spid="_x0000_s1026" style="position:absolute;flip:x y;z-index:251744256;visibility:visible;mso-wrap-style:square;mso-wrap-distance-left:9pt;mso-wrap-distance-top:0;mso-wrap-distance-right:9pt;mso-wrap-distance-bottom:0;mso-position-horizontal:absolute;mso-position-horizontal-relative:text;mso-position-vertical:absolute;mso-position-vertical-relative:text" from="669.3pt,14.5pt" to="685.15pt,125.75pt" o:gfxdata="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" strokecolor="black [3200]" strokeweight=".5pt">
                 <v:stroke joinstyle="miter"/>
@@ -16032,7 +16032,7 @@
               </wp:anchor>
             </w:drawing>
           </mc:Choice>
-          <mc:Fallback xmlns:w16du="http://schemas.microsoft.com/office/word/2023/wordml/word16du">
+          <mc:Fallback>
             <w:pict>
               <v:line w14:anchorId="1134F21D" id="Conector recto 68" o:spid="_x0000_s1026" style="position:absolute;flip:x y;z-index:251742208;visibility:visible;mso-wrap-style:square;mso-wrap-distance-left:9pt;mso-wrap-distance-top:0;mso-wrap-distance-right:9pt;mso-wrap-distance-bottom:0;mso-position-horizontal:absolute;mso-position-horizontal-relative:text;mso-position-vertical:absolute;mso-position-vertical-relative:text" from="600pt,15.35pt" to="615.85pt,126.6pt" o:gfxdata="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" strokecolor="black [3200]" strokeweight=".5pt">
                 <v:stroke joinstyle="miter"/>
@@ -16096,7 +16096,7 @@
               </wp:anchor>
             </w:drawing>
           </mc:Choice>
-          <mc:Fallback xmlns:w16du="http://schemas.microsoft.com/office/word/2023/wordml/word16du">
+          <mc:Fallback>
             <w:pict>
               <v:line w14:anchorId="3BCD74D9" id="Conector recto 67" o:spid="_x0000_s1026" style="position:absolute;flip:x y;z-index:251740160;visibility:visible;mso-wrap-style:square;mso-wrap-distance-left:9pt;mso-wrap-distance-top:0;mso-wrap-distance-right:9pt;mso-wrap-distance-bottom:0;mso-position-horizontal:absolute;mso-position-horizontal-relative:text;mso-position-vertical:absolute;mso-position-vertical-relative:text" from="540.95pt,15.75pt" to="556.85pt,127pt" o:gfxdata="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" strokecolor="black [3200]" strokeweight=".5pt">
                 <v:stroke joinstyle="miter"/>
@@ -16160,7 +16160,7 @@
               </wp:anchor>
             </w:drawing>
           </mc:Choice>
-          <mc:Fallback xmlns:w16du="http://schemas.microsoft.com/office/word/2023/wordml/word16du">
+          <mc:Fallback>
             <w:pict>
               <v:line w14:anchorId="78D8DEEC" id="Conector recto 58" o:spid="_x0000_s1026" style="position:absolute;flip:y;z-index:251730944;visibility:visible;mso-wrap-style:square;mso-wrap-distance-left:9pt;mso-wrap-distance-top:0;mso-wrap-distance-right:9pt;mso-wrap-distance-bottom:0;mso-position-horizontal:absolute;mso-position-horizontal-relative:text;mso-position-vertical:absolute;mso-position-vertical-relative:text" from="223.75pt,7.65pt" to="310pt,42.85pt" o:gfxdata="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" strokecolor="black [3200]" strokeweight=".5pt">
                 <v:stroke joinstyle="miter"/>
@@ -16230,7 +16230,7 @@
               </wp:anchor>
             </w:drawing>
           </mc:Choice>
-          <mc:Fallback xmlns:w16du="http://schemas.microsoft.com/office/word/2023/wordml/word16du">
+          <mc:Fallback>
             <w:pict>
               <v:line w14:anchorId="30A1D0FA" id="Conector recto 59" o:spid="_x0000_s1026" style="position:absolute;flip:y;z-index:251731968;visibility:visible;mso-wrap-style:square;mso-wrap-distance-left:9pt;mso-wrap-distance-top:0;mso-wrap-distance-right:9pt;mso-wrap-distance-bottom:0;mso-position-horizontal:absolute;mso-position-horizontal-relative:text;mso-position-vertical:absolute;mso-position-vertical-relative:text" from="314.95pt,5.25pt" to="386.65pt,33pt" o:gfxdata="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" strokecolor="black [3200]" strokeweight=".5pt">
                 <v:stroke joinstyle="miter"/>
@@ -16377,7 +16377,7 @@
               </wp:anchor>
             </w:drawing>
           </mc:Choice>
-          <mc:Fallback xmlns:w16du="http://schemas.microsoft.com/office/word/2023/wordml/word16du">
+          <mc:Fallback>
             <w:pict>
               <v:shape w14:anchorId="4B79F1F7" id="Flecha: cheurón 54" o:spid="_x0000_s1026" type="#_x0000_t55" style="position:absolute;margin-left:232.45pt;margin-top:17.1pt;width:21.65pt;height:28.05pt;z-index:251726848;visibility:visible;mso-wrap-style:square;mso-width-percent:0;mso-height-percent:0;mso-wrap-distance-left:9pt;mso-wrap-distance-top:0;mso-wrap-distance-right:9pt;mso-wrap-distance-bottom:0;mso-position-horizontal:absolute;mso-position-horizontal-relative:text;mso-position-vertical:absolute;mso-position-vertical-relative:text;mso-width-percent:0;mso-height-percent:0;mso-width-relative:margin;mso-height-relative:margin;v-text-anchor:middle" o:gfxdata="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" adj="10800" fillcolor="white [3201]" strokecolor="gray [1629]" strokeweight="1pt"/>
             </w:pict>
@@ -16510,7 +16510,7 @@
               </wp:anchor>
             </w:drawing>
           </mc:Choice>
-          <mc:Fallback xmlns:w16du="http://schemas.microsoft.com/office/word/2023/wordml/word16du">
+          <mc:Fallback>
             <w:pict>
               <v:line w14:anchorId="6DDC64E9" id="Conector recto 72" o:spid="_x0000_s1026" style="position:absolute;flip:y;z-index:251746304;visibility:visible;mso-wrap-style:square;mso-wrap-distance-left:9pt;mso-wrap-distance-top:0;mso-wrap-distance-right:9pt;mso-wrap-distance-bottom:0;mso-position-horizontal:absolute;mso-position-horizontal-relative:text;mso-position-vertical:absolute;mso-position-vertical-relative:text" from="280.05pt,19.8pt" to="286.35pt,41.5pt" o:gfxdata="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" strokecolor="black [3200]" strokeweight=".5pt">
                 <v:stroke joinstyle="miter"/>
@@ -16712,7 +16712,7 @@
               </wp:anchor>
             </w:drawing>
           </mc:Choice>
-          <mc:Fallback xmlns:w16du="http://schemas.microsoft.com/office/word/2023/wordml/word16du">
+          <mc:Fallback>
             <w:pict>
               <v:line w14:anchorId="042FB875" id="Conector recto 71" o:spid="_x0000_s1026" style="position:absolute;z-index:251745280;visibility:visible;mso-wrap-style:square;mso-width-percent:0;mso-wrap-distance-left:9pt;mso-wrap-distance-top:0;mso-wrap-distance-right:9pt;mso-wrap-distance-bottom:0;mso-position-horizontal:absolute;mso-position-horizontal-relative:text;mso-position-vertical:absolute;mso-position-vertical-relative:text;mso-width-percent:0;mso-width-relative:margin" from="224.85pt,4.2pt" to="241.8pt,4.2pt" o:gfxdata="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" strokecolor="black [3200]" strokeweight=".5pt">
                 <v:stroke joinstyle="miter"/>
@@ -29586,10 +29586,7 @@
     </w:p>
     <w:p>
       <w:r>
-        <w:t>Durante todo el día mantenga la sensación de sí mismo.</w:t>
-      </w:r>
-      <w:r>
-        <w:t xml:space="preserve"> </w:t>
+        <w:t xml:space="preserve">Durante todo el día mantenga la sensación de sí mismo. </w:t>
       </w:r>
       <w:r>
         <w:t>Trate de darse cuenta</w:t>
@@ -29916,6 +29913,50 @@
           <w:iCs/>
         </w:rPr>
         <w:t>Desde día 3401 hasta día 3410.</w:t>
+      </w:r>
+    </w:p>
+    <w:p/>
+    <w:p>
+      <w:r>
+        <w:t>Recuérdese de sí mismo. Sienta todo su cuerpo y sus sentidos.</w:t>
+      </w:r>
+    </w:p>
+    <w:p>
+      <w:r>
+        <w:t>Divida su atención entre usted mismo y todo cuanto le rodea.</w:t>
+      </w:r>
+    </w:p>
+    <w:p>
+      <w:r>
+        <w:t>Durante todo el día mantenga la sensación de sí mismo.</w:t>
+      </w:r>
+    </w:p>
+    <w:p>
+      <w:r>
+        <w:t>Observe hasta que grado le afecta el ambiente que le circunda. Los colores, matices, formas, sonidos, tonos, ruidos, olores, etc.</w:t>
+      </w:r>
+    </w:p>
+    <w:p>
+      <w:pPr>
+        <w:rPr>
+          <w:b/>
+          <w:bCs/>
+        </w:rPr>
+      </w:pPr>
+    </w:p>
+    <w:p>
+      <w:pPr>
+        <w:rPr>
+          <w:b/>
+          <w:bCs/>
+        </w:rPr>
+      </w:pPr>
+      <w:r>
+        <w:rPr>
+          <w:b/>
+          <w:bCs/>
+        </w:rPr>
+        <w:t>Tarea 342</w:t>
       </w:r>
     </w:p>
     <w:p/>
@@ -29950,7 +29991,7 @@
 </file>
 
 <file path=word/numbering.xml><?xml version="1.0" encoding="utf-8"?>
-<w:numbering xmlns:wpc="http://schemas.microsoft.com/office/word/2010/wordprocessingCanvas" xmlns:cx="http://schemas.microsoft.com/office/drawing/2014/chartex" xmlns:cx1="http://schemas.microsoft.com/office/drawing/2015/9/8/chartex" xmlns:cx2="http://schemas.microsoft.com/office/drawing/2015/10/21/chartex" xmlns:cx3="http://schemas.microsoft.com/office/drawing/2016/5/9/chartex" xmlns:cx4="http://schemas.microsoft.com/office/drawing/2016/5/10/chartex" xmlns:cx5="http://schemas.microsoft.com/office/drawing/2016/5/11/chartex" xmlns:cx6="http://schemas.microsoft.com/office/drawing/2016/5/12/chartex" xmlns:cx7="http://schemas.microsoft.com/office/drawing/2016/5/13/chartex" xmlns:cx8="http://schemas.microsoft.com/office/drawing/2016/5/14/chartex" xmlns:mc="http://schemas.openxmlformats.org/markup-compatibility/2006" xmlns:aink="http://schemas.microsoft.com/office/drawing/2016/ink" xmlns:am3d="http://schemas.microsoft.com/office/drawing/2017/model3d" xmlns:o="urn:schemas-microsoft-com:office:office" xmlns:oel="http://schemas.microsoft.com/office/2019/extlst" xmlns:r="http://schemas.openxmlformats.org/officeDocument/2006/relationships" xmlns:m="http://schemas.openxmlformats.org/officeDocument/2006/math" xmlns:v="urn:schemas-microsoft-com:vml" xmlns:wp14="http://schemas.microsoft.com/office/word/2010/wordprocessingDrawing" xmlns:wp="http://schemas.openxmlformats.org/drawingml/2006/wordprocessingDrawing" xmlns:w10="urn:schemas-microsoft-com:office:word" xmlns:w="http://schemas.openxmlformats.org/wordprocessingml/2006/main" xmlns:w14="http://schemas.microsoft.com/office/word/2010/wordml" xmlns:w15="http://schemas.microsoft.com/office/word/2012/wordml" xmlns:w16cex="http://schemas.microsoft.com/office/word/2018/wordml/cex" xmlns:w16cid="http://schemas.microsoft.com/office/word/2016/wordml/cid" xmlns:w16="http://schemas.microsoft.com/office/word/2018/wordml" xmlns:w16sdtdh="http://schemas.microsoft.com/office/word/2020/wordml/sdtdatahash" xmlns:w16se="http://schemas.microsoft.com/office/word/2015/wordml/symex" xmlns:wpg="http://schemas.microsoft.com/office/word/2010/wordprocessingGroup" xmlns:wpi="http://schemas.microsoft.com/office/word/2010/wordprocessingInk" xmlns:wne="http://schemas.microsoft.com/office/word/2006/wordml" xmlns:wps="http://schemas.microsoft.com/office/word/2010/wordprocessingShape" mc:Ignorable="w14 w15 w16se w16cid w16 w16cex w16sdtdh wp14">
+<w:numbering xmlns:wpc="http://schemas.microsoft.com/office/word/2010/wordprocessingCanvas" xmlns:cx="http://schemas.microsoft.com/office/drawing/2014/chartex" xmlns:cx1="http://schemas.microsoft.com/office/drawing/2015/9/8/chartex" xmlns:cx2="http://schemas.microsoft.com/office/drawing/2015/10/21/chartex" xmlns:cx3="http://schemas.microsoft.com/office/drawing/2016/5/9/chartex" xmlns:cx4="http://schemas.microsoft.com/office/drawing/2016/5/10/chartex" xmlns:cx5="http://schemas.microsoft.com/office/drawing/2016/5/11/chartex" xmlns:cx6="http://schemas.microsoft.com/office/drawing/2016/5/12/chartex" xmlns:cx7="http://schemas.microsoft.com/office/drawing/2016/5/13/chartex" xmlns:cx8="http://schemas.microsoft.com/office/drawing/2016/5/14/chartex" xmlns:mc="http://schemas.openxmlformats.org/markup-compatibility/2006" xmlns:aink="http://schemas.microsoft.com/office/drawing/2016/ink" xmlns:am3d="http://schemas.microsoft.com/office/drawing/2017/model3d" xmlns:o="urn:schemas-microsoft-com:office:office" xmlns:oel="http://schemas.microsoft.com/office/2019/extlst" xmlns:r="http://schemas.openxmlformats.org/officeDocument/2006/relationships" xmlns:m="http://schemas.openxmlformats.org/officeDocument/2006/math" xmlns:v="urn:schemas-microsoft-com:vml" xmlns:wp14="http://schemas.microsoft.com/office/word/2010/wordprocessingDrawing" xmlns:wp="http://schemas.openxmlformats.org/drawingml/2006/wordprocessingDrawing" xmlns:w10="urn:schemas-microsoft-com:office:word" xmlns:w="http://schemas.openxmlformats.org/wordprocessingml/2006/main" xmlns:w14="http://schemas.microsoft.com/office/word/2010/wordml" xmlns:w15="http://schemas.microsoft.com/office/word/2012/wordml" xmlns:w16cex="http://schemas.microsoft.com/office/word/2018/wordml/cex" xmlns:w16cid="http://schemas.microsoft.com/office/word/2016/wordml/cid" xmlns:w16="http://schemas.microsoft.com/office/word/2018/wordml" xmlns:w16du="http://schemas.microsoft.com/office/word/2023/wordml/word16du" xmlns:w16sdtdh="http://schemas.microsoft.com/office/word/2020/wordml/sdtdatahash" xmlns:w16se="http://schemas.microsoft.com/office/word/2015/wordml/symex" xmlns:wpg="http://schemas.microsoft.com/office/word/2010/wordprocessingGroup" xmlns:wpi="http://schemas.microsoft.com/office/word/2010/wordprocessingInk" xmlns:wne="http://schemas.microsoft.com/office/word/2006/wordml" xmlns:wps="http://schemas.microsoft.com/office/word/2010/wordprocessingShape" mc:Ignorable="w14 w15 w16se w16cid w16 w16cex w16sdtdh w16du wp14">
   <w:abstractNum w:abstractNumId="0" w15:restartNumberingAfterBreak="0">
     <w:nsid w:val="135607DD"/>
     <w:multiLevelType w:val="hybridMultilevel"/>
@@ -30232,7 +30273,7 @@
 </file>
 
 <file path=word/people.xml><?xml version="1.0" encoding="utf-8"?>
-<w15:people xmlns:wpc="http://schemas.microsoft.com/office/word/2010/wordprocessingCanvas" xmlns:cx="http://schemas.microsoft.com/office/drawing/2014/chartex" xmlns:cx1="http://schemas.microsoft.com/office/drawing/2015/9/8/chartex" xmlns:cx2="http://schemas.microsoft.com/office/drawing/2015/10/21/chartex" xmlns:cx3="http://schemas.microsoft.com/office/drawing/2016/5/9/chartex" xmlns:cx4="http://schemas.microsoft.com/office/drawing/2016/5/10/chartex" xmlns:cx5="http://schemas.microsoft.com/office/drawing/2016/5/11/chartex" xmlns:cx6="http://schemas.microsoft.com/office/drawing/2016/5/12/chartex" xmlns:cx7="http://schemas.microsoft.com/office/drawing/2016/5/13/chartex" xmlns:cx8="http://schemas.microsoft.com/office/drawing/2016/5/14/chartex" xmlns:mc="http://schemas.openxmlformats.org/markup-compatibility/2006" xmlns:aink="http://schemas.microsoft.com/office/drawing/2016/ink" xmlns:am3d="http://schemas.microsoft.com/office/drawing/2017/model3d" xmlns:o="urn:schemas-microsoft-com:office:office" xmlns:oel="http://schemas.microsoft.com/office/2019/extlst" xmlns:r="http://schemas.openxmlformats.org/officeDocument/2006/relationships" xmlns:m="http://schemas.openxmlformats.org/officeDocument/2006/math" xmlns:v="urn:schemas-microsoft-com:vml" xmlns:wp14="http://schemas.microsoft.com/office/word/2010/wordprocessingDrawing" xmlns:wp="http://schemas.openxmlformats.org/drawingml/2006/wordprocessingDrawing" xmlns:w10="urn:schemas-microsoft-com:office:word" xmlns:w="http://schemas.openxmlformats.org/wordprocessingml/2006/main" xmlns:w14="http://schemas.microsoft.com/office/word/2010/wordml" xmlns:w15="http://schemas.microsoft.com/office/word/2012/wordml" xmlns:w16cex="http://schemas.microsoft.com/office/word/2018/wordml/cex" xmlns:w16cid="http://schemas.microsoft.com/office/word/2016/wordml/cid" xmlns:w16="http://schemas.microsoft.com/office/word/2018/wordml" xmlns:w16sdtdh="http://schemas.microsoft.com/office/word/2020/wordml/sdtdatahash" xmlns:w16se="http://schemas.microsoft.com/office/word/2015/wordml/symex" xmlns:wpg="http://schemas.microsoft.com/office/word/2010/wordprocessingGroup" xmlns:wpi="http://schemas.microsoft.com/office/word/2010/wordprocessingInk" xmlns:wne="http://schemas.microsoft.com/office/word/2006/wordml" xmlns:wps="http://schemas.microsoft.com/office/word/2010/wordprocessingShape" mc:Ignorable="w14 w15 w16se w16cid w16 w16cex w16sdtdh wp14">
+<w15:people xmlns:wpc="http://schemas.microsoft.com/office/word/2010/wordprocessingCanvas" xmlns:cx="http://schemas.microsoft.com/office/drawing/2014/chartex" xmlns:cx1="http://schemas.microsoft.com/office/drawing/2015/9/8/chartex" xmlns:cx2="http://schemas.microsoft.com/office/drawing/2015/10/21/chartex" xmlns:cx3="http://schemas.microsoft.com/office/drawing/2016/5/9/chartex" xmlns:cx4="http://schemas.microsoft.com/office/drawing/2016/5/10/chartex" xmlns:cx5="http://schemas.microsoft.com/office/drawing/2016/5/11/chartex" xmlns:cx6="http://schemas.microsoft.com/office/drawing/2016/5/12/chartex" xmlns:cx7="http://schemas.microsoft.com/office/drawing/2016/5/13/chartex" xmlns:cx8="http://schemas.microsoft.com/office/drawing/2016/5/14/chartex" xmlns:mc="http://schemas.openxmlformats.org/markup-compatibility/2006" xmlns:aink="http://schemas.microsoft.com/office/drawing/2016/ink" xmlns:am3d="http://schemas.microsoft.com/office/drawing/2017/model3d" xmlns:o="urn:schemas-microsoft-com:office:office" xmlns:oel="http://schemas.microsoft.com/office/2019/extlst" xmlns:r="http://schemas.openxmlformats.org/officeDocument/2006/relationships" xmlns:m="http://schemas.openxmlformats.org/officeDocument/2006/math" xmlns:v="urn:schemas-microsoft-com:vml" xmlns:wp14="http://schemas.microsoft.com/office/word/2010/wordprocessingDrawing" xmlns:wp="http://schemas.openxmlformats.org/drawingml/2006/wordprocessingDrawing" xmlns:w10="urn:schemas-microsoft-com:office:word" xmlns:w="http://schemas.openxmlformats.org/wordprocessingml/2006/main" xmlns:w14="http://schemas.microsoft.com/office/word/2010/wordml" xmlns:w15="http://schemas.microsoft.com/office/word/2012/wordml" xmlns:w16cex="http://schemas.microsoft.com/office/word/2018/wordml/cex" xmlns:w16cid="http://schemas.microsoft.com/office/word/2016/wordml/cid" xmlns:w16="http://schemas.microsoft.com/office/word/2018/wordml" xmlns:w16du="http://schemas.microsoft.com/office/word/2023/wordml/word16du" xmlns:w16sdtdh="http://schemas.microsoft.com/office/word/2020/wordml/sdtdatahash" xmlns:w16se="http://schemas.microsoft.com/office/word/2015/wordml/symex" xmlns:wpg="http://schemas.microsoft.com/office/word/2010/wordprocessingGroup" xmlns:wpi="http://schemas.microsoft.com/office/word/2010/wordprocessingInk" xmlns:wne="http://schemas.microsoft.com/office/word/2006/wordml" xmlns:wps="http://schemas.microsoft.com/office/word/2010/wordprocessingShape" mc:Ignorable="w14 w15 w16se w16cid w16 w16cex w16sdtdh w16du wp14">
   <w15:person w15:author="Jesus Hernan">
     <w15:presenceInfo w15:providerId="Windows Live" w15:userId="858ff252c1768177"/>
   </w15:person>
@@ -30243,7 +30284,7 @@
 </file>
 
 <file path=word/styles.xml><?xml version="1.0" encoding="utf-8"?>
-<w:styles xmlns:mc="http://schemas.openxmlformats.org/markup-compatibility/2006" xmlns:r="http://schemas.openxmlformats.org/officeDocument/2006/relationships" xmlns:w="http://schemas.openxmlformats.org/wordprocessingml/2006/main" xmlns:w14="http://schemas.microsoft.com/office/word/2010/wordml" xmlns:w15="http://schemas.microsoft.com/office/word/2012/wordml" xmlns:w16cex="http://schemas.microsoft.com/office/word/2018/wordml/cex" xmlns:w16cid="http://schemas.microsoft.com/office/word/2016/wordml/cid" xmlns:w16="http://schemas.microsoft.com/office/word/2018/wordml" xmlns:w16sdtdh="http://schemas.microsoft.com/office/word/2020/wordml/sdtdatahash" xmlns:w16se="http://schemas.microsoft.com/office/word/2015/wordml/symex" mc:Ignorable="w14 w15 w16se w16cid w16 w16cex w16sdtdh">
+<w:styles xmlns:mc="http://schemas.openxmlformats.org/markup-compatibility/2006" xmlns:r="http://schemas.openxmlformats.org/officeDocument/2006/relationships" xmlns:w="http://schemas.openxmlformats.org/wordprocessingml/2006/main" xmlns:w14="http://schemas.microsoft.com/office/word/2010/wordml" xmlns:w15="http://schemas.microsoft.com/office/word/2012/wordml" xmlns:w16cex="http://schemas.microsoft.com/office/word/2018/wordml/cex" xmlns:w16cid="http://schemas.microsoft.com/office/word/2016/wordml/cid" xmlns:w16="http://schemas.microsoft.com/office/word/2018/wordml" xmlns:w16du="http://schemas.microsoft.com/office/word/2023/wordml/word16du" xmlns:w16sdtdh="http://schemas.microsoft.com/office/word/2020/wordml/sdtdatahash" xmlns:w16se="http://schemas.microsoft.com/office/word/2015/wordml/symex" mc:Ignorable="w14 w15 w16se w16cid w16 w16cex w16sdtdh w16du">
   <w:docDefaults>
     <w:rPrDefault>
       <w:rPr>

</xml_diff>